<commit_message>
Backport changaes to md
</commit_message>
<xml_diff>
--- a/nostarch/docx/chapter18.docx
+++ b/nostarch/docx/chapter18.docx
@@ -4789,10 +4789,29 @@
     <w:p>
       <w:pPr>
         <w:pStyle w:val="Code"/>
-      </w:pPr>
-      <w:r>
-        <w:t xml:space="preserve">  |                          ^^^^^^^^^^^^^^^^^^^^^^^^^^^^ the trait `Draw` is</w:t>
-      </w:r>
+        <w:rPr>
+          <w:ins w:id="86" w:author="Carol Nichols" w:date="2025-07-14T17:14:00Z" w16du:dateUtc="2025-07-14T21:14:00Z"/>
+        </w:rPr>
+      </w:pPr>
+      <w:r>
+        <w:t xml:space="preserve">  |                          ^^^^^^^^^^^^^^^^^^^^^^^^^^^^ the trait </w:t>
+      </w:r>
+    </w:p>
+    <w:p>
+      <w:pPr>
+        <w:pStyle w:val="Code"/>
+        <w:rPr>
+          <w:del w:id="87" w:author="Carol Nichols" w:date="2025-07-14T17:14:00Z" w16du:dateUtc="2025-07-14T21:14:00Z"/>
+        </w:rPr>
+      </w:pPr>
+      <w:r>
+        <w:t>`Draw` is</w:t>
+      </w:r>
+      <w:ins w:id="88" w:author="Carol Nichols" w:date="2025-07-14T17:14:00Z" w16du:dateUtc="2025-07-14T21:14:00Z">
+        <w:r>
+          <w:t xml:space="preserve"> </w:t>
+        </w:r>
+      </w:ins>
     </w:p>
     <w:p>
       <w:pPr>
@@ -4806,7 +4825,7 @@
       <w:pPr>
         <w:pStyle w:val="Code"/>
         <w:rPr>
-          <w:ins w:id="86" w:author="Chris Krycho" w:date="2025-03-06T08:40:00Z"/>
+          <w:ins w:id="89" w:author="Chris Krycho" w:date="2025-03-06T08:40:00Z"/>
         </w:rPr>
       </w:pPr>
       <w:r>
@@ -4817,7 +4836,7 @@
       <w:pPr>
         <w:pStyle w:val="Code"/>
       </w:pPr>
-      <w:ins w:id="87" w:author="Chris Krycho" w:date="2025-03-06T08:40:00Z">
+      <w:ins w:id="90" w:author="Chris Krycho" w:date="2025-03-06T08:40:00Z">
         <w:r>
           <w:t xml:space="preserve">  = help: the trait `Draw` is implemented for `Button`</w:t>
         </w:r>
@@ -4827,7 +4846,7 @@
       <w:pPr>
         <w:pStyle w:val="Code"/>
       </w:pPr>
-      <w:ins w:id="88" w:author="Chris Krycho" w:date="2025-03-06T08:40:00Z">
+      <w:ins w:id="91" w:author="Chris Krycho" w:date="2025-03-06T08:40:00Z">
         <w:r>
           <w:t xml:space="preserve">  = note: required for the cast from `Box&lt;String&gt;` to `Box&lt;</w:t>
         </w:r>
@@ -4840,7 +4859,7 @@
           <w:t xml:space="preserve"> Draw&gt;`</w:t>
         </w:r>
       </w:ins>
-      <w:del w:id="89" w:author="Chris Krycho" w:date="2025-03-06T08:40:00Z">
+      <w:del w:id="92" w:author="Chris Krycho" w:date="2025-03-06T08:40:00Z">
         <w:r>
           <w:delText xml:space="preserve">  = note: required for the cast to the object type `dyn Draw`</w:delText>
         </w:r>
@@ -4911,8 +4930,8 @@
       <w:r>
         <w:br/>
       </w:r>
-      <w:commentRangeStart w:id="90"/>
-      <w:commentRangeStart w:id="91"/>
+      <w:commentRangeStart w:id="93"/>
+      <w:commentRangeStart w:id="94"/>
     </w:p>
     <w:p>
       <w:pPr>
@@ -4924,11 +4943,11 @@
       <w:r>
         <w:br/>
       </w:r>
-      <w:commentRangeEnd w:id="90"/>
-      <w:r>
-        <w:commentReference w:id="90"/>
-      </w:r>
-      <w:commentRangeEnd w:id="91"/>
+      <w:commentRangeEnd w:id="93"/>
+      <w:r>
+        <w:commentReference w:id="93"/>
+      </w:r>
+      <w:commentRangeEnd w:id="94"/>
       <w:r>
         <w:rPr>
           <w:rStyle w:val="CommentReference"/>
@@ -4939,7 +4958,7 @@
           <w:iCs w:val="0"/>
           <w:color w:val="auto"/>
         </w:rPr>
-        <w:commentReference w:id="91"/>
+        <w:commentReference w:id="94"/>
       </w:r>
     </w:p>
     <w:p>
@@ -4977,8 +4996,8 @@
       <w:r>
         <w:t xml:space="preserve"> process performed </w:t>
       </w:r>
-      <w:commentRangeStart w:id="92"/>
-      <w:ins w:id="93" w:author="Chris Krycho" w:date="2025-03-06T08:44:00Z">
+      <w:commentRangeStart w:id="95"/>
+      <w:ins w:id="96" w:author="Chris Krycho" w:date="2025-03-06T08:44:00Z">
         <w:r>
           <w:t xml:space="preserve">on generics </w:t>
         </w:r>
@@ -4986,14 +5005,14 @@
       <w:r>
         <w:t>by the compiler</w:t>
       </w:r>
-      <w:del w:id="94" w:author="Chris Krycho" w:date="2025-03-06T08:44:00Z">
+      <w:del w:id="97" w:author="Chris Krycho" w:date="2025-03-06T08:44:00Z">
         <w:r>
           <w:delText xml:space="preserve"> when we use trait bounds on generics</w:delText>
         </w:r>
       </w:del>
-      <w:commentRangeEnd w:id="92"/>
-      <w:r>
-        <w:commentReference w:id="92"/>
+      <w:commentRangeEnd w:id="95"/>
+      <w:r>
+        <w:commentReference w:id="95"/>
       </w:r>
       <w:r>
         <w:t xml:space="preserve">: the compiler generates </w:t>
@@ -5024,11 +5043,11 @@
         <w:t>static dispatch</w:t>
       </w:r>
       <w:r>
-        <w:t xml:space="preserve">, which is when the </w:t>
+        <w:t xml:space="preserve">, which is when the compiler knows what method you’re calling at compile time. This is </w:t>
       </w:r>
       <w:r>
         <w:lastRenderedPageBreak/>
-        <w:t xml:space="preserve">compiler knows what method you’re calling at compile time. This is opposed to </w:t>
+        <w:t xml:space="preserve">opposed to </w:t>
       </w:r>
       <w:r>
         <w:rPr>
@@ -5042,30 +5061,30 @@
       <w:r>
         <w:t xml:space="preserve">, which is when the compiler can’t tell at compile time which method you’re calling. In dynamic dispatch cases, the compiler emits code that at runtime will </w:t>
       </w:r>
-      <w:commentRangeStart w:id="95"/>
-      <w:commentRangeStart w:id="96"/>
-      <w:del w:id="97" w:author="Carol Nichols" w:date="2025-07-10T18:38:00Z" w16du:dateUtc="2025-07-10T22:38:00Z">
+      <w:commentRangeStart w:id="98"/>
+      <w:commentRangeStart w:id="99"/>
+      <w:del w:id="100" w:author="Carol Nichols" w:date="2025-07-10T18:38:00Z" w16du:dateUtc="2025-07-10T22:38:00Z">
         <w:r>
           <w:delText>figure out</w:delText>
         </w:r>
       </w:del>
-      <w:commentRangeEnd w:id="95"/>
-      <w:ins w:id="98" w:author="Carol Nichols" w:date="2025-07-10T18:38:00Z" w16du:dateUtc="2025-07-10T22:38:00Z">
+      <w:commentRangeEnd w:id="98"/>
+      <w:ins w:id="101" w:author="Carol Nichols" w:date="2025-07-10T18:38:00Z" w16du:dateUtc="2025-07-10T22:38:00Z">
         <w:r>
           <w:t>know</w:t>
         </w:r>
       </w:ins>
       <w:r>
-        <w:commentReference w:id="95"/>
-      </w:r>
-      <w:commentRangeEnd w:id="96"/>
+        <w:commentReference w:id="98"/>
+      </w:r>
+      <w:commentRangeEnd w:id="99"/>
       <w:r>
         <w:rPr>
           <w:rStyle w:val="CommentReference"/>
           <w:rFonts w:cs="Times New Roman"/>
           <w:color w:val="auto"/>
         </w:rPr>
-        <w:commentReference w:id="96"/>
+        <w:commentReference w:id="99"/>
       </w:r>
       <w:r>
         <w:t xml:space="preserve"> which method to call.</w:t>
@@ -5078,7 +5097,7 @@
       <w:r>
         <w:t>When we use trait objects, Rust must use dynamic dispatch. The compiler doesn’t know all the types that might be used with the code that’s using trait objects, so it doesn’t know which method implemented on which type to call. Instead, at runtime, Rust uses the pointers inside the trait object to know which method to call. This lookup incurs a runtime cost that doesn’t occur with static dispatch. Dynamic dispatch also prevents the compiler from choosing to inline a method’s code, which in turn prevents some optimizations</w:t>
       </w:r>
-      <w:ins w:id="99" w:author="Chris Krycho" w:date="2025-03-06T08:47:00Z">
+      <w:ins w:id="102" w:author="Chris Krycho" w:date="2025-03-06T08:47:00Z">
         <w:r>
           <w:t xml:space="preserve">, and Rust has some rules about where you can and cannot use dynamic dispatch, called </w:t>
         </w:r>
@@ -5106,7 +5125,7 @@
           <w:t xml:space="preserve">, which you can learn more about in the reference at </w:t>
         </w:r>
       </w:ins>
-      <w:ins w:id="100" w:author="Chris Krycho" w:date="2025-03-06T08:50:00Z">
+      <w:ins w:id="103" w:author="Chris Krycho" w:date="2025-03-06T08:50:00Z">
         <w:r>
           <w:rPr>
             <w:rFonts w:ascii="ITC New Baskerville Std" w:eastAsia="ITC New Baskerville Std" w:hAnsi="ITC New Baskerville Std" w:cs="ITC New Baskerville Std"/>
@@ -5119,24 +5138,6 @@
       <w:r>
         <w:t>. However, we did get extra flexibility in the code that we wrote in Listing </w:t>
       </w:r>
-      <w:del w:id="101" w:author="Chris Krycho" w:date="2025-03-05T16:29:00Z">
-        <w:r>
-          <w:delText>17</w:delText>
-        </w:r>
-      </w:del>
-      <w:ins w:id="102" w:author="Chris Krycho" w:date="2025-03-05T16:29:00Z">
-        <w:r>
-          <w:t>1</w:t>
-        </w:r>
-      </w:ins>
-      <w:ins w:id="103" w:author="Chris Krycho" w:date="2025-03-06T08:53:00Z">
-        <w:r>
-          <w:t>8</w:t>
-        </w:r>
-      </w:ins>
-      <w:r>
-        <w:t>-5 and were able to support in Listing </w:t>
-      </w:r>
       <w:del w:id="104" w:author="Chris Krycho" w:date="2025-03-05T16:29:00Z">
         <w:r>
           <w:delText>17</w:delText>
@@ -5148,6 +5149,24 @@
         </w:r>
       </w:ins>
       <w:ins w:id="106" w:author="Chris Krycho" w:date="2025-03-06T08:53:00Z">
+        <w:r>
+          <w:t>8</w:t>
+        </w:r>
+      </w:ins>
+      <w:r>
+        <w:t>-5 and were able to support in Listing </w:t>
+      </w:r>
+      <w:del w:id="107" w:author="Chris Krycho" w:date="2025-03-05T16:29:00Z">
+        <w:r>
+          <w:delText>17</w:delText>
+        </w:r>
+      </w:del>
+      <w:ins w:id="108" w:author="Chris Krycho" w:date="2025-03-05T16:29:00Z">
+        <w:r>
+          <w:t>1</w:t>
+        </w:r>
+      </w:ins>
+      <w:ins w:id="109" w:author="Chris Krycho" w:date="2025-03-06T08:53:00Z">
         <w:r>
           <w:t>8</w:t>
         </w:r>
@@ -5217,8 +5236,11 @@
         <w:pStyle w:val="BodyA"/>
       </w:pPr>
       <w:r>
+        <w:t xml:space="preserve">First we’re going to implement the state pattern in a more traditional object-oriented way, then we’ll use an approach that’s a </w:t>
+      </w:r>
+      <w:r>
         <w:lastRenderedPageBreak/>
-        <w:t>First we’re going to implement the state pattern in a more traditional object-oriented way, then we’ll use an approach that’s a bit more natural in Rust. Let’s dig in to incrementally implement a blog post workflow using the state pattern.</w:t>
+        <w:t>bit more natural in Rust. Let’s dig in to incrementally implement a blog post workflow using the state pattern.</w:t>
       </w:r>
     </w:p>
     <w:p>
@@ -5281,7 +5303,7 @@
       <w:pPr>
         <w:pStyle w:val="BodyA"/>
         <w:rPr>
-          <w:ins w:id="107" w:author="Carol Nichols" w:date="2025-07-12T11:04:00Z" w16du:dateUtc="2025-07-12T15:04:00Z"/>
+          <w:ins w:id="110" w:author="Carol Nichols" w:date="2025-07-12T11:04:00Z" w16du:dateUtc="2025-07-12T15:04:00Z"/>
         </w:rPr>
       </w:pPr>
       <w:r>
@@ -5291,13 +5313,13 @@
     <w:p>
       <w:pPr>
         <w:pStyle w:val="HeadB"/>
-        <w:pPrChange w:id="108" w:author="Carol Nichols" w:date="2025-07-12T11:04:00Z" w16du:dateUtc="2025-07-12T15:04:00Z">
+        <w:pPrChange w:id="111" w:author="Carol Nichols" w:date="2025-07-12T11:04:00Z" w16du:dateUtc="2025-07-12T15:04:00Z">
           <w:pPr>
             <w:pStyle w:val="BodyA"/>
           </w:pPr>
         </w:pPrChange>
       </w:pPr>
-      <w:ins w:id="109" w:author="Carol Nichols" w:date="2025-07-12T11:06:00Z" w16du:dateUtc="2025-07-12T15:06:00Z">
+      <w:ins w:id="112" w:author="Carol Nichols" w:date="2025-07-12T11:06:00Z" w16du:dateUtc="2025-07-12T15:06:00Z">
         <w:r>
           <w:t>A Traditional Object-oriented Attempt</w:t>
         </w:r>
@@ -5307,80 +5329,80 @@
       <w:pPr>
         <w:pStyle w:val="BodyA"/>
         <w:rPr>
-          <w:ins w:id="110" w:author="Carol Nichols" w:date="2025-07-12T11:06:00Z" w16du:dateUtc="2025-07-12T15:06:00Z"/>
-        </w:rPr>
-      </w:pPr>
-      <w:ins w:id="111" w:author="Carol Nichols" w:date="2025-07-12T11:07:00Z" w16du:dateUtc="2025-07-12T15:07:00Z">
+          <w:ins w:id="113" w:author="Carol Nichols" w:date="2025-07-12T11:06:00Z" w16du:dateUtc="2025-07-12T15:06:00Z"/>
+        </w:rPr>
+      </w:pPr>
+      <w:ins w:id="114" w:author="Carol Nichols" w:date="2025-07-12T11:07:00Z" w16du:dateUtc="2025-07-12T15:07:00Z">
         <w:r>
           <w:t>There are infinite ways to structure code to solve the same problem, each with different trade</w:t>
         </w:r>
       </w:ins>
-      <w:ins w:id="112" w:author="Carol Nichols" w:date="2025-07-12T11:08:00Z" w16du:dateUtc="2025-07-12T15:08:00Z">
+      <w:ins w:id="115" w:author="Carol Nichols" w:date="2025-07-12T11:08:00Z" w16du:dateUtc="2025-07-12T15:08:00Z">
         <w:r>
           <w:t>-</w:t>
         </w:r>
       </w:ins>
-      <w:ins w:id="113" w:author="Carol Nichols" w:date="2025-07-12T11:07:00Z" w16du:dateUtc="2025-07-12T15:07:00Z">
+      <w:ins w:id="116" w:author="Carol Nichols" w:date="2025-07-12T11:07:00Z" w16du:dateUtc="2025-07-12T15:07:00Z">
         <w:r>
           <w:t>offs.</w:t>
         </w:r>
       </w:ins>
-      <w:ins w:id="114" w:author="Carol Nichols" w:date="2025-07-12T11:08:00Z" w16du:dateUtc="2025-07-12T15:08:00Z">
+      <w:ins w:id="117" w:author="Carol Nichols" w:date="2025-07-12T11:08:00Z" w16du:dateUtc="2025-07-12T15:08:00Z">
         <w:r>
           <w:t xml:space="preserve"> This section’s implementation is more of a traditional object-oriented style, which is </w:t>
-        </w:r>
-      </w:ins>
-      <w:ins w:id="115" w:author="Carol Nichols" w:date="2025-07-12T11:09:00Z" w16du:dateUtc="2025-07-12T15:09:00Z">
-        <w:r>
-          <w:t xml:space="preserve">possible to write in Rust, but doesn’t take advantage of some of Rust’s strengths. </w:t>
-        </w:r>
-      </w:ins>
-      <w:ins w:id="116" w:author="Carol Nichols" w:date="2025-07-12T11:13:00Z" w16du:dateUtc="2025-07-12T15:13:00Z">
-        <w:r>
-          <w:t>Later</w:t>
-        </w:r>
-      </w:ins>
-      <w:ins w:id="117" w:author="Carol Nichols" w:date="2025-07-12T11:14:00Z" w16du:dateUtc="2025-07-12T15:14:00Z">
-        <w:r>
-          <w:t>,</w:t>
         </w:r>
       </w:ins>
       <w:ins w:id="118" w:author="Carol Nichols" w:date="2025-07-12T11:09:00Z" w16du:dateUtc="2025-07-12T15:09:00Z">
         <w:r>
-          <w:t xml:space="preserve"> w</w:t>
+          <w:t xml:space="preserve">possible to write in Rust, but doesn’t take advantage of some of Rust’s strengths. </w:t>
         </w:r>
       </w:ins>
       <w:ins w:id="119" w:author="Carol Nichols" w:date="2025-07-12T11:13:00Z" w16du:dateUtc="2025-07-12T15:13:00Z">
         <w:r>
+          <w:t>Later</w:t>
+        </w:r>
+      </w:ins>
+      <w:ins w:id="120" w:author="Carol Nichols" w:date="2025-07-12T11:14:00Z" w16du:dateUtc="2025-07-12T15:14:00Z">
+        <w:r>
+          <w:t>,</w:t>
+        </w:r>
+      </w:ins>
+      <w:ins w:id="121" w:author="Carol Nichols" w:date="2025-07-12T11:09:00Z" w16du:dateUtc="2025-07-12T15:09:00Z">
+        <w:r>
+          <w:t xml:space="preserve"> w</w:t>
+        </w:r>
+      </w:ins>
+      <w:ins w:id="122" w:author="Carol Nichols" w:date="2025-07-12T11:13:00Z" w16du:dateUtc="2025-07-12T15:13:00Z">
+        <w:r>
           <w:t>e’</w:t>
         </w:r>
       </w:ins>
-      <w:ins w:id="120" w:author="Carol Nichols" w:date="2025-07-12T11:09:00Z" w16du:dateUtc="2025-07-12T15:09:00Z">
+      <w:ins w:id="123" w:author="Carol Nichols" w:date="2025-07-12T11:09:00Z" w16du:dateUtc="2025-07-12T15:09:00Z">
         <w:r>
           <w:t xml:space="preserve">ll demonstrate a different solution </w:t>
         </w:r>
       </w:ins>
-      <w:ins w:id="121" w:author="Carol Nichols" w:date="2025-07-12T11:10:00Z" w16du:dateUtc="2025-07-12T15:10:00Z">
+      <w:ins w:id="124" w:author="Carol Nichols" w:date="2025-07-12T11:10:00Z" w16du:dateUtc="2025-07-12T15:10:00Z">
         <w:r>
           <w:t xml:space="preserve">that still uses the object-oriented design pattern but is structured in a way that might look less </w:t>
         </w:r>
       </w:ins>
-      <w:ins w:id="122" w:author="Carol Nichols" w:date="2025-07-12T11:11:00Z" w16du:dateUtc="2025-07-12T15:11:00Z">
+      <w:ins w:id="125" w:author="Carol Nichols" w:date="2025-07-12T11:11:00Z" w16du:dateUtc="2025-07-12T15:11:00Z">
         <w:r>
           <w:t xml:space="preserve">familiar to </w:t>
         </w:r>
       </w:ins>
-      <w:ins w:id="123" w:author="Carol Nichols" w:date="2025-07-12T11:12:00Z" w16du:dateUtc="2025-07-12T15:12:00Z">
+      <w:ins w:id="126" w:author="Carol Nichols" w:date="2025-07-12T11:12:00Z" w16du:dateUtc="2025-07-12T15:12:00Z">
         <w:r>
           <w:t>programmers with object-oriented experience</w:t>
         </w:r>
       </w:ins>
-      <w:ins w:id="124" w:author="Carol Nichols" w:date="2025-07-12T11:14:00Z" w16du:dateUtc="2025-07-12T15:14:00Z">
+      <w:ins w:id="127" w:author="Carol Nichols" w:date="2025-07-12T11:14:00Z" w16du:dateUtc="2025-07-12T15:14:00Z">
         <w:r>
           <w:t xml:space="preserve">. We’ll compare the two solutions </w:t>
         </w:r>
       </w:ins>
-      <w:ins w:id="125" w:author="Carol Nichols" w:date="2025-07-12T11:15:00Z" w16du:dateUtc="2025-07-12T15:15:00Z">
+      <w:ins w:id="128" w:author="Carol Nichols" w:date="2025-07-12T11:15:00Z" w16du:dateUtc="2025-07-12T15:15:00Z">
         <w:r>
           <w:t>to experience the trade-offs of designing Rust code differently than code in other languages.</w:t>
         </w:r>
@@ -5393,17 +5415,17 @@
       <w:r>
         <w:t>Listing </w:t>
       </w:r>
-      <w:del w:id="126" w:author="Chris Krycho" w:date="2025-03-05T16:29:00Z">
+      <w:del w:id="129" w:author="Chris Krycho" w:date="2025-03-05T16:29:00Z">
         <w:r>
           <w:delText>17</w:delText>
         </w:r>
       </w:del>
-      <w:ins w:id="127" w:author="Chris Krycho" w:date="2025-03-05T16:29:00Z">
+      <w:ins w:id="130" w:author="Chris Krycho" w:date="2025-03-05T16:29:00Z">
         <w:r>
           <w:t>1</w:t>
         </w:r>
       </w:ins>
-      <w:ins w:id="128" w:author="Chris Krycho" w:date="2025-03-06T08:54:00Z">
+      <w:ins w:id="131" w:author="Chris Krycho" w:date="2025-03-06T08:54:00Z">
         <w:r>
           <w:t>8</w:t>
         </w:r>
@@ -5641,7 +5663,6 @@
         <w:pStyle w:val="Code"/>
       </w:pPr>
       <w:r>
-        <w:lastRenderedPageBreak/>
         <w:t xml:space="preserve">  </w:t>
       </w:r>
       <w:r>
@@ -5708,6 +5729,7 @@
         <w:pStyle w:val="Code"/>
       </w:pPr>
       <w:r>
+        <w:lastRenderedPageBreak/>
         <w:t>}</w:t>
       </w:r>
     </w:p>
@@ -5957,7 +5979,7 @@
     <w:p>
       <w:pPr>
         <w:pStyle w:val="HeadC"/>
-        <w:pPrChange w:id="129" w:author="Carol Nichols" w:date="2025-07-12T11:16:00Z" w16du:dateUtc="2025-07-12T15:16:00Z">
+        <w:pPrChange w:id="132" w:author="Carol Nichols" w:date="2025-07-12T11:16:00Z" w16du:dateUtc="2025-07-12T15:16:00Z">
           <w:pPr>
             <w:pStyle w:val="HeadB"/>
           </w:pPr>
@@ -6007,17 +6029,17 @@
       <w:r>
         <w:t>, as shown in Listing </w:t>
       </w:r>
-      <w:del w:id="130" w:author="Chris Krycho" w:date="2025-03-05T16:29:00Z">
+      <w:del w:id="133" w:author="Chris Krycho" w:date="2025-03-05T16:29:00Z">
         <w:r>
           <w:delText>17</w:delText>
         </w:r>
       </w:del>
-      <w:ins w:id="131" w:author="Chris Krycho" w:date="2025-03-05T16:29:00Z">
+      <w:ins w:id="134" w:author="Chris Krycho" w:date="2025-03-05T16:29:00Z">
         <w:r>
           <w:t>1</w:t>
         </w:r>
       </w:ins>
-      <w:ins w:id="132" w:author="Chris Krycho" w:date="2025-03-06T08:55:00Z">
+      <w:ins w:id="135" w:author="Chris Krycho" w:date="2025-03-06T08:55:00Z">
         <w:r>
           <w:t>8</w:t>
         </w:r>
@@ -6150,31 +6172,31 @@
         <w:pStyle w:val="Code"/>
       </w:pPr>
       <w:r>
+        <w:t xml:space="preserve">    state: Option&lt;Box&lt;</w:t>
+      </w:r>
+      <w:proofErr w:type="spellStart"/>
+      <w:r>
+        <w:t>dyn</w:t>
+      </w:r>
+      <w:proofErr w:type="spellEnd"/>
+      <w:r>
+        <w:t xml:space="preserve"> State&gt;&gt;,</w:t>
+      </w:r>
+    </w:p>
+    <w:p>
+      <w:pPr>
+        <w:pStyle w:val="Code"/>
+      </w:pPr>
+      <w:r>
+        <w:t xml:space="preserve">    content: String,</w:t>
+      </w:r>
+    </w:p>
+    <w:p>
+      <w:pPr>
+        <w:pStyle w:val="Code"/>
+      </w:pPr>
+      <w:r>
         <w:lastRenderedPageBreak/>
-        <w:t xml:space="preserve">    state: Option&lt;Box&lt;</w:t>
-      </w:r>
-      <w:proofErr w:type="spellStart"/>
-      <w:r>
-        <w:t>dyn</w:t>
-      </w:r>
-      <w:proofErr w:type="spellEnd"/>
-      <w:r>
-        <w:t xml:space="preserve"> State&gt;&gt;,</w:t>
-      </w:r>
-    </w:p>
-    <w:p>
-      <w:pPr>
-        <w:pStyle w:val="Code"/>
-      </w:pPr>
-      <w:r>
-        <w:t xml:space="preserve">    content: String,</w:t>
-      </w:r>
-    </w:p>
-    <w:p>
-      <w:pPr>
-        <w:pStyle w:val="Code"/>
-      </w:pPr>
-      <w:r>
         <w:t>}</w:t>
       </w:r>
     </w:p>
@@ -6655,7 +6677,7 @@
     <w:p>
       <w:pPr>
         <w:pStyle w:val="HeadC"/>
-        <w:pPrChange w:id="133" w:author="Carol Nichols" w:date="2025-07-12T11:16:00Z" w16du:dateUtc="2025-07-12T15:16:00Z">
+        <w:pPrChange w:id="136" w:author="Carol Nichols" w:date="2025-07-12T11:16:00Z" w16du:dateUtc="2025-07-12T15:16:00Z">
           <w:pPr>
             <w:pStyle w:val="HeadB"/>
           </w:pPr>
@@ -6672,94 +6694,6 @@
       <w:r>
         <w:t>We saw in Listing </w:t>
       </w:r>
-      <w:del w:id="134" w:author="Chris Krycho" w:date="2025-03-05T16:29:00Z">
-        <w:r>
-          <w:delText>17</w:delText>
-        </w:r>
-      </w:del>
-      <w:ins w:id="135" w:author="Chris Krycho" w:date="2025-03-05T16:29:00Z">
-        <w:r>
-          <w:t>1</w:t>
-        </w:r>
-      </w:ins>
-      <w:ins w:id="136" w:author="Chris Krycho" w:date="2025-03-06T09:06:00Z">
-        <w:r>
-          <w:t>8</w:t>
-        </w:r>
-      </w:ins>
-      <w:r>
-        <w:t xml:space="preserve">-11 that we want to be able to call a method named </w:t>
-      </w:r>
-      <w:proofErr w:type="spellStart"/>
-      <w:r>
-        <w:rPr>
-          <w:rFonts w:ascii="Courier New" w:hAnsi="Courier New"/>
-          <w:color w:val="3366FF"/>
-          <w:u w:color="3366FF"/>
-        </w:rPr>
-        <w:t>add_text</w:t>
-      </w:r>
-      <w:proofErr w:type="spellEnd"/>
-      <w:r>
-        <w:t xml:space="preserve"> and pass it a </w:t>
-      </w:r>
-      <w:r>
-        <w:rPr>
-          <w:rFonts w:ascii="Courier New" w:hAnsi="Courier New"/>
-          <w:color w:val="3366FF"/>
-          <w:u w:color="3366FF"/>
-        </w:rPr>
-        <w:t>&amp;str</w:t>
-      </w:r>
-      <w:r>
-        <w:t xml:space="preserve"> that is then added as the text content of the blog post. We implement this as a method, rather than exposing the </w:t>
-      </w:r>
-      <w:r>
-        <w:rPr>
-          <w:rFonts w:ascii="Courier New" w:hAnsi="Courier New"/>
-          <w:color w:val="3366FF"/>
-          <w:u w:color="3366FF"/>
-        </w:rPr>
-        <w:t>content</w:t>
-      </w:r>
-      <w:r>
-        <w:t xml:space="preserve"> field as </w:t>
-      </w:r>
-      <w:r>
-        <w:rPr>
-          <w:rFonts w:ascii="Courier New" w:hAnsi="Courier New"/>
-          <w:color w:val="3366FF"/>
-          <w:u w:color="3366FF"/>
-        </w:rPr>
-        <w:t>pub</w:t>
-      </w:r>
-      <w:r>
-        <w:t xml:space="preserve">, so that later we can implement a method that will control how the </w:t>
-      </w:r>
-      <w:r>
-        <w:rPr>
-          <w:rFonts w:ascii="Courier New" w:hAnsi="Courier New"/>
-          <w:color w:val="3366FF"/>
-          <w:u w:color="3366FF"/>
-        </w:rPr>
-        <w:t>content</w:t>
-      </w:r>
-      <w:r>
-        <w:t xml:space="preserve"> field’s data is read. The </w:t>
-      </w:r>
-      <w:proofErr w:type="spellStart"/>
-      <w:r>
-        <w:rPr>
-          <w:rFonts w:ascii="Courier New" w:hAnsi="Courier New"/>
-          <w:color w:val="3366FF"/>
-          <w:u w:color="3366FF"/>
-        </w:rPr>
-        <w:t>add_text</w:t>
-      </w:r>
-      <w:proofErr w:type="spellEnd"/>
-      <w:r>
-        <w:t xml:space="preserve"> method is pretty straightforward, so let’s add the implementation in Listing </w:t>
-      </w:r>
       <w:del w:id="137" w:author="Chris Krycho" w:date="2025-03-05T16:29:00Z">
         <w:r>
           <w:delText>17</w:delText>
@@ -6771,6 +6705,94 @@
         </w:r>
       </w:ins>
       <w:ins w:id="139" w:author="Chris Krycho" w:date="2025-03-06T09:06:00Z">
+        <w:r>
+          <w:t>8</w:t>
+        </w:r>
+      </w:ins>
+      <w:r>
+        <w:t xml:space="preserve">-11 that we want to be able to call a method named </w:t>
+      </w:r>
+      <w:proofErr w:type="spellStart"/>
+      <w:r>
+        <w:rPr>
+          <w:rFonts w:ascii="Courier New" w:hAnsi="Courier New"/>
+          <w:color w:val="3366FF"/>
+          <w:u w:color="3366FF"/>
+        </w:rPr>
+        <w:t>add_text</w:t>
+      </w:r>
+      <w:proofErr w:type="spellEnd"/>
+      <w:r>
+        <w:t xml:space="preserve"> and pass it a </w:t>
+      </w:r>
+      <w:r>
+        <w:rPr>
+          <w:rFonts w:ascii="Courier New" w:hAnsi="Courier New"/>
+          <w:color w:val="3366FF"/>
+          <w:u w:color="3366FF"/>
+        </w:rPr>
+        <w:t>&amp;str</w:t>
+      </w:r>
+      <w:r>
+        <w:t xml:space="preserve"> that is then added as the text content of the blog post. We implement this as a method, rather than exposing the </w:t>
+      </w:r>
+      <w:r>
+        <w:rPr>
+          <w:rFonts w:ascii="Courier New" w:hAnsi="Courier New"/>
+          <w:color w:val="3366FF"/>
+          <w:u w:color="3366FF"/>
+        </w:rPr>
+        <w:t>content</w:t>
+      </w:r>
+      <w:r>
+        <w:t xml:space="preserve"> field as </w:t>
+      </w:r>
+      <w:r>
+        <w:rPr>
+          <w:rFonts w:ascii="Courier New" w:hAnsi="Courier New"/>
+          <w:color w:val="3366FF"/>
+          <w:u w:color="3366FF"/>
+        </w:rPr>
+        <w:t>pub</w:t>
+      </w:r>
+      <w:r>
+        <w:t xml:space="preserve">, so that later we can implement a method that will control how the </w:t>
+      </w:r>
+      <w:r>
+        <w:rPr>
+          <w:rFonts w:ascii="Courier New" w:hAnsi="Courier New"/>
+          <w:color w:val="3366FF"/>
+          <w:u w:color="3366FF"/>
+        </w:rPr>
+        <w:t>content</w:t>
+      </w:r>
+      <w:r>
+        <w:t xml:space="preserve"> field’s data is read. The </w:t>
+      </w:r>
+      <w:proofErr w:type="spellStart"/>
+      <w:r>
+        <w:rPr>
+          <w:rFonts w:ascii="Courier New" w:hAnsi="Courier New"/>
+          <w:color w:val="3366FF"/>
+          <w:u w:color="3366FF"/>
+        </w:rPr>
+        <w:t>add_text</w:t>
+      </w:r>
+      <w:proofErr w:type="spellEnd"/>
+      <w:r>
+        <w:t xml:space="preserve"> method is pretty straightforward, so let’s add the implementation in Listing </w:t>
+      </w:r>
+      <w:del w:id="140" w:author="Chris Krycho" w:date="2025-03-05T16:29:00Z">
+        <w:r>
+          <w:delText>17</w:delText>
+        </w:r>
+      </w:del>
+      <w:ins w:id="141" w:author="Chris Krycho" w:date="2025-03-05T16:29:00Z">
+        <w:r>
+          <w:t>1</w:t>
+        </w:r>
+      </w:ins>
+      <w:ins w:id="142" w:author="Chris Krycho" w:date="2025-03-06T09:06:00Z">
         <w:r>
           <w:t>8</w:t>
         </w:r>
@@ -6842,7 +6864,6 @@
         <w:rPr>
           <w:rStyle w:val="LiteralGray"/>
         </w:rPr>
-        <w:lastRenderedPageBreak/>
         <w:t xml:space="preserve">    </w:t>
       </w:r>
       <w:r>
@@ -6885,6 +6906,7 @@
         <w:pStyle w:val="Code"/>
       </w:pPr>
       <w:r>
+        <w:lastRenderedPageBreak/>
         <w:t xml:space="preserve">        </w:t>
       </w:r>
       <w:proofErr w:type="spellStart"/>
@@ -7088,7 +7110,7 @@
     <w:p>
       <w:pPr>
         <w:pStyle w:val="HeadC"/>
-        <w:pPrChange w:id="140" w:author="Carol Nichols" w:date="2025-07-12T11:16:00Z" w16du:dateUtc="2025-07-12T15:16:00Z">
+        <w:pPrChange w:id="143" w:author="Carol Nichols" w:date="2025-07-12T11:16:00Z" w16du:dateUtc="2025-07-12T15:16:00Z">
           <w:pPr>
             <w:pStyle w:val="HeadB"/>
           </w:pPr>
@@ -7144,35 +7166,6 @@
       <w:r>
         <w:t xml:space="preserve"> in Listing </w:t>
       </w:r>
-      <w:del w:id="141" w:author="Chris Krycho" w:date="2025-03-05T16:29:00Z">
-        <w:r>
-          <w:delText>17</w:delText>
-        </w:r>
-      </w:del>
-      <w:ins w:id="142" w:author="Chris Krycho" w:date="2025-03-05T16:29:00Z">
-        <w:r>
-          <w:t>1</w:t>
-        </w:r>
-      </w:ins>
-      <w:ins w:id="143" w:author="Chris Krycho" w:date="2025-03-06T09:06:00Z">
-        <w:r>
-          <w:t>8</w:t>
-        </w:r>
-      </w:ins>
-      <w:r>
-        <w:t xml:space="preserve">-11. For now, let’s implement the </w:t>
-      </w:r>
-      <w:r>
-        <w:rPr>
-          <w:rFonts w:ascii="Courier New" w:hAnsi="Courier New"/>
-          <w:color w:val="3366FF"/>
-          <w:u w:color="3366FF"/>
-        </w:rPr>
-        <w:t>content</w:t>
-      </w:r>
-      <w:r>
-        <w:t xml:space="preserve"> method with the simplest thing that will fulfill this requirement: always returning an empty string slice. We’ll change this later once we implement the ability to change a post’s state so it can be published. So far, posts can only be in the draft state, so the post content should always be empty. Listing </w:t>
-      </w:r>
       <w:del w:id="144" w:author="Chris Krycho" w:date="2025-03-05T16:29:00Z">
         <w:r>
           <w:delText>17</w:delText>
@@ -7184,6 +7177,35 @@
         </w:r>
       </w:ins>
       <w:ins w:id="146" w:author="Chris Krycho" w:date="2025-03-06T09:06:00Z">
+        <w:r>
+          <w:t>8</w:t>
+        </w:r>
+      </w:ins>
+      <w:r>
+        <w:t xml:space="preserve">-11. For now, let’s implement the </w:t>
+      </w:r>
+      <w:r>
+        <w:rPr>
+          <w:rFonts w:ascii="Courier New" w:hAnsi="Courier New"/>
+          <w:color w:val="3366FF"/>
+          <w:u w:color="3366FF"/>
+        </w:rPr>
+        <w:t>content</w:t>
+      </w:r>
+      <w:r>
+        <w:t xml:space="preserve"> method with the simplest thing that will fulfill this requirement: always returning an empty string slice. We’ll change this later once we implement the ability to change a post’s state so it can be published. So far, posts can only be in the draft state, so the post content should always be empty. Listing </w:t>
+      </w:r>
+      <w:del w:id="147" w:author="Chris Krycho" w:date="2025-03-05T16:29:00Z">
+        <w:r>
+          <w:delText>17</w:delText>
+        </w:r>
+      </w:del>
+      <w:ins w:id="148" w:author="Chris Krycho" w:date="2025-03-05T16:29:00Z">
+        <w:r>
+          <w:t>1</w:t>
+        </w:r>
+      </w:ins>
+      <w:ins w:id="149" w:author="Chris Krycho" w:date="2025-03-06T09:06:00Z">
         <w:r>
           <w:t>8</w:t>
         </w:r>
@@ -7342,17 +7364,17 @@
       <w:r>
         <w:t xml:space="preserve"> method, everything in Listing </w:t>
       </w:r>
-      <w:del w:id="147" w:author="Chris Krycho" w:date="2025-03-05T16:29:00Z">
+      <w:del w:id="150" w:author="Chris Krycho" w:date="2025-03-05T16:29:00Z">
         <w:r>
           <w:delText>17</w:delText>
         </w:r>
       </w:del>
-      <w:ins w:id="148" w:author="Chris Krycho" w:date="2025-03-05T16:29:00Z">
+      <w:ins w:id="151" w:author="Chris Krycho" w:date="2025-03-05T16:29:00Z">
         <w:r>
           <w:t>1</w:t>
         </w:r>
       </w:ins>
-      <w:ins w:id="149" w:author="Chris Krycho" w:date="2025-03-06T09:06:00Z">
+      <w:ins w:id="152" w:author="Chris Krycho" w:date="2025-03-06T09:06:00Z">
         <w:r>
           <w:t>8</w:t>
         </w:r>
@@ -7378,7 +7400,7 @@
     <w:p>
       <w:pPr>
         <w:pStyle w:val="HeadC"/>
-        <w:pPrChange w:id="150" w:author="Carol Nichols" w:date="2025-07-12T11:16:00Z" w16du:dateUtc="2025-07-12T15:16:00Z">
+        <w:pPrChange w:id="153" w:author="Carol Nichols" w:date="2025-07-12T11:16:00Z" w16du:dateUtc="2025-07-12T15:16:00Z">
           <w:pPr>
             <w:pStyle w:val="HeadB"/>
           </w:pPr>
@@ -7419,17 +7441,17 @@
       <w:r>
         <w:t>. Listing </w:t>
       </w:r>
-      <w:del w:id="151" w:author="Chris Krycho" w:date="2025-03-05T16:29:00Z">
+      <w:del w:id="154" w:author="Chris Krycho" w:date="2025-03-05T16:29:00Z">
         <w:r>
           <w:delText>17</w:delText>
         </w:r>
       </w:del>
-      <w:ins w:id="152" w:author="Chris Krycho" w:date="2025-03-05T16:29:00Z">
+      <w:ins w:id="155" w:author="Chris Krycho" w:date="2025-03-05T16:29:00Z">
         <w:r>
           <w:t>1</w:t>
         </w:r>
       </w:ins>
-      <w:ins w:id="153" w:author="Chris Krycho" w:date="2025-03-06T09:06:00Z">
+      <w:ins w:id="156" w:author="Chris Krycho" w:date="2025-03-06T09:06:00Z">
         <w:r>
           <w:t>8</w:t>
         </w:r>
@@ -7443,19 +7465,19 @@
         <w:pStyle w:val="CodeLabel"/>
       </w:pPr>
       <w:r>
+        <w:t>src/lib.rs</w:t>
+      </w:r>
+    </w:p>
+    <w:p>
+      <w:pPr>
+        <w:pStyle w:val="Code"/>
+      </w:pPr>
+      <w:proofErr w:type="spellStart"/>
+      <w:r>
+        <w:rPr>
+          <w:rStyle w:val="LiteralGray"/>
+        </w:rPr>
         <w:lastRenderedPageBreak/>
-        <w:t>src/lib.rs</w:t>
-      </w:r>
-    </w:p>
-    <w:p>
-      <w:pPr>
-        <w:pStyle w:val="Code"/>
-      </w:pPr>
-      <w:proofErr w:type="spellStart"/>
-      <w:r>
-        <w:rPr>
-          <w:rStyle w:val="LiteralGray"/>
-        </w:rPr>
         <w:t>impl</w:t>
       </w:r>
       <w:proofErr w:type="spellEnd"/>
@@ -7963,8 +7985,8 @@
       <w:r>
         <w:br/>
       </w:r>
-      <w:commentRangeStart w:id="154"/>
-      <w:commentRangeStart w:id="155"/>
+      <w:commentRangeStart w:id="157"/>
+      <w:commentRangeStart w:id="158"/>
     </w:p>
     <w:p>
       <w:pPr>
@@ -8073,18 +8095,18 @@
       <w:r>
         <w:t xml:space="preserve"> method consumes the current state and returns a new state.</w:t>
       </w:r>
-      <w:commentRangeEnd w:id="154"/>
-      <w:r>
-        <w:commentReference w:id="154"/>
-      </w:r>
-      <w:commentRangeEnd w:id="155"/>
+      <w:commentRangeEnd w:id="157"/>
+      <w:r>
+        <w:commentReference w:id="157"/>
+      </w:r>
+      <w:commentRangeEnd w:id="158"/>
       <w:r>
         <w:rPr>
           <w:rStyle w:val="CommentReference"/>
           <w:rFonts w:cs="Times New Roman"/>
           <w:color w:val="auto"/>
         </w:rPr>
-        <w:commentReference w:id="155"/>
+        <w:commentReference w:id="158"/>
       </w:r>
     </w:p>
     <w:p>
@@ -8252,44 +8274,44 @@
         <w:t>Option</w:t>
       </w:r>
       <w:r>
-        <w:t xml:space="preserve"> </w:t>
+        <w:t xml:space="preserve"> in the </w:t>
+      </w:r>
+      <w:r>
+        <w:rPr>
+          <w:rFonts w:ascii="Courier New" w:hAnsi="Courier New"/>
+          <w:color w:val="3366FF"/>
+          <w:u w:color="3366FF"/>
+        </w:rPr>
+        <w:t>state</w:t>
+      </w:r>
+      <w:r>
+        <w:t xml:space="preserve"> field of </w:t>
+      </w:r>
+      <w:r>
+        <w:rPr>
+          <w:rFonts w:ascii="Courier New" w:hAnsi="Courier New"/>
+          <w:color w:val="3366FF"/>
+          <w:u w:color="3366FF"/>
+        </w:rPr>
+        <w:t>Post</w:t>
+      </w:r>
+      <w:r>
+        <w:t xml:space="preserve"> comes in: we call the </w:t>
+      </w:r>
+      <w:r>
+        <w:rPr>
+          <w:rFonts w:ascii="Courier New" w:hAnsi="Courier New"/>
+          <w:color w:val="3366FF"/>
+          <w:u w:color="3366FF"/>
+        </w:rPr>
+        <w:t>take</w:t>
+      </w:r>
+      <w:r>
+        <w:t xml:space="preserve"> method to </w:t>
       </w:r>
       <w:r>
         <w:lastRenderedPageBreak/>
-        <w:t xml:space="preserve">in the </w:t>
-      </w:r>
-      <w:r>
-        <w:rPr>
-          <w:rFonts w:ascii="Courier New" w:hAnsi="Courier New"/>
-          <w:color w:val="3366FF"/>
-          <w:u w:color="3366FF"/>
-        </w:rPr>
-        <w:t>state</w:t>
-      </w:r>
-      <w:r>
-        <w:t xml:space="preserve"> field of </w:t>
-      </w:r>
-      <w:r>
-        <w:rPr>
-          <w:rFonts w:ascii="Courier New" w:hAnsi="Courier New"/>
-          <w:color w:val="3366FF"/>
-          <w:u w:color="3366FF"/>
-        </w:rPr>
-        <w:t>Post</w:t>
-      </w:r>
-      <w:r>
-        <w:t xml:space="preserve"> comes in: we call the </w:t>
-      </w:r>
-      <w:r>
-        <w:rPr>
-          <w:rFonts w:ascii="Courier New" w:hAnsi="Courier New"/>
-          <w:color w:val="3366FF"/>
-          <w:u w:color="3366FF"/>
-        </w:rPr>
-        <w:t>take</w:t>
-      </w:r>
-      <w:r>
-        <w:t xml:space="preserve"> method to take the </w:t>
+        <w:t xml:space="preserve">take the </w:t>
       </w:r>
       <w:r>
         <w:rPr>
@@ -8719,17 +8741,17 @@
       <w:r>
         <w:t xml:space="preserve"> state. Listing </w:t>
       </w:r>
-      <w:del w:id="156" w:author="Chris Krycho" w:date="2025-03-05T16:29:00Z">
+      <w:del w:id="159" w:author="Chris Krycho" w:date="2025-03-05T16:29:00Z">
         <w:r>
           <w:delText>17</w:delText>
         </w:r>
       </w:del>
-      <w:ins w:id="157" w:author="Chris Krycho" w:date="2025-03-05T16:29:00Z">
+      <w:ins w:id="160" w:author="Chris Krycho" w:date="2025-03-05T16:29:00Z">
         <w:r>
           <w:t>1</w:t>
         </w:r>
       </w:ins>
-      <w:ins w:id="158" w:author="Chris Krycho" w:date="2025-03-06T09:06:00Z">
+      <w:ins w:id="161" w:author="Chris Krycho" w:date="2025-03-06T09:06:00Z">
         <w:r>
           <w:t>8</w:t>
         </w:r>
@@ -8755,7 +8777,7 @@
     <w:p>
       <w:pPr>
         <w:pStyle w:val="HeadC"/>
-        <w:pPrChange w:id="159" w:author="Carol Nichols" w:date="2025-07-12T11:16:00Z" w16du:dateUtc="2025-07-12T15:16:00Z">
+        <w:pPrChange w:id="162" w:author="Carol Nichols" w:date="2025-07-12T11:16:00Z" w16du:dateUtc="2025-07-12T15:16:00Z">
           <w:pPr>
             <w:pStyle w:val="HeadB"/>
           </w:pPr>
@@ -8807,17 +8829,17 @@
       <w:r>
         <w:t xml:space="preserve"> to the value that the current state says it should have when that state is approved, as shown in Listing </w:t>
       </w:r>
-      <w:del w:id="160" w:author="Chris Krycho" w:date="2025-03-05T16:29:00Z">
+      <w:del w:id="163" w:author="Chris Krycho" w:date="2025-03-05T16:29:00Z">
         <w:r>
           <w:delText>17</w:delText>
         </w:r>
       </w:del>
-      <w:ins w:id="161" w:author="Chris Krycho" w:date="2025-03-05T16:29:00Z">
+      <w:ins w:id="164" w:author="Chris Krycho" w:date="2025-03-05T16:29:00Z">
         <w:r>
           <w:t>1</w:t>
         </w:r>
       </w:ins>
-      <w:ins w:id="162" w:author="Chris Krycho" w:date="2025-03-06T09:06:00Z">
+      <w:ins w:id="165" w:author="Chris Krycho" w:date="2025-03-06T09:06:00Z">
         <w:r>
           <w:t>8</w:t>
         </w:r>
@@ -8971,6 +8993,7 @@
         <w:rPr>
           <w:rStyle w:val="LiteralGray"/>
         </w:rPr>
+        <w:lastRenderedPageBreak/>
         <w:t>trait State {</w:t>
       </w:r>
     </w:p>
@@ -9440,8 +9463,8 @@
       <w:r>
         <w:br/>
       </w:r>
-      <w:commentRangeStart w:id="163"/>
-      <w:commentRangeStart w:id="164"/>
+      <w:commentRangeStart w:id="166"/>
+      <w:commentRangeStart w:id="167"/>
     </w:p>
     <w:p>
       <w:pPr>
@@ -9482,18 +9505,18 @@
       <w:r>
         <w:t xml:space="preserve">    }</w:t>
       </w:r>
-      <w:commentRangeEnd w:id="163"/>
-      <w:r>
-        <w:commentReference w:id="163"/>
-      </w:r>
-      <w:commentRangeEnd w:id="164"/>
+      <w:commentRangeEnd w:id="166"/>
+      <w:r>
+        <w:commentReference w:id="166"/>
+      </w:r>
+      <w:commentRangeEnd w:id="167"/>
       <w:r>
         <w:rPr>
           <w:rStyle w:val="CommentReference"/>
           <w:rFonts w:ascii="Times New Roman" w:hAnsi="Times New Roman" w:cs="Times New Roman"/>
           <w:color w:val="auto"/>
         </w:rPr>
-        <w:commentReference w:id="164"/>
+        <w:commentReference w:id="167"/>
       </w:r>
     </w:p>
     <w:p>
@@ -9884,17 +9907,17 @@
       <w:r>
         <w:t>, as shown in Listing </w:t>
       </w:r>
-      <w:del w:id="165" w:author="Chris Krycho" w:date="2025-03-05T16:29:00Z">
+      <w:del w:id="168" w:author="Chris Krycho" w:date="2025-03-05T16:29:00Z">
         <w:r>
           <w:delText>17</w:delText>
         </w:r>
       </w:del>
-      <w:ins w:id="166" w:author="Chris Krycho" w:date="2025-03-05T16:29:00Z">
+      <w:ins w:id="169" w:author="Chris Krycho" w:date="2025-03-05T16:29:00Z">
         <w:r>
           <w:t>1</w:t>
         </w:r>
       </w:ins>
-      <w:ins w:id="167" w:author="Chris Krycho" w:date="2025-03-06T09:06:00Z">
+      <w:ins w:id="170" w:author="Chris Krycho" w:date="2025-03-06T09:06:00Z">
         <w:r>
           <w:t>8</w:t>
         </w:r>
@@ -9990,8 +10013,8 @@
       <w:r>
         <w:t xml:space="preserve">        </w:t>
       </w:r>
-      <w:commentRangeStart w:id="168"/>
-      <w:commentRangeStart w:id="169"/>
+      <w:commentRangeStart w:id="171"/>
+      <w:commentRangeStart w:id="172"/>
       <w:proofErr w:type="spellStart"/>
       <w:r>
         <w:t>self.state.as_ref</w:t>
@@ -10000,18 +10023,18 @@
       <w:r>
         <w:t>().unwrap().content(self)</w:t>
       </w:r>
-      <w:commentRangeEnd w:id="168"/>
-      <w:r>
-        <w:commentReference w:id="168"/>
-      </w:r>
-      <w:commentRangeEnd w:id="169"/>
+      <w:commentRangeEnd w:id="171"/>
+      <w:r>
+        <w:commentReference w:id="171"/>
+      </w:r>
+      <w:commentRangeEnd w:id="172"/>
       <w:r>
         <w:rPr>
           <w:rStyle w:val="CommentReference"/>
           <w:rFonts w:ascii="Times New Roman" w:hAnsi="Times New Roman" w:cs="Times New Roman"/>
           <w:color w:val="auto"/>
         </w:rPr>
-        <w:commentReference w:id="169"/>
+        <w:commentReference w:id="172"/>
       </w:r>
     </w:p>
     <w:p>
@@ -10353,8 +10376,8 @@
       <w:r>
         <w:br/>
       </w:r>
-      <w:commentRangeStart w:id="170"/>
-      <w:commentRangeStart w:id="171"/>
+      <w:commentRangeStart w:id="173"/>
+      <w:commentRangeStart w:id="174"/>
     </w:p>
     <w:p>
       <w:pPr>
@@ -10374,7 +10397,7 @@
       <w:r>
         <w:t xml:space="preserve"> method, which we know will never panic because we know the methods on </w:t>
       </w:r>
-      <w:bookmarkStart w:id="172" w:name="_Hlk203066257"/>
+      <w:bookmarkStart w:id="175" w:name="_Hlk203066257"/>
       <w:r>
         <w:rPr>
           <w:rFonts w:ascii="Courier New" w:hAnsi="Courier New"/>
@@ -10383,7 +10406,7 @@
         </w:rPr>
         <w:t>Post</w:t>
       </w:r>
-      <w:bookmarkEnd w:id="172"/>
+      <w:bookmarkEnd w:id="175"/>
       <w:r>
         <w:t xml:space="preserve"> ensure that </w:t>
       </w:r>
@@ -10409,24 +10432,24 @@
       <w:r>
         <w:t xml:space="preserve"> </w:t>
       </w:r>
-      <w:commentRangeEnd w:id="170"/>
-      <w:r>
-        <w:commentReference w:id="170"/>
-      </w:r>
-      <w:commentRangeEnd w:id="171"/>
+      <w:commentRangeEnd w:id="173"/>
+      <w:r>
+        <w:commentReference w:id="173"/>
+      </w:r>
+      <w:commentRangeEnd w:id="174"/>
       <w:r>
         <w:rPr>
           <w:rStyle w:val="CommentReference"/>
           <w:rFonts w:cs="Times New Roman"/>
           <w:color w:val="auto"/>
         </w:rPr>
-        <w:commentReference w:id="171"/>
+        <w:commentReference w:id="174"/>
       </w:r>
       <w:r>
         <w:t xml:space="preserve">value when those methods are done. </w:t>
       </w:r>
-      <w:commentRangeStart w:id="173"/>
-      <w:commentRangeStart w:id="174"/>
+      <w:commentRangeStart w:id="176"/>
+      <w:commentRangeStart w:id="177"/>
       <w:r>
         <w:t>This is one of the cases we talked about in “</w:t>
       </w:r>
@@ -10447,18 +10470,18 @@
         </w:rPr>
         <w:t>page XX</w:t>
       </w:r>
-      <w:commentRangeEnd w:id="173"/>
-      <w:r>
-        <w:commentReference w:id="173"/>
-      </w:r>
-      <w:commentRangeEnd w:id="174"/>
+      <w:commentRangeEnd w:id="176"/>
+      <w:r>
+        <w:commentReference w:id="176"/>
+      </w:r>
+      <w:commentRangeEnd w:id="177"/>
       <w:r>
         <w:rPr>
           <w:rStyle w:val="CommentReference"/>
           <w:rFonts w:cs="Times New Roman"/>
           <w:color w:val="auto"/>
         </w:rPr>
-        <w:commentReference w:id="174"/>
+        <w:commentReference w:id="177"/>
       </w:r>
       <w:r>
         <w:t xml:space="preserve"> when we know that a </w:t>
@@ -10563,7 +10586,7 @@
       <w:r>
         <w:t xml:space="preserve"> method will ultimately be called on the type that implements the </w:t>
       </w:r>
-      <w:bookmarkStart w:id="175" w:name="_Hlk203066234"/>
+      <w:bookmarkStart w:id="178" w:name="_Hlk203066234"/>
       <w:r>
         <w:rPr>
           <w:rFonts w:ascii="Courier New" w:hAnsi="Courier New"/>
@@ -10572,7 +10595,7 @@
         </w:rPr>
         <w:t>State</w:t>
       </w:r>
-      <w:bookmarkEnd w:id="175"/>
+      <w:bookmarkEnd w:id="178"/>
       <w:r>
         <w:t xml:space="preserve"> trait. That means we need to add </w:t>
       </w:r>
@@ -10598,17 +10621,17 @@
       <w:r>
         <w:t xml:space="preserve"> trait definition, and that is where we’ll put the logic for what content to return depending on which state we have, as shown in Listing </w:t>
       </w:r>
-      <w:del w:id="176" w:author="Chris Krycho" w:date="2025-03-05T16:29:00Z">
+      <w:del w:id="179" w:author="Chris Krycho" w:date="2025-03-05T16:29:00Z">
         <w:r>
           <w:delText>17</w:delText>
         </w:r>
       </w:del>
-      <w:ins w:id="177" w:author="Chris Krycho" w:date="2025-03-05T16:29:00Z">
+      <w:ins w:id="180" w:author="Chris Krycho" w:date="2025-03-05T16:29:00Z">
         <w:r>
           <w:t>1</w:t>
         </w:r>
       </w:ins>
-      <w:ins w:id="178" w:author="Chris Krycho" w:date="2025-03-06T09:06:00Z">
+      <w:ins w:id="181" w:author="Chris Krycho" w:date="2025-03-06T09:06:00Z">
         <w:r>
           <w:t>8</w:t>
         </w:r>
@@ -10841,8 +10864,8 @@
       <w:r>
         <w:t xml:space="preserve"> </w:t>
       </w:r>
-      <w:commentRangeStart w:id="179"/>
-      <w:commentRangeStart w:id="180"/>
+      <w:commentRangeStart w:id="182"/>
+      <w:commentRangeStart w:id="183"/>
       <w:r>
         <w:t>&amp;</w:t>
       </w:r>
@@ -10850,19 +10873,19 @@
       <w:r>
         <w:t>post.content</w:t>
       </w:r>
-      <w:commentRangeEnd w:id="179"/>
-      <w:proofErr w:type="spellEnd"/>
-      <w:r>
-        <w:commentReference w:id="179"/>
-      </w:r>
-      <w:commentRangeEnd w:id="180"/>
+      <w:commentRangeEnd w:id="182"/>
+      <w:proofErr w:type="spellEnd"/>
+      <w:r>
+        <w:commentReference w:id="182"/>
+      </w:r>
+      <w:commentRangeEnd w:id="183"/>
       <w:r>
         <w:rPr>
           <w:rStyle w:val="CommentReference"/>
           <w:rFonts w:ascii="Times New Roman" w:hAnsi="Times New Roman" w:cs="Times New Roman"/>
           <w:color w:val="auto"/>
         </w:rPr>
-        <w:commentReference w:id="180"/>
+        <w:commentReference w:id="183"/>
       </w:r>
     </w:p>
     <w:p>
@@ -10950,7 +10973,7 @@
       <w:r>
         <w:t xml:space="preserve">. That means we don’t need to implement </w:t>
       </w:r>
-      <w:bookmarkStart w:id="181" w:name="_Hlk203066222"/>
+      <w:bookmarkStart w:id="184" w:name="_Hlk203066222"/>
       <w:r>
         <w:rPr>
           <w:rFonts w:ascii="Courier New" w:hAnsi="Courier New"/>
@@ -10959,7 +10982,7 @@
         </w:rPr>
         <w:t>content</w:t>
       </w:r>
-      <w:bookmarkEnd w:id="181"/>
+      <w:bookmarkEnd w:id="184"/>
       <w:r>
         <w:t xml:space="preserve"> on the </w:t>
       </w:r>
@@ -11036,12 +11059,12 @@
       <w:r>
         <w:t>.</w:t>
       </w:r>
-      <w:ins w:id="182" w:author="Carol Nichols" w:date="2025-07-10T18:54:00Z" w16du:dateUtc="2025-07-10T22:54:00Z">
+      <w:ins w:id="185" w:author="Carol Nichols" w:date="2025-07-10T18:54:00Z" w16du:dateUtc="2025-07-10T22:54:00Z">
         <w:r>
           <w:t xml:space="preserve"> While convenient, having the </w:t>
         </w:r>
       </w:ins>
-      <w:ins w:id="183" w:author="Carol Nichols" w:date="2025-07-10T18:56:00Z" w16du:dateUtc="2025-07-10T22:56:00Z">
+      <w:ins w:id="186" w:author="Carol Nichols" w:date="2025-07-10T18:56:00Z" w16du:dateUtc="2025-07-10T22:56:00Z">
         <w:r>
           <w:rPr>
             <w:rFonts w:ascii="Courier New" w:hAnsi="Courier New"/>
@@ -11051,13 +11074,13 @@
           <w:t>content</w:t>
         </w:r>
       </w:ins>
-      <w:ins w:id="184" w:author="Carol Nichols" w:date="2025-07-10T18:54:00Z" w16du:dateUtc="2025-07-10T22:54:00Z">
+      <w:ins w:id="187" w:author="Carol Nichols" w:date="2025-07-10T18:54:00Z" w16du:dateUtc="2025-07-10T22:54:00Z">
         <w:r>
           <w:t xml:space="preserve"> method on </w:t>
         </w:r>
       </w:ins>
-      <w:bookmarkStart w:id="185" w:name="_Hlk203066273"/>
-      <w:ins w:id="186" w:author="Carol Nichols" w:date="2025-07-10T18:57:00Z" w16du:dateUtc="2025-07-10T22:57:00Z">
+      <w:bookmarkStart w:id="188" w:name="_Hlk203066273"/>
+      <w:ins w:id="189" w:author="Carol Nichols" w:date="2025-07-10T18:57:00Z" w16du:dateUtc="2025-07-10T22:57:00Z">
         <w:r>
           <w:rPr>
             <w:rFonts w:ascii="Courier New" w:hAnsi="Courier New"/>
@@ -11067,13 +11090,13 @@
           <w:t>State</w:t>
         </w:r>
       </w:ins>
-      <w:bookmarkEnd w:id="185"/>
-      <w:ins w:id="187" w:author="Carol Nichols" w:date="2025-07-10T18:55:00Z" w16du:dateUtc="2025-07-10T22:55:00Z">
+      <w:bookmarkEnd w:id="188"/>
+      <w:ins w:id="190" w:author="Carol Nichols" w:date="2025-07-10T18:55:00Z" w16du:dateUtc="2025-07-10T22:55:00Z">
         <w:r>
           <w:t xml:space="preserve"> determine the content of the </w:t>
         </w:r>
       </w:ins>
-      <w:ins w:id="188" w:author="Carol Nichols" w:date="2025-07-10T18:57:00Z" w16du:dateUtc="2025-07-10T22:57:00Z">
+      <w:ins w:id="191" w:author="Carol Nichols" w:date="2025-07-10T18:57:00Z" w16du:dateUtc="2025-07-10T22:57:00Z">
         <w:r>
           <w:rPr>
             <w:rFonts w:ascii="Courier New" w:hAnsi="Courier New"/>
@@ -11083,17 +11106,17 @@
           <w:t>Post</w:t>
         </w:r>
       </w:ins>
-      <w:ins w:id="189" w:author="Carol Nichols" w:date="2025-07-10T18:54:00Z" w16du:dateUtc="2025-07-10T22:54:00Z">
+      <w:ins w:id="192" w:author="Carol Nichols" w:date="2025-07-10T18:54:00Z" w16du:dateUtc="2025-07-10T22:54:00Z">
         <w:r>
           <w:t xml:space="preserve"> is blurring the lines between </w:t>
         </w:r>
       </w:ins>
-      <w:ins w:id="190" w:author="Carol Nichols" w:date="2025-07-10T18:55:00Z" w16du:dateUtc="2025-07-10T22:55:00Z">
+      <w:ins w:id="193" w:author="Carol Nichols" w:date="2025-07-10T18:55:00Z" w16du:dateUtc="2025-07-10T22:55:00Z">
         <w:r>
           <w:t xml:space="preserve">the responsibility of </w:t>
         </w:r>
       </w:ins>
-      <w:ins w:id="191" w:author="Carol Nichols" w:date="2025-07-10T18:57:00Z" w16du:dateUtc="2025-07-10T22:57:00Z">
+      <w:ins w:id="194" w:author="Carol Nichols" w:date="2025-07-10T18:57:00Z" w16du:dateUtc="2025-07-10T22:57:00Z">
         <w:r>
           <w:rPr>
             <w:rFonts w:ascii="Courier New" w:hAnsi="Courier New"/>
@@ -11103,12 +11126,12 @@
           <w:t>State</w:t>
         </w:r>
       </w:ins>
-      <w:ins w:id="192" w:author="Carol Nichols" w:date="2025-07-10T18:55:00Z" w16du:dateUtc="2025-07-10T22:55:00Z">
+      <w:ins w:id="195" w:author="Carol Nichols" w:date="2025-07-10T18:55:00Z" w16du:dateUtc="2025-07-10T22:55:00Z">
         <w:r>
           <w:t xml:space="preserve"> and the responsibility of </w:t>
         </w:r>
       </w:ins>
-      <w:ins w:id="193" w:author="Carol Nichols" w:date="2025-07-10T18:57:00Z" w16du:dateUtc="2025-07-10T22:57:00Z">
+      <w:ins w:id="196" w:author="Carol Nichols" w:date="2025-07-10T18:57:00Z" w16du:dateUtc="2025-07-10T22:57:00Z">
         <w:r>
           <w:rPr>
             <w:rFonts w:ascii="Courier New" w:hAnsi="Courier New"/>
@@ -11118,7 +11141,7 @@
           <w:t>Post</w:t>
         </w:r>
       </w:ins>
-      <w:ins w:id="194" w:author="Carol Nichols" w:date="2025-07-10T18:55:00Z" w16du:dateUtc="2025-07-10T22:55:00Z">
+      <w:ins w:id="197" w:author="Carol Nichols" w:date="2025-07-10T18:55:00Z" w16du:dateUtc="2025-07-10T22:55:00Z">
         <w:r>
           <w:t>.</w:t>
         </w:r>
@@ -11182,17 +11205,17 @@
       <w:r>
         <w:t>And we’re done—all of Listing </w:t>
       </w:r>
-      <w:del w:id="195" w:author="Chris Krycho" w:date="2025-03-05T16:29:00Z">
+      <w:del w:id="198" w:author="Chris Krycho" w:date="2025-03-05T16:29:00Z">
         <w:r>
           <w:delText>17</w:delText>
         </w:r>
       </w:del>
-      <w:ins w:id="196" w:author="Chris Krycho" w:date="2025-03-05T16:29:00Z">
+      <w:ins w:id="199" w:author="Chris Krycho" w:date="2025-03-05T16:29:00Z">
         <w:r>
           <w:t>1</w:t>
         </w:r>
       </w:ins>
-      <w:ins w:id="197" w:author="Chris Krycho" w:date="2025-03-06T09:06:00Z">
+      <w:ins w:id="200" w:author="Chris Krycho" w:date="2025-03-06T09:06:00Z">
         <w:r>
           <w:t>8</w:t>
         </w:r>
@@ -11235,8 +11258,8 @@
       <w:r>
         <w:t xml:space="preserve">You may have been wondering why </w:t>
       </w:r>
-      <w:commentRangeStart w:id="198"/>
-      <w:commentRangeStart w:id="199"/>
+      <w:commentRangeStart w:id="201"/>
+      <w:commentRangeStart w:id="202"/>
       <w:r>
         <w:t xml:space="preserve">we didn’t use an </w:t>
       </w:r>
@@ -11253,18 +11276,18 @@
       <w:r>
         <w:t xml:space="preserve"> with the different possible post states as variants</w:t>
       </w:r>
-      <w:commentRangeEnd w:id="198"/>
-      <w:r>
-        <w:commentReference w:id="198"/>
-      </w:r>
-      <w:commentRangeEnd w:id="199"/>
+      <w:commentRangeEnd w:id="201"/>
+      <w:r>
+        <w:commentReference w:id="201"/>
+      </w:r>
+      <w:commentRangeEnd w:id="202"/>
       <w:r>
         <w:rPr>
           <w:rStyle w:val="CommentReference"/>
           <w:rFonts w:ascii="Times New Roman" w:hAnsi="Times New Roman" w:cs="Times New Roman"/>
           <w:color w:val="auto"/>
         </w:rPr>
-        <w:commentReference w:id="199"/>
+        <w:commentReference w:id="202"/>
       </w:r>
       <w:r>
         <w:t xml:space="preserve">. That’s certainly a possible solution; try it and compare the end results to see which you prefer! One disadvantage of using an </w:t>
@@ -11296,29 +11319,29 @@
       <w:r>
         <w:t xml:space="preserve"> expression or similar to handle every possible variant. </w:t>
       </w:r>
-      <w:commentRangeStart w:id="200"/>
-      <w:commentRangeStart w:id="201"/>
+      <w:commentRangeStart w:id="203"/>
+      <w:commentRangeStart w:id="204"/>
       <w:r>
         <w:t>This could get more repetitive than this trait object solution.</w:t>
       </w:r>
-      <w:commentRangeEnd w:id="200"/>
-      <w:r>
-        <w:commentReference w:id="200"/>
-      </w:r>
-      <w:commentRangeEnd w:id="201"/>
+      <w:commentRangeEnd w:id="203"/>
+      <w:r>
+        <w:commentReference w:id="203"/>
+      </w:r>
+      <w:commentRangeEnd w:id="204"/>
       <w:r>
         <w:rPr>
           <w:rStyle w:val="CommentReference"/>
           <w:rFonts w:ascii="Times New Roman" w:hAnsi="Times New Roman" w:cs="Times New Roman"/>
           <w:color w:val="auto"/>
         </w:rPr>
-        <w:commentReference w:id="201"/>
+        <w:commentReference w:id="204"/>
       </w:r>
     </w:p>
     <w:p>
       <w:pPr>
         <w:pStyle w:val="HeadC"/>
-        <w:pPrChange w:id="202" w:author="Carol Nichols" w:date="2025-07-12T11:17:00Z" w16du:dateUtc="2025-07-12T15:17:00Z">
+        <w:pPrChange w:id="205" w:author="Carol Nichols" w:date="2025-07-12T11:17:00Z" w16du:dateUtc="2025-07-12T15:17:00Z">
           <w:pPr>
             <w:pStyle w:val="HeadB"/>
             <w:spacing w:before="0"/>
@@ -11411,12 +11434,12 @@
       <w:r>
         <w:t xml:space="preserve"> code that checks the state of the post and changes behavior in those places. That would mean we would have to look in several places to understand all the implications of a post being in the published state</w:t>
       </w:r>
-      <w:del w:id="203" w:author="Carol Nichols" w:date="2025-07-12T11:01:00Z" w16du:dateUtc="2025-07-12T15:01:00Z">
+      <w:del w:id="206" w:author="Carol Nichols" w:date="2025-07-12T11:01:00Z" w16du:dateUtc="2025-07-12T15:01:00Z">
         <w:r>
           <w:delText xml:space="preserve">! </w:delText>
         </w:r>
-        <w:commentRangeStart w:id="204"/>
-        <w:commentRangeStart w:id="205"/>
+        <w:commentRangeStart w:id="207"/>
+        <w:commentRangeStart w:id="208"/>
         <w:r>
           <w:delText xml:space="preserve">This would only increase the more states we added: each of those </w:delText>
         </w:r>
@@ -11431,21 +11454,21 @@
         <w:r>
           <w:delText xml:space="preserve"> expressions would need another arm.</w:delText>
         </w:r>
-        <w:commentRangeEnd w:id="204"/>
-        <w:r>
-          <w:commentReference w:id="204"/>
-        </w:r>
-        <w:commentRangeEnd w:id="205"/>
+        <w:commentRangeEnd w:id="207"/>
+        <w:r>
+          <w:commentReference w:id="207"/>
+        </w:r>
+        <w:commentRangeEnd w:id="208"/>
         <w:r>
           <w:rPr>
             <w:rStyle w:val="CommentReference"/>
             <w:rFonts w:cs="Times New Roman"/>
             <w:color w:val="auto"/>
           </w:rPr>
-          <w:commentReference w:id="205"/>
+          <w:commentReference w:id="208"/>
         </w:r>
       </w:del>
-      <w:ins w:id="206" w:author="Carol Nichols" w:date="2025-07-12T11:01:00Z" w16du:dateUtc="2025-07-12T15:01:00Z">
+      <w:ins w:id="209" w:author="Carol Nichols" w:date="2025-07-12T11:01:00Z" w16du:dateUtc="2025-07-12T15:01:00Z">
         <w:r>
           <w:t>.</w:t>
         </w:r>
@@ -11491,7 +11514,7 @@
       <w:r>
         <w:t xml:space="preserve"> expressions, and to add a new state, we would only need to add a new struct and implement the trait methods on that one struct</w:t>
       </w:r>
-      <w:ins w:id="207" w:author="Carol Nichols" w:date="2025-07-12T11:01:00Z" w16du:dateUtc="2025-07-12T15:01:00Z">
+      <w:ins w:id="210" w:author="Carol Nichols" w:date="2025-07-12T11:01:00Z" w16du:dateUtc="2025-07-12T15:01:00Z">
         <w:r>
           <w:t xml:space="preserve"> in one location</w:t>
         </w:r>
@@ -11510,8 +11533,8 @@
       <w:r>
         <w:br/>
       </w:r>
-      <w:commentRangeStart w:id="208"/>
-      <w:commentRangeStart w:id="209"/>
+      <w:commentRangeStart w:id="211"/>
+      <w:commentRangeStart w:id="212"/>
     </w:p>
     <w:p>
       <w:pPr>
@@ -11559,18 +11582,18 @@
       <w:r>
         <w:t>.</w:t>
       </w:r>
-      <w:commentRangeEnd w:id="208"/>
-      <w:r>
-        <w:commentReference w:id="208"/>
-      </w:r>
-      <w:commentRangeEnd w:id="209"/>
+      <w:commentRangeEnd w:id="211"/>
+      <w:r>
+        <w:commentReference w:id="211"/>
+      </w:r>
+      <w:commentRangeEnd w:id="212"/>
       <w:r>
         <w:rPr>
           <w:rStyle w:val="CommentReference"/>
           <w:rFonts w:cs="Times New Roman"/>
           <w:color w:val="auto"/>
         </w:rPr>
-        <w:commentReference w:id="209"/>
+        <w:commentReference w:id="212"/>
       </w:r>
     </w:p>
     <w:p>
@@ -11797,19 +11820,36 @@
       <w:r>
         <w:t xml:space="preserve"> will be exactly, so the return type isn’t known at compile time.</w:t>
       </w:r>
-      <w:ins w:id="210" w:author="Chris Krycho" w:date="2025-03-06T17:07:00Z">
+      <w:ins w:id="213" w:author="Chris Krycho" w:date="2025-03-06T17:07:00Z">
         <w:r>
           <w:t xml:space="preserve"> (This is one of the </w:t>
         </w:r>
-        <w:proofErr w:type="spellStart"/>
-        <w:r>
+      </w:ins>
+      <w:proofErr w:type="spellStart"/>
+      <w:ins w:id="214" w:author="Carol Nichols" w:date="2025-07-14T17:05:00Z" w16du:dateUtc="2025-07-14T21:05:00Z">
+        <w:r>
+          <w:rPr>
+            <w:rFonts w:ascii="Courier New" w:hAnsi="Courier New"/>
+            <w:color w:val="3366FF"/>
+            <w:u w:color="3366FF"/>
+          </w:rPr>
           <w:t>dyn</w:t>
         </w:r>
         <w:proofErr w:type="spellEnd"/>
         <w:r>
-          <w:t xml:space="preserve"> compatibility rules mentioned earlier.)</w:t>
+          <w:t xml:space="preserve"> </w:t>
         </w:r>
       </w:ins>
+      <w:ins w:id="215" w:author="Chris Krycho" w:date="2025-03-06T17:07:00Z">
+        <w:del w:id="216" w:author="Carol Nichols" w:date="2025-07-14T17:05:00Z" w16du:dateUtc="2025-07-14T21:05:00Z">
+          <w:r>
+            <w:delText xml:space="preserve">dyn </w:delText>
+          </w:r>
+        </w:del>
+        <w:r>
+          <w:t>compatibility rules mentioned earlier.)</w:t>
+        </w:r>
+      </w:ins>
     </w:p>
     <w:p>
       <w:pPr>
@@ -11827,7 +11867,7 @@
         </w:rPr>
         <w:t>request</w:t>
       </w:r>
-      <w:del w:id="211" w:author="Chris Krycho" w:date="2025-03-06T17:07:00Z">
+      <w:del w:id="217" w:author="Chris Krycho" w:date="2025-03-06T17:07:00Z">
         <w:r>
           <w:rPr>
             <w:rFonts w:ascii="Courier New" w:eastAsia="Courier New" w:hAnsi="Courier New" w:cs="Courier New"/>
@@ -11869,8 +11909,45 @@
         <w:t>Post</w:t>
       </w:r>
       <w:r>
-        <w:t xml:space="preserve">. Both methods delegate to the implementation of the same method on the value in the </w:t>
-      </w:r>
+        <w:t xml:space="preserve">. Both methods </w:t>
+      </w:r>
+      <w:ins w:id="218" w:author="Carol Nichols" w:date="2025-07-14T17:08:00Z" w16du:dateUtc="2025-07-14T21:08:00Z">
+        <w:r>
+          <w:t xml:space="preserve">use </w:t>
+        </w:r>
+        <w:r>
+          <w:rPr>
+            <w:rFonts w:ascii="Courier New" w:hAnsi="Courier New"/>
+            <w:color w:val="3366FF"/>
+            <w:u w:color="3366FF"/>
+          </w:rPr>
+          <w:t>Optio</w:t>
+        </w:r>
+      </w:ins>
+      <w:ins w:id="219" w:author="Carol Nichols" w:date="2025-07-14T17:10:00Z" w16du:dateUtc="2025-07-14T21:10:00Z">
+        <w:r>
+          <w:rPr>
+            <w:rFonts w:ascii="Courier New" w:hAnsi="Courier New"/>
+            <w:color w:val="3366FF"/>
+            <w:u w:color="3366FF"/>
+          </w:rPr>
+          <w:t>n::take</w:t>
+        </w:r>
+      </w:ins>
+      <w:ins w:id="220" w:author="Carol Nichols" w:date="2025-07-14T17:08:00Z" w16du:dateUtc="2025-07-14T21:08:00Z">
+        <w:r>
+          <w:t xml:space="preserve"> with </w:t>
+        </w:r>
+      </w:ins>
+      <w:del w:id="221" w:author="Carol Nichols" w:date="2025-07-14T17:08:00Z" w16du:dateUtc="2025-07-14T21:08:00Z">
+        <w:r>
+          <w:delText xml:space="preserve">delegate to the implementation of the same method on the value in </w:delText>
+        </w:r>
+      </w:del>
+      <w:r>
+        <w:t xml:space="preserve">the </w:t>
+      </w:r>
+      <w:bookmarkStart w:id="222" w:name="_Hlk203405370"/>
       <w:r>
         <w:rPr>
           <w:rFonts w:ascii="Courier New" w:hAnsi="Courier New"/>
@@ -11879,19 +11956,94 @@
         </w:rPr>
         <w:t>state</w:t>
       </w:r>
+      <w:bookmarkEnd w:id="222"/>
       <w:r>
         <w:t xml:space="preserve"> field of </w:t>
       </w:r>
-      <w:r>
-        <w:rPr>
-          <w:rFonts w:ascii="Courier New" w:hAnsi="Courier New"/>
-          <w:color w:val="3366FF"/>
-          <w:u w:color="3366FF"/>
-        </w:rPr>
-        <w:t>Option</w:t>
-      </w:r>
-      <w:r>
-        <w:t xml:space="preserve"> and set the new value of the </w:t>
+      <w:bookmarkStart w:id="223" w:name="_Hlk203405317"/>
+      <w:del w:id="224" w:author="Carol Nichols" w:date="2025-07-14T17:08:00Z" w16du:dateUtc="2025-07-14T21:08:00Z">
+        <w:r>
+          <w:rPr>
+            <w:rFonts w:ascii="Courier New" w:hAnsi="Courier New"/>
+            <w:color w:val="3366FF"/>
+            <w:u w:color="3366FF"/>
+          </w:rPr>
+          <w:delText>O</w:delText>
+        </w:r>
+      </w:del>
+      <w:ins w:id="225" w:author="Carol Nichols" w:date="2025-07-14T17:08:00Z" w16du:dateUtc="2025-07-14T21:08:00Z">
+        <w:r>
+          <w:rPr>
+            <w:rFonts w:ascii="Courier New" w:hAnsi="Courier New"/>
+            <w:color w:val="3366FF"/>
+            <w:u w:color="3366FF"/>
+          </w:rPr>
+          <w:t>Post</w:t>
+        </w:r>
+      </w:ins>
+      <w:del w:id="226" w:author="Carol Nichols" w:date="2025-07-14T17:08:00Z" w16du:dateUtc="2025-07-14T21:08:00Z">
+        <w:r>
+          <w:rPr>
+            <w:rFonts w:ascii="Courier New" w:hAnsi="Courier New"/>
+            <w:color w:val="3366FF"/>
+            <w:u w:color="3366FF"/>
+          </w:rPr>
+          <w:delText>ption</w:delText>
+        </w:r>
+        <w:bookmarkEnd w:id="223"/>
+        <w:r>
+          <w:delText xml:space="preserve"> </w:delText>
+        </w:r>
+      </w:del>
+      <w:ins w:id="227" w:author="Carol Nichols" w:date="2025-07-14T17:08:00Z" w16du:dateUtc="2025-07-14T21:08:00Z">
+        <w:r>
+          <w:t xml:space="preserve">, </w:t>
+        </w:r>
+      </w:ins>
+      <w:r>
+        <w:t xml:space="preserve">and </w:t>
+      </w:r>
+      <w:ins w:id="228" w:author="Carol Nichols" w:date="2025-07-14T17:08:00Z" w16du:dateUtc="2025-07-14T21:08:00Z">
+        <w:r>
+          <w:t xml:space="preserve">if </w:t>
+        </w:r>
+      </w:ins>
+      <w:ins w:id="229" w:author="Carol Nichols" w:date="2025-07-14T17:09:00Z" w16du:dateUtc="2025-07-14T21:09:00Z">
+        <w:r>
+          <w:rPr>
+            <w:rFonts w:ascii="Courier New" w:hAnsi="Courier New"/>
+            <w:color w:val="3366FF"/>
+            <w:u w:color="3366FF"/>
+          </w:rPr>
+          <w:t>state</w:t>
+        </w:r>
+        <w:r>
+          <w:t xml:space="preserve"> is </w:t>
+        </w:r>
+        <w:r>
+          <w:rPr>
+            <w:rFonts w:ascii="Courier New" w:hAnsi="Courier New"/>
+            <w:color w:val="3366FF"/>
+            <w:u w:color="3366FF"/>
+          </w:rPr>
+          <w:t>Some</w:t>
+        </w:r>
+        <w:r>
+          <w:t xml:space="preserve">, they delegate to the wrapped value’s implementation of </w:t>
+        </w:r>
+      </w:ins>
+      <w:ins w:id="230" w:author="Carol Nichols" w:date="2025-07-14T17:10:00Z" w16du:dateUtc="2025-07-14T21:10:00Z">
+        <w:r>
+          <w:t>the same method and</w:t>
+        </w:r>
+      </w:ins>
+      <w:ins w:id="231" w:author="Carol Nichols" w:date="2025-07-14T17:09:00Z" w16du:dateUtc="2025-07-14T21:09:00Z">
+        <w:r>
+          <w:t xml:space="preserve"> </w:t>
+        </w:r>
+      </w:ins>
+      <w:r>
+        <w:t xml:space="preserve">set the new value of the </w:t>
       </w:r>
       <w:r>
         <w:rPr>
@@ -11932,7 +12084,7 @@
         </w:rPr>
         <w:t xml:space="preserve">page </w:t>
       </w:r>
-      <w:del w:id="212" w:author="Chris Krycho" w:date="2025-03-06T17:08:00Z">
+      <w:del w:id="232" w:author="Chris Krycho" w:date="2025-03-06T17:08:00Z">
         <w:r>
           <w:rPr>
             <w:color w:val="FF0000"/>
@@ -11941,7 +12093,7 @@
           <w:delText>449</w:delText>
         </w:r>
       </w:del>
-      <w:ins w:id="213" w:author="Chris Krycho" w:date="2025-03-06T17:08:00Z">
+      <w:ins w:id="233" w:author="Chris Krycho" w:date="2025-03-06T17:08:00Z">
         <w:r>
           <w:rPr>
             <w:color w:val="FF0000"/>
@@ -11956,8 +12108,8 @@
       <w:r>
         <w:br/>
       </w:r>
-      <w:commentRangeStart w:id="214"/>
-      <w:commentRangeStart w:id="215"/>
+      <w:commentRangeStart w:id="234"/>
+      <w:commentRangeStart w:id="235"/>
     </w:p>
     <w:p>
       <w:pPr>
@@ -11966,18 +12118,18 @@
       <w:r>
         <w:t>By implementing the state pattern exactly as it’s defined for object-oriented languages, we’re not taking as full advantage of Rust’s strengths as we could.</w:t>
       </w:r>
-      <w:commentRangeEnd w:id="214"/>
-      <w:r>
-        <w:commentReference w:id="214"/>
-      </w:r>
-      <w:commentRangeEnd w:id="215"/>
+      <w:commentRangeEnd w:id="234"/>
+      <w:r>
+        <w:commentReference w:id="234"/>
+      </w:r>
+      <w:commentRangeEnd w:id="235"/>
       <w:r>
         <w:rPr>
           <w:rStyle w:val="CommentReference"/>
           <w:rFonts w:cs="Times New Roman"/>
           <w:color w:val="auto"/>
         </w:rPr>
-        <w:commentReference w:id="215"/>
+        <w:commentReference w:id="235"/>
       </w:r>
       <w:r>
         <w:t xml:space="preserve"> Let’s look at some changes we can make to the </w:t>
@@ -11997,7 +12149,7 @@
     <w:p>
       <w:pPr>
         <w:pStyle w:val="HeadB"/>
-        <w:pPrChange w:id="216" w:author="Carol Nichols" w:date="2025-07-12T11:17:00Z" w16du:dateUtc="2025-07-12T15:17:00Z">
+        <w:pPrChange w:id="236" w:author="Carol Nichols" w:date="2025-07-12T11:17:00Z" w16du:dateUtc="2025-07-12T15:17:00Z">
           <w:pPr>
             <w:pStyle w:val="HeadC"/>
             <w:spacing w:before="180"/>
@@ -12034,17 +12186,17 @@
       <w:r>
         <w:t xml:space="preserve"> in Listing </w:t>
       </w:r>
-      <w:del w:id="217" w:author="Chris Krycho" w:date="2025-03-05T16:29:00Z">
+      <w:del w:id="237" w:author="Chris Krycho" w:date="2025-03-05T16:29:00Z">
         <w:r>
           <w:delText>17</w:delText>
         </w:r>
       </w:del>
-      <w:ins w:id="218" w:author="Chris Krycho" w:date="2025-03-05T16:29:00Z">
+      <w:ins w:id="238" w:author="Chris Krycho" w:date="2025-03-05T16:29:00Z">
         <w:r>
           <w:t>1</w:t>
         </w:r>
       </w:ins>
-      <w:ins w:id="219" w:author="Chris Krycho" w:date="2025-03-06T09:06:00Z">
+      <w:ins w:id="239" w:author="Chris Krycho" w:date="2025-03-06T09:06:00Z">
         <w:r>
           <w:t>8</w:t>
         </w:r>
@@ -12173,23 +12325,23 @@
         <w:t>content</w:t>
       </w:r>
       <w:r>
-        <w:t xml:space="preserve"> method at all. That way, if we try to get a draft post’s content, we’ll </w:t>
+        <w:t xml:space="preserve"> </w:t>
       </w:r>
       <w:r>
         <w:lastRenderedPageBreak/>
-        <w:t>get a compiler error telling us the method doesn’t exist. As a result, it will be impossible for us to accidentally display draft post content in production because that code won’t even compile. Listing </w:t>
-      </w:r>
-      <w:del w:id="220" w:author="Chris Krycho" w:date="2025-03-05T16:29:00Z">
+        <w:t>method at all. That way, if we try to get a draft post’s content, we’ll get a compiler error telling us the method doesn’t exist. As a result, it will be impossible for us to accidentally display draft post content in production because that code won’t even compile. Listing </w:t>
+      </w:r>
+      <w:del w:id="240" w:author="Chris Krycho" w:date="2025-03-05T16:29:00Z">
         <w:r>
           <w:delText>17</w:delText>
         </w:r>
       </w:del>
-      <w:ins w:id="221" w:author="Chris Krycho" w:date="2025-03-05T16:29:00Z">
+      <w:ins w:id="241" w:author="Chris Krycho" w:date="2025-03-05T16:29:00Z">
         <w:r>
           <w:t>1</w:t>
         </w:r>
       </w:ins>
-      <w:ins w:id="222" w:author="Chris Krycho" w:date="2025-03-06T09:06:00Z">
+      <w:ins w:id="242" w:author="Chris Krycho" w:date="2025-03-06T09:06:00Z">
         <w:r>
           <w:t>8</w:t>
         </w:r>
@@ -12797,7 +12949,7 @@
       <w:pPr>
         <w:pStyle w:val="BodyA"/>
         <w:rPr>
-          <w:del w:id="223" w:author="Carol Nichols" w:date="2025-07-12T11:19:00Z" w16du:dateUtc="2025-07-12T15:19:00Z"/>
+          <w:del w:id="243" w:author="Carol Nichols" w:date="2025-07-12T11:19:00Z" w16du:dateUtc="2025-07-12T15:19:00Z"/>
         </w:rPr>
       </w:pPr>
       <w:r>
@@ -12830,7 +12982,7 @@
       <w:r>
         <w:t xml:space="preserve"> method, so we can add text to </w:t>
       </w:r>
-      <w:del w:id="224" w:author="Chris Krycho" w:date="2025-03-06T17:29:00Z">
+      <w:del w:id="244" w:author="Chris Krycho" w:date="2025-03-06T17:29:00Z">
         <w:r>
           <w:br/>
         </w:r>
@@ -12884,7 +13036,7 @@
       <w:r>
         <w:t xml:space="preserve"> method defined! So now the program ensures all posts start as draft posts, and </w:t>
       </w:r>
-      <w:del w:id="225" w:author="Chris Krycho" w:date="2025-03-06T17:29:00Z">
+      <w:del w:id="245" w:author="Chris Krycho" w:date="2025-03-06T17:29:00Z">
         <w:r>
           <w:br/>
         </w:r>
@@ -12892,7 +13044,7 @@
       <w:r>
         <w:t xml:space="preserve">draft posts don’t have their content available for display. Any attempt to </w:t>
       </w:r>
-      <w:del w:id="226" w:author="Chris Krycho" w:date="2025-03-06T17:29:00Z">
+      <w:del w:id="246" w:author="Chris Krycho" w:date="2025-03-06T17:29:00Z">
         <w:r>
           <w:br/>
         </w:r>
@@ -12904,14 +13056,14 @@
     <w:p>
       <w:pPr>
         <w:pStyle w:val="BodyA"/>
-        <w:pPrChange w:id="227" w:author="Carol Nichols" w:date="2025-07-12T11:19:00Z" w16du:dateUtc="2025-07-12T15:19:00Z">
+        <w:pPrChange w:id="247" w:author="Carol Nichols" w:date="2025-07-12T11:19:00Z" w16du:dateUtc="2025-07-12T15:19:00Z">
           <w:pPr>
             <w:pStyle w:val="HeadC"/>
             <w:spacing w:before="160"/>
           </w:pPr>
         </w:pPrChange>
       </w:pPr>
-      <w:del w:id="228" w:author="Carol Nichols" w:date="2025-07-12T11:19:00Z" w16du:dateUtc="2025-07-12T15:19:00Z">
+      <w:del w:id="248" w:author="Carol Nichols" w:date="2025-07-12T11:19:00Z" w16du:dateUtc="2025-07-12T15:19:00Z">
         <w:r>
           <w:delText>Implementing Transitions as Transformations into Different Types</w:delText>
         </w:r>
@@ -13011,17 +13163,17 @@
       <w:r>
         <w:t>, as shown in Listing </w:t>
       </w:r>
-      <w:del w:id="229" w:author="Chris Krycho" w:date="2025-03-05T16:29:00Z">
+      <w:del w:id="249" w:author="Chris Krycho" w:date="2025-03-05T16:29:00Z">
         <w:r>
           <w:delText>17</w:delText>
         </w:r>
       </w:del>
-      <w:ins w:id="230" w:author="Chris Krycho" w:date="2025-03-05T16:29:00Z">
+      <w:ins w:id="250" w:author="Chris Krycho" w:date="2025-03-05T16:29:00Z">
         <w:r>
           <w:t>1</w:t>
         </w:r>
       </w:ins>
-      <w:ins w:id="231" w:author="Chris Krycho" w:date="2025-03-06T09:07:00Z">
+      <w:ins w:id="251" w:author="Chris Krycho" w:date="2025-03-06T09:07:00Z">
         <w:r>
           <w:t>8</w:t>
         </w:r>
@@ -13706,17 +13858,17 @@
       <w:r>
         <w:t xml:space="preserve"> is shown in Listing </w:t>
       </w:r>
-      <w:del w:id="232" w:author="Chris Krycho" w:date="2025-03-05T16:29:00Z">
+      <w:del w:id="252" w:author="Chris Krycho" w:date="2025-03-05T16:29:00Z">
         <w:r>
           <w:delText>17</w:delText>
         </w:r>
       </w:del>
-      <w:ins w:id="233" w:author="Chris Krycho" w:date="2025-03-05T16:29:00Z">
+      <w:ins w:id="253" w:author="Chris Krycho" w:date="2025-03-05T16:29:00Z">
         <w:r>
           <w:t>1</w:t>
         </w:r>
       </w:ins>
-      <w:ins w:id="234" w:author="Chris Krycho" w:date="2025-03-06T09:07:00Z">
+      <w:ins w:id="254" w:author="Chris Krycho" w:date="2025-03-06T09:07:00Z">
         <w:r>
           <w:t>8</w:t>
         </w:r>
@@ -13949,17 +14101,17 @@
       <w:r>
         <w:t xml:space="preserve"> crate as it is after Listing </w:t>
       </w:r>
-      <w:del w:id="235" w:author="Chris Krycho" w:date="2025-03-05T16:29:00Z">
+      <w:del w:id="255" w:author="Chris Krycho" w:date="2025-03-05T16:29:00Z">
         <w:r>
           <w:delText>17</w:delText>
         </w:r>
       </w:del>
-      <w:ins w:id="236" w:author="Chris Krycho" w:date="2025-03-05T16:29:00Z">
+      <w:ins w:id="256" w:author="Chris Krycho" w:date="2025-03-05T16:29:00Z">
         <w:r>
           <w:t>1</w:t>
         </w:r>
       </w:ins>
-      <w:ins w:id="237" w:author="Chris Krycho" w:date="2025-03-06T09:07:00Z">
+      <w:ins w:id="257" w:author="Chris Krycho" w:date="2025-03-06T09:07:00Z">
         <w:r>
           <w:t>8</w:t>
         </w:r>
@@ -13979,7 +14131,7 @@
       <w:r>
         <w:t>We’ve seen that even though Rust is capable of implementing object-</w:t>
       </w:r>
-      <w:del w:id="238" w:author="Chris Krycho" w:date="2025-03-07T07:42:00Z">
+      <w:del w:id="258" w:author="Chris Krycho" w:date="2025-03-07T07:42:00Z">
         <w:r>
           <w:br/>
         </w:r>
@@ -14124,7 +14276,7 @@
           <w:sz w:val="20"/>
           <w:szCs w:val="20"/>
         </w:rPr>
-        <w:t>I disagree, and this has been this way for years.</w:t>
+        <w:t>I disagree, based on research I did when this was first written years ago.</w:t>
       </w:r>
     </w:p>
   </w:comment>
@@ -14783,7 +14935,7 @@
       </w:r>
     </w:p>
   </w:comment>
-  <w:comment w:id="90" w:author="Sophia Turner" w:date="2025-03-28T12:01:00Z" w:initials="">
+  <w:comment w:id="93" w:author="Sophia Turner" w:date="2025-03-28T12:01:00Z" w:initials="">
     <w:p>
       <w:pPr>
         <w:pStyle w:val="Default"/>
@@ -14849,7 +15001,7 @@
       </w:r>
     </w:p>
   </w:comment>
-  <w:comment w:id="91" w:author="Carol Nichols" w:date="2025-07-10T18:37:00Z" w:initials="CN">
+  <w:comment w:id="94" w:author="Carol Nichols" w:date="2025-07-10T18:37:00Z" w:initials="CN">
     <w:p>
       <w:r>
         <w:rPr>
@@ -14867,7 +15019,7 @@
       </w:r>
     </w:p>
   </w:comment>
-  <w:comment w:id="92" w:author="Chris Krycho" w:date="2025-03-06T08:44:00Z" w:initials="">
+  <w:comment w:id="95" w:author="Chris Krycho" w:date="2025-03-06T08:44:00Z" w:initials="">
     <w:p>
       <w:pPr>
         <w:pStyle w:val="Default"/>
@@ -14885,7 +15037,7 @@
       </w:r>
     </w:p>
   </w:comment>
-  <w:comment w:id="95" w:author="Sophia Turner" w:date="2025-03-28T11:33:00Z" w:initials="">
+  <w:comment w:id="98" w:author="Sophia Turner" w:date="2025-03-28T11:33:00Z" w:initials="">
     <w:p>
       <w:pPr>
         <w:pStyle w:val="Default"/>
@@ -14903,7 +15055,7 @@
       </w:r>
     </w:p>
   </w:comment>
-  <w:comment w:id="96" w:author="Carol Nichols" w:date="2025-07-10T18:38:00Z" w:initials="CN">
+  <w:comment w:id="99" w:author="Carol Nichols" w:date="2025-07-10T18:38:00Z" w:initials="CN">
     <w:p>
       <w:r>
         <w:rPr>
@@ -14921,7 +15073,7 @@
       </w:r>
     </w:p>
   </w:comment>
-  <w:comment w:id="154" w:author="Sophia Turner" w:date="2025-03-28T14:05:00Z" w:initials="">
+  <w:comment w:id="157" w:author="Sophia Turner" w:date="2025-03-28T14:05:00Z" w:initials="">
     <w:p>
       <w:pPr>
         <w:pStyle w:val="Default"/>
@@ -14939,7 +15091,7 @@
       </w:r>
     </w:p>
   </w:comment>
-  <w:comment w:id="155" w:author="Carol Nichols" w:date="2025-07-10T18:39:00Z" w:initials="CN">
+  <w:comment w:id="158" w:author="Carol Nichols" w:date="2025-07-10T18:39:00Z" w:initials="CN">
     <w:p>
       <w:r>
         <w:rPr>
@@ -14957,7 +15109,7 @@
       </w:r>
     </w:p>
   </w:comment>
-  <w:comment w:id="163" w:author="Sophia Turner" w:date="2025-03-28T14:34:00Z" w:initials="">
+  <w:comment w:id="166" w:author="Sophia Turner" w:date="2025-03-28T14:34:00Z" w:initials="">
     <w:p>
       <w:pPr>
         <w:pStyle w:val="Default"/>
@@ -14991,7 +15143,7 @@
       </w:r>
     </w:p>
   </w:comment>
-  <w:comment w:id="164" w:author="Carol Nichols" w:date="2025-07-10T18:47:00Z" w:initials="CN">
+  <w:comment w:id="167" w:author="Carol Nichols" w:date="2025-07-10T18:47:00Z" w:initials="CN">
     <w:p>
       <w:r>
         <w:rPr>
@@ -15009,7 +15161,7 @@
       </w:r>
     </w:p>
   </w:comment>
-  <w:comment w:id="168" w:author="Sophia Turner" w:date="2025-03-28T14:11:00Z" w:initials="">
+  <w:comment w:id="171" w:author="Sophia Turner" w:date="2025-03-28T14:11:00Z" w:initials="">
     <w:p>
       <w:pPr>
         <w:pStyle w:val="Default"/>
@@ -15027,7 +15179,7 @@
       </w:r>
     </w:p>
   </w:comment>
-  <w:comment w:id="169" w:author="Carol Nichols" w:date="2025-07-10T18:49:00Z" w:initials="CN">
+  <w:comment w:id="172" w:author="Carol Nichols" w:date="2025-07-10T18:49:00Z" w:initials="CN">
     <w:p>
       <w:r>
         <w:rPr>
@@ -15045,7 +15197,7 @@
       </w:r>
     </w:p>
   </w:comment>
-  <w:comment w:id="170" w:author="Sophia Turner" w:date="2025-03-28T14:40:00Z" w:initials="">
+  <w:comment w:id="173" w:author="Sophia Turner" w:date="2025-03-28T14:40:00Z" w:initials="">
     <w:p>
       <w:pPr>
         <w:pStyle w:val="Default"/>
@@ -15063,7 +15215,7 @@
       </w:r>
     </w:p>
   </w:comment>
-  <w:comment w:id="171" w:author="Carol Nichols" w:date="2025-07-10T18:50:00Z" w:initials="CN">
+  <w:comment w:id="174" w:author="Carol Nichols" w:date="2025-07-10T18:50:00Z" w:initials="CN">
     <w:p>
       <w:r>
         <w:rPr>
@@ -15081,7 +15233,7 @@
       </w:r>
     </w:p>
   </w:comment>
-  <w:comment w:id="173" w:author="Sophia Turner" w:date="2025-03-28T14:41:00Z" w:initials="">
+  <w:comment w:id="176" w:author="Sophia Turner" w:date="2025-03-28T14:41:00Z" w:initials="">
     <w:p>
       <w:pPr>
         <w:pStyle w:val="Default"/>
@@ -15115,7 +15267,7 @@
       </w:r>
     </w:p>
   </w:comment>
-  <w:comment w:id="174" w:author="Carol Nichols" w:date="2025-07-10T18:53:00Z" w:initials="CN">
+  <w:comment w:id="177" w:author="Carol Nichols" w:date="2025-07-10T18:53:00Z" w:initials="CN">
     <w:p>
       <w:r>
         <w:rPr>
@@ -15133,7 +15285,7 @@
       </w:r>
     </w:p>
   </w:comment>
-  <w:comment w:id="179" w:author="Sophia Turner" w:date="2025-03-28T14:20:00Z" w:initials="">
+  <w:comment w:id="182" w:author="Sophia Turner" w:date="2025-03-28T14:20:00Z" w:initials="">
     <w:p>
       <w:pPr>
         <w:pStyle w:val="Default"/>
@@ -15151,7 +15303,7 @@
       </w:r>
     </w:p>
   </w:comment>
-  <w:comment w:id="180" w:author="Carol Nichols" w:date="2025-07-10T18:57:00Z" w:initials="CN">
+  <w:comment w:id="183" w:author="Carol Nichols" w:date="2025-07-10T18:57:00Z" w:initials="CN">
     <w:p>
       <w:r>
         <w:rPr>
@@ -15169,7 +15321,7 @@
       </w:r>
     </w:p>
   </w:comment>
-  <w:comment w:id="198" w:author="Sophia Turner" w:date="2025-03-28T14:14:00Z" w:initials="">
+  <w:comment w:id="201" w:author="Sophia Turner" w:date="2025-03-28T14:14:00Z" w:initials="">
     <w:p>
       <w:pPr>
         <w:pStyle w:val="Default"/>
@@ -15187,7 +15339,7 @@
       </w:r>
     </w:p>
   </w:comment>
-  <w:comment w:id="199" w:author="Carol Nichols" w:date="2025-07-10T18:58:00Z" w:initials="CN">
+  <w:comment w:id="202" w:author="Carol Nichols" w:date="2025-07-10T18:58:00Z" w:initials="CN">
     <w:p>
       <w:r>
         <w:rPr>
@@ -15205,7 +15357,7 @@
       </w:r>
     </w:p>
   </w:comment>
-  <w:comment w:id="200" w:author="Sophia Turner" w:date="2025-03-28T14:16:00Z" w:initials="">
+  <w:comment w:id="203" w:author="Sophia Turner" w:date="2025-03-28T14:16:00Z" w:initials="">
     <w:p>
       <w:pPr>
         <w:pStyle w:val="Default"/>
@@ -15223,7 +15375,7 @@
       </w:r>
     </w:p>
   </w:comment>
-  <w:comment w:id="201" w:author="Carol Nichols" w:date="2025-07-10T18:58:00Z" w:initials="CN">
+  <w:comment w:id="204" w:author="Carol Nichols" w:date="2025-07-10T18:58:00Z" w:initials="CN">
     <w:p>
       <w:r>
         <w:rPr>
@@ -15241,7 +15393,7 @@
       </w:r>
     </w:p>
   </w:comment>
-  <w:comment w:id="204" w:author="Sophia Turner" w:date="2025-03-28T14:30:00Z" w:initials="">
+  <w:comment w:id="207" w:author="Sophia Turner" w:date="2025-03-28T14:30:00Z" w:initials="">
     <w:p>
       <w:pPr>
         <w:pStyle w:val="Default"/>
@@ -15259,7 +15411,7 @@
       </w:r>
     </w:p>
   </w:comment>
-  <w:comment w:id="205" w:author="Carol Nichols" w:date="2025-07-12T11:01:00Z" w:initials="CN">
+  <w:comment w:id="208" w:author="Carol Nichols" w:date="2025-07-12T11:01:00Z" w:initials="CN">
     <w:p>
       <w:r>
         <w:rPr>
@@ -15277,7 +15429,7 @@
       </w:r>
     </w:p>
   </w:comment>
-  <w:comment w:id="208" w:author="Sophia Turner" w:date="2025-03-28T14:31:00Z" w:initials="">
+  <w:comment w:id="211" w:author="Sophia Turner" w:date="2025-03-28T14:31:00Z" w:initials="">
     <w:p>
       <w:pPr>
         <w:pStyle w:val="Default"/>
@@ -15295,7 +15447,7 @@
       </w:r>
     </w:p>
   </w:comment>
-  <w:comment w:id="209" w:author="Carol Nichols" w:date="2025-07-12T11:02:00Z" w:initials="CN">
+  <w:comment w:id="212" w:author="Carol Nichols" w:date="2025-07-12T11:02:00Z" w:initials="CN">
     <w:p>
       <w:r>
         <w:rPr>
@@ -15312,7 +15464,7 @@
       </w:r>
     </w:p>
   </w:comment>
-  <w:comment w:id="214" w:author="Sophia Turner" w:date="2025-03-28T14:45:00Z" w:initials="">
+  <w:comment w:id="234" w:author="Sophia Turner" w:date="2025-03-28T14:45:00Z" w:initials="">
     <w:p>
       <w:pPr>
         <w:pStyle w:val="Default"/>
@@ -15330,7 +15482,7 @@
       </w:r>
     </w:p>
   </w:comment>
-  <w:comment w:id="215" w:author="Carol Nichols" w:date="2025-07-12T11:18:00Z" w:initials="CN">
+  <w:comment w:id="235" w:author="Carol Nichols" w:date="2025-07-12T11:18:00Z" w:initials="CN">
     <w:p>
       <w:r>
         <w:rPr>

</xml_diff>

<commit_message>
Address copyedit queries in ch18
</commit_message>
<xml_diff>
--- a/nostarch/docx/chapter18.docx
+++ b/nostarch/docx/chapter18.docx
@@ -177,10 +177,7 @@
       </w:del>
       <w:ins w:id="6" w:author="Audrey Doyle" w:date="2025-09-17T12:37:00Z" w16du:dateUtc="2025-09-17T16:37:00Z">
         <w:r>
-          <w:t>S</w:t>
-        </w:r>
-        <w:r>
-          <w:t xml:space="preserve">tructs </w:t>
+          <w:t xml:space="preserve">Structs </w:t>
         </w:r>
       </w:ins>
       <w:r>
@@ -259,10 +256,7 @@
       </w:del>
       <w:ins w:id="10" w:author="Audrey Doyle" w:date="2025-09-17T12:37:00Z" w16du:dateUtc="2025-09-17T16:37:00Z">
         <w:r>
-          <w:t>W</w:t>
-        </w:r>
-        <w:r>
-          <w:t xml:space="preserve">e </w:t>
+          <w:t xml:space="preserve">We </w:t>
         </w:r>
       </w:ins>
       <w:r>
@@ -1037,10 +1031,7 @@
       </w:del>
       <w:ins w:id="14" w:author="Audrey Doyle" w:date="2025-09-17T12:40:00Z" w16du:dateUtc="2025-09-17T16:40:00Z">
         <w:r>
-          <w:t>Y</w:t>
-        </w:r>
-        <w:r>
-          <w:t xml:space="preserve">ou </w:t>
+          <w:t xml:space="preserve">You </w:t>
         </w:r>
       </w:ins>
       <w:r>
@@ -1211,9 +1202,30 @@
         <w:t xml:space="preserve"> </w:t>
       </w:r>
       <w:commentRangeStart w:id="19"/>
-      <w:r>
-        <w:t>to enable polymorphism</w:t>
-      </w:r>
+      <w:commentRangeStart w:id="20"/>
+      <w:r>
+        <w:t xml:space="preserve">to </w:t>
+      </w:r>
+      <w:del w:id="21" w:author="Carol Nichols" w:date="2025-10-04T19:48:00Z" w16du:dateUtc="2025-10-04T23:48:00Z">
+        <w:r>
+          <w:delText xml:space="preserve">enable </w:delText>
+        </w:r>
+      </w:del>
+      <w:ins w:id="22" w:author="Carol Nichols" w:date="2025-10-04T19:48:00Z" w16du:dateUtc="2025-10-04T23:48:00Z">
+        <w:r>
+          <w:t>achieve polymorphism a</w:t>
+        </w:r>
+      </w:ins>
+      <w:ins w:id="23" w:author="Carol Nichols" w:date="2025-10-04T19:49:00Z" w16du:dateUtc="2025-10-04T23:49:00Z">
+        <w:r>
+          <w:t>t runtime</w:t>
+        </w:r>
+      </w:ins>
+      <w:del w:id="24" w:author="Carol Nichols" w:date="2025-10-04T19:49:00Z" w16du:dateUtc="2025-10-04T23:49:00Z">
+        <w:r>
+          <w:delText>polymorphism</w:delText>
+        </w:r>
+      </w:del>
       <w:commentRangeEnd w:id="19"/>
       <w:r>
         <w:rPr>
@@ -1224,6 +1236,16 @@
         </w:rPr>
         <w:commentReference w:id="19"/>
       </w:r>
+      <w:commentRangeEnd w:id="20"/>
+      <w:r>
+        <w:rPr>
+          <w:rStyle w:val="CommentReference"/>
+          <w:rFonts w:ascii="Times New Roman" w:hAnsi="Times New Roman" w:cs="Times New Roman"/>
+          <w:color w:val="auto"/>
+          <w:lang w:val="en-CA"/>
+        </w:rPr>
+        <w:commentReference w:id="20"/>
+      </w:r>
       <w:r>
         <w:t xml:space="preserve">. Let’s look at how </w:t>
       </w:r>
@@ -1233,27 +1255,27 @@
       <w:r>
         <w:t>.</w:t>
       </w:r>
-      <w:commentRangeStart w:id="20"/>
-      <w:commentRangeStart w:id="21"/>
-      <w:commentRangeStart w:id="22"/>
+      <w:commentRangeStart w:id="25"/>
+      <w:commentRangeStart w:id="26"/>
+      <w:commentRangeStart w:id="27"/>
     </w:p>
     <w:p>
       <w:pPr>
         <w:pStyle w:val="HeadA"/>
       </w:pPr>
-      <w:bookmarkStart w:id="23" w:name="_Toc206172170"/>
+      <w:bookmarkStart w:id="28" w:name="_Toc206172170"/>
       <w:r>
         <w:t xml:space="preserve">Using Trait Objects </w:t>
       </w:r>
-      <w:del w:id="24" w:author="Carol Nichols" w:date="2025-07-10T18:27:00Z">
+      <w:del w:id="29" w:author="Carol Nichols" w:date="2025-07-10T18:27:00Z">
         <w:r>
           <w:delText>That Allow for Values of Different Types</w:delText>
         </w:r>
-        <w:commentRangeEnd w:id="20"/>
+        <w:commentRangeEnd w:id="25"/>
         <w:r>
-          <w:commentReference w:id="20"/>
+          <w:commentReference w:id="25"/>
         </w:r>
-        <w:commentRangeEnd w:id="21"/>
+        <w:commentRangeEnd w:id="26"/>
         <w:r>
           <w:rPr>
             <w:rStyle w:val="CommentReference"/>
@@ -1262,10 +1284,10 @@
             <w:bCs w:val="0"/>
             <w:color w:val="auto"/>
           </w:rPr>
-          <w:commentReference w:id="21"/>
+          <w:commentReference w:id="26"/>
         </w:r>
       </w:del>
-      <w:commentRangeEnd w:id="22"/>
+      <w:commentRangeEnd w:id="27"/>
       <w:r>
         <w:rPr>
           <w:rStyle w:val="CommentReference"/>
@@ -1275,12 +1297,12 @@
           <w:color w:val="auto"/>
           <w:lang w:val="en-CA"/>
         </w:rPr>
-        <w:commentReference w:id="22"/>
+        <w:commentReference w:id="27"/>
       </w:r>
       <w:r>
         <w:t>to Abstract over Shared Behavior</w:t>
       </w:r>
-      <w:bookmarkEnd w:id="23"/>
+      <w:bookmarkEnd w:id="28"/>
     </w:p>
     <w:p>
       <w:pPr>
@@ -1360,17 +1382,14 @@
       <w:r>
         <w:t xml:space="preserve"> users will want to create their own types that can be drawn: </w:t>
       </w:r>
-      <w:del w:id="25" w:author="Audrey Doyle" w:date="2025-09-17T12:44:00Z" w16du:dateUtc="2025-09-17T16:44:00Z">
+      <w:del w:id="30" w:author="Audrey Doyle" w:date="2025-09-17T12:44:00Z" w16du:dateUtc="2025-09-17T16:44:00Z">
         <w:r>
           <w:delText xml:space="preserve">for </w:delText>
         </w:r>
       </w:del>
-      <w:ins w:id="26" w:author="Audrey Doyle" w:date="2025-09-17T12:44:00Z" w16du:dateUtc="2025-09-17T16:44:00Z">
+      <w:ins w:id="31" w:author="Audrey Doyle" w:date="2025-09-17T12:44:00Z" w16du:dateUtc="2025-09-17T16:44:00Z">
         <w:r>
-          <w:t>F</w:t>
-        </w:r>
-        <w:r>
-          <w:t xml:space="preserve">or </w:t>
+          <w:t xml:space="preserve">For </w:t>
         </w:r>
       </w:ins>
       <w:r>
@@ -1382,10 +1401,10 @@
         </w:rPr>
         <w:t>Image</w:t>
       </w:r>
-      <w:ins w:id="27" w:author="Audrey Doyle" w:date="2025-09-17T13:29:00Z" w16du:dateUtc="2025-09-17T17:29:00Z">
+      <w:ins w:id="32" w:author="Audrey Doyle" w:date="2025-09-17T13:29:00Z" w16du:dateUtc="2025-09-17T17:29:00Z">
         <w:r>
           <w:rPr>
-            <w:rPrChange w:id="28" w:author="Audrey Doyle" w:date="2025-09-17T13:29:00Z" w16du:dateUtc="2025-09-17T17:29:00Z">
+            <w:rPrChange w:id="33" w:author="Audrey Doyle" w:date="2025-09-17T13:29:00Z" w16du:dateUtc="2025-09-17T17:29:00Z">
               <w:rPr>
                 <w:rStyle w:val="Literal"/>
               </w:rPr>
@@ -1415,8 +1434,11 @@
         <w:pStyle w:val="Body"/>
       </w:pPr>
       <w:r>
+        <w:t xml:space="preserve">At the time of writing the library, we can’t know and define all the types other programmers might want to create. But we do know </w:t>
+      </w:r>
+      <w:r>
         <w:lastRenderedPageBreak/>
-        <w:t xml:space="preserve">At the time of writing the library, we can’t know and define all the types other programmers might want to create. But we do know that </w:t>
+        <w:t xml:space="preserve">that </w:t>
       </w:r>
       <w:r>
         <w:rPr>
@@ -1569,11 +1591,11 @@
       <w:pPr>
         <w:pStyle w:val="HeadB"/>
       </w:pPr>
-      <w:bookmarkStart w:id="29" w:name="_Toc206172171"/>
+      <w:bookmarkStart w:id="34" w:name="_Toc206172171"/>
       <w:r>
         <w:t>Defining a Trait for Common Behavior</w:t>
       </w:r>
-      <w:bookmarkEnd w:id="29"/>
+      <w:bookmarkEnd w:id="34"/>
     </w:p>
     <w:p>
       <w:pPr>
@@ -1582,7 +1604,7 @@
       <w:r>
         <w:t xml:space="preserve">To implement the behavior </w:t>
       </w:r>
-      <w:ins w:id="30" w:author="Audrey Doyle" w:date="2025-09-17T12:44:00Z" w16du:dateUtc="2025-09-17T16:44:00Z">
+      <w:ins w:id="35" w:author="Audrey Doyle" w:date="2025-09-17T12:44:00Z" w16du:dateUtc="2025-09-17T16:44:00Z">
         <w:r>
           <w:t xml:space="preserve">that </w:t>
         </w:r>
@@ -1617,7 +1639,7 @@
       <w:r>
         <w:t>. Then</w:t>
       </w:r>
-      <w:ins w:id="31" w:author="Audrey Doyle" w:date="2025-09-17T12:45:00Z" w16du:dateUtc="2025-09-17T16:45:00Z">
+      <w:ins w:id="36" w:author="Audrey Doyle" w:date="2025-09-17T12:45:00Z" w16du:dateUtc="2025-09-17T16:45:00Z">
         <w:r>
           <w:t>,</w:t>
         </w:r>
@@ -1625,7 +1647,7 @@
       <w:r>
         <w:t xml:space="preserve"> we can define a vector that takes a trait object. A </w:t>
       </w:r>
-      <w:bookmarkStart w:id="32" w:name="_Hlk209005536"/>
+      <w:bookmarkStart w:id="37" w:name="_Hlk209005536"/>
       <w:r>
         <w:rPr>
           <w:rStyle w:val="Italic"/>
@@ -1635,11 +1657,11 @@
       <w:r>
         <w:t xml:space="preserve"> </w:t>
       </w:r>
-      <w:bookmarkEnd w:id="32"/>
+      <w:bookmarkEnd w:id="37"/>
       <w:r>
         <w:t>points to both an instance of a type implementing our specified trait and a table used to look up trait methods on that type at runtime. We create a trait object by specifying some sort of pointer, such as a</w:t>
       </w:r>
-      <w:del w:id="33" w:author="Audrey Doyle" w:date="2025-09-17T13:09:00Z" w16du:dateUtc="2025-09-17T17:09:00Z">
+      <w:del w:id="38" w:author="Audrey Doyle" w:date="2025-09-17T13:09:00Z" w16du:dateUtc="2025-09-17T17:09:00Z">
         <w:r>
           <w:delText>n</w:delText>
         </w:r>
@@ -1677,7 +1699,7 @@
       <w:r>
         <w:rPr>
           <w:rStyle w:val="Xref"/>
-          <w:rPrChange w:id="34" w:author="Audrey Doyle" w:date="2025-09-17T12:45:00Z" w16du:dateUtc="2025-09-17T16:45:00Z">
+          <w:rPrChange w:id="39" w:author="Audrey Doyle" w:date="2025-09-17T12:45:00Z" w16du:dateUtc="2025-09-17T16:45:00Z">
             <w:rPr/>
           </w:rPrChange>
         </w:rPr>
@@ -1692,7 +1714,7 @@
       <w:r>
         <w:rPr>
           <w:rStyle w:val="Xref"/>
-          <w:rPrChange w:id="35" w:author="Audrey Doyle" w:date="2025-09-17T12:45:00Z" w16du:dateUtc="2025-09-17T16:45:00Z">
+          <w:rPrChange w:id="40" w:author="Audrey Doyle" w:date="2025-09-17T12:45:00Z" w16du:dateUtc="2025-09-17T16:45:00Z">
             <w:rPr/>
           </w:rPrChange>
         </w:rPr>
@@ -1754,17 +1776,14 @@
       <w:r>
         <w:t xml:space="preserve"> in that we can’t add data to a trait object. Trait objects aren’t as generally useful as objects in other languages: </w:t>
       </w:r>
-      <w:del w:id="36" w:author="Audrey Doyle" w:date="2025-09-17T12:47:00Z" w16du:dateUtc="2025-09-17T16:47:00Z">
+      <w:del w:id="41" w:author="Audrey Doyle" w:date="2025-09-17T12:47:00Z" w16du:dateUtc="2025-09-17T16:47:00Z">
         <w:r>
           <w:delText xml:space="preserve">their </w:delText>
         </w:r>
       </w:del>
-      <w:ins w:id="37" w:author="Audrey Doyle" w:date="2025-09-17T12:47:00Z" w16du:dateUtc="2025-09-17T16:47:00Z">
+      <w:ins w:id="42" w:author="Audrey Doyle" w:date="2025-09-17T12:47:00Z" w16du:dateUtc="2025-09-17T16:47:00Z">
         <w:r>
-          <w:t>T</w:t>
-        </w:r>
-        <w:r>
-          <w:t xml:space="preserve">heir </w:t>
+          <w:t xml:space="preserve">Their </w:t>
         </w:r>
       </w:ins>
       <w:r>
@@ -1776,33 +1795,33 @@
         <w:pStyle w:val="Body"/>
       </w:pPr>
       <w:r>
+        <w:t xml:space="preserve">Listing 18-3 shows how to define a trait named </w:t>
+      </w:r>
+      <w:r>
+        <w:rPr>
+          <w:rStyle w:val="Literal"/>
+        </w:rPr>
+        <w:t>Draw</w:t>
+      </w:r>
+      <w:r>
+        <w:t xml:space="preserve"> with one method named </w:t>
+      </w:r>
+      <w:r>
+        <w:rPr>
+          <w:rStyle w:val="Literal"/>
+        </w:rPr>
+        <w:t>draw</w:t>
+      </w:r>
+      <w:r>
+        <w:t>.</w:t>
+      </w:r>
+    </w:p>
+    <w:p>
+      <w:pPr>
+        <w:pStyle w:val="CodeLabel"/>
+      </w:pPr>
+      <w:r>
         <w:lastRenderedPageBreak/>
-        <w:t xml:space="preserve">Listing 18-3 shows how to define a trait named </w:t>
-      </w:r>
-      <w:r>
-        <w:rPr>
-          <w:rStyle w:val="Literal"/>
-        </w:rPr>
-        <w:t>Draw</w:t>
-      </w:r>
-      <w:r>
-        <w:t xml:space="preserve"> with one method named </w:t>
-      </w:r>
-      <w:r>
-        <w:rPr>
-          <w:rStyle w:val="Literal"/>
-        </w:rPr>
-        <w:t>draw</w:t>
-      </w:r>
-      <w:r>
-        <w:t>.</w:t>
-      </w:r>
-    </w:p>
-    <w:p>
-      <w:pPr>
-        <w:pStyle w:val="CodeLabel"/>
-      </w:pPr>
-      <w:r>
         <w:t>src/lib.rs</w:t>
       </w:r>
     </w:p>
@@ -2169,28 +2188,28 @@
         <w:pStyle w:val="Code"/>
       </w:pPr>
       <w:r>
+        <w:t xml:space="preserve">    pub components: Vec&lt;T&gt;,</w:t>
+      </w:r>
+    </w:p>
+    <w:p>
+      <w:pPr>
+        <w:pStyle w:val="Code"/>
+      </w:pPr>
+      <w:r>
+        <w:t>}</w:t>
+      </w:r>
+    </w:p>
+    <w:p>
+      <w:pPr>
+        <w:pStyle w:val="Code"/>
+      </w:pPr>
+    </w:p>
+    <w:p>
+      <w:pPr>
+        <w:pStyle w:val="Code"/>
+      </w:pPr>
+      <w:r>
         <w:lastRenderedPageBreak/>
-        <w:t xml:space="preserve">    pub components: Vec&lt;T&gt;,</w:t>
-      </w:r>
-    </w:p>
-    <w:p>
-      <w:pPr>
-        <w:pStyle w:val="Code"/>
-      </w:pPr>
-      <w:r>
-        <w:t>}</w:t>
-      </w:r>
-    </w:p>
-    <w:p>
-      <w:pPr>
-        <w:pStyle w:val="Code"/>
-      </w:pPr>
-    </w:p>
-    <w:p>
-      <w:pPr>
-        <w:pStyle w:val="Code"/>
-      </w:pPr>
-      <w:r>
         <w:t>impl&lt;T&gt; Screen&lt;T&gt;</w:t>
       </w:r>
     </w:p>
@@ -2379,11 +2398,11 @@
       <w:pPr>
         <w:pStyle w:val="HeadB"/>
       </w:pPr>
-      <w:bookmarkStart w:id="38" w:name="_Toc206172172"/>
+      <w:bookmarkStart w:id="43" w:name="_Toc206172172"/>
       <w:r>
         <w:t>Implementing the Trait</w:t>
       </w:r>
-      <w:bookmarkEnd w:id="38"/>
+      <w:bookmarkEnd w:id="43"/>
     </w:p>
     <w:p>
       <w:pPr>
@@ -2546,7 +2565,6 @@
         <w:pStyle w:val="Code"/>
       </w:pPr>
       <w:r>
-        <w:lastRenderedPageBreak/>
         <w:t>}</w:t>
       </w:r>
     </w:p>
@@ -2585,6 +2603,7 @@
         <w:pStyle w:val="Body"/>
       </w:pPr>
       <w:r>
+        <w:lastRenderedPageBreak/>
         <w:t xml:space="preserve">The </w:t>
       </w:r>
       <w:r>
@@ -3026,31 +3045,31 @@
         <w:pStyle w:val="Code"/>
       </w:pPr>
       <w:r>
+        <w:t xml:space="preserve">    let screen = Screen {</w:t>
+      </w:r>
+    </w:p>
+    <w:p>
+      <w:pPr>
+        <w:pStyle w:val="Code"/>
+      </w:pPr>
+      <w:r>
+        <w:t xml:space="preserve">        components: vec![</w:t>
+      </w:r>
+    </w:p>
+    <w:p>
+      <w:pPr>
+        <w:pStyle w:val="Code"/>
+      </w:pPr>
+      <w:r>
+        <w:t xml:space="preserve">            Box::new(SelectBox {</w:t>
+      </w:r>
+    </w:p>
+    <w:p>
+      <w:pPr>
+        <w:pStyle w:val="Code"/>
+      </w:pPr>
+      <w:r>
         <w:lastRenderedPageBreak/>
-        <w:t xml:space="preserve">    let screen = Screen {</w:t>
-      </w:r>
-    </w:p>
-    <w:p>
-      <w:pPr>
-        <w:pStyle w:val="Code"/>
-      </w:pPr>
-      <w:r>
-        <w:t xml:space="preserve">        components: vec![</w:t>
-      </w:r>
-    </w:p>
-    <w:p>
-      <w:pPr>
-        <w:pStyle w:val="Code"/>
-      </w:pPr>
-      <w:r>
-        <w:t xml:space="preserve">            Box::new(SelectBox {</w:t>
-      </w:r>
-    </w:p>
-    <w:p>
-      <w:pPr>
-        <w:pStyle w:val="Code"/>
-      </w:pPr>
-      <w:r>
         <w:t xml:space="preserve">                width: 75,</w:t>
       </w:r>
     </w:p>
@@ -3268,17 +3287,14 @@
       <w:r>
         <w:t xml:space="preserve"> in dynamically typed languages: </w:t>
       </w:r>
-      <w:del w:id="39" w:author="Audrey Doyle" w:date="2025-09-17T12:53:00Z" w16du:dateUtc="2025-09-17T16:53:00Z">
+      <w:del w:id="44" w:author="Audrey Doyle" w:date="2025-09-17T12:53:00Z" w16du:dateUtc="2025-09-17T16:53:00Z">
         <w:r>
           <w:delText xml:space="preserve">if </w:delText>
         </w:r>
       </w:del>
-      <w:ins w:id="40" w:author="Audrey Doyle" w:date="2025-09-17T12:53:00Z" w16du:dateUtc="2025-09-17T16:53:00Z">
+      <w:ins w:id="45" w:author="Audrey Doyle" w:date="2025-09-17T12:53:00Z" w16du:dateUtc="2025-09-17T16:53:00Z">
         <w:r>
-          <w:t>I</w:t>
-        </w:r>
-        <w:r>
-          <w:t xml:space="preserve">f </w:t>
+          <w:t xml:space="preserve">If </w:t>
         </w:r>
       </w:ins>
       <w:r>
@@ -3388,33 +3404,33 @@
         <w:pStyle w:val="Body"/>
       </w:pPr>
       <w:r>
+        <w:t xml:space="preserve">For example, Listing 18-10 shows what happens if we try to create a </w:t>
+      </w:r>
+      <w:r>
+        <w:rPr>
+          <w:rStyle w:val="Literal"/>
+        </w:rPr>
+        <w:t>Screen</w:t>
+      </w:r>
+      <w:r>
+        <w:t xml:space="preserve"> with a </w:t>
+      </w:r>
+      <w:r>
+        <w:rPr>
+          <w:rStyle w:val="Literal"/>
+        </w:rPr>
+        <w:t>String</w:t>
+      </w:r>
+      <w:r>
+        <w:t xml:space="preserve"> as a component.</w:t>
+      </w:r>
+    </w:p>
+    <w:p>
+      <w:pPr>
+        <w:pStyle w:val="CodeLabel"/>
+      </w:pPr>
+      <w:r>
         <w:lastRenderedPageBreak/>
-        <w:t xml:space="preserve">For example, Listing 18-10 shows what happens if we try to create a </w:t>
-      </w:r>
-      <w:r>
-        <w:rPr>
-          <w:rStyle w:val="Literal"/>
-        </w:rPr>
-        <w:t>Screen</w:t>
-      </w:r>
-      <w:r>
-        <w:t xml:space="preserve"> with a </w:t>
-      </w:r>
-      <w:r>
-        <w:rPr>
-          <w:rStyle w:val="Literal"/>
-        </w:rPr>
-        <w:t>String</w:t>
-      </w:r>
-      <w:r>
-        <w:t xml:space="preserve"> as a component.</w:t>
-      </w:r>
-    </w:p>
-    <w:p>
-      <w:pPr>
-        <w:pStyle w:val="CodeLabel"/>
-      </w:pPr>
-      <w:r>
         <w:t>src/main.rs</w:t>
       </w:r>
     </w:p>
@@ -3657,7 +3673,7 @@
       <w:pPr>
         <w:pStyle w:val="HeadB"/>
       </w:pPr>
-      <w:bookmarkStart w:id="41" w:name="_Toc206172173"/>
+      <w:bookmarkStart w:id="46" w:name="_Toc206172173"/>
       <w:r>
         <w:t>Perform</w:t>
       </w:r>
@@ -3667,7 +3683,7 @@
       <w:r>
         <w:t xml:space="preserve"> Dynamic Dispatch</w:t>
       </w:r>
-      <w:bookmarkEnd w:id="41"/>
+      <w:bookmarkEnd w:id="46"/>
     </w:p>
     <w:p>
       <w:pPr>
@@ -3679,7 +3695,7 @@
       <w:r>
         <w:rPr>
           <w:rStyle w:val="Xref"/>
-          <w:rPrChange w:id="42" w:author="Audrey Doyle" w:date="2025-09-17T12:55:00Z" w16du:dateUtc="2025-09-17T16:55:00Z">
+          <w:rPrChange w:id="47" w:author="Audrey Doyle" w:date="2025-09-17T12:55:00Z" w16du:dateUtc="2025-09-17T16:55:00Z">
             <w:rPr/>
           </w:rPrChange>
         </w:rPr>
@@ -3694,7 +3710,7 @@
       <w:r>
         <w:rPr>
           <w:rStyle w:val="Xref"/>
-          <w:rPrChange w:id="43" w:author="Audrey Doyle" w:date="2025-09-17T12:55:00Z" w16du:dateUtc="2025-09-17T16:55:00Z">
+          <w:rPrChange w:id="48" w:author="Audrey Doyle" w:date="2025-09-17T12:55:00Z" w16du:dateUtc="2025-09-17T16:55:00Z">
             <w:rPr/>
           </w:rPrChange>
         </w:rPr>
@@ -3721,17 +3737,14 @@
       <w:r>
         <w:t xml:space="preserve"> our discussion on the monomorphization process performed on generics by the compiler: </w:t>
       </w:r>
-      <w:del w:id="44" w:author="Audrey Doyle" w:date="2025-09-17T12:55:00Z" w16du:dateUtc="2025-09-17T16:55:00Z">
+      <w:del w:id="49" w:author="Audrey Doyle" w:date="2025-09-17T12:55:00Z" w16du:dateUtc="2025-09-17T16:55:00Z">
         <w:r>
           <w:delText xml:space="preserve">the </w:delText>
         </w:r>
       </w:del>
-      <w:ins w:id="45" w:author="Audrey Doyle" w:date="2025-09-17T12:55:00Z" w16du:dateUtc="2025-09-17T16:55:00Z">
+      <w:ins w:id="50" w:author="Audrey Doyle" w:date="2025-09-17T12:55:00Z" w16du:dateUtc="2025-09-17T16:55:00Z">
         <w:r>
-          <w:t>T</w:t>
-        </w:r>
-        <w:r>
-          <w:t xml:space="preserve">he </w:t>
+          <w:t xml:space="preserve">The </w:t>
         </w:r>
       </w:ins>
       <w:r>
@@ -3767,17 +3780,20 @@
         <w:pStyle w:val="Body"/>
       </w:pPr>
       <w:r>
+        <w:t xml:space="preserve">When we use trait objects, Rust must use dynamic dispatch. The compiler doesn’t know all the types that might be used with the code that’s using trait objects, so it doesn’t know which method implemented on which type to call. Instead, at runtime, Rust uses the </w:t>
+      </w:r>
+      <w:r>
         <w:lastRenderedPageBreak/>
-        <w:t xml:space="preserve">When we use trait objects, Rust must use dynamic dispatch. The compiler doesn’t know all the types that might be used with the code that’s using trait objects, so it doesn’t know which method implemented on which type to call. Instead, at runtime, Rust uses the pointers inside the trait object to know which method to call. This lookup incurs a runtime cost that doesn’t occur with static dispatch. Dynamic dispatch also prevents the compiler from choosing to inline a method’s code, which in turn prevents some optimizations, and Rust has some rules about where you can and cannot use dynamic dispatch, called </w:t>
-      </w:r>
-      <w:bookmarkStart w:id="46" w:name="_Hlk209006261"/>
+        <w:t xml:space="preserve">pointers inside the trait object to know which method to call. This lookup incurs a runtime cost that doesn’t occur with static dispatch. Dynamic dispatch also prevents the compiler from choosing to inline a method’s code, which in turn prevents some optimizations, and Rust has some rules about where you can and cannot use dynamic dispatch, called </w:t>
+      </w:r>
+      <w:bookmarkStart w:id="51" w:name="_Hlk209006261"/>
       <w:r>
         <w:rPr>
           <w:rStyle w:val="Italic"/>
         </w:rPr>
         <w:t>dyn compatibility</w:t>
       </w:r>
-      <w:bookmarkEnd w:id="46"/>
+      <w:bookmarkEnd w:id="51"/>
       <w:r>
         <w:t xml:space="preserve">, which you can learn more about in the reference at </w:t>
       </w:r>
@@ -3796,11 +3812,11 @@
       <w:pPr>
         <w:pStyle w:val="HeadA"/>
       </w:pPr>
-      <w:bookmarkStart w:id="47" w:name="_Toc206172174"/>
+      <w:bookmarkStart w:id="52" w:name="_Toc206172174"/>
       <w:r>
         <w:t>Implementing an Object-Oriented Design Pattern</w:t>
       </w:r>
-      <w:bookmarkEnd w:id="47"/>
+      <w:bookmarkEnd w:id="52"/>
     </w:p>
     <w:p>
       <w:pPr>
@@ -3809,7 +3825,7 @@
       <w:r>
         <w:t xml:space="preserve">The </w:t>
       </w:r>
-      <w:bookmarkStart w:id="48" w:name="_Hlk209006300"/>
+      <w:bookmarkStart w:id="53" w:name="_Hlk209006300"/>
       <w:r>
         <w:rPr>
           <w:rStyle w:val="Italic"/>
@@ -3819,7 +3835,7 @@
       <w:r>
         <w:t xml:space="preserve"> </w:t>
       </w:r>
-      <w:bookmarkEnd w:id="48"/>
+      <w:bookmarkEnd w:id="53"/>
       <w:r>
         <w:t xml:space="preserve">is an object-oriented design pattern. The crux of the pattern is that we define a set of states a value can have internally. The states are represented by a set of </w:t>
       </w:r>
@@ -3840,17 +3856,14 @@
       <w:r>
         <w:t xml:space="preserve">The state objects share functionality: </w:t>
       </w:r>
-      <w:del w:id="49" w:author="Audrey Doyle" w:date="2025-09-17T12:58:00Z" w16du:dateUtc="2025-09-17T16:58:00Z">
+      <w:del w:id="54" w:author="Audrey Doyle" w:date="2025-09-17T12:58:00Z" w16du:dateUtc="2025-09-17T16:58:00Z">
         <w:r>
           <w:delText xml:space="preserve">in </w:delText>
         </w:r>
       </w:del>
-      <w:ins w:id="50" w:author="Audrey Doyle" w:date="2025-09-17T12:58:00Z" w16du:dateUtc="2025-09-17T16:58:00Z">
+      <w:ins w:id="55" w:author="Audrey Doyle" w:date="2025-09-17T12:58:00Z" w16du:dateUtc="2025-09-17T16:58:00Z">
         <w:r>
-          <w:t>I</w:t>
-        </w:r>
-        <w:r>
-          <w:t xml:space="preserve">n </w:t>
+          <w:t xml:space="preserve">In </w:t>
         </w:r>
       </w:ins>
       <w:r>
@@ -3872,7 +3885,7 @@
       <w:r>
         <w:t>First</w:t>
       </w:r>
-      <w:ins w:id="51" w:author="Audrey Doyle" w:date="2025-09-17T12:59:00Z" w16du:dateUtc="2025-09-17T16:59:00Z">
+      <w:ins w:id="56" w:author="Audrey Doyle" w:date="2025-09-17T12:59:00Z" w16du:dateUtc="2025-09-17T16:59:00Z">
         <w:r>
           <w:t>,</w:t>
         </w:r>
@@ -3880,12 +3893,12 @@
       <w:r>
         <w:t xml:space="preserve"> we’re going to implement the state pattern in a more traditional object-oriented way</w:t>
       </w:r>
-      <w:ins w:id="52" w:author="Audrey Doyle" w:date="2025-09-17T12:59:00Z" w16du:dateUtc="2025-09-17T16:59:00Z">
+      <w:ins w:id="57" w:author="Audrey Doyle" w:date="2025-09-17T12:59:00Z" w16du:dateUtc="2025-09-17T16:59:00Z">
         <w:r>
           <w:t>. T</w:t>
         </w:r>
       </w:ins>
-      <w:del w:id="53" w:author="Audrey Doyle" w:date="2025-09-17T12:59:00Z" w16du:dateUtc="2025-09-17T16:59:00Z">
+      <w:del w:id="58" w:author="Audrey Doyle" w:date="2025-09-17T12:59:00Z" w16du:dateUtc="2025-09-17T16:59:00Z">
         <w:r>
           <w:delText>, t</w:delText>
         </w:r>
@@ -3893,7 +3906,7 @@
       <w:r>
         <w:t>hen</w:t>
       </w:r>
-      <w:ins w:id="54" w:author="Audrey Doyle" w:date="2025-09-17T12:59:00Z" w16du:dateUtc="2025-09-17T16:59:00Z">
+      <w:ins w:id="59" w:author="Audrey Doyle" w:date="2025-09-17T12:59:00Z" w16du:dateUtc="2025-09-17T16:59:00Z">
         <w:r>
           <w:t>,</w:t>
         </w:r>
@@ -3931,7 +3944,6 @@
         </w:numPr>
       </w:pPr>
       <w:r>
-        <w:lastRenderedPageBreak/>
         <w:t>When the draft is done, a review of the post is requested.</w:t>
       </w:r>
     </w:p>
@@ -3956,9 +3968,10 @@
         </w:numPr>
       </w:pPr>
       <w:r>
+        <w:lastRenderedPageBreak/>
         <w:t>Only published blog posts return content to print</w:t>
       </w:r>
-      <w:del w:id="55" w:author="Audrey Doyle" w:date="2025-09-17T12:59:00Z" w16du:dateUtc="2025-09-17T16:59:00Z">
+      <w:del w:id="60" w:author="Audrey Doyle" w:date="2025-09-17T12:59:00Z" w16du:dateUtc="2025-09-17T16:59:00Z">
         <w:r>
           <w:delText>,</w:delText>
         </w:r>
@@ -3966,7 +3979,7 @@
       <w:r>
         <w:t xml:space="preserve"> so </w:t>
       </w:r>
-      <w:ins w:id="56" w:author="Audrey Doyle" w:date="2025-09-17T12:59:00Z" w16du:dateUtc="2025-09-17T16:59:00Z">
+      <w:ins w:id="61" w:author="Audrey Doyle" w:date="2025-09-17T12:59:00Z" w16du:dateUtc="2025-09-17T16:59:00Z">
         <w:r>
           <w:t xml:space="preserve">that </w:t>
         </w:r>
@@ -3987,18 +4000,47 @@
       <w:pPr>
         <w:pStyle w:val="HeadB"/>
       </w:pPr>
-      <w:bookmarkStart w:id="57" w:name="_Toc206172175"/>
-      <w:commentRangeStart w:id="58"/>
-      <w:r>
-        <w:t>A Traditional Object-</w:t>
+      <w:bookmarkStart w:id="62" w:name="_Toc206172175"/>
+      <w:commentRangeStart w:id="63"/>
+      <w:commentRangeStart w:id="64"/>
+      <w:r>
+        <w:t>A</w:t>
+      </w:r>
+      <w:ins w:id="65" w:author="Carol Nichols" w:date="2025-10-04T19:53:00Z" w16du:dateUtc="2025-10-04T23:53:00Z">
+        <w:r>
+          <w:t>ttempting</w:t>
+        </w:r>
+      </w:ins>
+      <w:r>
+        <w:t xml:space="preserve"> Traditional Object-</w:t>
       </w:r>
       <w:r>
         <w:t>O</w:t>
       </w:r>
       <w:r>
-        <w:t>riented Attempt</w:t>
-      </w:r>
-      <w:commentRangeEnd w:id="58"/>
+        <w:t xml:space="preserve">riented </w:t>
+      </w:r>
+      <w:del w:id="66" w:author="Carol Nichols" w:date="2025-10-04T19:53:00Z" w16du:dateUtc="2025-10-04T23:53:00Z">
+        <w:r>
+          <w:delText>Attempt</w:delText>
+        </w:r>
+        <w:commentRangeEnd w:id="63"/>
+        <w:r>
+          <w:rPr>
+            <w:rStyle w:val="CommentReference"/>
+            <w:rFonts w:ascii="Times New Roman" w:hAnsi="Times New Roman" w:cs="Times New Roman"/>
+            <w:b w:val="0"/>
+            <w:bCs w:val="0"/>
+            <w:i w:val="0"/>
+            <w:iCs w:val="0"/>
+            <w:color w:val="auto"/>
+            <w:lang w:val="en-CA"/>
+          </w:rPr>
+          <w:commentReference w:id="63"/>
+        </w:r>
+      </w:del>
+      <w:bookmarkEnd w:id="62"/>
+      <w:commentRangeEnd w:id="64"/>
       <w:r>
         <w:rPr>
           <w:rStyle w:val="CommentReference"/>
@@ -4010,9 +4052,13 @@
           <w:color w:val="auto"/>
           <w:lang w:val="en-CA"/>
         </w:rPr>
-        <w:commentReference w:id="58"/>
-      </w:r>
-      <w:bookmarkEnd w:id="57"/>
+        <w:commentReference w:id="64"/>
+      </w:r>
+      <w:ins w:id="67" w:author="Carol Nichols" w:date="2025-10-04T19:53:00Z" w16du:dateUtc="2025-10-04T23:53:00Z">
+        <w:r>
+          <w:t>Style</w:t>
+        </w:r>
+      </w:ins>
     </w:p>
     <w:p>
       <w:pPr>
@@ -4032,17 +4078,14 @@
       <w:r>
         <w:t xml:space="preserve">Listing 18-11 shows this workflow in code form: </w:t>
       </w:r>
-      <w:del w:id="59" w:author="Audrey Doyle" w:date="2025-09-17T13:00:00Z" w16du:dateUtc="2025-09-17T17:00:00Z">
+      <w:del w:id="68" w:author="Audrey Doyle" w:date="2025-09-17T13:00:00Z" w16du:dateUtc="2025-09-17T17:00:00Z">
         <w:r>
           <w:delText xml:space="preserve">this </w:delText>
         </w:r>
       </w:del>
-      <w:ins w:id="60" w:author="Audrey Doyle" w:date="2025-09-17T13:00:00Z" w16du:dateUtc="2025-09-17T17:00:00Z">
+      <w:ins w:id="69" w:author="Audrey Doyle" w:date="2025-09-17T13:00:00Z" w16du:dateUtc="2025-09-17T17:00:00Z">
         <w:r>
-          <w:t>T</w:t>
-        </w:r>
-        <w:r>
-          <w:t xml:space="preserve">his </w:t>
+          <w:t xml:space="preserve">This </w:t>
         </w:r>
       </w:ins>
       <w:r>
@@ -4291,29 +4334,55 @@
         <w:t>2</w:t>
       </w:r>
       <w:r>
-        <w:t xml:space="preserve">. If we try to get the post’s content immediately, before approval, we </w:t>
+        <w:t xml:space="preserve">. If we try to get the post’s content immediately, before approval, we shouldn’t get any text because the post is still a draft. We’ve added </w:t>
+      </w:r>
+      <w:r>
+        <w:rPr>
+          <w:rStyle w:val="Literal"/>
+        </w:rPr>
+        <w:t>assert_eq!</w:t>
+      </w:r>
+      <w:r>
+        <w:t xml:space="preserve"> in the code for demonstration purposes </w:t>
+      </w:r>
+      <w:r>
+        <w:rPr>
+          <w:rStyle w:val="CodeAnnotation"/>
+        </w:rPr>
+        <w:t>3</w:t>
+      </w:r>
+      <w:r>
+        <w:t xml:space="preserve">. An excellent unit test for this would be to assert that a draft blog post </w:t>
       </w:r>
       <w:r>
         <w:lastRenderedPageBreak/>
-        <w:t xml:space="preserve">shouldn’t get any text because the post is still a draft. We’ve added </w:t>
-      </w:r>
-      <w:r>
-        <w:rPr>
-          <w:rStyle w:val="Literal"/>
-        </w:rPr>
-        <w:t>assert_eq!</w:t>
-      </w:r>
-      <w:r>
-        <w:t xml:space="preserve"> in the code for demonstration purposes </w:t>
+        <w:t xml:space="preserve">returns an empty string from the </w:t>
+      </w:r>
+      <w:r>
+        <w:rPr>
+          <w:rStyle w:val="Literal"/>
+        </w:rPr>
+        <w:t>content</w:t>
+      </w:r>
+      <w:r>
+        <w:t xml:space="preserve"> method, but we’re not going to write tests for this example.</w:t>
+      </w:r>
+    </w:p>
+    <w:p>
+      <w:pPr>
+        <w:pStyle w:val="Body"/>
+      </w:pPr>
+      <w:r>
+        <w:t>Next, we want to enable a request for a review of the post </w:t>
       </w:r>
       <w:r>
         <w:rPr>
           <w:rStyle w:val="CodeAnnotation"/>
         </w:rPr>
-        <w:t>3</w:t>
-      </w:r>
-      <w:r>
-        <w:t xml:space="preserve">. An excellent unit test for this would be to assert that a draft blog post returns an empty string from the </w:t>
+        <w:t>4</w:t>
+      </w:r>
+      <w:r>
+        <w:t xml:space="preserve">, and we want </w:t>
       </w:r>
       <w:r>
         <w:rPr>
@@ -4322,7 +4391,43 @@
         <w:t>content</w:t>
       </w:r>
       <w:r>
-        <w:t xml:space="preserve"> method, but we’re not going to write tests for this example.</w:t>
+        <w:t xml:space="preserve"> to return an empty string while waiting for the review </w:t>
+      </w:r>
+      <w:r>
+        <w:rPr>
+          <w:rStyle w:val="CodeAnnotation"/>
+        </w:rPr>
+        <w:t>5</w:t>
+      </w:r>
+      <w:r>
+        <w:t>. When the post receives approval </w:t>
+      </w:r>
+      <w:r>
+        <w:rPr>
+          <w:rStyle w:val="CodeAnnotation"/>
+        </w:rPr>
+        <w:t>6</w:t>
+      </w:r>
+      <w:r>
+        <w:t xml:space="preserve">, it should get published, meaning the text of the post will be returned when </w:t>
+      </w:r>
+      <w:r>
+        <w:rPr>
+          <w:rStyle w:val="Literal"/>
+        </w:rPr>
+        <w:t>content</w:t>
+      </w:r>
+      <w:r>
+        <w:t xml:space="preserve"> is called </w:t>
+      </w:r>
+      <w:r>
+        <w:rPr>
+          <w:rStyle w:val="CodeAnnotation"/>
+        </w:rPr>
+        <w:t>7</w:t>
+      </w:r>
+      <w:r>
+        <w:t>.</w:t>
       </w:r>
     </w:p>
     <w:p>
@@ -4330,69 +4435,52 @@
         <w:pStyle w:val="Body"/>
       </w:pPr>
       <w:r>
-        <w:t>Next, we want to enable a request for a review of the post </w:t>
-      </w:r>
-      <w:r>
-        <w:rPr>
-          <w:rStyle w:val="CodeAnnotation"/>
-        </w:rPr>
-        <w:t>4</w:t>
-      </w:r>
-      <w:r>
-        <w:t xml:space="preserve">, and we want </w:t>
-      </w:r>
-      <w:r>
-        <w:rPr>
-          <w:rStyle w:val="Literal"/>
-        </w:rPr>
-        <w:t>content</w:t>
-      </w:r>
-      <w:r>
-        <w:t xml:space="preserve"> to return an empty string while waiting for the review </w:t>
-      </w:r>
-      <w:r>
-        <w:rPr>
-          <w:rStyle w:val="CodeAnnotation"/>
-        </w:rPr>
-        <w:t>5</w:t>
-      </w:r>
-      <w:r>
-        <w:t>. When the post receives approval </w:t>
-      </w:r>
-      <w:r>
-        <w:rPr>
-          <w:rStyle w:val="CodeAnnotation"/>
-        </w:rPr>
-        <w:t>6</w:t>
-      </w:r>
-      <w:r>
-        <w:t xml:space="preserve">, it should get published, meaning the text of the post will be returned when </w:t>
-      </w:r>
-      <w:r>
-        <w:rPr>
-          <w:rStyle w:val="Literal"/>
-        </w:rPr>
-        <w:t>content</w:t>
-      </w:r>
-      <w:r>
-        <w:t xml:space="preserve"> is called </w:t>
-      </w:r>
-      <w:r>
-        <w:rPr>
-          <w:rStyle w:val="CodeAnnotation"/>
-        </w:rPr>
-        <w:t>7</w:t>
-      </w:r>
-      <w:r>
-        <w:t>.</w:t>
-      </w:r>
+        <w:t xml:space="preserve">Notice that the only type we’re interacting with from the crate is the </w:t>
+      </w:r>
+      <w:r>
+        <w:rPr>
+          <w:rStyle w:val="Literal"/>
+        </w:rPr>
+        <w:t>Post</w:t>
+      </w:r>
+      <w:r>
+        <w:t xml:space="preserve"> type. This type will use the state pattern and will hold a value that will be one of three state objects representing the various states a post can be in—draft, review, or published. Changing from one state to another will be managed internally within the </w:t>
+      </w:r>
+      <w:r>
+        <w:rPr>
+          <w:rStyle w:val="Literal"/>
+        </w:rPr>
+        <w:t>Post</w:t>
+      </w:r>
+      <w:r>
+        <w:t xml:space="preserve"> type. The states change in response to the methods called by our library’s users on the </w:t>
+      </w:r>
+      <w:r>
+        <w:rPr>
+          <w:rStyle w:val="Literal"/>
+        </w:rPr>
+        <w:t>Post</w:t>
+      </w:r>
+      <w:r>
+        <w:t xml:space="preserve"> instance, but they don’t have to manage the state changes directly. Also, users can’t make a mistake with the states, such as publishing a post before it’s reviewed.</w:t>
+      </w:r>
+    </w:p>
+    <w:p>
+      <w:pPr>
+        <w:pStyle w:val="HeadC"/>
+      </w:pPr>
+      <w:bookmarkStart w:id="70" w:name="_Toc206172176"/>
+      <w:r>
+        <w:t>Defining Post and Creating a New Instance</w:t>
+      </w:r>
+      <w:bookmarkEnd w:id="70"/>
     </w:p>
     <w:p>
       <w:pPr>
         <w:pStyle w:val="Body"/>
       </w:pPr>
       <w:r>
-        <w:t xml:space="preserve">Notice that the only type we’re interacting with from the crate is the </w:t>
+        <w:t xml:space="preserve">Let’s get started on the implementation of the library! We know we need a public </w:t>
       </w:r>
       <w:r>
         <w:rPr>
@@ -4401,7 +4489,16 @@
         <w:t>Post</w:t>
       </w:r>
       <w:r>
-        <w:t xml:space="preserve"> type. This type will use the state pattern and will hold a value that will be one of three state objects representing the various states a post can be in—draft, review, or published. Changing from one state to another will be managed internally within the </w:t>
+        <w:t xml:space="preserve"> struct that holds some content, so we’ll start with the definition of the struct and an associated public </w:t>
+      </w:r>
+      <w:r>
+        <w:rPr>
+          <w:rStyle w:val="Literal"/>
+        </w:rPr>
+        <w:t>new</w:t>
+      </w:r>
+      <w:r>
+        <w:t xml:space="preserve"> function to create an instance of </w:t>
       </w:r>
       <w:r>
         <w:rPr>
@@ -4410,7 +4507,16 @@
         <w:t>Post</w:t>
       </w:r>
       <w:r>
-        <w:t xml:space="preserve"> type. The states change in response to the methods called by our library’s users on the </w:t>
+        <w:t xml:space="preserve">, as shown in Listing 18-12. We’ll also make a private </w:t>
+      </w:r>
+      <w:r>
+        <w:rPr>
+          <w:rStyle w:val="Literal"/>
+        </w:rPr>
+        <w:t>State</w:t>
+      </w:r>
+      <w:r>
+        <w:t xml:space="preserve"> trait that will define the behavior that all state objects for a </w:t>
       </w:r>
       <w:r>
         <w:rPr>
@@ -4419,80 +4525,17 @@
         <w:t>Post</w:t>
       </w:r>
       <w:r>
-        <w:t xml:space="preserve"> instance, but they don’t have to manage the state changes directly. Also, users can’t make a mistake with the states, such as publishing a post before it’s reviewed.</w:t>
-      </w:r>
-    </w:p>
-    <w:p>
-      <w:pPr>
-        <w:pStyle w:val="HeadC"/>
-      </w:pPr>
-      <w:bookmarkStart w:id="61" w:name="_Toc206172176"/>
-      <w:r>
-        <w:t>Defining Post and Creating a New Instance</w:t>
-      </w:r>
-      <w:bookmarkEnd w:id="61"/>
+        <w:t xml:space="preserve"> must have.</w:t>
+      </w:r>
     </w:p>
     <w:p>
       <w:pPr>
         <w:pStyle w:val="Body"/>
       </w:pPr>
       <w:r>
-        <w:t xml:space="preserve">Let’s get started on the implementation of the library! We know we need a public </w:t>
-      </w:r>
-      <w:r>
-        <w:rPr>
-          <w:rStyle w:val="Literal"/>
-        </w:rPr>
-        <w:t>Post</w:t>
-      </w:r>
-      <w:r>
-        <w:t xml:space="preserve"> struct that holds some content, so we’ll start with the definition of the struct and an associated public </w:t>
-      </w:r>
-      <w:r>
-        <w:rPr>
-          <w:rStyle w:val="Literal"/>
-        </w:rPr>
-        <w:t>new</w:t>
-      </w:r>
-      <w:r>
-        <w:t xml:space="preserve"> function to create an instance of </w:t>
-      </w:r>
-      <w:r>
-        <w:rPr>
-          <w:rStyle w:val="Literal"/>
-        </w:rPr>
-        <w:t>Post</w:t>
-      </w:r>
-      <w:r>
-        <w:t xml:space="preserve">, as shown in Listing 18-12. We’ll also make a private </w:t>
-      </w:r>
-      <w:r>
-        <w:rPr>
-          <w:rStyle w:val="Literal"/>
-        </w:rPr>
-        <w:t>State</w:t>
-      </w:r>
-      <w:r>
-        <w:t xml:space="preserve"> trait that will define the behavior that all state objects for a </w:t>
-      </w:r>
-      <w:r>
-        <w:rPr>
-          <w:rStyle w:val="Literal"/>
-        </w:rPr>
-        <w:t>Post</w:t>
-      </w:r>
-      <w:r>
-        <w:t xml:space="preserve"> must have.</w:t>
-      </w:r>
-    </w:p>
-    <w:p>
-      <w:pPr>
-        <w:pStyle w:val="Body"/>
-      </w:pPr>
-      <w:r>
         <w:t>Then</w:t>
       </w:r>
-      <w:ins w:id="62" w:author="Audrey Doyle" w:date="2025-09-17T13:02:00Z" w16du:dateUtc="2025-09-17T17:02:00Z">
+      <w:ins w:id="71" w:author="Audrey Doyle" w:date="2025-09-17T13:02:00Z" w16du:dateUtc="2025-09-17T17:02:00Z">
         <w:r>
           <w:t>,</w:t>
         </w:r>
@@ -4670,7 +4713,6 @@
         <w:pStyle w:val="Code"/>
       </w:pPr>
       <w:r>
-        <w:lastRenderedPageBreak/>
         <w:t>}</w:t>
       </w:r>
     </w:p>
@@ -4979,11 +5021,11 @@
       <w:pPr>
         <w:pStyle w:val="HeadC"/>
       </w:pPr>
-      <w:bookmarkStart w:id="63" w:name="_Toc206172177"/>
+      <w:bookmarkStart w:id="72" w:name="_Toc206172177"/>
       <w:r>
         <w:t>Storing the Text of the Post Content</w:t>
       </w:r>
-      <w:bookmarkEnd w:id="63"/>
+      <w:bookmarkEnd w:id="72"/>
     </w:p>
     <w:p>
       <w:pPr>
@@ -5223,38 +5265,41 @@
         <w:rPr>
           <w:rStyle w:val="Literal"/>
         </w:rPr>
+        <w:t>content</w:t>
+      </w:r>
+      <w:r>
+        <w:t xml:space="preserve"> and pass the </w:t>
+      </w:r>
+      <w:r>
+        <w:rPr>
+          <w:rStyle w:val="Literal"/>
+        </w:rPr>
+        <w:t>text</w:t>
+      </w:r>
+      <w:r>
+        <w:t xml:space="preserve"> argument to add to the saved </w:t>
+      </w:r>
+      <w:r>
+        <w:rPr>
+          <w:rStyle w:val="Literal"/>
+        </w:rPr>
+        <w:t>content</w:t>
+      </w:r>
+      <w:r>
+        <w:t xml:space="preserve">. This behavior doesn’t depend on the state the post is in, so it’s not part of the state pattern. The </w:t>
+      </w:r>
+      <w:r>
+        <w:rPr>
+          <w:rStyle w:val="Literal"/>
+        </w:rPr>
+        <w:t>add_text</w:t>
+      </w:r>
+      <w:r>
+        <w:t xml:space="preserve"> method doesn’t </w:t>
+      </w:r>
+      <w:r>
         <w:lastRenderedPageBreak/>
-        <w:t>content</w:t>
-      </w:r>
-      <w:r>
-        <w:t xml:space="preserve"> and pass the </w:t>
-      </w:r>
-      <w:r>
-        <w:rPr>
-          <w:rStyle w:val="Literal"/>
-        </w:rPr>
-        <w:t>text</w:t>
-      </w:r>
-      <w:r>
-        <w:t xml:space="preserve"> argument to add to the saved </w:t>
-      </w:r>
-      <w:r>
-        <w:rPr>
-          <w:rStyle w:val="Literal"/>
-        </w:rPr>
-        <w:t>content</w:t>
-      </w:r>
-      <w:r>
-        <w:t xml:space="preserve">. This behavior doesn’t depend on the state the post is in, so it’s not part of the state pattern. The </w:t>
-      </w:r>
-      <w:r>
-        <w:rPr>
-          <w:rStyle w:val="Literal"/>
-        </w:rPr>
-        <w:t>add_text</w:t>
-      </w:r>
-      <w:r>
-        <w:t xml:space="preserve"> method doesn’t interact with the </w:t>
+        <w:t xml:space="preserve">interact with the </w:t>
       </w:r>
       <w:r>
         <w:rPr>
@@ -5270,11 +5315,11 @@
       <w:pPr>
         <w:pStyle w:val="HeadC"/>
       </w:pPr>
-      <w:bookmarkStart w:id="64" w:name="_Toc206172178"/>
+      <w:bookmarkStart w:id="73" w:name="_Toc206172178"/>
       <w:r>
         <w:t xml:space="preserve">Ensuring </w:t>
       </w:r>
-      <w:ins w:id="65" w:author="Audrey Doyle" w:date="2025-09-17T13:10:00Z" w16du:dateUtc="2025-09-17T17:10:00Z">
+      <w:ins w:id="74" w:author="Audrey Doyle" w:date="2025-09-17T13:10:00Z" w16du:dateUtc="2025-09-17T17:10:00Z">
         <w:r>
           <w:t xml:space="preserve">That </w:t>
         </w:r>
@@ -5282,7 +5327,7 @@
       <w:r>
         <w:t>the Content of a Draft Post Is Empty</w:t>
       </w:r>
-      <w:bookmarkEnd w:id="64"/>
+      <w:bookmarkEnd w:id="73"/>
     </w:p>
     <w:p>
       <w:pPr>
@@ -5307,16 +5352,68 @@
         <w:t>content</w:t>
       </w:r>
       <w:r>
-        <w:t xml:space="preserve"> method to return an empty string slice because the post is still in the draft state, as shown at </w:t>
-      </w:r>
-      <w:r>
-        <w:rPr>
-          <w:rStyle w:val="CodeAnnotation"/>
-        </w:rPr>
-        <w:t>3</w:t>
-      </w:r>
-      <w:r>
-        <w:t xml:space="preserve"> in Listing 18-11. For now, let’s implement the </w:t>
+        <w:t xml:space="preserve"> method to return an empty string slice because the post is still in the draft state, as shown</w:t>
+      </w:r>
+      <w:del w:id="75" w:author="Carol Nichols" w:date="2025-10-04T20:03:00Z" w16du:dateUtc="2025-10-05T00:03:00Z">
+        <w:r>
+          <w:delText xml:space="preserve"> at </w:delText>
+        </w:r>
+        <w:r>
+          <w:rPr>
+            <w:rStyle w:val="CodeAnnotation"/>
+          </w:rPr>
+          <w:delText>3</w:delText>
+        </w:r>
+      </w:del>
+      <w:r>
+        <w:t xml:space="preserve"> </w:t>
+      </w:r>
+      <w:ins w:id="76" w:author="Carol Nichols" w:date="2025-10-04T20:03:00Z" w16du:dateUtc="2025-10-05T00:03:00Z">
+        <w:r>
+          <w:t>by</w:t>
+        </w:r>
+      </w:ins>
+      <w:del w:id="77" w:author="Carol Nichols" w:date="2025-10-04T20:03:00Z" w16du:dateUtc="2025-10-05T00:03:00Z">
+        <w:r>
+          <w:delText>in</w:delText>
+        </w:r>
+      </w:del>
+      <w:r>
+        <w:t xml:space="preserve"> </w:t>
+      </w:r>
+      <w:ins w:id="78" w:author="Carol Nichols" w:date="2025-10-04T20:03:00Z" w16du:dateUtc="2025-10-05T00:03:00Z">
+        <w:r>
+          <w:t xml:space="preserve">the first </w:t>
+        </w:r>
+        <w:r>
+          <w:rPr>
+            <w:rStyle w:val="Literal"/>
+            <w:rPrChange w:id="79" w:author="Carol Nichols" w:date="2025-10-04T20:03:00Z" w16du:dateUtc="2025-10-05T00:03:00Z">
+              <w:rPr/>
+            </w:rPrChange>
+          </w:rPr>
+          <w:t>assert_eq!</w:t>
+        </w:r>
+        <w:r>
+          <w:t xml:space="preserve"> in </w:t>
+        </w:r>
+      </w:ins>
+      <w:r>
+        <w:t>Listing 18-11</w:t>
+      </w:r>
+      <w:ins w:id="80" w:author="Carol Nichols" w:date="2025-10-04T20:03:00Z" w16du:dateUtc="2025-10-05T00:03:00Z">
+        <w:r>
+          <w:t> </w:t>
+        </w:r>
+        <w:r>
+          <w:rPr>
+            <w:rStyle w:val="CodeAnnotation"/>
+          </w:rPr>
+          <w:t>3</w:t>
+        </w:r>
+      </w:ins>
+      <w:r>
+        <w:t xml:space="preserve">. For now, let’s implement the </w:t>
       </w:r>
       <w:r>
         <w:rPr>
@@ -5327,7 +5424,7 @@
       <w:r>
         <w:t xml:space="preserve"> method with the simplest thing that will fulfill this requirement: always returning an empty string slice. We’ll change this later once we implement the ability to change a post’s state so </w:t>
       </w:r>
-      <w:ins w:id="66" w:author="Audrey Doyle" w:date="2025-09-17T13:10:00Z" w16du:dateUtc="2025-09-17T17:10:00Z">
+      <w:ins w:id="81" w:author="Audrey Doyle" w:date="2025-09-17T13:10:00Z" w16du:dateUtc="2025-09-17T17:10:00Z">
         <w:r>
           <w:t xml:space="preserve">that </w:t>
         </w:r>
@@ -5455,7 +5552,29 @@
         <w:t>content</w:t>
       </w:r>
       <w:r>
-        <w:t xml:space="preserve"> method, everything in Listing 18-11 up to the line at </w:t>
+        <w:t xml:space="preserve"> method, everything in Listing 18-11 </w:t>
+      </w:r>
+      <w:del w:id="82" w:author="Carol Nichols" w:date="2025-10-04T20:06:00Z" w16du:dateUtc="2025-10-05T00:06:00Z">
+        <w:r>
+          <w:delText>up to the line at</w:delText>
+        </w:r>
+      </w:del>
+      <w:ins w:id="83" w:author="Carol Nichols" w:date="2025-10-04T20:06:00Z" w16du:dateUtc="2025-10-05T00:06:00Z">
+        <w:r>
+          <w:t xml:space="preserve">through the first </w:t>
+        </w:r>
+        <w:r>
+          <w:rPr>
+            <w:rStyle w:val="Literal"/>
+            <w:rPrChange w:id="84" w:author="Carol Nichols" w:date="2025-10-04T20:06:00Z" w16du:dateUtc="2025-10-05T00:06:00Z">
+              <w:rPr/>
+            </w:rPrChange>
+          </w:rPr>
+          <w:t>assert_eq!</w:t>
+        </w:r>
+      </w:ins>
+      <w:r>
+        <w:t> </w:t>
       </w:r>
       <w:r>
         <w:rPr>
@@ -5471,11 +5590,11 @@
       <w:pPr>
         <w:pStyle w:val="HeadC"/>
       </w:pPr>
-      <w:bookmarkStart w:id="67" w:name="_Toc206172179"/>
+      <w:bookmarkStart w:id="85" w:name="_Toc206172179"/>
       <w:r>
         <w:t>Requesting a Review</w:t>
       </w:r>
-      <w:ins w:id="68" w:author="Audrey Doyle" w:date="2025-09-17T13:28:00Z" w16du:dateUtc="2025-09-17T17:28:00Z">
+      <w:ins w:id="86" w:author="Audrey Doyle" w:date="2025-09-17T13:28:00Z" w16du:dateUtc="2025-09-17T17:28:00Z">
         <w:r>
           <w:t>, Which</w:t>
         </w:r>
@@ -5483,7 +5602,7 @@
       <w:r>
         <w:t xml:space="preserve"> Changes the Post’s State</w:t>
       </w:r>
-      <w:bookmarkEnd w:id="67"/>
+      <w:bookmarkEnd w:id="85"/>
     </w:p>
     <w:p>
       <w:pPr>
@@ -5636,32 +5755,32 @@
         <w:pStyle w:val="Code"/>
       </w:pPr>
       <w:r>
+        <w:t>trait State {</w:t>
+      </w:r>
+    </w:p>
+    <w:p>
+      <w:pPr>
+        <w:pStyle w:val="Code"/>
+      </w:pPr>
+      <w:r>
+        <w:t xml:space="preserve">  </w:t>
+      </w:r>
+      <w:r>
+        <w:rPr>
+          <w:rStyle w:val="CodeAnnotation"/>
+        </w:rPr>
+        <w:t>4</w:t>
+      </w:r>
+      <w:r>
+        <w:t xml:space="preserve"> fn request_review(self: Box&lt;Self&gt;) -&gt; Box&lt;dyn State&gt;;</w:t>
+      </w:r>
+    </w:p>
+    <w:p>
+      <w:pPr>
+        <w:pStyle w:val="Code"/>
+      </w:pPr>
+      <w:r>
         <w:lastRenderedPageBreak/>
-        <w:t>trait State {</w:t>
-      </w:r>
-    </w:p>
-    <w:p>
-      <w:pPr>
-        <w:pStyle w:val="Code"/>
-      </w:pPr>
-      <w:r>
-        <w:t xml:space="preserve">  </w:t>
-      </w:r>
-      <w:r>
-        <w:rPr>
-          <w:rStyle w:val="CodeAnnotation"/>
-        </w:rPr>
-        <w:t>4</w:t>
-      </w:r>
-      <w:r>
-        <w:t xml:space="preserve"> fn request_review(self: Box&lt;Self&gt;) -&gt; Box&lt;dyn State&gt;;</w:t>
-      </w:r>
-    </w:p>
-    <w:p>
-      <w:pPr>
-        <w:pStyle w:val="Code"/>
-      </w:pPr>
-      <w:r>
         <w:t>}</w:t>
       </w:r>
     </w:p>
@@ -5840,7 +5959,7 @@
       <w:r>
         <w:t xml:space="preserve"> trait</w:t>
       </w:r>
-      <w:del w:id="69" w:author="Audrey Doyle" w:date="2025-09-17T13:11:00Z" w16du:dateUtc="2025-09-17T17:11:00Z">
+      <w:del w:id="87" w:author="Audrey Doyle" w:date="2025-09-17T13:11:00Z" w16du:dateUtc="2025-09-17T17:11:00Z">
         <w:r>
           <w:br/>
         </w:r>
@@ -5889,7 +6008,7 @@
       <w:r>
         <w:t>. Then</w:t>
       </w:r>
-      <w:ins w:id="70" w:author="Audrey Doyle" w:date="2025-09-17T13:11:00Z" w16du:dateUtc="2025-09-17T17:11:00Z">
+      <w:ins w:id="88" w:author="Audrey Doyle" w:date="2025-09-17T13:11:00Z" w16du:dateUtc="2025-09-17T17:11:00Z">
         <w:r>
           <w:t>,</w:t>
         </w:r>
@@ -6031,7 +6150,7 @@
       <w:r>
         <w:t xml:space="preserve">, invalidating the old state so </w:t>
       </w:r>
-      <w:ins w:id="71" w:author="Audrey Doyle" w:date="2025-09-17T13:11:00Z" w16du:dateUtc="2025-09-17T17:11:00Z">
+      <w:ins w:id="89" w:author="Audrey Doyle" w:date="2025-09-17T13:11:00Z" w16du:dateUtc="2025-09-17T17:11:00Z">
         <w:r>
           <w:t xml:space="preserve">that </w:t>
         </w:r>
@@ -6092,17 +6211,14 @@
       <w:r>
         <w:t xml:space="preserve"> comes in: </w:t>
       </w:r>
-      <w:del w:id="72" w:author="Audrey Doyle" w:date="2025-09-17T13:11:00Z" w16du:dateUtc="2025-09-17T17:11:00Z">
+      <w:del w:id="90" w:author="Audrey Doyle" w:date="2025-09-17T13:11:00Z" w16du:dateUtc="2025-09-17T17:11:00Z">
         <w:r>
           <w:delText xml:space="preserve">we </w:delText>
         </w:r>
       </w:del>
-      <w:ins w:id="73" w:author="Audrey Doyle" w:date="2025-09-17T13:11:00Z" w16du:dateUtc="2025-09-17T17:11:00Z">
+      <w:ins w:id="91" w:author="Audrey Doyle" w:date="2025-09-17T13:11:00Z" w16du:dateUtc="2025-09-17T17:11:00Z">
         <w:r>
-          <w:t>W</w:t>
-        </w:r>
-        <w:r>
-          <w:t xml:space="preserve">e </w:t>
+          <w:t xml:space="preserve">We </w:t>
         </w:r>
       </w:ins>
       <w:r>
@@ -6171,7 +6287,7 @@
       <w:r>
         <w:t xml:space="preserve"> rather than borrowing it. Then</w:t>
       </w:r>
-      <w:ins w:id="74" w:author="Audrey Doyle" w:date="2025-09-17T13:12:00Z" w16du:dateUtc="2025-09-17T17:12:00Z">
+      <w:ins w:id="92" w:author="Audrey Doyle" w:date="2025-09-17T13:12:00Z" w16du:dateUtc="2025-09-17T17:12:00Z">
         <w:r>
           <w:t>,</w:t>
         </w:r>
@@ -6218,28 +6334,22 @@
         <w:rPr>
           <w:rStyle w:val="Literal"/>
         </w:rPr>
-        <w:t xml:space="preserve">self.state = </w:t>
+        <w:t>self.state = self.state.request_review();</w:t>
+      </w:r>
+      <w:r>
+        <w:t xml:space="preserve"> to get ownership of the </w:t>
       </w:r>
       <w:r>
         <w:rPr>
           <w:rStyle w:val="Literal"/>
         </w:rPr>
         <w:lastRenderedPageBreak/>
-        <w:t>self.state.request_review();</w:t>
-      </w:r>
-      <w:r>
-        <w:t xml:space="preserve"> to get ownership of the </w:t>
-      </w:r>
-      <w:r>
-        <w:rPr>
-          <w:rStyle w:val="Literal"/>
-        </w:rPr>
         <w:t>state</w:t>
       </w:r>
       <w:r>
         <w:t xml:space="preserve"> value. This ensures</w:t>
       </w:r>
-      <w:ins w:id="75" w:author="Audrey Doyle" w:date="2025-09-17T13:12:00Z" w16du:dateUtc="2025-09-17T17:12:00Z">
+      <w:ins w:id="93" w:author="Audrey Doyle" w:date="2025-09-17T13:12:00Z" w16du:dateUtc="2025-09-17T17:12:00Z">
         <w:r>
           <w:t xml:space="preserve"> that</w:t>
         </w:r>
@@ -6362,17 +6472,14 @@
       <w:r>
         <w:t xml:space="preserve">Now we can start seeing the advantages of the state pattern: </w:t>
       </w:r>
-      <w:del w:id="76" w:author="Audrey Doyle" w:date="2025-09-17T13:12:00Z" w16du:dateUtc="2025-09-17T17:12:00Z">
+      <w:del w:id="94" w:author="Audrey Doyle" w:date="2025-09-17T13:12:00Z" w16du:dateUtc="2025-09-17T17:12:00Z">
         <w:r>
           <w:delText xml:space="preserve">the </w:delText>
         </w:r>
       </w:del>
-      <w:ins w:id="77" w:author="Audrey Doyle" w:date="2025-09-17T13:12:00Z" w16du:dateUtc="2025-09-17T17:12:00Z">
+      <w:ins w:id="95" w:author="Audrey Doyle" w:date="2025-09-17T13:12:00Z" w16du:dateUtc="2025-09-17T17:12:00Z">
         <w:r>
-          <w:t>T</w:t>
-        </w:r>
-        <w:r>
-          <w:t xml:space="preserve">he </w:t>
+          <w:t xml:space="preserve">The </w:t>
         </w:r>
       </w:ins>
       <w:r>
@@ -6464,28 +6571,60 @@
       <w:r>
         <w:t xml:space="preserve"> state. </w:t>
       </w:r>
-      <w:commentRangeStart w:id="78"/>
-      <w:r>
-        <w:t>Listing 18-11 now works up to the</w:t>
-      </w:r>
-      <w:ins w:id="79" w:author="Eva Morrow" w:date="2025-07-14T15:18:00Z">
+      <w:commentRangeStart w:id="96"/>
+      <w:commentRangeStart w:id="97"/>
+      <w:r>
+        <w:t>Listing 18-11 now works up to th</w:t>
+      </w:r>
+      <w:ins w:id="98" w:author="Carol Nichols" w:date="2025-10-04T20:08:00Z" w16du:dateUtc="2025-10-05T00:08:00Z">
         <w:r>
-          <w:t xml:space="preserve"> </w:t>
+          <w:t xml:space="preserve">e second </w:t>
         </w:r>
         <w:r>
           <w:rPr>
             <w:rStyle w:val="Literal"/>
-            <w:rPrChange w:id="80" w:author="Eva Morrow" w:date="2025-07-14T15:18:00Z">
+            <w:rPrChange w:id="99" w:author="Carol Nichols" w:date="2025-10-04T20:09:00Z" w16du:dateUtc="2025-10-05T00:09:00Z">
               <w:rPr/>
             </w:rPrChange>
           </w:rPr>
-          <w:t>Box::new</w:t>
+          <w:t>assert_eq!</w:t>
+        </w:r>
+        <w:r>
+          <w:t xml:space="preserve"> </w:t>
         </w:r>
       </w:ins>
-      <w:r>
-        <w:t xml:space="preserve"> line</w:t>
-      </w:r>
-      <w:del w:id="81" w:author="Eva Morrow" w:date="2025-07-14T15:18:00Z">
+      <w:ins w:id="100" w:author="Carol Nichols" w:date="2025-10-04T20:09:00Z" w16du:dateUtc="2025-10-05T00:09:00Z">
+        <w:r>
+          <w:t>call</w:t>
+        </w:r>
+      </w:ins>
+      <w:del w:id="101" w:author="Carol Nichols" w:date="2025-10-04T20:08:00Z" w16du:dateUtc="2025-10-05T00:08:00Z">
+        <w:r>
+          <w:delText>e</w:delText>
+        </w:r>
+      </w:del>
+      <w:ins w:id="102" w:author="Eva Morrow" w:date="2025-07-14T15:18:00Z">
+        <w:del w:id="103" w:author="Carol Nichols" w:date="2025-10-04T20:08:00Z" w16du:dateUtc="2025-10-05T00:08:00Z">
+          <w:r>
+            <w:delText xml:space="preserve"> </w:delText>
+          </w:r>
+          <w:r>
+            <w:rPr>
+              <w:rStyle w:val="Literal"/>
+              <w:rPrChange w:id="104" w:author="Eva Morrow" w:date="2025-07-14T15:18:00Z">
+                <w:rPr/>
+              </w:rPrChange>
+            </w:rPr>
+            <w:delText>Box::new</w:delText>
+          </w:r>
+        </w:del>
+      </w:ins>
+      <w:del w:id="105" w:author="Carol Nichols" w:date="2025-10-04T20:08:00Z" w16du:dateUtc="2025-10-05T00:08:00Z">
+        <w:r>
+          <w:delText xml:space="preserve"> line</w:delText>
+        </w:r>
+      </w:del>
+      <w:del w:id="106" w:author="Carol Nichols" w:date="2025-10-04T20:09:00Z" w16du:dateUtc="2025-10-05T00:09:00Z">
         <w:r>
           <w:delText xml:space="preserve"> at</w:delText>
         </w:r>
@@ -6502,7 +6641,7 @@
       <w:r>
         <w:t>!</w:t>
       </w:r>
-      <w:commentRangeEnd w:id="78"/>
+      <w:commentRangeEnd w:id="96"/>
       <w:r>
         <w:rPr>
           <w:rStyle w:val="CommentReference"/>
@@ -6510,14 +6649,24 @@
           <w:color w:val="auto"/>
           <w:lang w:val="en-CA"/>
         </w:rPr>
-        <w:commentReference w:id="78"/>
+        <w:commentReference w:id="96"/>
+      </w:r>
+      <w:commentRangeEnd w:id="97"/>
+      <w:r>
+        <w:rPr>
+          <w:rStyle w:val="CommentReference"/>
+          <w:rFonts w:ascii="Times New Roman" w:hAnsi="Times New Roman" w:cs="Times New Roman"/>
+          <w:color w:val="auto"/>
+          <w:lang w:val="en-CA"/>
+        </w:rPr>
+        <w:commentReference w:id="97"/>
       </w:r>
     </w:p>
     <w:p>
       <w:pPr>
         <w:pStyle w:val="HeadC"/>
       </w:pPr>
-      <w:bookmarkStart w:id="82" w:name="_Toc206172180"/>
+      <w:bookmarkStart w:id="107" w:name="_Toc206172180"/>
       <w:r>
         <w:t xml:space="preserve">Adding approve to Change </w:t>
       </w:r>
@@ -6530,7 +6679,7 @@
       <w:r>
         <w:t>r</w:t>
       </w:r>
-      <w:bookmarkEnd w:id="82"/>
+      <w:bookmarkEnd w:id="107"/>
     </w:p>
     <w:p>
       <w:pPr>
@@ -6557,17 +6706,14 @@
       <w:r>
         <w:t xml:space="preserve"> method: </w:t>
       </w:r>
-      <w:del w:id="83" w:author="Audrey Doyle" w:date="2025-09-17T13:13:00Z" w16du:dateUtc="2025-09-17T17:13:00Z">
+      <w:del w:id="108" w:author="Audrey Doyle" w:date="2025-09-17T13:13:00Z" w16du:dateUtc="2025-09-17T17:13:00Z">
         <w:r>
           <w:delText xml:space="preserve">it </w:delText>
         </w:r>
       </w:del>
-      <w:ins w:id="84" w:author="Audrey Doyle" w:date="2025-09-17T13:13:00Z" w16du:dateUtc="2025-09-17T17:13:00Z">
+      <w:ins w:id="109" w:author="Audrey Doyle" w:date="2025-09-17T13:13:00Z" w16du:dateUtc="2025-09-17T17:13:00Z">
         <w:r>
-          <w:t>I</w:t>
-        </w:r>
-        <w:r>
-          <w:t xml:space="preserve">t </w:t>
+          <w:t xml:space="preserve">It </w:t>
         </w:r>
       </w:ins>
       <w:r>
@@ -6772,15 +6918,15 @@
         <w:pStyle w:val="Code"/>
       </w:pPr>
       <w:r>
+        <w:t xml:space="preserve">    fn approve(self: Box&lt;Self&gt;) -&gt; Box&lt;dyn State&gt; {</w:t>
+      </w:r>
+    </w:p>
+    <w:p>
+      <w:pPr>
+        <w:pStyle w:val="Code"/>
+      </w:pPr>
+      <w:r>
         <w:lastRenderedPageBreak/>
-        <w:t xml:space="preserve">    fn approve(self: Box&lt;Self&gt;) -&gt; Box&lt;dyn State&gt; {</w:t>
-      </w:r>
-    </w:p>
-    <w:p>
-      <w:pPr>
-        <w:pStyle w:val="Code"/>
-      </w:pPr>
-      <w:r>
         <w:t xml:space="preserve">      </w:t>
       </w:r>
       <w:r>
@@ -6963,15 +7109,15 @@
       <w:pPr>
         <w:pStyle w:val="Code"/>
         <w:rPr>
-          <w:ins w:id="85" w:author="Audrey Doyle" w:date="2025-09-17T13:26:00Z" w16du:dateUtc="2025-09-17T17:26:00Z"/>
-        </w:rPr>
-      </w:pPr>
-    </w:p>
-    <w:p>
-      <w:pPr>
-        <w:pStyle w:val="Code"/>
-      </w:pPr>
-      <w:del w:id="86" w:author="Audrey Doyle" w:date="2025-09-17T13:26:00Z" w16du:dateUtc="2025-09-17T17:26:00Z">
+          <w:ins w:id="110" w:author="Audrey Doyle" w:date="2025-09-17T13:26:00Z" w16du:dateUtc="2025-09-17T17:26:00Z"/>
+        </w:rPr>
+      </w:pPr>
+    </w:p>
+    <w:p>
+      <w:pPr>
+        <w:pStyle w:val="Code"/>
+      </w:pPr>
+      <w:del w:id="111" w:author="Audrey Doyle" w:date="2025-09-17T13:26:00Z" w16du:dateUtc="2025-09-17T17:26:00Z">
         <w:r>
           <w:br/>
         </w:r>
@@ -7363,26 +7509,26 @@
         <w:rPr>
           <w:rStyle w:val="LiteralGray"/>
         </w:rPr>
+        <w:t xml:space="preserve">    pub fn content(&amp;self) -&gt; &amp;str {</w:t>
+      </w:r>
+    </w:p>
+    <w:p>
+      <w:pPr>
+        <w:pStyle w:val="Code"/>
+      </w:pPr>
+      <w:r>
+        <w:t xml:space="preserve">        self.state.as_ref().unwrap().content(self)</w:t>
+      </w:r>
+    </w:p>
+    <w:p>
+      <w:pPr>
+        <w:pStyle w:val="Code"/>
+      </w:pPr>
+      <w:r>
+        <w:rPr>
+          <w:rStyle w:val="LiteralGray"/>
+        </w:rPr>
         <w:lastRenderedPageBreak/>
-        <w:t xml:space="preserve">    pub fn content(&amp;self) -&gt; &amp;str {</w:t>
-      </w:r>
-    </w:p>
-    <w:p>
-      <w:pPr>
-        <w:pStyle w:val="Code"/>
-      </w:pPr>
-      <w:r>
-        <w:t xml:space="preserve">        self.state.as_ref().unwrap().content(self)</w:t>
-      </w:r>
-    </w:p>
-    <w:p>
-      <w:pPr>
-        <w:pStyle w:val="Code"/>
-      </w:pPr>
-      <w:r>
-        <w:rPr>
-          <w:rStyle w:val="LiteralGray"/>
-        </w:rPr>
         <w:t xml:space="preserve">    }</w:t>
       </w:r>
     </w:p>
@@ -7506,7 +7652,7 @@
       <w:r>
         <w:t>) as an argument. Then</w:t>
       </w:r>
-      <w:ins w:id="87" w:author="Audrey Doyle" w:date="2025-09-17T13:14:00Z" w16du:dateUtc="2025-09-17T17:14:00Z">
+      <w:ins w:id="112" w:author="Audrey Doyle" w:date="2025-09-17T13:14:00Z" w16du:dateUtc="2025-09-17T17:14:00Z">
         <w:r>
           <w:t>,</w:t>
         </w:r>
@@ -7630,7 +7776,7 @@
       <w:r>
         <w:t xml:space="preserve"> of the function parameter.</w:t>
       </w:r>
-      <w:del w:id="88" w:author="Audrey Doyle" w:date="2025-09-17T13:14:00Z" w16du:dateUtc="2025-09-17T17:14:00Z">
+      <w:del w:id="113" w:author="Audrey Doyle" w:date="2025-09-17T13:14:00Z" w16du:dateUtc="2025-09-17T17:14:00Z">
         <w:r>
           <w:br/>
         </w:r>
@@ -7652,14 +7798,14 @@
       <w:r>
         <w:t xml:space="preserve"> method, which we know will never panic because we know the methods on </w:t>
       </w:r>
-      <w:bookmarkStart w:id="89" w:name="_Hlk203066257"/>
+      <w:bookmarkStart w:id="114" w:name="_Hlk203066257"/>
       <w:r>
         <w:rPr>
           <w:rStyle w:val="Literal"/>
         </w:rPr>
         <w:t>Post</w:t>
       </w:r>
-      <w:bookmarkEnd w:id="89"/>
+      <w:bookmarkEnd w:id="114"/>
       <w:r>
         <w:t xml:space="preserve"> ensure that </w:t>
       </w:r>
@@ -7684,20 +7830,41 @@
       <w:r>
         <w:rPr>
           <w:rStyle w:val="Xref"/>
-          <w:rPrChange w:id="90" w:author="Audrey Doyle" w:date="2025-09-17T13:15:00Z" w16du:dateUtc="2025-09-17T17:15:00Z">
+          <w:rPrChange w:id="115" w:author="Audrey Doyle" w:date="2025-09-17T13:15:00Z" w16du:dateUtc="2025-09-17T17:15:00Z">
             <w:rPr/>
           </w:rPrChange>
         </w:rPr>
         <w:t>“</w:t>
       </w:r>
-      <w:commentRangeStart w:id="91"/>
-      <w:r>
-        <w:rPr>
-          <w:rStyle w:val="Xref"/>
-        </w:rPr>
-        <w:t>Cases in Which You Have More Information Than the Compiler</w:t>
-      </w:r>
-      <w:commentRangeEnd w:id="91"/>
+      <w:ins w:id="116" w:author="Carol Nichols" w:date="2025-10-04T19:55:00Z" w16du:dateUtc="2025-10-04T23:55:00Z">
+        <w:r>
+          <w:rPr>
+            <w:rStyle w:val="Xref"/>
+          </w:rPr>
+          <w:t>When You Have More Information Than the Compiler</w:t>
+        </w:r>
+      </w:ins>
+      <w:commentRangeStart w:id="117"/>
+      <w:commentRangeStart w:id="118"/>
+      <w:del w:id="119" w:author="Carol Nichols" w:date="2025-10-04T19:55:00Z" w16du:dateUtc="2025-10-04T23:55:00Z">
+        <w:r>
+          <w:rPr>
+            <w:rStyle w:val="Xref"/>
+          </w:rPr>
+          <w:delText>Cases in Which You Have More Information Than the Compiler</w:delText>
+        </w:r>
+        <w:commentRangeEnd w:id="117"/>
+        <w:r>
+          <w:rPr>
+            <w:rStyle w:val="CommentReference"/>
+            <w:rFonts w:ascii="Times New Roman" w:hAnsi="Times New Roman" w:cs="Times New Roman"/>
+            <w:color w:val="auto"/>
+            <w:lang w:val="en-CA"/>
+          </w:rPr>
+          <w:commentReference w:id="117"/>
+        </w:r>
+      </w:del>
+      <w:commentRangeEnd w:id="118"/>
       <w:r>
         <w:rPr>
           <w:rStyle w:val="CommentReference"/>
@@ -7705,12 +7872,12 @@
           <w:color w:val="auto"/>
           <w:lang w:val="en-CA"/>
         </w:rPr>
-        <w:commentReference w:id="91"/>
+        <w:commentReference w:id="118"/>
       </w:r>
       <w:r>
         <w:rPr>
           <w:rStyle w:val="Xref"/>
-          <w:rPrChange w:id="92" w:author="Audrey Doyle" w:date="2025-09-17T13:15:00Z" w16du:dateUtc="2025-09-17T17:15:00Z">
+          <w:rPrChange w:id="120" w:author="Audrey Doyle" w:date="2025-09-17T13:15:00Z" w16du:dateUtc="2025-09-17T17:15:00Z">
             <w:rPr/>
           </w:rPrChange>
         </w:rPr>
@@ -7790,7 +7957,7 @@
       <w:r>
         <w:t xml:space="preserve"> so </w:t>
       </w:r>
-      <w:ins w:id="93" w:author="Audrey Doyle" w:date="2025-09-17T13:16:00Z" w16du:dateUtc="2025-09-17T17:16:00Z">
+      <w:ins w:id="121" w:author="Audrey Doyle" w:date="2025-09-17T13:16:00Z" w16du:dateUtc="2025-09-17T17:16:00Z">
         <w:r>
           <w:t xml:space="preserve">that </w:t>
         </w:r>
@@ -7807,14 +7974,14 @@
       <w:r>
         <w:t xml:space="preserve"> method will ultimately be called on the type that implements the </w:t>
       </w:r>
-      <w:bookmarkStart w:id="94" w:name="_Hlk203066234"/>
+      <w:bookmarkStart w:id="122" w:name="_Hlk203066234"/>
       <w:r>
         <w:rPr>
           <w:rStyle w:val="Literal"/>
         </w:rPr>
         <w:t>State</w:t>
       </w:r>
-      <w:bookmarkEnd w:id="94"/>
+      <w:bookmarkEnd w:id="122"/>
       <w:r>
         <w:t xml:space="preserve"> trait. That means we need to add </w:t>
       </w:r>
@@ -7938,34 +8105,34 @@
         <w:rPr>
           <w:rStyle w:val="LiteralItalic"/>
         </w:rPr>
+        <w:t>--snip--</w:t>
+      </w:r>
+    </w:p>
+    <w:p>
+      <w:pPr>
+        <w:pStyle w:val="Code"/>
+      </w:pPr>
+      <w:r>
+        <w:rPr>
+          <w:rStyle w:val="LiteralGray"/>
+        </w:rPr>
+        <w:t>struct Published {}</w:t>
+      </w:r>
+    </w:p>
+    <w:p>
+      <w:pPr>
+        <w:pStyle w:val="Code"/>
+      </w:pPr>
+    </w:p>
+    <w:p>
+      <w:pPr>
+        <w:pStyle w:val="Code"/>
+      </w:pPr>
+      <w:r>
+        <w:rPr>
+          <w:rStyle w:val="LiteralGray"/>
+        </w:rPr>
         <w:lastRenderedPageBreak/>
-        <w:t>--snip--</w:t>
-      </w:r>
-    </w:p>
-    <w:p>
-      <w:pPr>
-        <w:pStyle w:val="Code"/>
-      </w:pPr>
-      <w:r>
-        <w:rPr>
-          <w:rStyle w:val="LiteralGray"/>
-        </w:rPr>
-        <w:t>struct Published {}</w:t>
-      </w:r>
-    </w:p>
-    <w:p>
-      <w:pPr>
-        <w:pStyle w:val="Code"/>
-      </w:pPr>
-    </w:p>
-    <w:p>
-      <w:pPr>
-        <w:pStyle w:val="Code"/>
-      </w:pPr>
-      <w:r>
-        <w:rPr>
-          <w:rStyle w:val="LiteralGray"/>
-        </w:rPr>
         <w:t>impl State for Published {</w:t>
       </w:r>
     </w:p>
@@ -8083,14 +8250,14 @@
       <w:r>
         <w:t xml:space="preserve">. That means we don’t need to implement </w:t>
       </w:r>
-      <w:bookmarkStart w:id="95" w:name="_Hlk203066222"/>
+      <w:bookmarkStart w:id="123" w:name="_Hlk203066222"/>
       <w:r>
         <w:rPr>
           <w:rStyle w:val="Literal"/>
         </w:rPr>
         <w:t>content</w:t>
       </w:r>
-      <w:bookmarkEnd w:id="95"/>
+      <w:bookmarkEnd w:id="123"/>
       <w:r>
         <w:t xml:space="preserve"> on the </w:t>
       </w:r>
@@ -8160,14 +8327,14 @@
       <w:r>
         <w:t xml:space="preserve"> method on </w:t>
       </w:r>
-      <w:bookmarkStart w:id="96" w:name="_Hlk203066273"/>
+      <w:bookmarkStart w:id="124" w:name="_Hlk203066273"/>
       <w:r>
         <w:rPr>
           <w:rStyle w:val="Literal"/>
         </w:rPr>
         <w:t>State</w:t>
       </w:r>
-      <w:bookmarkEnd w:id="96"/>
+      <w:bookmarkEnd w:id="124"/>
       <w:r>
         <w:t xml:space="preserve"> determine the content of the </w:t>
       </w:r>
@@ -8283,17 +8450,22 @@
       <w:r>
         <w:t xml:space="preserve">You may have been wondering why we didn’t use an </w:t>
       </w:r>
-      <w:commentRangeStart w:id="97"/>
-      <w:r>
-        <w:rPr>
-          <w:rStyle w:val="Literal"/>
+      <w:commentRangeStart w:id="125"/>
+      <w:commentRangeStart w:id="126"/>
+      <w:r>
+        <w:rPr>
+          <w:rPrChange w:id="127" w:author="Carol Nichols" w:date="2025-10-04T19:56:00Z" w16du:dateUtc="2025-10-04T23:56:00Z">
+            <w:rPr>
+              <w:rStyle w:val="Literal"/>
+            </w:rPr>
+          </w:rPrChange>
         </w:rPr>
         <w:t>enum</w:t>
       </w:r>
       <w:r>
         <w:t xml:space="preserve"> </w:t>
       </w:r>
-      <w:commentRangeEnd w:id="97"/>
+      <w:commentRangeEnd w:id="125"/>
       <w:r>
         <w:rPr>
           <w:rStyle w:val="CommentReference"/>
@@ -8301,7 +8473,17 @@
           <w:color w:val="auto"/>
           <w:lang w:val="en-CA"/>
         </w:rPr>
-        <w:commentReference w:id="97"/>
+        <w:commentReference w:id="125"/>
+      </w:r>
+      <w:commentRangeEnd w:id="126"/>
+      <w:r>
+        <w:rPr>
+          <w:rStyle w:val="CommentReference"/>
+          <w:rFonts w:ascii="Times New Roman" w:hAnsi="Times New Roman" w:cs="Times New Roman"/>
+          <w:color w:val="auto"/>
+          <w:lang w:val="en-CA"/>
+        </w:rPr>
+        <w:commentReference w:id="126"/>
       </w:r>
       <w:r>
         <w:t xml:space="preserve">with the different possible post states as variants. That’s certainly a possible solution; try it and compare the end results to see which you prefer! One disadvantage of using an enum is that every place that checks the value of the enum will need a </w:t>
@@ -8320,14 +8502,14 @@
       <w:pPr>
         <w:pStyle w:val="HeadC"/>
       </w:pPr>
-      <w:bookmarkStart w:id="98" w:name="_Toc206172181"/>
+      <w:bookmarkStart w:id="128" w:name="_Toc206172181"/>
       <w:r>
         <w:t>Evaluating</w:t>
       </w:r>
       <w:r>
         <w:t xml:space="preserve"> the State Pattern</w:t>
       </w:r>
-      <w:bookmarkEnd w:id="98"/>
+      <w:bookmarkEnd w:id="128"/>
     </w:p>
     <w:p>
       <w:pPr>
@@ -8345,50 +8527,44 @@
       <w:r>
         <w:t xml:space="preserve"> know nothing about the various behaviors. </w:t>
       </w:r>
-      <w:del w:id="99" w:author="Audrey Doyle" w:date="2025-09-17T13:18:00Z" w16du:dateUtc="2025-09-17T17:18:00Z">
+      <w:del w:id="129" w:author="Audrey Doyle" w:date="2025-09-17T13:18:00Z" w16du:dateUtc="2025-09-17T17:18:00Z">
         <w:r>
           <w:delText xml:space="preserve">The </w:delText>
         </w:r>
       </w:del>
-      <w:ins w:id="100" w:author="Audrey Doyle" w:date="2025-09-17T13:18:00Z" w16du:dateUtc="2025-09-17T17:18:00Z">
+      <w:ins w:id="130" w:author="Audrey Doyle" w:date="2025-09-17T13:18:00Z" w16du:dateUtc="2025-09-17T17:18:00Z">
         <w:r>
-          <w:t>Because of t</w:t>
-        </w:r>
-        <w:r>
-          <w:t xml:space="preserve">he </w:t>
+          <w:t xml:space="preserve">Because of the </w:t>
         </w:r>
       </w:ins>
       <w:r>
-        <w:t xml:space="preserve">way we organized </w:t>
-      </w:r>
+        <w:t xml:space="preserve">way we organized the code, we have to look in only one place to know the different ways a published post can behave: the implementation of the </w:t>
+      </w:r>
+      <w:r>
+        <w:rPr>
+          <w:rStyle w:val="Literal"/>
+        </w:rPr>
+        <w:t>State</w:t>
+      </w:r>
+      <w:r>
+        <w:t xml:space="preserve"> trait on the </w:t>
+      </w:r>
+      <w:r>
+        <w:rPr>
+          <w:rStyle w:val="Literal"/>
+        </w:rPr>
+        <w:t>Published</w:t>
+      </w:r>
+      <w:r>
+        <w:t xml:space="preserve"> struct.</w:t>
+      </w:r>
+    </w:p>
+    <w:p>
+      <w:pPr>
+        <w:pStyle w:val="Body"/>
+      </w:pPr>
       <w:r>
         <w:lastRenderedPageBreak/>
-        <w:t xml:space="preserve">the code, we have to look in only one place to know the different ways a published post can behave: the implementation of the </w:t>
-      </w:r>
-      <w:r>
-        <w:rPr>
-          <w:rStyle w:val="Literal"/>
-        </w:rPr>
-        <w:t>State</w:t>
-      </w:r>
-      <w:r>
-        <w:t xml:space="preserve"> trait on the </w:t>
-      </w:r>
-      <w:r>
-        <w:rPr>
-          <w:rStyle w:val="Literal"/>
-        </w:rPr>
-        <w:t>Published</w:t>
-      </w:r>
-      <w:r>
-        <w:t xml:space="preserve"> struct.</w:t>
-      </w:r>
-    </w:p>
-    <w:p>
-      <w:pPr>
-        <w:pStyle w:val="Body"/>
-      </w:pPr>
-      <w:r>
         <w:t xml:space="preserve">If we were to create an alternative implementation that didn’t use the state pattern, we might instead use </w:t>
       </w:r>
       <w:r>
@@ -8560,17 +8736,14 @@
       <w:r>
         <w:t xml:space="preserve"> state. Hint: </w:t>
       </w:r>
-      <w:del w:id="101" w:author="Audrey Doyle" w:date="2025-09-17T13:19:00Z" w16du:dateUtc="2025-09-17T17:19:00Z">
+      <w:del w:id="131" w:author="Audrey Doyle" w:date="2025-09-17T13:19:00Z" w16du:dateUtc="2025-09-17T17:19:00Z">
         <w:r>
           <w:delText xml:space="preserve">have </w:delText>
         </w:r>
       </w:del>
-      <w:ins w:id="102" w:author="Audrey Doyle" w:date="2025-09-17T13:19:00Z" w16du:dateUtc="2025-09-17T17:19:00Z">
+      <w:ins w:id="132" w:author="Audrey Doyle" w:date="2025-09-17T13:19:00Z" w16du:dateUtc="2025-09-17T17:19:00Z">
         <w:r>
-          <w:t>H</w:t>
-        </w:r>
-        <w:r>
-          <w:t xml:space="preserve">ave </w:t>
+          <w:t xml:space="preserve">Have </w:t>
         </w:r>
       </w:ins>
       <w:r>
@@ -8691,17 +8864,14 @@
       <w:r>
         <w:t xml:space="preserve">. However, this wouldn’t work: </w:t>
       </w:r>
-      <w:del w:id="103" w:author="Audrey Doyle" w:date="2025-09-17T13:20:00Z" w16du:dateUtc="2025-09-17T17:20:00Z">
+      <w:del w:id="133" w:author="Audrey Doyle" w:date="2025-09-17T13:20:00Z" w16du:dateUtc="2025-09-17T17:20:00Z">
         <w:r>
           <w:delText xml:space="preserve">when </w:delText>
         </w:r>
       </w:del>
-      <w:ins w:id="104" w:author="Audrey Doyle" w:date="2025-09-17T13:20:00Z" w16du:dateUtc="2025-09-17T17:20:00Z">
+      <w:ins w:id="134" w:author="Audrey Doyle" w:date="2025-09-17T13:20:00Z" w16du:dateUtc="2025-09-17T17:20:00Z">
         <w:r>
-          <w:t>W</w:t>
-        </w:r>
-        <w:r>
-          <w:t xml:space="preserve">hen </w:t>
+          <w:t xml:space="preserve">When </w:t>
         </w:r>
       </w:ins>
       <w:r>
@@ -8723,19 +8893,41 @@
         <w:t>self</w:t>
       </w:r>
       <w:r>
-        <w:t xml:space="preserve"> will be exactly, so the return type isn’t known at compile time. (This is one of the </w:t>
-      </w:r>
-      <w:commentRangeStart w:id="105"/>
-      <w:r>
-        <w:rPr>
-          <w:rStyle w:val="Literal"/>
+        <w:t xml:space="preserve"> will be exactly, so the return type isn’t known at compile time. (This is one of the</w:t>
+      </w:r>
+      <w:r>
+        <w:t xml:space="preserve"> </w:t>
+      </w:r>
+      <w:commentRangeStart w:id="135"/>
+      <w:commentRangeStart w:id="136"/>
+      <w:r>
+        <w:rPr>
+          <w:rPrChange w:id="137" w:author="Carol Nichols" w:date="2025-10-04T19:57:00Z" w16du:dateUtc="2025-10-04T23:57:00Z">
+            <w:rPr>
+              <w:rStyle w:val="Literal"/>
+            </w:rPr>
+          </w:rPrChange>
         </w:rPr>
         <w:t>dyn</w:t>
       </w:r>
       <w:r>
         <w:t xml:space="preserve"> </w:t>
       </w:r>
-      <w:commentRangeEnd w:id="105"/>
+      <w:commentRangeEnd w:id="135"/>
+      <w:r>
+        <w:rPr>
+          <w:rPrChange w:id="138" w:author="Carol Nichols" w:date="2025-10-04T19:57:00Z" w16du:dateUtc="2025-10-04T23:57:00Z">
+            <w:rPr>
+              <w:rStyle w:val="CommentReference"/>
+              <w:rFonts w:ascii="Times New Roman" w:hAnsi="Times New Roman" w:cs="Times New Roman"/>
+              <w:color w:val="auto"/>
+              <w:lang w:val="en-CA"/>
+            </w:rPr>
+          </w:rPrChange>
+        </w:rPr>
+        <w:commentReference w:id="135"/>
+      </w:r>
+      <w:commentRangeEnd w:id="136"/>
       <w:r>
         <w:rPr>
           <w:rStyle w:val="CommentReference"/>
@@ -8743,7 +8935,7 @@
           <w:color w:val="auto"/>
           <w:lang w:val="en-CA"/>
         </w:rPr>
-        <w:commentReference w:id="105"/>
+        <w:commentReference w:id="136"/>
       </w:r>
       <w:r>
         <w:t>compatibility rules mentioned earlier.)</w:t>
@@ -8754,26 +8946,114 @@
         <w:pStyle w:val="Body"/>
       </w:pPr>
       <w:r>
+        <w:t xml:space="preserve">Other duplication includes the similar implementations of the </w:t>
+      </w:r>
+      <w:r>
+        <w:rPr>
+          <w:rStyle w:val="Literal"/>
+        </w:rPr>
+        <w:t>request_review</w:t>
+      </w:r>
+      <w:r>
+        <w:t xml:space="preserve"> and </w:t>
+      </w:r>
+      <w:r>
+        <w:rPr>
+          <w:rStyle w:val="Literal"/>
+        </w:rPr>
+        <w:t>approve</w:t>
+      </w:r>
+      <w:r>
+        <w:t xml:space="preserve"> methods on </w:t>
+      </w:r>
+      <w:r>
+        <w:rPr>
+          <w:rStyle w:val="Literal"/>
+        </w:rPr>
+        <w:t>Post</w:t>
+      </w:r>
+      <w:r>
+        <w:t xml:space="preserve">. Both methods </w:t>
+      </w:r>
+      <w:r>
+        <w:t xml:space="preserve">use </w:t>
+      </w:r>
+      <w:r>
+        <w:rPr>
+          <w:rStyle w:val="Literal"/>
+        </w:rPr>
+        <w:t>Optio</w:t>
+      </w:r>
+      <w:r>
+        <w:rPr>
+          <w:rStyle w:val="Literal"/>
+        </w:rPr>
+        <w:t>n::take</w:t>
+      </w:r>
+      <w:r>
+        <w:t xml:space="preserve"> with </w:t>
+      </w:r>
+      <w:r>
+        <w:t xml:space="preserve">the </w:t>
+      </w:r>
+      <w:bookmarkStart w:id="139" w:name="_Hlk203405370"/>
+      <w:r>
+        <w:rPr>
+          <w:rStyle w:val="Literal"/>
+        </w:rPr>
+        <w:t>state</w:t>
+      </w:r>
+      <w:bookmarkEnd w:id="139"/>
+      <w:r>
+        <w:t xml:space="preserve"> field of </w:t>
+      </w:r>
+      <w:bookmarkStart w:id="140" w:name="_Hlk203405317"/>
+      <w:r>
+        <w:rPr>
+          <w:rStyle w:val="Literal"/>
+        </w:rPr>
+        <w:t>Post</w:t>
+      </w:r>
+      <w:bookmarkEnd w:id="140"/>
+      <w:r>
+        <w:t xml:space="preserve">, </w:t>
+      </w:r>
+      <w:r>
+        <w:t xml:space="preserve">and </w:t>
+      </w:r>
+      <w:r>
+        <w:t xml:space="preserve">if </w:t>
+      </w:r>
+      <w:r>
+        <w:rPr>
+          <w:rStyle w:val="Literal"/>
+        </w:rPr>
         <w:lastRenderedPageBreak/>
-        <w:t xml:space="preserve">Other duplication includes the similar implementations of the </w:t>
-      </w:r>
-      <w:r>
-        <w:rPr>
-          <w:rStyle w:val="Literal"/>
-        </w:rPr>
-        <w:t>request_review</w:t>
-      </w:r>
-      <w:r>
-        <w:t xml:space="preserve"> and </w:t>
-      </w:r>
-      <w:r>
-        <w:rPr>
-          <w:rStyle w:val="Literal"/>
-        </w:rPr>
-        <w:t>approve</w:t>
-      </w:r>
-      <w:r>
-        <w:t xml:space="preserve"> methods on </w:t>
+        <w:t>state</w:t>
+      </w:r>
+      <w:r>
+        <w:t xml:space="preserve"> is </w:t>
+      </w:r>
+      <w:r>
+        <w:rPr>
+          <w:rStyle w:val="Literal"/>
+        </w:rPr>
+        <w:t>Some</w:t>
+      </w:r>
+      <w:r>
+        <w:t xml:space="preserve">, they delegate to the wrapped value’s implementation of the same method and </w:t>
+      </w:r>
+      <w:r>
+        <w:t xml:space="preserve">set the new value of the </w:t>
+      </w:r>
+      <w:r>
+        <w:rPr>
+          <w:rStyle w:val="Literal"/>
+        </w:rPr>
+        <w:t>state</w:t>
+      </w:r>
+      <w:r>
+        <w:t xml:space="preserve"> field to the result. If we had a lot of methods on </w:t>
       </w:r>
       <w:r>
         <w:rPr>
@@ -8782,100 +9062,12 @@
         <w:t>Post</w:t>
       </w:r>
       <w:r>
-        <w:t xml:space="preserve">. Both methods </w:t>
-      </w:r>
-      <w:r>
-        <w:t xml:space="preserve">use </w:t>
-      </w:r>
-      <w:r>
-        <w:rPr>
-          <w:rStyle w:val="Literal"/>
-        </w:rPr>
-        <w:t>Optio</w:t>
-      </w:r>
-      <w:r>
-        <w:rPr>
-          <w:rStyle w:val="Literal"/>
-        </w:rPr>
-        <w:t>n::take</w:t>
-      </w:r>
-      <w:r>
-        <w:t xml:space="preserve"> with </w:t>
-      </w:r>
-      <w:r>
-        <w:t xml:space="preserve">the </w:t>
-      </w:r>
-      <w:bookmarkStart w:id="106" w:name="_Hlk203405370"/>
-      <w:r>
-        <w:rPr>
-          <w:rStyle w:val="Literal"/>
-        </w:rPr>
-        <w:t>state</w:t>
-      </w:r>
-      <w:bookmarkEnd w:id="106"/>
-      <w:r>
-        <w:t xml:space="preserve"> field of </w:t>
-      </w:r>
-      <w:bookmarkStart w:id="107" w:name="_Hlk203405317"/>
-      <w:r>
-        <w:rPr>
-          <w:rStyle w:val="Literal"/>
-        </w:rPr>
-        <w:t>Post</w:t>
-      </w:r>
-      <w:bookmarkEnd w:id="107"/>
-      <w:r>
-        <w:t xml:space="preserve">, </w:t>
-      </w:r>
-      <w:r>
-        <w:t xml:space="preserve">and </w:t>
-      </w:r>
-      <w:r>
-        <w:t xml:space="preserve">if </w:t>
-      </w:r>
-      <w:r>
-        <w:rPr>
-          <w:rStyle w:val="Literal"/>
-        </w:rPr>
-        <w:t>state</w:t>
-      </w:r>
-      <w:r>
-        <w:t xml:space="preserve"> is </w:t>
-      </w:r>
-      <w:r>
-        <w:rPr>
-          <w:rStyle w:val="Literal"/>
-        </w:rPr>
-        <w:t>Some</w:t>
-      </w:r>
-      <w:r>
-        <w:t xml:space="preserve">, they delegate to the wrapped value’s implementation of the same method and </w:t>
-      </w:r>
-      <w:r>
-        <w:t xml:space="preserve">set the new value of the </w:t>
-      </w:r>
-      <w:r>
-        <w:rPr>
-          <w:rStyle w:val="Literal"/>
-        </w:rPr>
-        <w:t>state</w:t>
-      </w:r>
-      <w:r>
-        <w:t xml:space="preserve"> field to the result. If we had a lot of methods on </w:t>
-      </w:r>
-      <w:r>
-        <w:rPr>
-          <w:rStyle w:val="Literal"/>
-        </w:rPr>
-        <w:t>Post</w:t>
-      </w:r>
-      <w:r>
         <w:t xml:space="preserve"> that followed this pattern, we might consider defining a macro to eliminate the repetition (see </w:t>
       </w:r>
       <w:r>
         <w:rPr>
           <w:rStyle w:val="Xref"/>
-          <w:rPrChange w:id="108" w:author="Audrey Doyle" w:date="2025-09-17T13:20:00Z" w16du:dateUtc="2025-09-17T17:20:00Z">
+          <w:rPrChange w:id="141" w:author="Audrey Doyle" w:date="2025-09-17T13:20:00Z" w16du:dateUtc="2025-09-17T17:20:00Z">
             <w:rPr/>
           </w:rPrChange>
         </w:rPr>
@@ -8890,7 +9082,7 @@
       <w:r>
         <w:rPr>
           <w:rStyle w:val="Xref"/>
-          <w:rPrChange w:id="109" w:author="Audrey Doyle" w:date="2025-09-17T13:20:00Z" w16du:dateUtc="2025-09-17T17:20:00Z">
+          <w:rPrChange w:id="142" w:author="Audrey Doyle" w:date="2025-09-17T13:20:00Z" w16du:dateUtc="2025-09-17T17:20:00Z">
             <w:rPr/>
           </w:rPrChange>
         </w:rPr>
@@ -8939,11 +9131,11 @@
       <w:pPr>
         <w:pStyle w:val="HeadB"/>
       </w:pPr>
-      <w:bookmarkStart w:id="110" w:name="_Toc206172182"/>
+      <w:bookmarkStart w:id="143" w:name="_Toc206172182"/>
       <w:r>
         <w:t>Encoding States and Behavior as Types</w:t>
       </w:r>
-      <w:bookmarkEnd w:id="110"/>
+      <w:bookmarkEnd w:id="143"/>
     </w:p>
     <w:p>
       <w:pPr>
@@ -8952,7 +9144,7 @@
       <w:r>
         <w:t xml:space="preserve">We’ll show you how to rethink the state pattern to get a different set of trade-offs. Rather than encapsulating the states and transitions completely so </w:t>
       </w:r>
-      <w:ins w:id="111" w:author="Audrey Doyle" w:date="2025-09-17T13:21:00Z" w16du:dateUtc="2025-09-17T17:21:00Z">
+      <w:ins w:id="144" w:author="Audrey Doyle" w:date="2025-09-17T13:21:00Z" w16du:dateUtc="2025-09-17T17:21:00Z">
         <w:r>
           <w:t xml:space="preserve">that </w:t>
         </w:r>
@@ -8960,17 +9152,14 @@
       <w:r>
         <w:t xml:space="preserve">outside code has no knowledge of them, we’ll encode the states into different types. Consequently, Rust’s </w:t>
       </w:r>
-      <w:del w:id="112" w:author="Audrey Doyle" w:date="2025-09-17T13:21:00Z" w16du:dateUtc="2025-09-17T17:21:00Z">
+      <w:del w:id="145" w:author="Audrey Doyle" w:date="2025-09-17T13:21:00Z" w16du:dateUtc="2025-09-17T17:21:00Z">
         <w:r>
           <w:delText xml:space="preserve">type </w:delText>
         </w:r>
       </w:del>
-      <w:ins w:id="113" w:author="Audrey Doyle" w:date="2025-09-17T13:21:00Z" w16du:dateUtc="2025-09-17T17:21:00Z">
+      <w:ins w:id="146" w:author="Audrey Doyle" w:date="2025-09-17T13:21:00Z" w16du:dateUtc="2025-09-17T17:21:00Z">
         <w:r>
-          <w:t>type</w:t>
-        </w:r>
-        <w:r>
-          <w:t>-</w:t>
+          <w:t>type-</w:t>
         </w:r>
       </w:ins>
       <w:r>
@@ -9072,7 +9261,7 @@
       <w:r>
         <w:t xml:space="preserve"> method on a draft post that returns an empty string, we’ll make it so </w:t>
       </w:r>
-      <w:ins w:id="114" w:author="Audrey Doyle" w:date="2025-09-17T13:21:00Z" w16du:dateUtc="2025-09-17T17:21:00Z">
+      <w:ins w:id="147" w:author="Audrey Doyle" w:date="2025-09-17T13:21:00Z" w16du:dateUtc="2025-09-17T17:21:00Z">
         <w:r>
           <w:t xml:space="preserve">that </w:t>
         </w:r>
@@ -9137,28 +9326,28 @@
         <w:pStyle w:val="Code"/>
       </w:pPr>
       <w:r>
+        <w:t>}</w:t>
+      </w:r>
+    </w:p>
+    <w:p>
+      <w:pPr>
+        <w:pStyle w:val="Code"/>
+      </w:pPr>
+    </w:p>
+    <w:p>
+      <w:pPr>
+        <w:pStyle w:val="Code"/>
+      </w:pPr>
+      <w:r>
+        <w:t>pub struct DraftPost {</w:t>
+      </w:r>
+    </w:p>
+    <w:p>
+      <w:pPr>
+        <w:pStyle w:val="Code"/>
+      </w:pPr>
+      <w:r>
         <w:lastRenderedPageBreak/>
-        <w:t>}</w:t>
-      </w:r>
-    </w:p>
-    <w:p>
-      <w:pPr>
-        <w:pStyle w:val="Code"/>
-      </w:pPr>
-    </w:p>
-    <w:p>
-      <w:pPr>
-        <w:pStyle w:val="Code"/>
-      </w:pPr>
-      <w:r>
-        <w:t>pub struct DraftPost {</w:t>
-      </w:r>
-    </w:p>
-    <w:p>
-      <w:pPr>
-        <w:pStyle w:val="Code"/>
-      </w:pPr>
-      <w:r>
         <w:t xml:space="preserve">    content: String,</w:t>
       </w:r>
     </w:p>
@@ -9592,7 +9781,7 @@
       <w:r>
         <w:t xml:space="preserve"> method defined! So now the program ensures </w:t>
       </w:r>
-      <w:ins w:id="115" w:author="Audrey Doyle" w:date="2025-09-17T13:22:00Z" w16du:dateUtc="2025-09-17T17:22:00Z">
+      <w:ins w:id="148" w:author="Audrey Doyle" w:date="2025-09-17T13:22:00Z" w16du:dateUtc="2025-09-17T17:22:00Z">
         <w:r>
           <w:t xml:space="preserve">that </w:t>
         </w:r>
@@ -9608,35 +9797,35 @@
       <w:r>
         <w:t>So</w:t>
       </w:r>
-      <w:ins w:id="116" w:author="Audrey Doyle" w:date="2025-09-17T13:23:00Z" w16du:dateUtc="2025-09-17T17:23:00Z">
+      <w:ins w:id="149" w:author="Audrey Doyle" w:date="2025-09-17T13:23:00Z" w16du:dateUtc="2025-09-17T17:23:00Z">
         <w:r>
           <w:t>,</w:t>
         </w:r>
       </w:ins>
       <w:r>
-        <w:t xml:space="preserve"> how do we get a published post? We want to enforce the rule that a draft post has to be reviewed and approved before it can be published. A post in the pending review state should still not display </w:t>
+        <w:t xml:space="preserve"> how do we get a published post? We want to enforce the rule that a draft post has to be reviewed and approved before it can be published. A post in the pending review state should still not display any content. Let’s implement these constraints by adding another struct, </w:t>
+      </w:r>
+      <w:r>
+        <w:rPr>
+          <w:rStyle w:val="Literal"/>
+        </w:rPr>
+        <w:t>PendingReviewPost</w:t>
+      </w:r>
+      <w:r>
+        <w:t xml:space="preserve">, defining the </w:t>
+      </w:r>
+      <w:r>
+        <w:rPr>
+          <w:rStyle w:val="Literal"/>
+        </w:rPr>
+        <w:t>request_review</w:t>
+      </w:r>
+      <w:r>
+        <w:t xml:space="preserve"> </w:t>
       </w:r>
       <w:r>
         <w:lastRenderedPageBreak/>
-        <w:t xml:space="preserve">any content. Let’s implement these constraints by adding another struct, </w:t>
-      </w:r>
-      <w:r>
-        <w:rPr>
-          <w:rStyle w:val="Literal"/>
-        </w:rPr>
-        <w:t>PendingReviewPost</w:t>
-      </w:r>
-      <w:r>
-        <w:t xml:space="preserve">, defining the </w:t>
-      </w:r>
-      <w:r>
-        <w:rPr>
-          <w:rStyle w:val="Literal"/>
-        </w:rPr>
-        <w:t>request_review</w:t>
-      </w:r>
-      <w:r>
-        <w:t xml:space="preserve"> method on </w:t>
+        <w:t xml:space="preserve">method on </w:t>
       </w:r>
       <w:r>
         <w:rPr>
@@ -10112,35 +10301,38 @@
         <w:pStyle w:val="Body"/>
       </w:pPr>
       <w:r>
+        <w:t xml:space="preserve">But we also have to make some small changes to </w:t>
+      </w:r>
+      <w:r>
+        <w:rPr>
+          <w:rStyle w:val="Literal"/>
+        </w:rPr>
+        <w:t>main</w:t>
+      </w:r>
+      <w:r>
+        <w:t xml:space="preserve">. The </w:t>
+      </w:r>
+      <w:r>
+        <w:rPr>
+          <w:rStyle w:val="Literal"/>
+        </w:rPr>
+        <w:t>request_review</w:t>
+      </w:r>
+      <w:r>
+        <w:t xml:space="preserve"> and </w:t>
+      </w:r>
+      <w:r>
+        <w:rPr>
+          <w:rStyle w:val="Literal"/>
+        </w:rPr>
+        <w:t>approve</w:t>
+      </w:r>
+      <w:r>
+        <w:t xml:space="preserve"> methods return new instances rather than modifying the struct they’re called on, so we need to add </w:t>
+      </w:r>
+      <w:r>
         <w:lastRenderedPageBreak/>
-        <w:t xml:space="preserve">But we also have to make some small changes to </w:t>
-      </w:r>
-      <w:r>
-        <w:rPr>
-          <w:rStyle w:val="Literal"/>
-        </w:rPr>
-        <w:t>main</w:t>
-      </w:r>
-      <w:r>
-        <w:t xml:space="preserve">. The </w:t>
-      </w:r>
-      <w:r>
-        <w:rPr>
-          <w:rStyle w:val="Literal"/>
-        </w:rPr>
-        <w:t>request_review</w:t>
-      </w:r>
-      <w:r>
-        <w:t xml:space="preserve"> and </w:t>
-      </w:r>
-      <w:r>
-        <w:rPr>
-          <w:rStyle w:val="Literal"/>
-        </w:rPr>
-        <w:t>approve</w:t>
-      </w:r>
-      <w:r>
-        <w:t xml:space="preserve"> methods return new instances rather than modifying the struct they’re called on, so we need to add more </w:t>
+        <w:t xml:space="preserve">more </w:t>
       </w:r>
       <w:r>
         <w:rPr>
@@ -10151,17 +10343,14 @@
       <w:r>
         <w:t xml:space="preserve"> shadowing assignments to save the returned instances. We also can’t have the assertions about the draft and pending review posts’ contents be empty strings, nor do we need them: </w:t>
       </w:r>
-      <w:del w:id="117" w:author="Audrey Doyle" w:date="2025-09-17T13:24:00Z" w16du:dateUtc="2025-09-17T17:24:00Z">
+      <w:del w:id="150" w:author="Audrey Doyle" w:date="2025-09-17T13:24:00Z" w16du:dateUtc="2025-09-17T17:24:00Z">
         <w:r>
           <w:delText xml:space="preserve">we </w:delText>
         </w:r>
       </w:del>
-      <w:ins w:id="118" w:author="Audrey Doyle" w:date="2025-09-17T13:24:00Z" w16du:dateUtc="2025-09-17T17:24:00Z">
+      <w:ins w:id="151" w:author="Audrey Doyle" w:date="2025-09-17T13:24:00Z" w16du:dateUtc="2025-09-17T17:24:00Z">
         <w:r>
-          <w:t>W</w:t>
-        </w:r>
-        <w:r>
-          <w:t xml:space="preserve">e </w:t>
+          <w:t xml:space="preserve">We </w:t>
         </w:r>
       </w:ins>
       <w:r>
@@ -10320,17 +10509,14 @@
       <w:r>
         <w:t xml:space="preserve"> mean that this implementation doesn’t quite follow the object-oriented state pattern anymore: </w:t>
       </w:r>
-      <w:del w:id="119" w:author="Audrey Doyle" w:date="2025-09-17T13:24:00Z" w16du:dateUtc="2025-09-17T17:24:00Z">
+      <w:del w:id="152" w:author="Audrey Doyle" w:date="2025-09-17T13:24:00Z" w16du:dateUtc="2025-09-17T17:24:00Z">
         <w:r>
           <w:delText xml:space="preserve">the </w:delText>
         </w:r>
       </w:del>
-      <w:ins w:id="120" w:author="Audrey Doyle" w:date="2025-09-17T13:24:00Z" w16du:dateUtc="2025-09-17T17:24:00Z">
+      <w:ins w:id="153" w:author="Audrey Doyle" w:date="2025-09-17T13:24:00Z" w16du:dateUtc="2025-09-17T17:24:00Z">
         <w:r>
-          <w:t>T</w:t>
-        </w:r>
-        <w:r>
-          <w:t xml:space="preserve">he </w:t>
+          <w:t xml:space="preserve">The </w:t>
         </w:r>
       </w:ins>
       <w:r>
@@ -10368,22 +10554,19 @@
         <w:pStyle w:val="Body"/>
       </w:pPr>
       <w:r>
-        <w:t xml:space="preserve">We’ve seen that even though Rust is capable of implementing object-oriented design patterns, other patterns, such as encoding state into the type system, are also available in Rust. These patterns have different trade-offs. Although you might be very familiar with object-oriented patterns, rethinking the problem to take advantage of Rust’s features can provide benefits, such as preventing some bugs at </w:t>
-      </w:r>
+        <w:t>We’ve seen that even though Rust is capable of implementing object-oriented design patterns, other patterns, such as encoding state into the type system, are also available in Rust. These patterns have different trade-offs. Although you might be very familiar with object-oriented patterns, rethinking the problem to take advantage of Rust’s features can provide benefits, such as preventing some bugs at compile time. Object-oriented patterns won’t always be the best solution in Rust due to certain features, like ownership, that object-oriented languages don’t have.</w:t>
+      </w:r>
+    </w:p>
+    <w:p>
+      <w:pPr>
+        <w:pStyle w:val="HeadA"/>
+      </w:pPr>
+      <w:bookmarkStart w:id="154" w:name="_Toc206172183"/>
       <w:r>
         <w:lastRenderedPageBreak/>
-        <w:t>compile time. Object-oriented patterns won’t always be the best solution in Rust due to certain features, like ownership, that object-oriented languages don’t have.</w:t>
-      </w:r>
-    </w:p>
-    <w:p>
-      <w:pPr>
-        <w:pStyle w:val="HeadA"/>
-      </w:pPr>
-      <w:bookmarkStart w:id="121" w:name="_Toc206172183"/>
-      <w:r>
         <w:t>Summary</w:t>
       </w:r>
-      <w:bookmarkEnd w:id="121"/>
+      <w:bookmarkEnd w:id="154"/>
     </w:p>
     <w:p>
       <w:pPr>
@@ -10431,7 +10614,24 @@
       </w:r>
     </w:p>
   </w:comment>
-  <w:comment w:id="20" w:author="Sophia Turner" w:date="2025-03-27T13:05:00Z" w:initials="">
+  <w:comment w:id="20" w:author="Carol Nichols" w:date="2025-10-04T19:49:00Z" w:initials="CN">
+    <w:p>
+      <w:r>
+        <w:rPr>
+          <w:rStyle w:val="CommentReference"/>
+        </w:rPr>
+        <w:annotationRef/>
+      </w:r>
+      <w:r>
+        <w:rPr>
+          <w:sz w:val="20"/>
+          <w:szCs w:val="20"/>
+        </w:rPr>
+        <w:t>Yup, that sounds great, made that change!</w:t>
+      </w:r>
+    </w:p>
+  </w:comment>
+  <w:comment w:id="25" w:author="Sophia Turner" w:date="2025-03-27T13:05:00Z" w:initials="">
     <w:p>
       <w:pPr>
         <w:pStyle w:val="Default"/>
@@ -10481,7 +10681,7 @@
       </w:r>
     </w:p>
   </w:comment>
-  <w:comment w:id="21" w:author="Carol Nichols" w:date="2025-07-10T18:26:00Z" w:initials="CN">
+  <w:comment w:id="26" w:author="Carol Nichols" w:date="2025-07-10T18:26:00Z" w:initials="CN">
     <w:p>
       <w:r>
         <w:rPr>
@@ -10499,7 +10699,7 @@
       </w:r>
     </w:p>
   </w:comment>
-  <w:comment w:id="22" w:author="Eva Morrow" w:date="2025-07-14T14:42:00Z" w:initials="EM">
+  <w:comment w:id="27" w:author="Eva Morrow" w:date="2025-07-14T14:42:00Z" w:initials="EM">
     <w:p>
       <w:r>
         <w:rPr>
@@ -10516,7 +10716,7 @@
       </w:r>
     </w:p>
   </w:comment>
-  <w:comment w:id="58" w:author="Eva Morrow" w:date="2025-08-15T17:39:00Z" w:initials="EM">
+  <w:comment w:id="63" w:author="Eva Morrow" w:date="2025-08-15T17:39:00Z" w:initials="EM">
     <w:p>
       <w:r>
         <w:rPr>
@@ -10533,7 +10733,24 @@
       </w:r>
     </w:p>
   </w:comment>
-  <w:comment w:id="78" w:author="Eva Morrow" w:date="2025-07-14T15:19:00Z" w:initials="EM">
+  <w:comment w:id="64" w:author="Carol Nichols" w:date="2025-10-04T19:53:00Z" w:initials="CN">
+    <w:p>
+      <w:r>
+        <w:rPr>
+          <w:rStyle w:val="CommentReference"/>
+        </w:rPr>
+        <w:annotationRef/>
+      </w:r>
+      <w:r>
+        <w:rPr>
+          <w:sz w:val="20"/>
+          <w:szCs w:val="20"/>
+        </w:rPr>
+        <w:t>Sounds good, made that change!</w:t>
+      </w:r>
+    </w:p>
+  </w:comment>
+  <w:comment w:id="96" w:author="Eva Morrow" w:date="2025-07-14T15:19:00Z" w:initials="EM">
     <w:p>
       <w:r>
         <w:rPr>
@@ -10551,7 +10768,24 @@
       </w:r>
     </w:p>
   </w:comment>
-  <w:comment w:id="91" w:author="Audrey Doyle" w:date="2025-09-17T13:16:00Z" w:initials="AD">
+  <w:comment w:id="97" w:author="Carol Nichols" w:date="2025-10-04T20:02:00Z" w:initials="CN">
+    <w:p>
+      <w:r>
+        <w:rPr>
+          <w:rStyle w:val="CommentReference"/>
+        </w:rPr>
+        <w:annotationRef/>
+      </w:r>
+      <w:r>
+        <w:rPr>
+          <w:sz w:val="20"/>
+          <w:szCs w:val="20"/>
+        </w:rPr>
+        <w:t>The idea is fine, but there isn't any use of Box::new in Listing 18-11 so I've fixed! There were a few other places similar to this one that I changed as well.</w:t>
+      </w:r>
+    </w:p>
+  </w:comment>
+  <w:comment w:id="117" w:author="Audrey Doyle" w:date="2025-09-17T13:16:00Z" w:initials="AD">
     <w:p>
       <w:pPr>
         <w:pStyle w:val="CommentText"/>
@@ -10567,7 +10801,24 @@
       </w:r>
     </w:p>
   </w:comment>
-  <w:comment w:id="97" w:author="Audrey Doyle" w:date="2025-09-17T13:18:00Z" w:initials="AD">
+  <w:comment w:id="118" w:author="Carol Nichols" w:date="2025-10-04T19:55:00Z" w:initials="CN">
+    <w:p>
+      <w:r>
+        <w:rPr>
+          <w:rStyle w:val="CommentReference"/>
+        </w:rPr>
+        <w:annotationRef/>
+      </w:r>
+      <w:r>
+        <w:rPr>
+          <w:sz w:val="20"/>
+          <w:szCs w:val="20"/>
+        </w:rPr>
+        <w:t>Yes, this is now "When You Have More Information Than the Compiler" in Chapter 9.</w:t>
+      </w:r>
+    </w:p>
+  </w:comment>
+  <w:comment w:id="125" w:author="Audrey Doyle" w:date="2025-09-17T13:18:00Z" w:initials="AD">
     <w:p>
       <w:pPr>
         <w:pStyle w:val="CommentText"/>
@@ -10583,7 +10834,24 @@
       </w:r>
     </w:p>
   </w:comment>
-  <w:comment w:id="105" w:author="Audrey Doyle" w:date="2025-09-17T13:20:00Z" w:initials="AD">
+  <w:comment w:id="126" w:author="Carol Nichols" w:date="2025-10-04T19:55:00Z" w:initials="CN">
+    <w:p>
+      <w:r>
+        <w:rPr>
+          <w:rStyle w:val="CommentReference"/>
+        </w:rPr>
+        <w:annotationRef/>
+      </w:r>
+      <w:r>
+        <w:rPr>
+          <w:sz w:val="20"/>
+          <w:szCs w:val="20"/>
+        </w:rPr>
+        <w:t>Sure, changed.</w:t>
+      </w:r>
+    </w:p>
+  </w:comment>
+  <w:comment w:id="135" w:author="Audrey Doyle" w:date="2025-09-17T13:20:00Z" w:initials="AD">
     <w:p>
       <w:pPr>
         <w:pStyle w:val="CommentText"/>
@@ -10596,6 +10864,23 @@
       </w:r>
       <w:r>
         <w:t>AU: regular body font for this?</w:t>
+      </w:r>
+    </w:p>
+  </w:comment>
+  <w:comment w:id="136" w:author="Carol Nichols" w:date="2025-10-04T19:57:00Z" w:initials="CN">
+    <w:p>
+      <w:r>
+        <w:rPr>
+          <w:rStyle w:val="CommentReference"/>
+        </w:rPr>
+        <w:annotationRef/>
+      </w:r>
+      <w:r>
+        <w:rPr>
+          <w:sz w:val="20"/>
+          <w:szCs w:val="20"/>
+        </w:rPr>
+        <w:t>Sure, that's fine.</w:t>
       </w:r>
     </w:p>
   </w:comment>
@@ -10605,41 +10890,71 @@
 <file path=word/commentsExtended.xml><?xml version="1.0" encoding="utf-8"?>
 <w15:commentsEx xmlns:wpc="http://schemas.microsoft.com/office/word/2010/wordprocessingCanvas" xmlns:cx="http://schemas.microsoft.com/office/drawing/2014/chartex" xmlns:cx1="http://schemas.microsoft.com/office/drawing/2015/9/8/chartex" xmlns:cx2="http://schemas.microsoft.com/office/drawing/2015/10/21/chartex" xmlns:cx3="http://schemas.microsoft.com/office/drawing/2016/5/9/chartex" xmlns:cx4="http://schemas.microsoft.com/office/drawing/2016/5/10/chartex" xmlns:cx5="http://schemas.microsoft.com/office/drawing/2016/5/11/chartex" xmlns:cx6="http://schemas.microsoft.com/office/drawing/2016/5/12/chartex" xmlns:cx7="http://schemas.microsoft.com/office/drawing/2016/5/13/chartex" xmlns:cx8="http://schemas.microsoft.com/office/drawing/2016/5/14/chartex" xmlns:mc="http://schemas.openxmlformats.org/markup-compatibility/2006" xmlns:aink="http://schemas.microsoft.com/office/drawing/2016/ink" xmlns:am3d="http://schemas.microsoft.com/office/drawing/2017/model3d" xmlns:o="urn:schemas-microsoft-com:office:office" xmlns:oel="http://schemas.microsoft.com/office/2019/extlst" xmlns:r="http://schemas.openxmlformats.org/officeDocument/2006/relationships" xmlns:m="http://schemas.openxmlformats.org/officeDocument/2006/math" xmlns:v="urn:schemas-microsoft-com:vml" xmlns:wp14="http://schemas.microsoft.com/office/word/2010/wordprocessingDrawing" xmlns:wp="http://schemas.openxmlformats.org/drawingml/2006/wordprocessingDrawing" xmlns:w10="urn:schemas-microsoft-com:office:word" xmlns:w="http://schemas.openxmlformats.org/wordprocessingml/2006/main" xmlns:w14="http://schemas.microsoft.com/office/word/2010/wordml" xmlns:w15="http://schemas.microsoft.com/office/word/2012/wordml" xmlns:w16cex="http://schemas.microsoft.com/office/word/2018/wordml/cex" xmlns:w16cid="http://schemas.microsoft.com/office/word/2016/wordml/cid" xmlns:w16="http://schemas.microsoft.com/office/word/2018/wordml" xmlns:w16du="http://schemas.microsoft.com/office/word/2023/wordml/word16du" xmlns:w16sdtdh="http://schemas.microsoft.com/office/word/2020/wordml/sdtdatahash" xmlns:w16sdtfl="http://schemas.microsoft.com/office/word/2024/wordml/sdtformatlock" xmlns:w16se="http://schemas.microsoft.com/office/word/2015/wordml/symex" xmlns:wpg="http://schemas.microsoft.com/office/word/2010/wordprocessingGroup" xmlns:wpi="http://schemas.microsoft.com/office/word/2010/wordprocessingInk" xmlns:wne="http://schemas.microsoft.com/office/word/2006/wordml" xmlns:wps="http://schemas.microsoft.com/office/word/2010/wordprocessingShape" mc:Ignorable="w14 w15 w16se w16cid w16 w16cex w16sdtdh w16sdtfl w16du wp14">
   <w15:commentEx w15:paraId="49D06963" w15:done="0"/>
+  <w15:commentEx w15:paraId="17EF04AA" w15:paraIdParent="49D06963" w15:done="0"/>
   <w15:commentEx w15:paraId="02C393B2" w15:done="0"/>
   <w15:commentEx w15:paraId="19B7AC01" w15:paraIdParent="02C393B2" w15:done="0"/>
   <w15:commentEx w15:paraId="389DC58B" w15:paraIdParent="02C393B2" w15:done="0"/>
   <w15:commentEx w15:paraId="04ADD1BE" w15:done="0"/>
+  <w15:commentEx w15:paraId="05D9CD01" w15:paraIdParent="04ADD1BE" w15:done="0"/>
   <w15:commentEx w15:paraId="72728543" w15:done="0"/>
+  <w15:commentEx w15:paraId="6157A19C" w15:paraIdParent="72728543" w15:done="0"/>
   <w15:commentEx w15:paraId="7CABA1EE" w15:done="0"/>
+  <w15:commentEx w15:paraId="1E17D9C6" w15:paraIdParent="7CABA1EE" w15:done="0"/>
   <w15:commentEx w15:paraId="73094253" w15:done="0"/>
+  <w15:commentEx w15:paraId="58881D34" w15:paraIdParent="73094253" w15:done="0"/>
   <w15:commentEx w15:paraId="6BED1E14" w15:done="0"/>
+  <w15:commentEx w15:paraId="63E0F725" w15:paraIdParent="6BED1E14" w15:done="0"/>
 </w15:commentsEx>
 </file>
 
 <file path=word/commentsExtensible.xml><?xml version="1.0" encoding="utf-8"?>
 <w16cex:commentsExtensible xmlns:wpc="http://schemas.microsoft.com/office/word/2010/wordprocessingCanvas" xmlns:cx="http://schemas.microsoft.com/office/drawing/2014/chartex" xmlns:cx1="http://schemas.microsoft.com/office/drawing/2015/9/8/chartex" xmlns:cx2="http://schemas.microsoft.com/office/drawing/2015/10/21/chartex" xmlns:cx3="http://schemas.microsoft.com/office/drawing/2016/5/9/chartex" xmlns:cx4="http://schemas.microsoft.com/office/drawing/2016/5/10/chartex" xmlns:cx5="http://schemas.microsoft.com/office/drawing/2016/5/11/chartex" xmlns:cx6="http://schemas.microsoft.com/office/drawing/2016/5/12/chartex" xmlns:cx7="http://schemas.microsoft.com/office/drawing/2016/5/13/chartex" xmlns:cx8="http://schemas.microsoft.com/office/drawing/2016/5/14/chartex" xmlns:cr="http://schemas.microsoft.com/office/comments/2020/reactions" xmlns:mc="http://schemas.openxmlformats.org/markup-compatibility/2006" xmlns:aink="http://schemas.microsoft.com/office/drawing/2016/ink" xmlns:am3d="http://schemas.microsoft.com/office/drawing/2017/model3d" xmlns:o="urn:schemas-microsoft-com:office:office" xmlns:oel="http://schemas.microsoft.com/office/2019/extlst" xmlns:r="http://schemas.openxmlformats.org/officeDocument/2006/relationships" xmlns:m="http://schemas.openxmlformats.org/officeDocument/2006/math" xmlns:v="urn:schemas-microsoft-com:vml" xmlns:wp14="http://schemas.microsoft.com/office/word/2010/wordprocessingDrawing" xmlns:wp="http://schemas.openxmlformats.org/drawingml/2006/wordprocessingDrawing" xmlns:w10="urn:schemas-microsoft-com:office:word" xmlns:w="http://schemas.openxmlformats.org/wordprocessingml/2006/main" xmlns:w14="http://schemas.microsoft.com/office/word/2010/wordml" xmlns:w15="http://schemas.microsoft.com/office/word/2012/wordml" xmlns:w16cex="http://schemas.microsoft.com/office/word/2018/wordml/cex" xmlns:w16cid="http://schemas.microsoft.com/office/word/2016/wordml/cid" xmlns:w16="http://schemas.microsoft.com/office/word/2018/wordml" xmlns:w16du="http://schemas.microsoft.com/office/word/2023/wordml/word16du" xmlns:w16sdtdh="http://schemas.microsoft.com/office/word/2020/wordml/sdtdatahash" xmlns:w16sdtfl="http://schemas.microsoft.com/office/word/2024/wordml/sdtformatlock" xmlns:w16se="http://schemas.microsoft.com/office/word/2015/wordml/symex" xmlns:wpg="http://schemas.microsoft.com/office/word/2010/wordprocessingGroup" xmlns:wpi="http://schemas.microsoft.com/office/word/2010/wordprocessingInk" xmlns:wne="http://schemas.microsoft.com/office/word/2006/wordml" xmlns:wps="http://schemas.microsoft.com/office/word/2010/wordprocessingShape" mc:Ignorable="w14 w15 w16se w16cid w16 w16cex w16sdtdh w16sdtfl cr w16du wp14">
   <w16cex:commentExtensible w16cex:durableId="664255E4" w16cex:dateUtc="2025-07-14T21:54:00Z"/>
+  <w16cex:commentExtensible w16cex:durableId="2559FD99" w16cex:dateUtc="2025-10-04T23:49:00Z"/>
   <w16cex:commentExtensible w16cex:durableId="10BBBAEE" w16cex:dateUtc="2025-07-10T22:26:00Z"/>
-  <w16cex:commentExtensible w16cex:durableId="7CF949FB" w16cex:dateUtc="2025-07-14T21:42:00Z"/>
+  <w16cex:commentExtensible w16cex:durableId="7CF949FB" w16cex:dateUtc="2025-07-14T21:42:00Z">
+    <w16cex:extLst>
+      <w16:ext w16:uri="{CE6994B0-6A32-4C9F-8C6B-6E91EDA988CE}">
+        <cr:reactions xmlns:cr="http://schemas.microsoft.com/office/comments/2020/reactions">
+          <cr:reaction reactionType="1">
+            <cr:reactionInfo dateUtc="2025-10-04T23:49:19Z">
+              <cr:user userId="Carol Nichols" userProvider="None" userName="Carol Nichols"/>
+            </cr:reactionInfo>
+          </cr:reaction>
+        </cr:reactions>
+      </w16:ext>
+    </w16cex:extLst>
+  </w16cex:commentExtensible>
   <w16cex:commentExtensible w16cex:durableId="7814D23D" w16cex:dateUtc="2025-08-16T00:39:00Z"/>
+  <w16cex:commentExtensible w16cex:durableId="62CE0F2A" w16cex:dateUtc="2025-10-04T23:53:00Z"/>
   <w16cex:commentExtensible w16cex:durableId="4C84BDC0" w16cex:dateUtc="2025-07-14T22:19:00Z"/>
+  <w16cex:commentExtensible w16cex:durableId="059EE840" w16cex:dateUtc="2025-10-05T00:02:00Z"/>
   <w16cex:commentExtensible w16cex:durableId="5DE4B7DB" w16cex:dateUtc="2025-09-17T17:16:00Z"/>
+  <w16cex:commentExtensible w16cex:durableId="17420DAB" w16cex:dateUtc="2025-10-04T23:55:00Z"/>
   <w16cex:commentExtensible w16cex:durableId="03802F08" w16cex:dateUtc="2025-09-17T17:18:00Z"/>
+  <w16cex:commentExtensible w16cex:durableId="6DB4A50D" w16cex:dateUtc="2025-10-04T23:55:00Z"/>
   <w16cex:commentExtensible w16cex:durableId="50C1D816" w16cex:dateUtc="2025-09-17T17:20:00Z"/>
+  <w16cex:commentExtensible w16cex:durableId="5761CD3E" w16cex:dateUtc="2025-10-04T23:57:00Z"/>
 </w16cex:commentsExtensible>
 </file>
 
 <file path=word/commentsIds.xml><?xml version="1.0" encoding="utf-8"?>
 <w16cid:commentsIds xmlns:wpc="http://schemas.microsoft.com/office/word/2010/wordprocessingCanvas" xmlns:cx="http://schemas.microsoft.com/office/drawing/2014/chartex" xmlns:cx1="http://schemas.microsoft.com/office/drawing/2015/9/8/chartex" xmlns:cx2="http://schemas.microsoft.com/office/drawing/2015/10/21/chartex" xmlns:cx3="http://schemas.microsoft.com/office/drawing/2016/5/9/chartex" xmlns:cx4="http://schemas.microsoft.com/office/drawing/2016/5/10/chartex" xmlns:cx5="http://schemas.microsoft.com/office/drawing/2016/5/11/chartex" xmlns:cx6="http://schemas.microsoft.com/office/drawing/2016/5/12/chartex" xmlns:cx7="http://schemas.microsoft.com/office/drawing/2016/5/13/chartex" xmlns:cx8="http://schemas.microsoft.com/office/drawing/2016/5/14/chartex" xmlns:mc="http://schemas.openxmlformats.org/markup-compatibility/2006" xmlns:aink="http://schemas.microsoft.com/office/drawing/2016/ink" xmlns:am3d="http://schemas.microsoft.com/office/drawing/2017/model3d" xmlns:o="urn:schemas-microsoft-com:office:office" xmlns:oel="http://schemas.microsoft.com/office/2019/extlst" xmlns:r="http://schemas.openxmlformats.org/officeDocument/2006/relationships" xmlns:m="http://schemas.openxmlformats.org/officeDocument/2006/math" xmlns:v="urn:schemas-microsoft-com:vml" xmlns:wp14="http://schemas.microsoft.com/office/word/2010/wordprocessingDrawing" xmlns:wp="http://schemas.openxmlformats.org/drawingml/2006/wordprocessingDrawing" xmlns:w10="urn:schemas-microsoft-com:office:word" xmlns:w="http://schemas.openxmlformats.org/wordprocessingml/2006/main" xmlns:w14="http://schemas.microsoft.com/office/word/2010/wordml" xmlns:w15="http://schemas.microsoft.com/office/word/2012/wordml" xmlns:w16cex="http://schemas.microsoft.com/office/word/2018/wordml/cex" xmlns:w16cid="http://schemas.microsoft.com/office/word/2016/wordml/cid" xmlns:w16="http://schemas.microsoft.com/office/word/2018/wordml" xmlns:w16du="http://schemas.microsoft.com/office/word/2023/wordml/word16du" xmlns:w16sdtdh="http://schemas.microsoft.com/office/word/2020/wordml/sdtdatahash" xmlns:w16sdtfl="http://schemas.microsoft.com/office/word/2024/wordml/sdtformatlock" xmlns:w16se="http://schemas.microsoft.com/office/word/2015/wordml/symex" xmlns:wpg="http://schemas.microsoft.com/office/word/2010/wordprocessingGroup" xmlns:wpi="http://schemas.microsoft.com/office/word/2010/wordprocessingInk" xmlns:wne="http://schemas.microsoft.com/office/word/2006/wordml" xmlns:wps="http://schemas.microsoft.com/office/word/2010/wordprocessingShape" mc:Ignorable="w14 w15 w16se w16cid w16 w16cex w16sdtdh w16sdtfl w16du wp14">
   <w16cid:commentId w16cid:paraId="49D06963" w16cid:durableId="664255E4"/>
+  <w16cid:commentId w16cid:paraId="17EF04AA" w16cid:durableId="2559FD99"/>
   <w16cid:commentId w16cid:paraId="02C393B2" w16cid:durableId="468AF9E4"/>
   <w16cid:commentId w16cid:paraId="19B7AC01" w16cid:durableId="10BBBAEE"/>
   <w16cid:commentId w16cid:paraId="389DC58B" w16cid:durableId="7CF949FB"/>
   <w16cid:commentId w16cid:paraId="04ADD1BE" w16cid:durableId="7814D23D"/>
+  <w16cid:commentId w16cid:paraId="05D9CD01" w16cid:durableId="62CE0F2A"/>
   <w16cid:commentId w16cid:paraId="72728543" w16cid:durableId="4C84BDC0"/>
+  <w16cid:commentId w16cid:paraId="6157A19C" w16cid:durableId="059EE840"/>
   <w16cid:commentId w16cid:paraId="7CABA1EE" w16cid:durableId="5DE4B7DB"/>
+  <w16cid:commentId w16cid:paraId="1E17D9C6" w16cid:durableId="17420DAB"/>
   <w16cid:commentId w16cid:paraId="73094253" w16cid:durableId="03802F08"/>
+  <w16cid:commentId w16cid:paraId="58881D34" w16cid:durableId="6DB4A50D"/>
   <w16cid:commentId w16cid:paraId="6BED1E14" w16cid:durableId="50C1D816"/>
+  <w16cid:commentId w16cid:paraId="63E0F725" w16cid:durableId="5761CD3E"/>
 </w16cid:commentsIds>
 </file>
 
@@ -13768,11 +14083,11 @@
   <w15:person w15:author="Audrey Doyle">
     <w15:presenceInfo w15:providerId="None" w15:userId="Audrey Doyle"/>
   </w15:person>
+  <w15:person w15:author="Carol Nichols">
+    <w15:presenceInfo w15:providerId="None" w15:userId="Carol Nichols"/>
+  </w15:person>
   <w15:person w15:author="Eva Morrow">
     <w15:presenceInfo w15:providerId="Windows Live" w15:userId="2641f39c3ff74ff0"/>
-  </w15:person>
-  <w15:person w15:author="Carol Nichols">
-    <w15:presenceInfo w15:providerId="None" w15:userId="Carol Nichols"/>
   </w15:person>
 </w15:people>
 </file>
@@ -14424,6 +14739,7 @@
   <w:style w:type="character" w:default="1" w:styleId="DefaultParagraphFont">
     <w:name w:val="Default Paragraph Font"/>
     <w:uiPriority w:val="1"/>
+    <w:semiHidden/>
     <w:unhideWhenUsed/>
   </w:style>
   <w:style w:type="table" w:default="1" w:styleId="TableNormal">

</xml_diff>

<commit_message>
Add back index tags to ch18
</commit_message>
<xml_diff>
--- a/nostarch/docx/chapter18.docx
+++ b/nostarch/docx/chapter18.docx
@@ -23,8 +23,45 @@
       <w:pPr>
         <w:pStyle w:val="ChapterIntro"/>
       </w:pPr>
-      <w:r>
-        <w:t xml:space="preserve">Object-oriented programming (OOP) is a way of modeling programs. Objects as a programmatic concept were introduced in the programming language Simula in the 1960s. Those objects influenced Alan Kay’s programming architecture in which objects pass messages to each other. To describe this architecture, he coined the term </w:t>
+      <w:ins w:id="0" w:author="Carol Nichols" w:date="2025-10-04T20:10:00Z" w16du:dateUtc="2025-10-05T00:10:00Z">
+        <w:r>
+          <w:fldChar w:fldCharType="begin"/>
+        </w:r>
+        <w:r>
+          <w:instrText xml:space="preserve"> XE "</w:instrText>
+        </w:r>
+        <w:r>
+          <w:instrText>object-oriented</w:instrText>
+        </w:r>
+        <w:r>
+          <w:instrText xml:space="preserve"> programming (OOP) startRange" </w:instrText>
+        </w:r>
+        <w:r>
+          <w:fldChar w:fldCharType="end"/>
+        </w:r>
+      </w:ins>
+      <w:r>
+        <w:t>Object-oriented programming (OOP) is a way of modeling programs. Objects as a programmatic concept were introduced in the programming language Simula in the 1960s. Those objects influenced Alan Kay</w:t>
+      </w:r>
+      <w:ins w:id="1" w:author="Carol Nichols" w:date="2025-10-04T20:11:00Z" w16du:dateUtc="2025-10-05T00:11:00Z">
+        <w:r>
+          <w:fldChar w:fldCharType="begin"/>
+        </w:r>
+        <w:r>
+          <w:instrText xml:space="preserve"> XE "</w:instrText>
+        </w:r>
+        <w:r>
+          <w:instrText>Kay, Alan</w:instrText>
+        </w:r>
+        <w:r>
+          <w:instrText xml:space="preserve">" </w:instrText>
+        </w:r>
+        <w:r>
+          <w:fldChar w:fldCharType="end"/>
+        </w:r>
+      </w:ins>
+      <w:r>
+        <w:t xml:space="preserve">’s programming architecture in which objects pass messages to each other. To describe this architecture, he coined the term </w:t>
       </w:r>
       <w:r>
         <w:rPr>
@@ -33,22 +70,22 @@
         <w:t>object-oriented programming</w:t>
       </w:r>
       <w:r>
-        <w:t xml:space="preserve"> in 1967. Many competing definitions describe what OOP is, and by some of these definitions Rust is object </w:t>
+        <w:t xml:space="preserve"> in 1967. Many competing </w:t>
       </w:r>
       <w:r>
         <w:lastRenderedPageBreak/>
-        <w:t>oriented but by others it is not. In this chapter, we’ll explore certain characteristics that are commonly considered object oriented and how those characteristics translate to idiomatic Rust. We’ll then show you how to implement an object-oriented design pattern in Rust and discuss the trade-offs of doing so versus implementing a solution using some of Rust’s strengths instead.</w:t>
+        <w:t>definitions describe what OOP is, and by some of these definitions Rust is object oriented but by others it is not. In this chapter, we’ll explore certain characteristics that are commonly considered object oriented and how those characteristics translate to idiomatic Rust. We’ll then show you how to implement an object-oriented design pattern in Rust and discuss the trade-offs of doing so versus implementing a solution using some of Rust’s strengths instead.</w:t>
       </w:r>
     </w:p>
     <w:p>
       <w:pPr>
         <w:pStyle w:val="HeadA"/>
       </w:pPr>
-      <w:bookmarkStart w:id="0" w:name="_Toc206172166"/>
+      <w:bookmarkStart w:id="2" w:name="_Toc206172166"/>
       <w:r>
         <w:t>Characteristics of Object-Oriented Languages</w:t>
       </w:r>
-      <w:bookmarkEnd w:id="0"/>
+      <w:bookmarkEnd w:id="2"/>
     </w:p>
     <w:p>
       <w:pPr>
@@ -66,7 +103,7 @@
       <w:r>
         <w:t>. Arguably, OOP languages share certain common characteristics</w:t>
       </w:r>
-      <w:ins w:id="1" w:author="Audrey Doyle" w:date="2025-09-17T12:36:00Z" w16du:dateUtc="2025-09-17T16:36:00Z">
+      <w:ins w:id="3" w:author="Audrey Doyle" w:date="2025-09-17T12:36:00Z" w16du:dateUtc="2025-09-17T16:36:00Z">
         <w:r>
           <w:rPr>
             <w:rFonts w:ascii="Times New Roman" w:hAnsi="Times New Roman" w:cs="Times New Roman"/>
@@ -74,7 +111,7 @@
           <w:t>—</w:t>
         </w:r>
       </w:ins>
-      <w:del w:id="2" w:author="Audrey Doyle" w:date="2025-09-17T12:36:00Z" w16du:dateUtc="2025-09-17T16:36:00Z">
+      <w:del w:id="4" w:author="Audrey Doyle" w:date="2025-09-17T12:36:00Z" w16du:dateUtc="2025-09-17T16:36:00Z">
         <w:r>
           <w:delText xml:space="preserve">, </w:delText>
         </w:r>
@@ -82,7 +119,7 @@
       <w:r>
         <w:t>namely</w:t>
       </w:r>
-      <w:ins w:id="3" w:author="Audrey Doyle" w:date="2025-09-17T12:36:00Z" w16du:dateUtc="2025-09-17T16:36:00Z">
+      <w:ins w:id="5" w:author="Audrey Doyle" w:date="2025-09-17T12:36:00Z" w16du:dateUtc="2025-09-17T16:36:00Z">
         <w:r>
           <w:t>,</w:t>
         </w:r>
@@ -96,11 +133,11 @@
         <w:pStyle w:val="HeadB"/>
         <w:spacing w:before="140"/>
       </w:pPr>
-      <w:bookmarkStart w:id="4" w:name="_Toc206172167"/>
+      <w:bookmarkStart w:id="6" w:name="_Toc206172167"/>
       <w:r>
         <w:t>Objects Contain Data and Behavior</w:t>
       </w:r>
-      <w:bookmarkEnd w:id="4"/>
+      <w:bookmarkEnd w:id="6"/>
     </w:p>
     <w:p>
       <w:pPr>
@@ -116,7 +153,87 @@
         <w:t>Design Patterns: Elements of Reusable Object-Oriented Software</w:t>
       </w:r>
       <w:r>
-        <w:t xml:space="preserve"> by Erich Gamma, Richard Helm, Ralph Johnson, and John Vlissides (Addison-Wesley, 1994), colloquially referred to as </w:t>
+        <w:t xml:space="preserve"> by Erich Gamma</w:t>
+      </w:r>
+      <w:ins w:id="7" w:author="Carol Nichols" w:date="2025-10-04T20:11:00Z" w16du:dateUtc="2025-10-05T00:11:00Z">
+        <w:r>
+          <w:fldChar w:fldCharType="begin"/>
+        </w:r>
+        <w:r>
+          <w:instrText xml:space="preserve"> XE "</w:instrText>
+        </w:r>
+        <w:r>
+          <w:instrText>Gamma, Erich</w:instrText>
+        </w:r>
+        <w:r>
+          <w:instrText xml:space="preserve">" </w:instrText>
+        </w:r>
+        <w:r>
+          <w:fldChar w:fldCharType="end"/>
+        </w:r>
+      </w:ins>
+      <w:r>
+        <w:t>, Richard Helm</w:t>
+      </w:r>
+      <w:ins w:id="8" w:author="Carol Nichols" w:date="2025-10-04T20:11:00Z" w16du:dateUtc="2025-10-05T00:11:00Z">
+        <w:r>
+          <w:fldChar w:fldCharType="begin"/>
+        </w:r>
+        <w:r>
+          <w:instrText xml:space="preserve"> XE "</w:instrText>
+        </w:r>
+        <w:r>
+          <w:instrText>Helm, Richard</w:instrText>
+        </w:r>
+        <w:r>
+          <w:instrText xml:space="preserve">" </w:instrText>
+        </w:r>
+        <w:r>
+          <w:fldChar w:fldCharType="end"/>
+        </w:r>
+      </w:ins>
+      <w:r>
+        <w:t>, Ralph Johnson</w:t>
+      </w:r>
+      <w:ins w:id="9" w:author="Carol Nichols" w:date="2025-10-04T20:12:00Z" w16du:dateUtc="2025-10-05T00:12:00Z">
+        <w:r>
+          <w:fldChar w:fldCharType="begin"/>
+        </w:r>
+        <w:r>
+          <w:instrText xml:space="preserve"> XE "</w:instrText>
+        </w:r>
+        <w:r>
+          <w:instrText>Johnson, Ralph</w:instrText>
+        </w:r>
+        <w:r>
+          <w:instrText xml:space="preserve">" </w:instrText>
+        </w:r>
+        <w:r>
+          <w:fldChar w:fldCharType="end"/>
+        </w:r>
+      </w:ins>
+      <w:r>
+        <w:t>, and John Vlissides</w:t>
+      </w:r>
+      <w:ins w:id="10" w:author="Carol Nichols" w:date="2025-10-04T20:12:00Z" w16du:dateUtc="2025-10-05T00:12:00Z">
+        <w:r>
+          <w:fldChar w:fldCharType="begin"/>
+        </w:r>
+        <w:r>
+          <w:instrText xml:space="preserve"> XE "</w:instrText>
+        </w:r>
+        <w:r>
+          <w:instrText>Vlissides, John</w:instrText>
+        </w:r>
+        <w:r>
+          <w:instrText xml:space="preserve">" </w:instrText>
+        </w:r>
+        <w:r>
+          <w:fldChar w:fldCharType="end"/>
+        </w:r>
+      </w:ins>
+      <w:r>
+        <w:t xml:space="preserve"> (Addison-Wesley, 1994), colloquially referred to as </w:t>
       </w:r>
       <w:r>
         <w:rPr>
@@ -170,12 +287,12 @@
       <w:r>
         <w:t xml:space="preserve">Using this definition, Rust is object oriented: </w:t>
       </w:r>
-      <w:del w:id="5" w:author="Audrey Doyle" w:date="2025-09-17T12:37:00Z" w16du:dateUtc="2025-09-17T16:37:00Z">
+      <w:del w:id="11" w:author="Audrey Doyle" w:date="2025-09-17T12:37:00Z" w16du:dateUtc="2025-09-17T16:37:00Z">
         <w:r>
           <w:delText xml:space="preserve">structs </w:delText>
         </w:r>
       </w:del>
-      <w:ins w:id="6" w:author="Audrey Doyle" w:date="2025-09-17T12:37:00Z" w16du:dateUtc="2025-09-17T16:37:00Z">
+      <w:ins w:id="12" w:author="Audrey Doyle" w:date="2025-09-17T12:37:00Z" w16du:dateUtc="2025-09-17T16:37:00Z">
         <w:r>
           <w:t xml:space="preserve">Structs </w:t>
         </w:r>
@@ -202,17 +319,28 @@
         <w:t xml:space="preserve"> objects, they provide the same functionality, according to the Gang of Four’s definition of objects.</w:t>
       </w:r>
     </w:p>
+    <w:bookmarkStart w:id="13" w:name="_Toc206172168"/>
     <w:p>
       <w:pPr>
         <w:pStyle w:val="HeadB"/>
         <w:spacing w:before="180"/>
       </w:pPr>
-      <w:bookmarkStart w:id="7" w:name="_Toc206172168"/>
-      <w:r>
-        <w:lastRenderedPageBreak/>
+      <w:ins w:id="14" w:author="Carol Nichols" w:date="2025-10-04T20:12:00Z" w16du:dateUtc="2025-10-05T00:12:00Z">
+        <w:r>
+          <w:lastRenderedPageBreak/>
+          <w:fldChar w:fldCharType="begin"/>
+        </w:r>
+        <w:r>
+          <w:instrText xml:space="preserve"> XE "encapsulation startRange" </w:instrText>
+        </w:r>
+        <w:r>
+          <w:fldChar w:fldCharType="end"/>
+        </w:r>
+      </w:ins>
+      <w:r>
         <w:t>Encapsulation That Hides Implementation Details</w:t>
       </w:r>
-      <w:bookmarkEnd w:id="7"/>
+      <w:bookmarkEnd w:id="13"/>
     </w:p>
     <w:p>
       <w:pPr>
@@ -221,14 +349,14 @@
       <w:r>
         <w:t xml:space="preserve">Another aspect commonly associated with OOP is the idea of </w:t>
       </w:r>
-      <w:bookmarkStart w:id="8" w:name="_Hlk209005063"/>
+      <w:bookmarkStart w:id="15" w:name="_Hlk209005063"/>
       <w:r>
         <w:rPr>
           <w:rStyle w:val="Italic"/>
         </w:rPr>
         <w:t>encapsulation</w:t>
       </w:r>
-      <w:bookmarkEnd w:id="8"/>
+      <w:bookmarkEnd w:id="15"/>
       <w:r>
         <w:t>, which means that the implementation details of an object aren’t accessible to code using that object. Therefore, the only way to interact with an object is through its public API; code using the object shouldn’t be able to reach into the object’s internals and change data or behavior directly. This enables the programmer to change and refactor an object’s internals without needing to change the code that uses the object.</w:t>
       </w:r>
@@ -249,12 +377,12 @@
       <w:r>
         <w:t xml:space="preserve">: </w:t>
       </w:r>
-      <w:del w:id="9" w:author="Audrey Doyle" w:date="2025-09-17T12:37:00Z" w16du:dateUtc="2025-09-17T16:37:00Z">
+      <w:del w:id="16" w:author="Audrey Doyle" w:date="2025-09-17T12:37:00Z" w16du:dateUtc="2025-09-17T16:37:00Z">
         <w:r>
           <w:delText xml:space="preserve">we </w:delText>
         </w:r>
       </w:del>
-      <w:ins w:id="10" w:author="Audrey Doyle" w:date="2025-09-17T12:37:00Z" w16du:dateUtc="2025-09-17T16:37:00Z">
+      <w:ins w:id="17" w:author="Audrey Doyle" w:date="2025-09-17T12:37:00Z" w16du:dateUtc="2025-09-17T16:37:00Z">
         <w:r>
           <w:t xml:space="preserve">We </w:t>
         </w:r>
@@ -780,7 +908,7 @@
       <w:r>
         <w:t xml:space="preserve"> fields private so </w:t>
       </w:r>
-      <w:ins w:id="11" w:author="Audrey Doyle" w:date="2025-09-17T12:39:00Z" w16du:dateUtc="2025-09-17T16:39:00Z">
+      <w:ins w:id="18" w:author="Audrey Doyle" w:date="2025-09-17T12:39:00Z" w16du:dateUtc="2025-09-17T16:39:00Z">
         <w:r>
           <w:t xml:space="preserve">that </w:t>
         </w:r>
@@ -976,16 +1104,38 @@
       <w:r>
         <w:t xml:space="preserve"> or not for different parts of code enables encapsulation of implementation details.</w:t>
       </w:r>
-    </w:p>
+      <w:ins w:id="19" w:author="Carol Nichols" w:date="2025-10-04T20:13:00Z" w16du:dateUtc="2025-10-05T00:13:00Z">
+        <w:r>
+          <w:fldChar w:fldCharType="begin"/>
+        </w:r>
+        <w:r>
+          <w:instrText xml:space="preserve"> XE "encapsulation endRange" </w:instrText>
+        </w:r>
+        <w:r>
+          <w:fldChar w:fldCharType="end"/>
+        </w:r>
+      </w:ins>
+    </w:p>
+    <w:bookmarkStart w:id="20" w:name="_Toc206172169"/>
     <w:p>
       <w:pPr>
         <w:pStyle w:val="HeadB"/>
       </w:pPr>
-      <w:bookmarkStart w:id="12" w:name="_Toc206172169"/>
+      <w:ins w:id="21" w:author="Carol Nichols" w:date="2025-10-04T20:14:00Z" w16du:dateUtc="2025-10-05T00:14:00Z">
+        <w:r>
+          <w:fldChar w:fldCharType="begin"/>
+        </w:r>
+        <w:r>
+          <w:instrText xml:space="preserve"> XE "inheritance startRange" </w:instrText>
+        </w:r>
+        <w:r>
+          <w:fldChar w:fldCharType="end"/>
+        </w:r>
+      </w:ins>
       <w:r>
         <w:t>Inheritance as a Type System and as Code Sharing</w:t>
       </w:r>
-      <w:bookmarkEnd w:id="12"/>
+      <w:bookmarkEnd w:id="20"/>
     </w:p>
     <w:p>
       <w:pPr>
@@ -1024,12 +1174,12 @@
       <w:r>
         <w:t xml:space="preserve">You would choose inheritance for two main reasons. One is for reuse of code: </w:t>
       </w:r>
-      <w:del w:id="13" w:author="Audrey Doyle" w:date="2025-09-17T12:40:00Z" w16du:dateUtc="2025-09-17T16:40:00Z">
+      <w:del w:id="22" w:author="Audrey Doyle" w:date="2025-09-17T12:40:00Z" w16du:dateUtc="2025-09-17T16:40:00Z">
         <w:r>
           <w:delText xml:space="preserve">you </w:delText>
         </w:r>
       </w:del>
-      <w:ins w:id="14" w:author="Audrey Doyle" w:date="2025-09-17T12:40:00Z" w16du:dateUtc="2025-09-17T16:40:00Z">
+      <w:ins w:id="23" w:author="Audrey Doyle" w:date="2025-09-17T12:40:00Z" w16du:dateUtc="2025-09-17T16:40:00Z">
         <w:r>
           <w:t xml:space="preserve">You </w:t>
         </w:r>
@@ -1096,17 +1246,28 @@
       <w:pPr>
         <w:pStyle w:val="Body"/>
       </w:pPr>
+      <w:ins w:id="24" w:author="Carol Nichols" w:date="2025-10-04T20:14:00Z" w16du:dateUtc="2025-10-05T00:14:00Z">
+        <w:r>
+          <w:fldChar w:fldCharType="begin"/>
+        </w:r>
+        <w:r>
+          <w:instrText xml:space="preserve"> XE "polymorphism startRange" </w:instrText>
+        </w:r>
+        <w:r>
+          <w:fldChar w:fldCharType="end"/>
+        </w:r>
+      </w:ins>
       <w:r>
         <w:t xml:space="preserve">The other reason to use inheritance relates to the type system: to enable a child type to be used in the same places as the parent type. This is also called </w:t>
       </w:r>
-      <w:bookmarkStart w:id="15" w:name="_Hlk209005323"/>
+      <w:bookmarkStart w:id="25" w:name="_Hlk209005323"/>
       <w:r>
         <w:rPr>
           <w:rStyle w:val="Italic"/>
         </w:rPr>
         <w:t>polymorphism</w:t>
       </w:r>
-      <w:bookmarkEnd w:id="15"/>
+      <w:bookmarkEnd w:id="25"/>
       <w:r>
         <w:t>, which means that you can substitute multiple objects for each other at runtime if they share certain characteristics.</w:t>
       </w:r>
@@ -1124,6 +1285,7 @@
         <w:pStyle w:val="BoxTitle"/>
       </w:pPr>
       <w:r>
+        <w:lastRenderedPageBreak/>
         <w:t>Polymorphism</w:t>
       </w:r>
     </w:p>
@@ -1132,11 +1294,7 @@
         <w:pStyle w:val="BoxBody"/>
       </w:pPr>
       <w:r>
-        <w:t xml:space="preserve">To many people, polymorphism is synonymous with inheritance. But it’s actually a more </w:t>
-      </w:r>
-      <w:r>
-        <w:lastRenderedPageBreak/>
-        <w:t>general concept that refers to code that can work with data of multiple types. For inheritance, those types are generally subclasses.</w:t>
+        <w:t>To many people, polymorphism is synonymous with inheritance. But it’s actually a more general concept that refers to code that can work with data of multiple types. For inheritance, those types are generally subclasses.</w:t>
       </w:r>
     </w:p>
     <w:p>
@@ -1155,7 +1313,7 @@
       <w:r>
         <w:t>.</w:t>
       </w:r>
-      <w:del w:id="16" w:author="Audrey Doyle" w:date="2025-09-17T12:42:00Z" w16du:dateUtc="2025-09-17T16:42:00Z">
+      <w:del w:id="26" w:author="Audrey Doyle" w:date="2025-09-17T12:42:00Z" w16du:dateUtc="2025-09-17T16:42:00Z">
         <w:r>
           <w:br/>
         </w:r>
@@ -1168,7 +1326,7 @@
       <w:r>
         <w:t>Rust has chosen a different set of trade</w:t>
       </w:r>
-      <w:ins w:id="17" w:author="Audrey Doyle" w:date="2025-09-17T12:42:00Z" w16du:dateUtc="2025-09-17T16:42:00Z">
+      <w:ins w:id="27" w:author="Audrey Doyle" w:date="2025-09-17T12:42:00Z" w16du:dateUtc="2025-09-17T16:42:00Z">
         <w:r>
           <w:t>-</w:t>
         </w:r>
@@ -1176,7 +1334,7 @@
       <w:r>
         <w:t xml:space="preserve">offs by not offering inheritance. Inheritance is often at risk of sharing more code than necessary. Subclasses shouldn’t always share all characteristics of their parent class but will do so with inheritance. This can make a program’s design less flexible. It also introduces the possibility of calling methods on subclasses that don’t make sense or that cause errors because the methods don’t apply to the subclass. In addition, some languages will only allow </w:t>
       </w:r>
-      <w:bookmarkStart w:id="18" w:name="_Hlk209005393"/>
+      <w:bookmarkStart w:id="28" w:name="_Hlk209005393"/>
       <w:r>
         <w:rPr>
           <w:rStyle w:val="Italic"/>
@@ -1186,7 +1344,7 @@
       <w:r>
         <w:t xml:space="preserve"> </w:t>
       </w:r>
-      <w:bookmarkEnd w:id="18"/>
+      <w:bookmarkEnd w:id="28"/>
       <w:r>
         <w:t>(meaning a subclass can only inherit from one class), further restricting the flexibility of a program’s design.</w:t>
       </w:r>
@@ -1201,32 +1359,32 @@
       <w:r>
         <w:t xml:space="preserve"> </w:t>
       </w:r>
-      <w:commentRangeStart w:id="19"/>
-      <w:commentRangeStart w:id="20"/>
+      <w:commentRangeStart w:id="29"/>
+      <w:commentRangeStart w:id="30"/>
       <w:r>
         <w:t xml:space="preserve">to </w:t>
       </w:r>
-      <w:del w:id="21" w:author="Carol Nichols" w:date="2025-10-04T19:48:00Z" w16du:dateUtc="2025-10-04T23:48:00Z">
+      <w:del w:id="31" w:author="Carol Nichols" w:date="2025-10-04T19:48:00Z" w16du:dateUtc="2025-10-04T23:48:00Z">
         <w:r>
           <w:delText xml:space="preserve">enable </w:delText>
         </w:r>
       </w:del>
-      <w:ins w:id="22" w:author="Carol Nichols" w:date="2025-10-04T19:48:00Z" w16du:dateUtc="2025-10-04T23:48:00Z">
+      <w:ins w:id="32" w:author="Carol Nichols" w:date="2025-10-04T19:48:00Z" w16du:dateUtc="2025-10-04T23:48:00Z">
         <w:r>
           <w:t>achieve polymorphism a</w:t>
         </w:r>
       </w:ins>
-      <w:ins w:id="23" w:author="Carol Nichols" w:date="2025-10-04T19:49:00Z" w16du:dateUtc="2025-10-04T23:49:00Z">
+      <w:ins w:id="33" w:author="Carol Nichols" w:date="2025-10-04T19:49:00Z" w16du:dateUtc="2025-10-04T23:49:00Z">
         <w:r>
           <w:t>t runtime</w:t>
         </w:r>
       </w:ins>
-      <w:del w:id="24" w:author="Carol Nichols" w:date="2025-10-04T19:49:00Z" w16du:dateUtc="2025-10-04T23:49:00Z">
+      <w:del w:id="34" w:author="Carol Nichols" w:date="2025-10-04T19:49:00Z" w16du:dateUtc="2025-10-04T23:49:00Z">
         <w:r>
           <w:delText>polymorphism</w:delText>
         </w:r>
       </w:del>
-      <w:commentRangeEnd w:id="19"/>
+      <w:commentRangeEnd w:id="29"/>
       <w:r>
         <w:rPr>
           <w:rStyle w:val="CommentReference"/>
@@ -1234,9 +1392,9 @@
           <w:color w:val="auto"/>
           <w:lang w:val="en-CA"/>
         </w:rPr>
-        <w:commentReference w:id="19"/>
-      </w:r>
-      <w:commentRangeEnd w:id="20"/>
+        <w:commentReference w:id="29"/>
+      </w:r>
+      <w:commentRangeEnd w:id="30"/>
       <w:r>
         <w:rPr>
           <w:rStyle w:val="CommentReference"/>
@@ -1244,7 +1402,7 @@
           <w:color w:val="auto"/>
           <w:lang w:val="en-CA"/>
         </w:rPr>
-        <w:commentReference w:id="20"/>
+        <w:commentReference w:id="30"/>
       </w:r>
       <w:r>
         <w:t xml:space="preserve">. Let’s look at how </w:t>
@@ -1255,27 +1413,58 @@
       <w:r>
         <w:t>.</w:t>
       </w:r>
-      <w:commentRangeStart w:id="25"/>
-      <w:commentRangeStart w:id="26"/>
-      <w:commentRangeStart w:id="27"/>
-    </w:p>
+      <w:ins w:id="35" w:author="Carol Nichols" w:date="2025-10-04T20:14:00Z" w16du:dateUtc="2025-10-05T00:14:00Z">
+        <w:r>
+          <w:fldChar w:fldCharType="begin"/>
+        </w:r>
+        <w:r>
+          <w:instrText xml:space="preserve"> XE "polymorphism endRange" </w:instrText>
+        </w:r>
+        <w:r>
+          <w:fldChar w:fldCharType="end"/>
+        </w:r>
+        <w:r>
+          <w:fldChar w:fldCharType="begin"/>
+        </w:r>
+        <w:r>
+          <w:instrText xml:space="preserve"> XE "inheritance endRange" </w:instrText>
+        </w:r>
+        <w:r>
+          <w:fldChar w:fldCharType="end"/>
+        </w:r>
+      </w:ins>
+      <w:commentRangeStart w:id="36"/>
+      <w:commentRangeStart w:id="37"/>
+      <w:commentRangeStart w:id="38"/>
+    </w:p>
+    <w:bookmarkStart w:id="39" w:name="_Toc206172170"/>
     <w:p>
       <w:pPr>
         <w:pStyle w:val="HeadA"/>
       </w:pPr>
-      <w:bookmarkStart w:id="28" w:name="_Toc206172170"/>
+      <w:ins w:id="40" w:author="Carol Nichols" w:date="2025-10-04T20:15:00Z" w16du:dateUtc="2025-10-05T00:15:00Z">
+        <w:r>
+          <w:fldChar w:fldCharType="begin"/>
+        </w:r>
+        <w:r>
+          <w:instrText xml:space="preserve"> XE "trait objects startRange" </w:instrText>
+        </w:r>
+        <w:r>
+          <w:fldChar w:fldCharType="end"/>
+        </w:r>
+      </w:ins>
       <w:r>
         <w:t xml:space="preserve">Using Trait Objects </w:t>
       </w:r>
-      <w:del w:id="29" w:author="Carol Nichols" w:date="2025-07-10T18:27:00Z">
+      <w:del w:id="41" w:author="Carol Nichols" w:date="2025-07-10T18:27:00Z">
         <w:r>
           <w:delText>That Allow for Values of Different Types</w:delText>
         </w:r>
-        <w:commentRangeEnd w:id="25"/>
+        <w:commentRangeEnd w:id="36"/>
         <w:r>
-          <w:commentReference w:id="25"/>
+          <w:commentReference w:id="36"/>
         </w:r>
-        <w:commentRangeEnd w:id="26"/>
+        <w:commentRangeEnd w:id="37"/>
         <w:r>
           <w:rPr>
             <w:rStyle w:val="CommentReference"/>
@@ -1284,10 +1473,10 @@
             <w:bCs w:val="0"/>
             <w:color w:val="auto"/>
           </w:rPr>
-          <w:commentReference w:id="26"/>
+          <w:commentReference w:id="37"/>
         </w:r>
       </w:del>
-      <w:commentRangeEnd w:id="27"/>
+      <w:commentRangeEnd w:id="38"/>
       <w:r>
         <w:rPr>
           <w:rStyle w:val="CommentReference"/>
@@ -1297,12 +1486,12 @@
           <w:color w:val="auto"/>
           <w:lang w:val="en-CA"/>
         </w:rPr>
-        <w:commentReference w:id="27"/>
+        <w:commentReference w:id="38"/>
       </w:r>
       <w:r>
         <w:t>to Abstract over Shared Behavior</w:t>
       </w:r>
-      <w:bookmarkEnd w:id="28"/>
+      <w:bookmarkEnd w:id="39"/>
     </w:p>
     <w:p>
       <w:pPr>
@@ -1380,14 +1569,18 @@
         <w:t>gui</w:t>
       </w:r>
       <w:r>
-        <w:t xml:space="preserve"> users will want to create their own types that can be drawn: </w:t>
-      </w:r>
-      <w:del w:id="30" w:author="Audrey Doyle" w:date="2025-09-17T12:44:00Z" w16du:dateUtc="2025-09-17T16:44:00Z">
+        <w:t xml:space="preserve"> users will want to create their own types that can be </w:t>
+      </w:r>
+      <w:r>
+        <w:lastRenderedPageBreak/>
+        <w:t xml:space="preserve">drawn: </w:t>
+      </w:r>
+      <w:del w:id="42" w:author="Audrey Doyle" w:date="2025-09-17T12:44:00Z" w16du:dateUtc="2025-09-17T16:44:00Z">
         <w:r>
           <w:delText xml:space="preserve">for </w:delText>
         </w:r>
       </w:del>
-      <w:ins w:id="31" w:author="Audrey Doyle" w:date="2025-09-17T12:44:00Z" w16du:dateUtc="2025-09-17T16:44:00Z">
+      <w:ins w:id="43" w:author="Audrey Doyle" w:date="2025-09-17T12:44:00Z" w16du:dateUtc="2025-09-17T16:44:00Z">
         <w:r>
           <w:t xml:space="preserve">For </w:t>
         </w:r>
@@ -1401,10 +1594,10 @@
         </w:rPr>
         <w:t>Image</w:t>
       </w:r>
-      <w:ins w:id="32" w:author="Audrey Doyle" w:date="2025-09-17T13:29:00Z" w16du:dateUtc="2025-09-17T17:29:00Z">
+      <w:ins w:id="44" w:author="Audrey Doyle" w:date="2025-09-17T13:29:00Z" w16du:dateUtc="2025-09-17T17:29:00Z">
         <w:r>
           <w:rPr>
-            <w:rPrChange w:id="33" w:author="Audrey Doyle" w:date="2025-09-17T13:29:00Z" w16du:dateUtc="2025-09-17T17:29:00Z">
+            <w:rPrChange w:id="45" w:author="Audrey Doyle" w:date="2025-09-17T13:29:00Z" w16du:dateUtc="2025-09-17T17:29:00Z">
               <w:rPr>
                 <w:rStyle w:val="Literal"/>
               </w:rPr>
@@ -1434,11 +1627,7 @@
         <w:pStyle w:val="Body"/>
       </w:pPr>
       <w:r>
-        <w:t xml:space="preserve">At the time of writing the library, we can’t know and define all the types other programmers might want to create. But we do know </w:t>
-      </w:r>
-      <w:r>
-        <w:lastRenderedPageBreak/>
-        <w:t xml:space="preserve">that </w:t>
+        <w:t xml:space="preserve">At the time of writing the library, we can’t know and define all the types other programmers might want to create. But we do know that </w:t>
       </w:r>
       <w:r>
         <w:rPr>
@@ -1591,11 +1780,11 @@
       <w:pPr>
         <w:pStyle w:val="HeadB"/>
       </w:pPr>
-      <w:bookmarkStart w:id="34" w:name="_Toc206172171"/>
+      <w:bookmarkStart w:id="46" w:name="_Toc206172171"/>
       <w:r>
         <w:t>Defining a Trait for Common Behavior</w:t>
       </w:r>
-      <w:bookmarkEnd w:id="34"/>
+      <w:bookmarkEnd w:id="46"/>
     </w:p>
     <w:p>
       <w:pPr>
@@ -1604,7 +1793,7 @@
       <w:r>
         <w:t xml:space="preserve">To implement the behavior </w:t>
       </w:r>
-      <w:ins w:id="35" w:author="Audrey Doyle" w:date="2025-09-17T12:44:00Z" w16du:dateUtc="2025-09-17T16:44:00Z">
+      <w:ins w:id="47" w:author="Audrey Doyle" w:date="2025-09-17T12:44:00Z" w16du:dateUtc="2025-09-17T16:44:00Z">
         <w:r>
           <w:t xml:space="preserve">that </w:t>
         </w:r>
@@ -1639,7 +1828,7 @@
       <w:r>
         <w:t>. Then</w:t>
       </w:r>
-      <w:ins w:id="36" w:author="Audrey Doyle" w:date="2025-09-17T12:45:00Z" w16du:dateUtc="2025-09-17T16:45:00Z">
+      <w:ins w:id="48" w:author="Audrey Doyle" w:date="2025-09-17T12:45:00Z" w16du:dateUtc="2025-09-17T16:45:00Z">
         <w:r>
           <w:t>,</w:t>
         </w:r>
@@ -1647,7 +1836,7 @@
       <w:r>
         <w:t xml:space="preserve"> we can define a vector that takes a trait object. A </w:t>
       </w:r>
-      <w:bookmarkStart w:id="37" w:name="_Hlk209005536"/>
+      <w:bookmarkStart w:id="49" w:name="_Hlk209005536"/>
       <w:r>
         <w:rPr>
           <w:rStyle w:val="Italic"/>
@@ -1657,11 +1846,25 @@
       <w:r>
         <w:t xml:space="preserve"> </w:t>
       </w:r>
-      <w:bookmarkEnd w:id="37"/>
-      <w:r>
-        <w:t>points to both an instance of a type implementing our specified trait and a table used to look up trait methods on that type at runtime. We create a trait object by specifying some sort of pointer, such as a</w:t>
-      </w:r>
-      <w:del w:id="38" w:author="Audrey Doyle" w:date="2025-09-17T13:09:00Z" w16du:dateUtc="2025-09-17T17:09:00Z">
+      <w:bookmarkEnd w:id="49"/>
+      <w:r>
+        <w:t xml:space="preserve">points to both an instance of a type implementing our specified trait and a table used to look up trait methods on that type at runtime. </w:t>
+      </w:r>
+      <w:ins w:id="50" w:author="Carol Nichols" w:date="2025-10-04T20:15:00Z" w16du:dateUtc="2025-10-05T00:15:00Z">
+        <w:r>
+          <w:fldChar w:fldCharType="begin"/>
+        </w:r>
+        <w:r>
+          <w:instrText xml:space="preserve"> XE "dyn keyword startRange" </w:instrText>
+        </w:r>
+        <w:r>
+          <w:fldChar w:fldCharType="end"/>
+        </w:r>
+      </w:ins>
+      <w:r>
+        <w:t>We create a trait object by specifying some sort of pointer, such as a</w:t>
+      </w:r>
+      <w:del w:id="51" w:author="Audrey Doyle" w:date="2025-09-17T13:09:00Z" w16du:dateUtc="2025-09-17T17:09:00Z">
         <w:r>
           <w:delText>n</w:delText>
         </w:r>
@@ -1694,12 +1897,26 @@
         <w:t>dyn</w:t>
       </w:r>
       <w:r>
-        <w:t xml:space="preserve"> keyword, and then specifying the relevant trait. (We’ll talk about the reason trait objects must use a pointer in </w:t>
+        <w:t xml:space="preserve"> keyword, and then specifying the relevant trait.</w:t>
+      </w:r>
+      <w:ins w:id="52" w:author="Carol Nichols" w:date="2025-10-04T20:16:00Z" w16du:dateUtc="2025-10-05T00:16:00Z">
+        <w:r>
+          <w:fldChar w:fldCharType="begin"/>
+        </w:r>
+        <w:r>
+          <w:instrText xml:space="preserve"> XE "dyn keyword endRange" </w:instrText>
+        </w:r>
+        <w:r>
+          <w:fldChar w:fldCharType="end"/>
+        </w:r>
+      </w:ins>
+      <w:r>
+        <w:t xml:space="preserve"> (We’ll talk about the reason trait objects must use a pointer in </w:t>
       </w:r>
       <w:r>
         <w:rPr>
           <w:rStyle w:val="Xref"/>
-          <w:rPrChange w:id="39" w:author="Audrey Doyle" w:date="2025-09-17T12:45:00Z" w16du:dateUtc="2025-09-17T16:45:00Z">
+          <w:rPrChange w:id="53" w:author="Audrey Doyle" w:date="2025-09-17T12:45:00Z" w16du:dateUtc="2025-09-17T16:45:00Z">
             <w:rPr/>
           </w:rPrChange>
         </w:rPr>
@@ -1714,7 +1931,7 @@
       <w:r>
         <w:rPr>
           <w:rStyle w:val="Xref"/>
-          <w:rPrChange w:id="40" w:author="Audrey Doyle" w:date="2025-09-17T12:45:00Z" w16du:dateUtc="2025-09-17T16:45:00Z">
+          <w:rPrChange w:id="54" w:author="Audrey Doyle" w:date="2025-09-17T12:45:00Z" w16du:dateUtc="2025-09-17T16:45:00Z">
             <w:rPr/>
           </w:rPrChange>
         </w:rPr>
@@ -1774,14 +1991,18 @@
         <w:t xml:space="preserve"> in other languages</w:t>
       </w:r>
       <w:r>
-        <w:t xml:space="preserve"> in that we can’t add data to a trait object. Trait objects aren’t as generally useful as objects in other languages: </w:t>
-      </w:r>
-      <w:del w:id="41" w:author="Audrey Doyle" w:date="2025-09-17T12:47:00Z" w16du:dateUtc="2025-09-17T16:47:00Z">
+        <w:t xml:space="preserve"> in that we </w:t>
+      </w:r>
+      <w:r>
+        <w:lastRenderedPageBreak/>
+        <w:t xml:space="preserve">can’t add data to a trait object. Trait objects aren’t as generally useful as objects in other languages: </w:t>
+      </w:r>
+      <w:del w:id="55" w:author="Audrey Doyle" w:date="2025-09-17T12:47:00Z" w16du:dateUtc="2025-09-17T16:47:00Z">
         <w:r>
           <w:delText xml:space="preserve">their </w:delText>
         </w:r>
       </w:del>
-      <w:ins w:id="42" w:author="Audrey Doyle" w:date="2025-09-17T12:47:00Z" w16du:dateUtc="2025-09-17T16:47:00Z">
+      <w:ins w:id="56" w:author="Audrey Doyle" w:date="2025-09-17T12:47:00Z" w16du:dateUtc="2025-09-17T16:47:00Z">
         <w:r>
           <w:t xml:space="preserve">Their </w:t>
         </w:r>
@@ -1821,7 +2042,6 @@
         <w:pStyle w:val="CodeLabel"/>
       </w:pPr>
       <w:r>
-        <w:lastRenderedPageBreak/>
         <w:t>src/lib.rs</w:t>
       </w:r>
     </w:p>
@@ -2155,7 +2375,11 @@
         <w:pStyle w:val="Body"/>
       </w:pPr>
       <w:r>
-        <w:t xml:space="preserve">This works differently from defining a struct that uses a generic type parameter with trait bounds. A generic type parameter can be substituted with only one concrete type at a time, whereas trait objects allow for multiple concrete types to fill in for the trait object at runtime. For example, we could have defined the </w:t>
+        <w:t xml:space="preserve">This works differently from defining a struct that uses a generic type parameter with trait bounds. A generic type parameter can be substituted with only one concrete type at a time, whereas trait objects allow for multiple concrete types to fill in for the trait object </w:t>
+      </w:r>
+      <w:r>
+        <w:lastRenderedPageBreak/>
+        <w:t xml:space="preserve">at runtime. For example, we could have defined the </w:t>
       </w:r>
       <w:r>
         <w:rPr>
@@ -2209,7 +2433,6 @@
         <w:pStyle w:val="Code"/>
       </w:pPr>
       <w:r>
-        <w:lastRenderedPageBreak/>
         <w:t>impl&lt;T&gt; Screen&lt;T&gt;</w:t>
       </w:r>
     </w:p>
@@ -2398,11 +2621,11 @@
       <w:pPr>
         <w:pStyle w:val="HeadB"/>
       </w:pPr>
-      <w:bookmarkStart w:id="43" w:name="_Toc206172172"/>
+      <w:bookmarkStart w:id="57" w:name="_Toc206172172"/>
       <w:r>
         <w:t>Implementing the Trait</w:t>
       </w:r>
-      <w:bookmarkEnd w:id="43"/>
+      <w:bookmarkEnd w:id="57"/>
     </w:p>
     <w:p>
       <w:pPr>
@@ -2603,7 +2826,6 @@
         <w:pStyle w:val="Body"/>
       </w:pPr>
       <w:r>
-        <w:lastRenderedPageBreak/>
         <w:t xml:space="preserve">The </w:t>
       </w:r>
       <w:r>
@@ -3016,6 +3238,7 @@
         <w:pStyle w:val="CodeLabel"/>
       </w:pPr>
       <w:r>
+        <w:lastRenderedPageBreak/>
         <w:t>src/main.rs</w:t>
       </w:r>
     </w:p>
@@ -3069,7 +3292,6 @@
         <w:pStyle w:val="Code"/>
       </w:pPr>
       <w:r>
-        <w:lastRenderedPageBreak/>
         <w:t xml:space="preserve">                width: 75,</w:t>
       </w:r>
     </w:p>
@@ -3287,12 +3509,12 @@
       <w:r>
         <w:t xml:space="preserve"> in dynamically typed languages: </w:t>
       </w:r>
-      <w:del w:id="44" w:author="Audrey Doyle" w:date="2025-09-17T12:53:00Z" w16du:dateUtc="2025-09-17T16:53:00Z">
+      <w:del w:id="58" w:author="Audrey Doyle" w:date="2025-09-17T12:53:00Z" w16du:dateUtc="2025-09-17T16:53:00Z">
         <w:r>
           <w:delText xml:space="preserve">if </w:delText>
         </w:r>
       </w:del>
-      <w:ins w:id="45" w:author="Audrey Doyle" w:date="2025-09-17T12:53:00Z" w16du:dateUtc="2025-09-17T16:53:00Z">
+      <w:ins w:id="59" w:author="Audrey Doyle" w:date="2025-09-17T12:53:00Z" w16du:dateUtc="2025-09-17T16:53:00Z">
         <w:r>
           <w:t xml:space="preserve">If </w:t>
         </w:r>
@@ -3396,7 +3618,11 @@
         <w:pStyle w:val="Body"/>
       </w:pPr>
       <w:r>
-        <w:t>The advantage of using trait objects and Rust’s type system to write code similar to code using duck typing is that we never have to check whether a value implements a particular method at runtime or worry about getting errors if a value doesn’t implement a method but we call it anyway. Rust won’t compile our code if the values don’t implement the traits that the trait objects need.</w:t>
+        <w:t xml:space="preserve">The advantage of using trait objects and Rust’s type system to write code similar to code using duck typing is that we never have to check whether a value implements a particular method at runtime or </w:t>
+      </w:r>
+      <w:r>
+        <w:lastRenderedPageBreak/>
+        <w:t>worry about getting errors if a value doesn’t implement a method but we call it anyway. Rust won’t compile our code if the values don’t implement the traits that the trait objects need.</w:t>
       </w:r>
     </w:p>
     <w:p>
@@ -3430,7 +3656,6 @@
         <w:pStyle w:val="CodeLabel"/>
       </w:pPr>
       <w:r>
-        <w:lastRenderedPageBreak/>
         <w:t>src/main.rs</w:t>
       </w:r>
     </w:p>
@@ -3669,11 +3894,31 @@
         <w:t xml:space="preserve"> on it.</w:t>
       </w:r>
     </w:p>
+    <w:bookmarkStart w:id="60" w:name="_Toc206172173"/>
     <w:p>
       <w:pPr>
         <w:pStyle w:val="HeadB"/>
       </w:pPr>
-      <w:bookmarkStart w:id="46" w:name="_Toc206172173"/>
+      <w:ins w:id="61" w:author="Carol Nichols" w:date="2025-10-04T20:17:00Z" w16du:dateUtc="2025-10-05T00:17:00Z">
+        <w:r>
+          <w:fldChar w:fldCharType="begin"/>
+        </w:r>
+        <w:r>
+          <w:instrText xml:space="preserve"> XE "trait objects:dynamic dispatch startRange" </w:instrText>
+        </w:r>
+        <w:r>
+          <w:fldChar w:fldCharType="end"/>
+        </w:r>
+        <w:r>
+          <w:fldChar w:fldCharType="begin"/>
+        </w:r>
+        <w:r>
+          <w:instrText xml:space="preserve"> XE "dynamic dispatch startRange" </w:instrText>
+        </w:r>
+        <w:r>
+          <w:fldChar w:fldCharType="end"/>
+        </w:r>
+      </w:ins>
       <w:r>
         <w:t>Perform</w:t>
       </w:r>
@@ -3683,7 +3928,7 @@
       <w:r>
         <w:t xml:space="preserve"> Dynamic Dispatch</w:t>
       </w:r>
-      <w:bookmarkEnd w:id="46"/>
+      <w:bookmarkEnd w:id="60"/>
     </w:p>
     <w:p>
       <w:pPr>
@@ -3695,7 +3940,7 @@
       <w:r>
         <w:rPr>
           <w:rStyle w:val="Xref"/>
-          <w:rPrChange w:id="47" w:author="Audrey Doyle" w:date="2025-09-17T12:55:00Z" w16du:dateUtc="2025-09-17T16:55:00Z">
+          <w:rPrChange w:id="62" w:author="Audrey Doyle" w:date="2025-09-17T12:55:00Z" w16du:dateUtc="2025-09-17T16:55:00Z">
             <w:rPr/>
           </w:rPrChange>
         </w:rPr>
@@ -3710,7 +3955,7 @@
       <w:r>
         <w:rPr>
           <w:rStyle w:val="Xref"/>
-          <w:rPrChange w:id="48" w:author="Audrey Doyle" w:date="2025-09-17T12:55:00Z" w16du:dateUtc="2025-09-17T16:55:00Z">
+          <w:rPrChange w:id="63" w:author="Audrey Doyle" w:date="2025-09-17T12:55:00Z" w16du:dateUtc="2025-09-17T16:55:00Z">
             <w:rPr/>
           </w:rPrChange>
         </w:rPr>
@@ -3737,18 +3982,32 @@
       <w:r>
         <w:t xml:space="preserve"> our discussion on the monomorphization process performed on generics by the compiler: </w:t>
       </w:r>
-      <w:del w:id="49" w:author="Audrey Doyle" w:date="2025-09-17T12:55:00Z" w16du:dateUtc="2025-09-17T16:55:00Z">
+      <w:del w:id="64" w:author="Audrey Doyle" w:date="2025-09-17T12:55:00Z" w16du:dateUtc="2025-09-17T16:55:00Z">
         <w:r>
           <w:delText xml:space="preserve">the </w:delText>
         </w:r>
       </w:del>
-      <w:ins w:id="50" w:author="Audrey Doyle" w:date="2025-09-17T12:55:00Z" w16du:dateUtc="2025-09-17T16:55:00Z">
+      <w:ins w:id="65" w:author="Audrey Doyle" w:date="2025-09-17T12:55:00Z" w16du:dateUtc="2025-09-17T16:55:00Z">
         <w:r>
           <w:t xml:space="preserve">The </w:t>
         </w:r>
       </w:ins>
       <w:r>
-        <w:t xml:space="preserve">compiler generates nongeneric implementations of functions and methods for each concrete type that we use in place of a generic type parameter. The code that results from monomorphization is doing </w:t>
+        <w:t xml:space="preserve">compiler generates nongeneric implementations of functions and methods for each concrete type that we use in place of a generic type parameter. </w:t>
+      </w:r>
+      <w:ins w:id="66" w:author="Carol Nichols" w:date="2025-10-04T20:17:00Z" w16du:dateUtc="2025-10-05T00:17:00Z">
+        <w:r>
+          <w:fldChar w:fldCharType="begin"/>
+        </w:r>
+        <w:r>
+          <w:instrText xml:space="preserve"> XE "static dispatch startRange" </w:instrText>
+        </w:r>
+        <w:r>
+          <w:fldChar w:fldCharType="end"/>
+        </w:r>
+      </w:ins>
+      <w:r>
+        <w:t xml:space="preserve">The code that results from monomorphization is doing </w:t>
       </w:r>
       <w:r>
         <w:rPr>
@@ -3757,7 +4016,25 @@
         <w:t>static dispatch</w:t>
       </w:r>
       <w:r>
-        <w:t xml:space="preserve">, which is when the compiler knows what method you’re calling at compile time. This is opposed to </w:t>
+        <w:t xml:space="preserve">, which is when the compiler knows what </w:t>
+      </w:r>
+      <w:r>
+        <w:lastRenderedPageBreak/>
+        <w:t>method you’re calling at compile time.</w:t>
+      </w:r>
+      <w:ins w:id="67" w:author="Carol Nichols" w:date="2025-10-04T20:17:00Z" w16du:dateUtc="2025-10-05T00:17:00Z">
+        <w:r>
+          <w:fldChar w:fldCharType="begin"/>
+        </w:r>
+        <w:r>
+          <w:instrText xml:space="preserve"> XE "static dispatch endRange" </w:instrText>
+        </w:r>
+        <w:r>
+          <w:fldChar w:fldCharType="end"/>
+        </w:r>
+      </w:ins>
+      <w:r>
+        <w:t xml:space="preserve"> This is opposed to </w:t>
       </w:r>
       <w:r>
         <w:rPr>
@@ -3778,22 +4055,21 @@
     <w:p>
       <w:pPr>
         <w:pStyle w:val="Body"/>
-      </w:pPr>
-      <w:r>
-        <w:t xml:space="preserve">When we use trait objects, Rust must use dynamic dispatch. The compiler doesn’t know all the types that might be used with the code that’s using trait objects, so it doesn’t know which method implemented on which type to call. Instead, at runtime, Rust uses the </w:t>
-      </w:r>
-      <w:r>
-        <w:lastRenderedPageBreak/>
-        <w:t xml:space="preserve">pointers inside the trait object to know which method to call. This lookup incurs a runtime cost that doesn’t occur with static dispatch. Dynamic dispatch also prevents the compiler from choosing to inline a method’s code, which in turn prevents some optimizations, and Rust has some rules about where you can and cannot use dynamic dispatch, called </w:t>
-      </w:r>
-      <w:bookmarkStart w:id="51" w:name="_Hlk209006261"/>
+        <w:rPr>
+          <w:lang w:eastAsia="en-GB"/>
+        </w:rPr>
+      </w:pPr>
+      <w:r>
+        <w:t xml:space="preserve">When we use trait objects, Rust must use dynamic dispatch. The compiler doesn’t know all the types that might be used with the code that’s using trait objects, so it doesn’t know which method implemented on which type to call. Instead, at runtime, Rust uses the pointers inside the trait object to know which method to call. This lookup incurs a runtime cost that doesn’t occur with static dispatch. Dynamic dispatch also prevents the compiler from choosing to inline a method’s code, which in turn prevents some optimizations, and Rust has some rules about where you can and cannot use dynamic dispatch, called </w:t>
+      </w:r>
+      <w:bookmarkStart w:id="68" w:name="_Hlk209006261"/>
       <w:r>
         <w:rPr>
           <w:rStyle w:val="Italic"/>
         </w:rPr>
         <w:t>dyn compatibility</w:t>
       </w:r>
-      <w:bookmarkEnd w:id="51"/>
+      <w:bookmarkEnd w:id="68"/>
       <w:r>
         <w:t xml:space="preserve">, which you can learn more about in the reference at </w:t>
       </w:r>
@@ -3807,25 +4083,65 @@
       <w:r>
         <w:t>. However, we did get extra flexibility in the code that we wrote in Listing 18-5 and were able to support in Listing 18-9, so it’s a trade-off to consider.</w:t>
       </w:r>
+      <w:ins w:id="69" w:author="Carol Nichols" w:date="2025-10-04T20:18:00Z" w16du:dateUtc="2025-10-05T00:18:00Z">
+        <w:r>
+          <w:fldChar w:fldCharType="begin"/>
+        </w:r>
+        <w:r>
+          <w:instrText xml:space="preserve"> XE "trait objects:dynamic dispatch endRange" </w:instrText>
+        </w:r>
+        <w:r>
+          <w:fldChar w:fldCharType="end"/>
+        </w:r>
+        <w:r>
+          <w:fldChar w:fldCharType="begin"/>
+        </w:r>
+        <w:r>
+          <w:instrText xml:space="preserve"> XE "dynamic dispatch endRange" </w:instrText>
+        </w:r>
+        <w:r>
+          <w:fldChar w:fldCharType="end"/>
+        </w:r>
+        <w:r>
+          <w:fldChar w:fldCharType="begin"/>
+        </w:r>
+        <w:r>
+          <w:instrText xml:space="preserve"> XE "trait objects endRange" </w:instrText>
+        </w:r>
+        <w:r>
+          <w:fldChar w:fldCharType="end"/>
+        </w:r>
+      </w:ins>
     </w:p>
     <w:p>
       <w:pPr>
         <w:pStyle w:val="HeadA"/>
       </w:pPr>
-      <w:bookmarkStart w:id="52" w:name="_Toc206172174"/>
+      <w:bookmarkStart w:id="70" w:name="_Toc206172174"/>
       <w:r>
         <w:t>Implementing an Object-Oriented Design Pattern</w:t>
       </w:r>
-      <w:bookmarkEnd w:id="52"/>
+      <w:bookmarkEnd w:id="70"/>
     </w:p>
     <w:p>
       <w:pPr>
         <w:pStyle w:val="Body"/>
       </w:pPr>
+      <w:ins w:id="71" w:author="Carol Nichols" w:date="2025-10-04T20:18:00Z" w16du:dateUtc="2025-10-05T00:18:00Z">
+        <w:r>
+          <w:fldChar w:fldCharType="begin"/>
+        </w:r>
+        <w:r>
+          <w:instrText xml:space="preserve"> XE "state pattern startRange" </w:instrText>
+        </w:r>
+        <w:r>
+          <w:fldChar w:fldCharType="end"/>
+        </w:r>
+      </w:ins>
       <w:r>
         <w:t xml:space="preserve">The </w:t>
       </w:r>
-      <w:bookmarkStart w:id="53" w:name="_Hlk209006300"/>
+      <w:bookmarkStart w:id="72" w:name="_Hlk209006300"/>
       <w:r>
         <w:rPr>
           <w:rStyle w:val="Italic"/>
@@ -3835,9 +4151,23 @@
       <w:r>
         <w:t xml:space="preserve"> </w:t>
       </w:r>
-      <w:bookmarkEnd w:id="53"/>
-      <w:r>
-        <w:t xml:space="preserve">is an object-oriented design pattern. The crux of the pattern is that we define a set of states a value can have internally. The states are represented by a set of </w:t>
+      <w:bookmarkEnd w:id="72"/>
+      <w:r>
+        <w:t xml:space="preserve">is an object-oriented design pattern. The crux of the pattern is that we define a set of states a value can have internally. </w:t>
+      </w:r>
+      <w:ins w:id="73" w:author="Carol Nichols" w:date="2025-10-04T20:18:00Z" w16du:dateUtc="2025-10-05T00:18:00Z">
+        <w:r>
+          <w:fldChar w:fldCharType="begin"/>
+        </w:r>
+        <w:r>
+          <w:instrText xml:space="preserve"> XE "state objects startRange" </w:instrText>
+        </w:r>
+        <w:r>
+          <w:fldChar w:fldCharType="end"/>
+        </w:r>
+      </w:ins>
+      <w:r>
+        <w:t xml:space="preserve">The states are represented by a set of </w:t>
       </w:r>
       <w:r>
         <w:rPr>
@@ -3856,12 +4186,12 @@
       <w:r>
         <w:t xml:space="preserve">The state objects share functionality: </w:t>
       </w:r>
-      <w:del w:id="54" w:author="Audrey Doyle" w:date="2025-09-17T12:58:00Z" w16du:dateUtc="2025-09-17T16:58:00Z">
+      <w:del w:id="74" w:author="Audrey Doyle" w:date="2025-09-17T12:58:00Z" w16du:dateUtc="2025-09-17T16:58:00Z">
         <w:r>
           <w:delText xml:space="preserve">in </w:delText>
         </w:r>
       </w:del>
-      <w:ins w:id="55" w:author="Audrey Doyle" w:date="2025-09-17T12:58:00Z" w16du:dateUtc="2025-09-17T16:58:00Z">
+      <w:ins w:id="75" w:author="Audrey Doyle" w:date="2025-09-17T12:58:00Z" w16du:dateUtc="2025-09-17T16:58:00Z">
         <w:r>
           <w:t xml:space="preserve">In </w:t>
         </w:r>
@@ -3877,15 +4207,27 @@
       <w:r>
         <w:t>The advantage of using the state pattern is that, when the business requirements of the program change, we won’t need to change the code of the value holding the state or the code that uses the value. We’ll only need to update the code inside one of the state objects to change its rules or perhaps add more state objects.</w:t>
       </w:r>
+      <w:ins w:id="76" w:author="Carol Nichols" w:date="2025-10-04T20:18:00Z" w16du:dateUtc="2025-10-05T00:18:00Z">
+        <w:r>
+          <w:fldChar w:fldCharType="begin"/>
+        </w:r>
+        <w:r>
+          <w:instrText xml:space="preserve"> XE "state objects endRange" </w:instrText>
+        </w:r>
+        <w:r>
+          <w:fldChar w:fldCharType="end"/>
+        </w:r>
+      </w:ins>
     </w:p>
     <w:p>
       <w:pPr>
         <w:pStyle w:val="Body"/>
       </w:pPr>
       <w:r>
+        <w:lastRenderedPageBreak/>
         <w:t>First</w:t>
       </w:r>
-      <w:ins w:id="56" w:author="Audrey Doyle" w:date="2025-09-17T12:59:00Z" w16du:dateUtc="2025-09-17T16:59:00Z">
+      <w:ins w:id="77" w:author="Audrey Doyle" w:date="2025-09-17T12:59:00Z" w16du:dateUtc="2025-09-17T16:59:00Z">
         <w:r>
           <w:t>,</w:t>
         </w:r>
@@ -3893,12 +4235,12 @@
       <w:r>
         <w:t xml:space="preserve"> we’re going to implement the state pattern in a more traditional object-oriented way</w:t>
       </w:r>
-      <w:ins w:id="57" w:author="Audrey Doyle" w:date="2025-09-17T12:59:00Z" w16du:dateUtc="2025-09-17T16:59:00Z">
+      <w:ins w:id="78" w:author="Audrey Doyle" w:date="2025-09-17T12:59:00Z" w16du:dateUtc="2025-09-17T16:59:00Z">
         <w:r>
           <w:t>. T</w:t>
         </w:r>
       </w:ins>
-      <w:del w:id="58" w:author="Audrey Doyle" w:date="2025-09-17T12:59:00Z" w16du:dateUtc="2025-09-17T16:59:00Z">
+      <w:del w:id="79" w:author="Audrey Doyle" w:date="2025-09-17T12:59:00Z" w16du:dateUtc="2025-09-17T16:59:00Z">
         <w:r>
           <w:delText>, t</w:delText>
         </w:r>
@@ -3906,7 +4248,7 @@
       <w:r>
         <w:t>hen</w:t>
       </w:r>
-      <w:ins w:id="59" w:author="Audrey Doyle" w:date="2025-09-17T12:59:00Z" w16du:dateUtc="2025-09-17T16:59:00Z">
+      <w:ins w:id="80" w:author="Audrey Doyle" w:date="2025-09-17T12:59:00Z" w16du:dateUtc="2025-09-17T16:59:00Z">
         <w:r>
           <w:t>,</w:t>
         </w:r>
@@ -3968,10 +4310,9 @@
         </w:numPr>
       </w:pPr>
       <w:r>
-        <w:lastRenderedPageBreak/>
         <w:t>Only published blog posts return content to print</w:t>
       </w:r>
-      <w:del w:id="60" w:author="Audrey Doyle" w:date="2025-09-17T12:59:00Z" w16du:dateUtc="2025-09-17T16:59:00Z">
+      <w:del w:id="81" w:author="Audrey Doyle" w:date="2025-09-17T12:59:00Z" w16du:dateUtc="2025-09-17T16:59:00Z">
         <w:r>
           <w:delText>,</w:delText>
         </w:r>
@@ -3979,7 +4320,7 @@
       <w:r>
         <w:t xml:space="preserve"> so </w:t>
       </w:r>
-      <w:ins w:id="61" w:author="Audrey Doyle" w:date="2025-09-17T12:59:00Z" w16du:dateUtc="2025-09-17T16:59:00Z">
+      <w:ins w:id="82" w:author="Audrey Doyle" w:date="2025-09-17T12:59:00Z" w16du:dateUtc="2025-09-17T16:59:00Z">
         <w:r>
           <w:t xml:space="preserve">that </w:t>
         </w:r>
@@ -4000,13 +4341,13 @@
       <w:pPr>
         <w:pStyle w:val="HeadB"/>
       </w:pPr>
-      <w:bookmarkStart w:id="62" w:name="_Toc206172175"/>
-      <w:commentRangeStart w:id="63"/>
-      <w:commentRangeStart w:id="64"/>
+      <w:bookmarkStart w:id="83" w:name="_Toc206172175"/>
+      <w:commentRangeStart w:id="84"/>
+      <w:commentRangeStart w:id="85"/>
       <w:r>
         <w:t>A</w:t>
       </w:r>
-      <w:ins w:id="65" w:author="Carol Nichols" w:date="2025-10-04T19:53:00Z" w16du:dateUtc="2025-10-04T23:53:00Z">
+      <w:ins w:id="86" w:author="Carol Nichols" w:date="2025-10-04T19:53:00Z" w16du:dateUtc="2025-10-04T23:53:00Z">
         <w:r>
           <w:t>ttempting</w:t>
         </w:r>
@@ -4020,11 +4361,11 @@
       <w:r>
         <w:t xml:space="preserve">riented </w:t>
       </w:r>
-      <w:del w:id="66" w:author="Carol Nichols" w:date="2025-10-04T19:53:00Z" w16du:dateUtc="2025-10-04T23:53:00Z">
+      <w:del w:id="87" w:author="Carol Nichols" w:date="2025-10-04T19:53:00Z" w16du:dateUtc="2025-10-04T23:53:00Z">
         <w:r>
           <w:delText>Attempt</w:delText>
         </w:r>
-        <w:commentRangeEnd w:id="63"/>
+        <w:commentRangeEnd w:id="84"/>
         <w:r>
           <w:rPr>
             <w:rStyle w:val="CommentReference"/>
@@ -4036,11 +4377,11 @@
             <w:color w:val="auto"/>
             <w:lang w:val="en-CA"/>
           </w:rPr>
-          <w:commentReference w:id="63"/>
+          <w:commentReference w:id="84"/>
         </w:r>
       </w:del>
-      <w:bookmarkEnd w:id="62"/>
-      <w:commentRangeEnd w:id="64"/>
+      <w:bookmarkEnd w:id="83"/>
+      <w:commentRangeEnd w:id="85"/>
       <w:r>
         <w:rPr>
           <w:rStyle w:val="CommentReference"/>
@@ -4052,9 +4393,9 @@
           <w:color w:val="auto"/>
           <w:lang w:val="en-CA"/>
         </w:rPr>
-        <w:commentReference w:id="64"/>
-      </w:r>
-      <w:ins w:id="67" w:author="Carol Nichols" w:date="2025-10-04T19:53:00Z" w16du:dateUtc="2025-10-04T23:53:00Z">
+        <w:commentReference w:id="85"/>
+      </w:r>
+      <w:ins w:id="88" w:author="Carol Nichols" w:date="2025-10-04T19:53:00Z" w16du:dateUtc="2025-10-04T23:53:00Z">
         <w:r>
           <w:t>Style</w:t>
         </w:r>
@@ -4078,12 +4419,12 @@
       <w:r>
         <w:t xml:space="preserve">Listing 18-11 shows this workflow in code form: </w:t>
       </w:r>
-      <w:del w:id="68" w:author="Audrey Doyle" w:date="2025-09-17T13:00:00Z" w16du:dateUtc="2025-09-17T17:00:00Z">
+      <w:del w:id="89" w:author="Audrey Doyle" w:date="2025-09-17T13:00:00Z" w16du:dateUtc="2025-09-17T17:00:00Z">
         <w:r>
           <w:delText xml:space="preserve">this </w:delText>
         </w:r>
       </w:del>
-      <w:ins w:id="69" w:author="Audrey Doyle" w:date="2025-09-17T13:00:00Z" w16du:dateUtc="2025-09-17T17:00:00Z">
+      <w:ins w:id="90" w:author="Audrey Doyle" w:date="2025-09-17T13:00:00Z" w16du:dateUtc="2025-09-17T17:00:00Z">
         <w:r>
           <w:t xml:space="preserve">This </w:t>
         </w:r>
@@ -4244,6 +4585,7 @@
         <w:pStyle w:val="Code"/>
       </w:pPr>
       <w:r>
+        <w:lastRenderedPageBreak/>
         <w:t xml:space="preserve">  </w:t>
       </w:r>
       <w:r>
@@ -4352,11 +4694,7 @@
         <w:t>3</w:t>
       </w:r>
       <w:r>
-        <w:t xml:space="preserve">. An excellent unit test for this would be to assert that a draft blog post </w:t>
-      </w:r>
-      <w:r>
-        <w:lastRenderedPageBreak/>
-        <w:t xml:space="preserve">returns an empty string from the </w:t>
+        <w:t xml:space="preserve">. An excellent unit test for this would be to assert that a draft blog post returns an empty string from the </w:t>
       </w:r>
       <w:r>
         <w:rPr>
@@ -4469,11 +4807,11 @@
       <w:pPr>
         <w:pStyle w:val="HeadC"/>
       </w:pPr>
-      <w:bookmarkStart w:id="70" w:name="_Toc206172176"/>
+      <w:bookmarkStart w:id="91" w:name="_Toc206172176"/>
       <w:r>
         <w:t>Defining Post and Creating a New Instance</w:t>
       </w:r>
-      <w:bookmarkEnd w:id="70"/>
+      <w:bookmarkEnd w:id="91"/>
     </w:p>
     <w:p>
       <w:pPr>
@@ -4535,7 +4873,7 @@
       <w:r>
         <w:t>Then</w:t>
       </w:r>
-      <w:ins w:id="71" w:author="Audrey Doyle" w:date="2025-09-17T13:02:00Z" w16du:dateUtc="2025-09-17T17:02:00Z">
+      <w:ins w:id="92" w:author="Audrey Doyle" w:date="2025-09-17T13:02:00Z" w16du:dateUtc="2025-09-17T17:02:00Z">
         <w:r>
           <w:t>,</w:t>
         </w:r>
@@ -4626,6 +4964,7 @@
         <w:pStyle w:val="Code"/>
       </w:pPr>
       <w:r>
+        <w:lastRenderedPageBreak/>
         <w:t>}</w:t>
       </w:r>
     </w:p>
@@ -5021,11 +5360,11 @@
       <w:pPr>
         <w:pStyle w:val="HeadC"/>
       </w:pPr>
-      <w:bookmarkStart w:id="72" w:name="_Toc206172177"/>
+      <w:bookmarkStart w:id="93" w:name="_Toc206172177"/>
       <w:r>
         <w:t>Storing the Text of the Post Content</w:t>
       </w:r>
-      <w:bookmarkEnd w:id="72"/>
+      <w:bookmarkEnd w:id="93"/>
     </w:p>
     <w:p>
       <w:pPr>
@@ -5151,6 +5490,7 @@
         <w:pStyle w:val="Code"/>
       </w:pPr>
       <w:r>
+        <w:lastRenderedPageBreak/>
         <w:t xml:space="preserve">        self.content.push_str(text);</w:t>
       </w:r>
     </w:p>
@@ -5295,11 +5635,7 @@
         <w:t>add_text</w:t>
       </w:r>
       <w:r>
-        <w:t xml:space="preserve"> method doesn’t </w:t>
-      </w:r>
-      <w:r>
-        <w:lastRenderedPageBreak/>
-        <w:t xml:space="preserve">interact with the </w:t>
+        <w:t xml:space="preserve"> method doesn’t interact with the </w:t>
       </w:r>
       <w:r>
         <w:rPr>
@@ -5315,11 +5651,11 @@
       <w:pPr>
         <w:pStyle w:val="HeadC"/>
       </w:pPr>
-      <w:bookmarkStart w:id="73" w:name="_Toc206172178"/>
+      <w:bookmarkStart w:id="94" w:name="_Toc206172178"/>
       <w:r>
         <w:t xml:space="preserve">Ensuring </w:t>
       </w:r>
-      <w:ins w:id="74" w:author="Audrey Doyle" w:date="2025-09-17T13:10:00Z" w16du:dateUtc="2025-09-17T17:10:00Z">
+      <w:ins w:id="95" w:author="Audrey Doyle" w:date="2025-09-17T13:10:00Z" w16du:dateUtc="2025-09-17T17:10:00Z">
         <w:r>
           <w:t xml:space="preserve">That </w:t>
         </w:r>
@@ -5327,7 +5663,7 @@
       <w:r>
         <w:t>the Content of a Draft Post Is Empty</w:t>
       </w:r>
-      <w:bookmarkEnd w:id="73"/>
+      <w:bookmarkEnd w:id="94"/>
     </w:p>
     <w:p>
       <w:pPr>
@@ -5354,7 +5690,7 @@
       <w:r>
         <w:t xml:space="preserve"> method to return an empty string slice because the post is still in the draft state, as shown</w:t>
       </w:r>
-      <w:del w:id="75" w:author="Carol Nichols" w:date="2025-10-04T20:03:00Z" w16du:dateUtc="2025-10-05T00:03:00Z">
+      <w:del w:id="96" w:author="Carol Nichols" w:date="2025-10-04T20:03:00Z" w16du:dateUtc="2025-10-05T00:03:00Z">
         <w:r>
           <w:delText xml:space="preserve"> at </w:delText>
         </w:r>
@@ -5368,12 +5704,12 @@
       <w:r>
         <w:t xml:space="preserve"> </w:t>
       </w:r>
-      <w:ins w:id="76" w:author="Carol Nichols" w:date="2025-10-04T20:03:00Z" w16du:dateUtc="2025-10-05T00:03:00Z">
+      <w:ins w:id="97" w:author="Carol Nichols" w:date="2025-10-04T20:03:00Z" w16du:dateUtc="2025-10-05T00:03:00Z">
         <w:r>
           <w:t>by</w:t>
         </w:r>
       </w:ins>
-      <w:del w:id="77" w:author="Carol Nichols" w:date="2025-10-04T20:03:00Z" w16du:dateUtc="2025-10-05T00:03:00Z">
+      <w:del w:id="98" w:author="Carol Nichols" w:date="2025-10-04T20:03:00Z" w16du:dateUtc="2025-10-05T00:03:00Z">
         <w:r>
           <w:delText>in</w:delText>
         </w:r>
@@ -5381,14 +5717,14 @@
       <w:r>
         <w:t xml:space="preserve"> </w:t>
       </w:r>
-      <w:ins w:id="78" w:author="Carol Nichols" w:date="2025-10-04T20:03:00Z" w16du:dateUtc="2025-10-05T00:03:00Z">
+      <w:ins w:id="99" w:author="Carol Nichols" w:date="2025-10-04T20:03:00Z" w16du:dateUtc="2025-10-05T00:03:00Z">
         <w:r>
           <w:t xml:space="preserve">the first </w:t>
         </w:r>
         <w:r>
           <w:rPr>
             <w:rStyle w:val="Literal"/>
-            <w:rPrChange w:id="79" w:author="Carol Nichols" w:date="2025-10-04T20:03:00Z" w16du:dateUtc="2025-10-05T00:03:00Z">
+            <w:rPrChange w:id="100" w:author="Carol Nichols" w:date="2025-10-04T20:03:00Z" w16du:dateUtc="2025-10-05T00:03:00Z">
               <w:rPr/>
             </w:rPrChange>
           </w:rPr>
@@ -5401,7 +5737,7 @@
       <w:r>
         <w:t>Listing 18-11</w:t>
       </w:r>
-      <w:ins w:id="80" w:author="Carol Nichols" w:date="2025-10-04T20:03:00Z" w16du:dateUtc="2025-10-05T00:03:00Z">
+      <w:ins w:id="101" w:author="Carol Nichols" w:date="2025-10-04T20:03:00Z" w16du:dateUtc="2025-10-05T00:03:00Z">
         <w:r>
           <w:t> </w:t>
         </w:r>
@@ -5424,7 +5760,7 @@
       <w:r>
         <w:t xml:space="preserve"> method with the simplest thing that will fulfill this requirement: always returning an empty string slice. We’ll change this later once we implement the ability to change a post’s state so </w:t>
       </w:r>
-      <w:ins w:id="81" w:author="Audrey Doyle" w:date="2025-09-17T13:10:00Z" w16du:dateUtc="2025-09-17T17:10:00Z">
+      <w:ins w:id="102" w:author="Audrey Doyle" w:date="2025-09-17T13:10:00Z" w16du:dateUtc="2025-09-17T17:10:00Z">
         <w:r>
           <w:t xml:space="preserve">that </w:t>
         </w:r>
@@ -5554,19 +5890,19 @@
       <w:r>
         <w:t xml:space="preserve"> method, everything in Listing 18-11 </w:t>
       </w:r>
-      <w:del w:id="82" w:author="Carol Nichols" w:date="2025-10-04T20:06:00Z" w16du:dateUtc="2025-10-05T00:06:00Z">
+      <w:del w:id="103" w:author="Carol Nichols" w:date="2025-10-04T20:06:00Z" w16du:dateUtc="2025-10-05T00:06:00Z">
         <w:r>
           <w:delText>up to the line at</w:delText>
         </w:r>
       </w:del>
-      <w:ins w:id="83" w:author="Carol Nichols" w:date="2025-10-04T20:06:00Z" w16du:dateUtc="2025-10-05T00:06:00Z">
+      <w:ins w:id="104" w:author="Carol Nichols" w:date="2025-10-04T20:06:00Z" w16du:dateUtc="2025-10-05T00:06:00Z">
         <w:r>
           <w:t xml:space="preserve">through the first </w:t>
         </w:r>
         <w:r>
           <w:rPr>
             <w:rStyle w:val="Literal"/>
-            <w:rPrChange w:id="84" w:author="Carol Nichols" w:date="2025-10-04T20:06:00Z" w16du:dateUtc="2025-10-05T00:06:00Z">
+            <w:rPrChange w:id="105" w:author="Carol Nichols" w:date="2025-10-04T20:06:00Z" w16du:dateUtc="2025-10-05T00:06:00Z">
               <w:rPr/>
             </w:rPrChange>
           </w:rPr>
@@ -5590,11 +5926,11 @@
       <w:pPr>
         <w:pStyle w:val="HeadC"/>
       </w:pPr>
-      <w:bookmarkStart w:id="85" w:name="_Toc206172179"/>
+      <w:bookmarkStart w:id="106" w:name="_Toc206172179"/>
       <w:r>
         <w:t>Requesting a Review</w:t>
       </w:r>
-      <w:ins w:id="86" w:author="Audrey Doyle" w:date="2025-09-17T13:28:00Z" w16du:dateUtc="2025-09-17T17:28:00Z">
+      <w:ins w:id="107" w:author="Audrey Doyle" w:date="2025-09-17T13:28:00Z" w16du:dateUtc="2025-09-17T17:28:00Z">
         <w:r>
           <w:t>, Which</w:t>
         </w:r>
@@ -5602,7 +5938,7 @@
       <w:r>
         <w:t xml:space="preserve"> Changes the Post’s State</w:t>
       </w:r>
-      <w:bookmarkEnd w:id="85"/>
+      <w:bookmarkEnd w:id="106"/>
     </w:p>
     <w:p>
       <w:pPr>
@@ -5635,6 +5971,7 @@
         <w:pStyle w:val="CodeLabel"/>
       </w:pPr>
       <w:r>
+        <w:lastRenderedPageBreak/>
         <w:t>src/lib.rs</w:t>
       </w:r>
     </w:p>
@@ -5780,7 +6117,6 @@
         <w:pStyle w:val="Code"/>
       </w:pPr>
       <w:r>
-        <w:lastRenderedPageBreak/>
         <w:t>}</w:t>
       </w:r>
     </w:p>
@@ -5959,7 +6295,7 @@
       <w:r>
         <w:t xml:space="preserve"> trait</w:t>
       </w:r>
-      <w:del w:id="87" w:author="Audrey Doyle" w:date="2025-09-17T13:11:00Z" w16du:dateUtc="2025-09-17T17:11:00Z">
+      <w:del w:id="108" w:author="Audrey Doyle" w:date="2025-09-17T13:11:00Z" w16du:dateUtc="2025-09-17T17:11:00Z">
         <w:r>
           <w:br/>
         </w:r>
@@ -6008,7 +6344,7 @@
       <w:r>
         <w:t>. Then</w:t>
       </w:r>
-      <w:ins w:id="88" w:author="Audrey Doyle" w:date="2025-09-17T13:11:00Z" w16du:dateUtc="2025-09-17T17:11:00Z">
+      <w:ins w:id="109" w:author="Audrey Doyle" w:date="2025-09-17T13:11:00Z" w16du:dateUtc="2025-09-17T17:11:00Z">
         <w:r>
           <w:t>,</w:t>
         </w:r>
@@ -6150,7 +6486,7 @@
       <w:r>
         <w:t xml:space="preserve">, invalidating the old state so </w:t>
       </w:r>
-      <w:ins w:id="89" w:author="Audrey Doyle" w:date="2025-09-17T13:11:00Z" w16du:dateUtc="2025-09-17T17:11:00Z">
+      <w:ins w:id="110" w:author="Audrey Doyle" w:date="2025-09-17T13:11:00Z" w16du:dateUtc="2025-09-17T17:11:00Z">
         <w:r>
           <w:t xml:space="preserve">that </w:t>
         </w:r>
@@ -6211,12 +6547,12 @@
       <w:r>
         <w:t xml:space="preserve"> comes in: </w:t>
       </w:r>
-      <w:del w:id="90" w:author="Audrey Doyle" w:date="2025-09-17T13:11:00Z" w16du:dateUtc="2025-09-17T17:11:00Z">
+      <w:del w:id="111" w:author="Audrey Doyle" w:date="2025-09-17T13:11:00Z" w16du:dateUtc="2025-09-17T17:11:00Z">
         <w:r>
           <w:delText xml:space="preserve">we </w:delText>
         </w:r>
       </w:del>
-      <w:ins w:id="91" w:author="Audrey Doyle" w:date="2025-09-17T13:11:00Z" w16du:dateUtc="2025-09-17T17:11:00Z">
+      <w:ins w:id="112" w:author="Audrey Doyle" w:date="2025-09-17T13:11:00Z" w16du:dateUtc="2025-09-17T17:11:00Z">
         <w:r>
           <w:t xml:space="preserve">We </w:t>
         </w:r>
@@ -6231,7 +6567,11 @@
         <w:t>take</w:t>
       </w:r>
       <w:r>
-        <w:t xml:space="preserve"> method to take the </w:t>
+        <w:t xml:space="preserve"> method to </w:t>
+      </w:r>
+      <w:r>
+        <w:lastRenderedPageBreak/>
+        <w:t xml:space="preserve">take the </w:t>
       </w:r>
       <w:r>
         <w:rPr>
@@ -6287,7 +6627,7 @@
       <w:r>
         <w:t xml:space="preserve"> rather than borrowing it. Then</w:t>
       </w:r>
-      <w:ins w:id="92" w:author="Audrey Doyle" w:date="2025-09-17T13:12:00Z" w16du:dateUtc="2025-09-17T17:12:00Z">
+      <w:ins w:id="113" w:author="Audrey Doyle" w:date="2025-09-17T13:12:00Z" w16du:dateUtc="2025-09-17T17:12:00Z">
         <w:r>
           <w:t>,</w:t>
         </w:r>
@@ -6343,13 +6683,12 @@
         <w:rPr>
           <w:rStyle w:val="Literal"/>
         </w:rPr>
-        <w:lastRenderedPageBreak/>
         <w:t>state</w:t>
       </w:r>
       <w:r>
         <w:t xml:space="preserve"> value. This ensures</w:t>
       </w:r>
-      <w:ins w:id="93" w:author="Audrey Doyle" w:date="2025-09-17T13:12:00Z" w16du:dateUtc="2025-09-17T17:12:00Z">
+      <w:ins w:id="114" w:author="Audrey Doyle" w:date="2025-09-17T13:12:00Z" w16du:dateUtc="2025-09-17T17:12:00Z">
         <w:r>
           <w:t xml:space="preserve"> that</w:t>
         </w:r>
@@ -6472,12 +6811,12 @@
       <w:r>
         <w:t xml:space="preserve">Now we can start seeing the advantages of the state pattern: </w:t>
       </w:r>
-      <w:del w:id="94" w:author="Audrey Doyle" w:date="2025-09-17T13:12:00Z" w16du:dateUtc="2025-09-17T17:12:00Z">
+      <w:del w:id="115" w:author="Audrey Doyle" w:date="2025-09-17T13:12:00Z" w16du:dateUtc="2025-09-17T17:12:00Z">
         <w:r>
           <w:delText xml:space="preserve">the </w:delText>
         </w:r>
       </w:del>
-      <w:ins w:id="95" w:author="Audrey Doyle" w:date="2025-09-17T13:12:00Z" w16du:dateUtc="2025-09-17T17:12:00Z">
+      <w:ins w:id="116" w:author="Audrey Doyle" w:date="2025-09-17T13:12:00Z" w16du:dateUtc="2025-09-17T17:12:00Z">
         <w:r>
           <w:t xml:space="preserve">The </w:t>
         </w:r>
@@ -6571,19 +6910,19 @@
       <w:r>
         <w:t xml:space="preserve"> state. </w:t>
       </w:r>
-      <w:commentRangeStart w:id="96"/>
-      <w:commentRangeStart w:id="97"/>
+      <w:commentRangeStart w:id="117"/>
+      <w:commentRangeStart w:id="118"/>
       <w:r>
         <w:t>Listing 18-11 now works up to th</w:t>
       </w:r>
-      <w:ins w:id="98" w:author="Carol Nichols" w:date="2025-10-04T20:08:00Z" w16du:dateUtc="2025-10-05T00:08:00Z">
+      <w:ins w:id="119" w:author="Carol Nichols" w:date="2025-10-04T20:08:00Z" w16du:dateUtc="2025-10-05T00:08:00Z">
         <w:r>
           <w:t xml:space="preserve">e second </w:t>
         </w:r>
         <w:r>
           <w:rPr>
             <w:rStyle w:val="Literal"/>
-            <w:rPrChange w:id="99" w:author="Carol Nichols" w:date="2025-10-04T20:09:00Z" w16du:dateUtc="2025-10-05T00:09:00Z">
+            <w:rPrChange w:id="120" w:author="Carol Nichols" w:date="2025-10-04T20:09:00Z" w16du:dateUtc="2025-10-05T00:09:00Z">
               <w:rPr/>
             </w:rPrChange>
           </w:rPr>
@@ -6593,25 +6932,25 @@
           <w:t xml:space="preserve"> </w:t>
         </w:r>
       </w:ins>
-      <w:ins w:id="100" w:author="Carol Nichols" w:date="2025-10-04T20:09:00Z" w16du:dateUtc="2025-10-05T00:09:00Z">
+      <w:ins w:id="121" w:author="Carol Nichols" w:date="2025-10-04T20:09:00Z" w16du:dateUtc="2025-10-05T00:09:00Z">
         <w:r>
           <w:t>call</w:t>
         </w:r>
       </w:ins>
-      <w:del w:id="101" w:author="Carol Nichols" w:date="2025-10-04T20:08:00Z" w16du:dateUtc="2025-10-05T00:08:00Z">
+      <w:del w:id="122" w:author="Carol Nichols" w:date="2025-10-04T20:08:00Z" w16du:dateUtc="2025-10-05T00:08:00Z">
         <w:r>
           <w:delText>e</w:delText>
         </w:r>
       </w:del>
-      <w:ins w:id="102" w:author="Eva Morrow" w:date="2025-07-14T15:18:00Z">
-        <w:del w:id="103" w:author="Carol Nichols" w:date="2025-10-04T20:08:00Z" w16du:dateUtc="2025-10-05T00:08:00Z">
+      <w:ins w:id="123" w:author="Eva Morrow" w:date="2025-07-14T15:18:00Z">
+        <w:del w:id="124" w:author="Carol Nichols" w:date="2025-10-04T20:08:00Z" w16du:dateUtc="2025-10-05T00:08:00Z">
           <w:r>
             <w:delText xml:space="preserve"> </w:delText>
           </w:r>
           <w:r>
             <w:rPr>
               <w:rStyle w:val="Literal"/>
-              <w:rPrChange w:id="104" w:author="Eva Morrow" w:date="2025-07-14T15:18:00Z">
+              <w:rPrChange w:id="125" w:author="Eva Morrow" w:date="2025-07-14T15:18:00Z">
                 <w:rPr/>
               </w:rPrChange>
             </w:rPr>
@@ -6619,12 +6958,12 @@
           </w:r>
         </w:del>
       </w:ins>
-      <w:del w:id="105" w:author="Carol Nichols" w:date="2025-10-04T20:08:00Z" w16du:dateUtc="2025-10-05T00:08:00Z">
+      <w:del w:id="126" w:author="Carol Nichols" w:date="2025-10-04T20:08:00Z" w16du:dateUtc="2025-10-05T00:08:00Z">
         <w:r>
           <w:delText xml:space="preserve"> line</w:delText>
         </w:r>
       </w:del>
-      <w:del w:id="106" w:author="Carol Nichols" w:date="2025-10-04T20:09:00Z" w16du:dateUtc="2025-10-05T00:09:00Z">
+      <w:del w:id="127" w:author="Carol Nichols" w:date="2025-10-04T20:09:00Z" w16du:dateUtc="2025-10-05T00:09:00Z">
         <w:r>
           <w:delText xml:space="preserve"> at</w:delText>
         </w:r>
@@ -6641,7 +6980,7 @@
       <w:r>
         <w:t>!</w:t>
       </w:r>
-      <w:commentRangeEnd w:id="96"/>
+      <w:commentRangeEnd w:id="117"/>
       <w:r>
         <w:rPr>
           <w:rStyle w:val="CommentReference"/>
@@ -6649,9 +6988,9 @@
           <w:color w:val="auto"/>
           <w:lang w:val="en-CA"/>
         </w:rPr>
-        <w:commentReference w:id="96"/>
-      </w:r>
-      <w:commentRangeEnd w:id="97"/>
+        <w:commentReference w:id="117"/>
+      </w:r>
+      <w:commentRangeEnd w:id="118"/>
       <w:r>
         <w:rPr>
           <w:rStyle w:val="CommentReference"/>
@@ -6659,14 +6998,14 @@
           <w:color w:val="auto"/>
           <w:lang w:val="en-CA"/>
         </w:rPr>
-        <w:commentReference w:id="97"/>
+        <w:commentReference w:id="118"/>
       </w:r>
     </w:p>
     <w:p>
       <w:pPr>
         <w:pStyle w:val="HeadC"/>
       </w:pPr>
-      <w:bookmarkStart w:id="107" w:name="_Toc206172180"/>
+      <w:bookmarkStart w:id="128" w:name="_Toc206172180"/>
       <w:r>
         <w:t xml:space="preserve">Adding approve to Change </w:t>
       </w:r>
@@ -6679,7 +7018,7 @@
       <w:r>
         <w:t>r</w:t>
       </w:r>
-      <w:bookmarkEnd w:id="107"/>
+      <w:bookmarkEnd w:id="128"/>
     </w:p>
     <w:p>
       <w:pPr>
@@ -6706,12 +7045,12 @@
       <w:r>
         <w:t xml:space="preserve"> method: </w:t>
       </w:r>
-      <w:del w:id="108" w:author="Audrey Doyle" w:date="2025-09-17T13:13:00Z" w16du:dateUtc="2025-09-17T17:13:00Z">
+      <w:del w:id="129" w:author="Audrey Doyle" w:date="2025-09-17T13:13:00Z" w16du:dateUtc="2025-09-17T17:13:00Z">
         <w:r>
           <w:delText xml:space="preserve">it </w:delText>
         </w:r>
       </w:del>
-      <w:ins w:id="109" w:author="Audrey Doyle" w:date="2025-09-17T13:13:00Z" w16du:dateUtc="2025-09-17T17:13:00Z">
+      <w:ins w:id="130" w:author="Audrey Doyle" w:date="2025-09-17T13:13:00Z" w16du:dateUtc="2025-09-17T17:13:00Z">
         <w:r>
           <w:t xml:space="preserve">It </w:t>
         </w:r>
@@ -6827,6 +7166,7 @@
         <w:rPr>
           <w:rStyle w:val="LiteralGray"/>
         </w:rPr>
+        <w:lastRenderedPageBreak/>
         <w:t>trait State {</w:t>
       </w:r>
     </w:p>
@@ -6926,7 +7266,6 @@
         <w:pStyle w:val="Code"/>
       </w:pPr>
       <w:r>
-        <w:lastRenderedPageBreak/>
         <w:t xml:space="preserve">      </w:t>
       </w:r>
       <w:r>
@@ -7109,15 +7448,15 @@
       <w:pPr>
         <w:pStyle w:val="Code"/>
         <w:rPr>
-          <w:ins w:id="110" w:author="Audrey Doyle" w:date="2025-09-17T13:26:00Z" w16du:dateUtc="2025-09-17T17:26:00Z"/>
-        </w:rPr>
-      </w:pPr>
-    </w:p>
-    <w:p>
-      <w:pPr>
-        <w:pStyle w:val="Code"/>
-      </w:pPr>
-      <w:del w:id="111" w:author="Audrey Doyle" w:date="2025-09-17T13:26:00Z" w16du:dateUtc="2025-09-17T17:26:00Z">
+          <w:ins w:id="131" w:author="Audrey Doyle" w:date="2025-09-17T13:26:00Z" w16du:dateUtc="2025-09-17T17:26:00Z"/>
+        </w:rPr>
+      </w:pPr>
+    </w:p>
+    <w:p>
+      <w:pPr>
+        <w:pStyle w:val="Code"/>
+      </w:pPr>
+      <w:del w:id="132" w:author="Audrey Doyle" w:date="2025-09-17T13:26:00Z" w16du:dateUtc="2025-09-17T17:26:00Z">
         <w:r>
           <w:br/>
         </w:r>
@@ -7395,6 +7734,7 @@
         <w:pStyle w:val="Body"/>
       </w:pPr>
       <w:r>
+        <w:lastRenderedPageBreak/>
         <w:t xml:space="preserve">Now we need to update the </w:t>
       </w:r>
       <w:r>
@@ -7528,7 +7868,6 @@
         <w:rPr>
           <w:rStyle w:val="LiteralGray"/>
         </w:rPr>
-        <w:lastRenderedPageBreak/>
         <w:t xml:space="preserve">    }</w:t>
       </w:r>
     </w:p>
@@ -7652,7 +7991,7 @@
       <w:r>
         <w:t>) as an argument. Then</w:t>
       </w:r>
-      <w:ins w:id="112" w:author="Audrey Doyle" w:date="2025-09-17T13:14:00Z" w16du:dateUtc="2025-09-17T17:14:00Z">
+      <w:ins w:id="133" w:author="Audrey Doyle" w:date="2025-09-17T13:14:00Z" w16du:dateUtc="2025-09-17T17:14:00Z">
         <w:r>
           <w:t>,</w:t>
         </w:r>
@@ -7776,7 +8115,7 @@
       <w:r>
         <w:t xml:space="preserve"> of the function parameter.</w:t>
       </w:r>
-      <w:del w:id="113" w:author="Audrey Doyle" w:date="2025-09-17T13:14:00Z" w16du:dateUtc="2025-09-17T17:14:00Z">
+      <w:del w:id="134" w:author="Audrey Doyle" w:date="2025-09-17T13:14:00Z" w16du:dateUtc="2025-09-17T17:14:00Z">
         <w:r>
           <w:br/>
         </w:r>
@@ -7798,14 +8137,14 @@
       <w:r>
         <w:t xml:space="preserve"> method, which we know will never panic because we know the methods on </w:t>
       </w:r>
-      <w:bookmarkStart w:id="114" w:name="_Hlk203066257"/>
+      <w:bookmarkStart w:id="135" w:name="_Hlk203066257"/>
       <w:r>
         <w:rPr>
           <w:rStyle w:val="Literal"/>
         </w:rPr>
         <w:t>Post</w:t>
       </w:r>
-      <w:bookmarkEnd w:id="114"/>
+      <w:bookmarkEnd w:id="135"/>
       <w:r>
         <w:t xml:space="preserve"> ensure that </w:t>
       </w:r>
@@ -7830,13 +8169,13 @@
       <w:r>
         <w:rPr>
           <w:rStyle w:val="Xref"/>
-          <w:rPrChange w:id="115" w:author="Audrey Doyle" w:date="2025-09-17T13:15:00Z" w16du:dateUtc="2025-09-17T17:15:00Z">
+          <w:rPrChange w:id="136" w:author="Audrey Doyle" w:date="2025-09-17T13:15:00Z" w16du:dateUtc="2025-09-17T17:15:00Z">
             <w:rPr/>
           </w:rPrChange>
         </w:rPr>
         <w:t>“</w:t>
       </w:r>
-      <w:ins w:id="116" w:author="Carol Nichols" w:date="2025-10-04T19:55:00Z" w16du:dateUtc="2025-10-04T23:55:00Z">
+      <w:ins w:id="137" w:author="Carol Nichols" w:date="2025-10-04T19:55:00Z" w16du:dateUtc="2025-10-04T23:55:00Z">
         <w:r>
           <w:rPr>
             <w:rStyle w:val="Xref"/>
@@ -7844,16 +8183,16 @@
           <w:t>When You Have More Information Than the Compiler</w:t>
         </w:r>
       </w:ins>
-      <w:commentRangeStart w:id="117"/>
-      <w:commentRangeStart w:id="118"/>
-      <w:del w:id="119" w:author="Carol Nichols" w:date="2025-10-04T19:55:00Z" w16du:dateUtc="2025-10-04T23:55:00Z">
+      <w:commentRangeStart w:id="138"/>
+      <w:commentRangeStart w:id="139"/>
+      <w:del w:id="140" w:author="Carol Nichols" w:date="2025-10-04T19:55:00Z" w16du:dateUtc="2025-10-04T23:55:00Z">
         <w:r>
           <w:rPr>
             <w:rStyle w:val="Xref"/>
           </w:rPr>
           <w:delText>Cases in Which You Have More Information Than the Compiler</w:delText>
         </w:r>
-        <w:commentRangeEnd w:id="117"/>
+        <w:commentRangeEnd w:id="138"/>
         <w:r>
           <w:rPr>
             <w:rStyle w:val="CommentReference"/>
@@ -7861,10 +8200,10 @@
             <w:color w:val="auto"/>
             <w:lang w:val="en-CA"/>
           </w:rPr>
-          <w:commentReference w:id="117"/>
+          <w:commentReference w:id="138"/>
         </w:r>
       </w:del>
-      <w:commentRangeEnd w:id="118"/>
+      <w:commentRangeEnd w:id="139"/>
       <w:r>
         <w:rPr>
           <w:rStyle w:val="CommentReference"/>
@@ -7872,12 +8211,12 @@
           <w:color w:val="auto"/>
           <w:lang w:val="en-CA"/>
         </w:rPr>
-        <w:commentReference w:id="118"/>
+        <w:commentReference w:id="139"/>
       </w:r>
       <w:r>
         <w:rPr>
           <w:rStyle w:val="Xref"/>
-          <w:rPrChange w:id="120" w:author="Audrey Doyle" w:date="2025-09-17T13:15:00Z" w16du:dateUtc="2025-09-17T17:15:00Z">
+          <w:rPrChange w:id="141" w:author="Audrey Doyle" w:date="2025-09-17T13:15:00Z" w16du:dateUtc="2025-09-17T17:15:00Z">
             <w:rPr/>
           </w:rPrChange>
         </w:rPr>
@@ -7957,7 +8296,7 @@
       <w:r>
         <w:t xml:space="preserve"> so </w:t>
       </w:r>
-      <w:ins w:id="121" w:author="Audrey Doyle" w:date="2025-09-17T13:16:00Z" w16du:dateUtc="2025-09-17T17:16:00Z">
+      <w:ins w:id="142" w:author="Audrey Doyle" w:date="2025-09-17T13:16:00Z" w16du:dateUtc="2025-09-17T17:16:00Z">
         <w:r>
           <w:t xml:space="preserve">that </w:t>
         </w:r>
@@ -7974,14 +8313,14 @@
       <w:r>
         <w:t xml:space="preserve"> method will ultimately be called on the type that implements the </w:t>
       </w:r>
-      <w:bookmarkStart w:id="122" w:name="_Hlk203066234"/>
+      <w:bookmarkStart w:id="143" w:name="_Hlk203066234"/>
       <w:r>
         <w:rPr>
           <w:rStyle w:val="Literal"/>
         </w:rPr>
         <w:t>State</w:t>
       </w:r>
-      <w:bookmarkEnd w:id="122"/>
+      <w:bookmarkEnd w:id="143"/>
       <w:r>
         <w:t xml:space="preserve"> trait. That means we need to add </w:t>
       </w:r>
@@ -8020,6 +8359,7 @@
         <w:rPr>
           <w:rStyle w:val="LiteralGray"/>
         </w:rPr>
+        <w:lastRenderedPageBreak/>
         <w:t>trait State {</w:t>
       </w:r>
     </w:p>
@@ -8132,7 +8472,6 @@
         <w:rPr>
           <w:rStyle w:val="LiteralGray"/>
         </w:rPr>
-        <w:lastRenderedPageBreak/>
         <w:t>impl State for Published {</w:t>
       </w:r>
     </w:p>
@@ -8250,14 +8589,14 @@
       <w:r>
         <w:t xml:space="preserve">. That means we don’t need to implement </w:t>
       </w:r>
-      <w:bookmarkStart w:id="123" w:name="_Hlk203066222"/>
+      <w:bookmarkStart w:id="144" w:name="_Hlk203066222"/>
       <w:r>
         <w:rPr>
           <w:rStyle w:val="Literal"/>
         </w:rPr>
         <w:t>content</w:t>
       </w:r>
-      <w:bookmarkEnd w:id="123"/>
+      <w:bookmarkEnd w:id="144"/>
       <w:r>
         <w:t xml:space="preserve"> on the </w:t>
       </w:r>
@@ -8327,14 +8666,14 @@
       <w:r>
         <w:t xml:space="preserve"> method on </w:t>
       </w:r>
-      <w:bookmarkStart w:id="124" w:name="_Hlk203066273"/>
+      <w:bookmarkStart w:id="145" w:name="_Hlk203066273"/>
       <w:r>
         <w:rPr>
           <w:rStyle w:val="Literal"/>
         </w:rPr>
         <w:t>State</w:t>
       </w:r>
-      <w:bookmarkEnd w:id="124"/>
+      <w:bookmarkEnd w:id="145"/>
       <w:r>
         <w:t xml:space="preserve"> determine the content of the </w:t>
       </w:r>
@@ -8450,11 +8789,11 @@
       <w:r>
         <w:t xml:space="preserve">You may have been wondering why we didn’t use an </w:t>
       </w:r>
-      <w:commentRangeStart w:id="125"/>
-      <w:commentRangeStart w:id="126"/>
-      <w:r>
-        <w:rPr>
-          <w:rPrChange w:id="127" w:author="Carol Nichols" w:date="2025-10-04T19:56:00Z" w16du:dateUtc="2025-10-04T23:56:00Z">
+      <w:commentRangeStart w:id="146"/>
+      <w:commentRangeStart w:id="147"/>
+      <w:r>
+        <w:rPr>
+          <w:rPrChange w:id="148" w:author="Carol Nichols" w:date="2025-10-04T19:56:00Z" w16du:dateUtc="2025-10-04T23:56:00Z">
             <w:rPr>
               <w:rStyle w:val="Literal"/>
             </w:rPr>
@@ -8465,7 +8804,7 @@
       <w:r>
         <w:t xml:space="preserve"> </w:t>
       </w:r>
-      <w:commentRangeEnd w:id="125"/>
+      <w:commentRangeEnd w:id="146"/>
       <w:r>
         <w:rPr>
           <w:rStyle w:val="CommentReference"/>
@@ -8473,9 +8812,9 @@
           <w:color w:val="auto"/>
           <w:lang w:val="en-CA"/>
         </w:rPr>
-        <w:commentReference w:id="125"/>
-      </w:r>
-      <w:commentRangeEnd w:id="126"/>
+        <w:commentReference w:id="146"/>
+      </w:r>
+      <w:commentRangeEnd w:id="147"/>
       <w:r>
         <w:rPr>
           <w:rStyle w:val="CommentReference"/>
@@ -8483,7 +8822,7 @@
           <w:color w:val="auto"/>
           <w:lang w:val="en-CA"/>
         </w:rPr>
-        <w:commentReference w:id="126"/>
+        <w:commentReference w:id="147"/>
       </w:r>
       <w:r>
         <w:t xml:space="preserve">with the different possible post states as variants. That’s certainly a possible solution; try it and compare the end results to see which you prefer! One disadvantage of using an enum is that every place that checks the value of the enum will need a </w:t>
@@ -8502,14 +8841,15 @@
       <w:pPr>
         <w:pStyle w:val="HeadC"/>
       </w:pPr>
-      <w:bookmarkStart w:id="128" w:name="_Toc206172181"/>
-      <w:r>
+      <w:bookmarkStart w:id="149" w:name="_Toc206172181"/>
+      <w:r>
+        <w:lastRenderedPageBreak/>
         <w:t>Evaluating</w:t>
       </w:r>
       <w:r>
         <w:t xml:space="preserve"> the State Pattern</w:t>
       </w:r>
-      <w:bookmarkEnd w:id="128"/>
+      <w:bookmarkEnd w:id="149"/>
     </w:p>
     <w:p>
       <w:pPr>
@@ -8527,12 +8867,12 @@
       <w:r>
         <w:t xml:space="preserve"> know nothing about the various behaviors. </w:t>
       </w:r>
-      <w:del w:id="129" w:author="Audrey Doyle" w:date="2025-09-17T13:18:00Z" w16du:dateUtc="2025-09-17T17:18:00Z">
+      <w:del w:id="150" w:author="Audrey Doyle" w:date="2025-09-17T13:18:00Z" w16du:dateUtc="2025-09-17T17:18:00Z">
         <w:r>
           <w:delText xml:space="preserve">The </w:delText>
         </w:r>
       </w:del>
-      <w:ins w:id="130" w:author="Audrey Doyle" w:date="2025-09-17T13:18:00Z" w16du:dateUtc="2025-09-17T17:18:00Z">
+      <w:ins w:id="151" w:author="Audrey Doyle" w:date="2025-09-17T13:18:00Z" w16du:dateUtc="2025-09-17T17:18:00Z">
         <w:r>
           <w:t xml:space="preserve">Because of the </w:t>
         </w:r>
@@ -8564,7 +8904,6 @@
         <w:pStyle w:val="Body"/>
       </w:pPr>
       <w:r>
-        <w:lastRenderedPageBreak/>
         <w:t xml:space="preserve">If we were to create an alternative implementation that didn’t use the state pattern, we might instead use </w:t>
       </w:r>
       <w:r>
@@ -8736,12 +9075,12 @@
       <w:r>
         <w:t xml:space="preserve"> state. Hint: </w:t>
       </w:r>
-      <w:del w:id="131" w:author="Audrey Doyle" w:date="2025-09-17T13:19:00Z" w16du:dateUtc="2025-09-17T17:19:00Z">
+      <w:del w:id="152" w:author="Audrey Doyle" w:date="2025-09-17T13:19:00Z" w16du:dateUtc="2025-09-17T17:19:00Z">
         <w:r>
           <w:delText xml:space="preserve">have </w:delText>
         </w:r>
       </w:del>
-      <w:ins w:id="132" w:author="Audrey Doyle" w:date="2025-09-17T13:19:00Z" w16du:dateUtc="2025-09-17T17:19:00Z">
+      <w:ins w:id="153" w:author="Audrey Doyle" w:date="2025-09-17T13:19:00Z" w16du:dateUtc="2025-09-17T17:19:00Z">
         <w:r>
           <w:t xml:space="preserve">Have </w:t>
         </w:r>
@@ -8826,7 +9165,11 @@
         <w:pStyle w:val="Body"/>
       </w:pPr>
       <w:r>
-        <w:t xml:space="preserve">Another downside is that we’ve duplicated some logic. To eliminate some of the duplication, we might try to make default implementations for the </w:t>
+        <w:t xml:space="preserve">Another downside is that we’ve duplicated some logic. To eliminate some of the duplication, we might try to make default </w:t>
+      </w:r>
+      <w:r>
+        <w:lastRenderedPageBreak/>
+        <w:t xml:space="preserve">implementations for the </w:t>
       </w:r>
       <w:r>
         <w:rPr>
@@ -8864,12 +9207,12 @@
       <w:r>
         <w:t xml:space="preserve">. However, this wouldn’t work: </w:t>
       </w:r>
-      <w:del w:id="133" w:author="Audrey Doyle" w:date="2025-09-17T13:20:00Z" w16du:dateUtc="2025-09-17T17:20:00Z">
+      <w:del w:id="154" w:author="Audrey Doyle" w:date="2025-09-17T13:20:00Z" w16du:dateUtc="2025-09-17T17:20:00Z">
         <w:r>
           <w:delText xml:space="preserve">when </w:delText>
         </w:r>
       </w:del>
-      <w:ins w:id="134" w:author="Audrey Doyle" w:date="2025-09-17T13:20:00Z" w16du:dateUtc="2025-09-17T17:20:00Z">
+      <w:ins w:id="155" w:author="Audrey Doyle" w:date="2025-09-17T13:20:00Z" w16du:dateUtc="2025-09-17T17:20:00Z">
         <w:r>
           <w:t xml:space="preserve">When </w:t>
         </w:r>
@@ -8898,11 +9241,11 @@
       <w:r>
         <w:t xml:space="preserve"> </w:t>
       </w:r>
-      <w:commentRangeStart w:id="135"/>
-      <w:commentRangeStart w:id="136"/>
-      <w:r>
-        <w:rPr>
-          <w:rPrChange w:id="137" w:author="Carol Nichols" w:date="2025-10-04T19:57:00Z" w16du:dateUtc="2025-10-04T23:57:00Z">
+      <w:commentRangeStart w:id="156"/>
+      <w:commentRangeStart w:id="157"/>
+      <w:r>
+        <w:rPr>
+          <w:rPrChange w:id="158" w:author="Carol Nichols" w:date="2025-10-04T19:57:00Z" w16du:dateUtc="2025-10-04T23:57:00Z">
             <w:rPr>
               <w:rStyle w:val="Literal"/>
             </w:rPr>
@@ -8913,10 +9256,10 @@
       <w:r>
         <w:t xml:space="preserve"> </w:t>
       </w:r>
-      <w:commentRangeEnd w:id="135"/>
-      <w:r>
-        <w:rPr>
-          <w:rPrChange w:id="138" w:author="Carol Nichols" w:date="2025-10-04T19:57:00Z" w16du:dateUtc="2025-10-04T23:57:00Z">
+      <w:commentRangeEnd w:id="156"/>
+      <w:r>
+        <w:rPr>
+          <w:rPrChange w:id="159" w:author="Carol Nichols" w:date="2025-10-04T19:57:00Z" w16du:dateUtc="2025-10-04T23:57:00Z">
             <w:rPr>
               <w:rStyle w:val="CommentReference"/>
               <w:rFonts w:ascii="Times New Roman" w:hAnsi="Times New Roman" w:cs="Times New Roman"/>
@@ -8925,9 +9268,9 @@
             </w:rPr>
           </w:rPrChange>
         </w:rPr>
-        <w:commentReference w:id="135"/>
-      </w:r>
-      <w:commentRangeEnd w:id="136"/>
+        <w:commentReference w:id="156"/>
+      </w:r>
+      <w:commentRangeEnd w:id="157"/>
       <w:r>
         <w:rPr>
           <w:rStyle w:val="CommentReference"/>
@@ -8935,7 +9278,7 @@
           <w:color w:val="auto"/>
           <w:lang w:val="en-CA"/>
         </w:rPr>
-        <w:commentReference w:id="136"/>
+        <w:commentReference w:id="157"/>
       </w:r>
       <w:r>
         <w:t>compatibility rules mentioned earlier.)</w:t>
@@ -8996,25 +9339,25 @@
       <w:r>
         <w:t xml:space="preserve">the </w:t>
       </w:r>
-      <w:bookmarkStart w:id="139" w:name="_Hlk203405370"/>
+      <w:bookmarkStart w:id="160" w:name="_Hlk203405370"/>
       <w:r>
         <w:rPr>
           <w:rStyle w:val="Literal"/>
         </w:rPr>
         <w:t>state</w:t>
       </w:r>
-      <w:bookmarkEnd w:id="139"/>
+      <w:bookmarkEnd w:id="160"/>
       <w:r>
         <w:t xml:space="preserve"> field of </w:t>
       </w:r>
-      <w:bookmarkStart w:id="140" w:name="_Hlk203405317"/>
+      <w:bookmarkStart w:id="161" w:name="_Hlk203405317"/>
       <w:r>
         <w:rPr>
           <w:rStyle w:val="Literal"/>
         </w:rPr>
         <w:t>Post</w:t>
       </w:r>
-      <w:bookmarkEnd w:id="140"/>
+      <w:bookmarkEnd w:id="161"/>
       <w:r>
         <w:t xml:space="preserve">, </w:t>
       </w:r>
@@ -9028,7 +9371,6 @@
         <w:rPr>
           <w:rStyle w:val="Literal"/>
         </w:rPr>
-        <w:lastRenderedPageBreak/>
         <w:t>state</w:t>
       </w:r>
       <w:r>
@@ -9067,7 +9409,7 @@
       <w:r>
         <w:rPr>
           <w:rStyle w:val="Xref"/>
-          <w:rPrChange w:id="141" w:author="Audrey Doyle" w:date="2025-09-17T13:20:00Z" w16du:dateUtc="2025-09-17T17:20:00Z">
+          <w:rPrChange w:id="162" w:author="Audrey Doyle" w:date="2025-09-17T13:20:00Z" w16du:dateUtc="2025-09-17T17:20:00Z">
             <w:rPr/>
           </w:rPrChange>
         </w:rPr>
@@ -9082,7 +9424,7 @@
       <w:r>
         <w:rPr>
           <w:rStyle w:val="Xref"/>
-          <w:rPrChange w:id="142" w:author="Audrey Doyle" w:date="2025-09-17T13:20:00Z" w16du:dateUtc="2025-09-17T17:20:00Z">
+          <w:rPrChange w:id="163" w:author="Audrey Doyle" w:date="2025-09-17T13:20:00Z" w16du:dateUtc="2025-09-17T17:20:00Z">
             <w:rPr/>
           </w:rPrChange>
         </w:rPr>
@@ -9126,16 +9468,27 @@
       <w:r>
         <w:t xml:space="preserve"> crate that can make invalid states and transitions into compile-time errors.</w:t>
       </w:r>
+      <w:ins w:id="164" w:author="Carol Nichols" w:date="2025-10-04T20:20:00Z" w16du:dateUtc="2025-10-05T00:20:00Z">
+        <w:r>
+          <w:fldChar w:fldCharType="begin"/>
+        </w:r>
+        <w:r>
+          <w:instrText xml:space="preserve"> XE "state pattern endRange" </w:instrText>
+        </w:r>
+        <w:r>
+          <w:fldChar w:fldCharType="end"/>
+        </w:r>
+      </w:ins>
     </w:p>
     <w:p>
       <w:pPr>
         <w:pStyle w:val="HeadB"/>
       </w:pPr>
-      <w:bookmarkStart w:id="143" w:name="_Toc206172182"/>
+      <w:bookmarkStart w:id="165" w:name="_Toc206172182"/>
       <w:r>
         <w:t>Encoding States and Behavior as Types</w:t>
       </w:r>
-      <w:bookmarkEnd w:id="143"/>
+      <w:bookmarkEnd w:id="165"/>
     </w:p>
     <w:p>
       <w:pPr>
@@ -9144,7 +9497,7 @@
       <w:r>
         <w:t xml:space="preserve">We’ll show you how to rethink the state pattern to get a different set of trade-offs. Rather than encapsulating the states and transitions completely so </w:t>
       </w:r>
-      <w:ins w:id="144" w:author="Audrey Doyle" w:date="2025-09-17T13:21:00Z" w16du:dateUtc="2025-09-17T17:21:00Z">
+      <w:ins w:id="166" w:author="Audrey Doyle" w:date="2025-09-17T13:21:00Z" w16du:dateUtc="2025-09-17T17:21:00Z">
         <w:r>
           <w:t xml:space="preserve">that </w:t>
         </w:r>
@@ -9152,12 +9505,12 @@
       <w:r>
         <w:t xml:space="preserve">outside code has no knowledge of them, we’ll encode the states into different types. Consequently, Rust’s </w:t>
       </w:r>
-      <w:del w:id="145" w:author="Audrey Doyle" w:date="2025-09-17T13:21:00Z" w16du:dateUtc="2025-09-17T17:21:00Z">
+      <w:del w:id="167" w:author="Audrey Doyle" w:date="2025-09-17T13:21:00Z" w16du:dateUtc="2025-09-17T17:21:00Z">
         <w:r>
           <w:delText xml:space="preserve">type </w:delText>
         </w:r>
       </w:del>
-      <w:ins w:id="146" w:author="Audrey Doyle" w:date="2025-09-17T13:21:00Z" w16du:dateUtc="2025-09-17T17:21:00Z">
+      <w:ins w:id="168" w:author="Audrey Doyle" w:date="2025-09-17T13:21:00Z" w16du:dateUtc="2025-09-17T17:21:00Z">
         <w:r>
           <w:t>type-</w:t>
         </w:r>
@@ -9261,7 +9614,7 @@
       <w:r>
         <w:t xml:space="preserve"> method on a draft post that returns an empty string, we’ll make it so </w:t>
       </w:r>
-      <w:ins w:id="147" w:author="Audrey Doyle" w:date="2025-09-17T13:21:00Z" w16du:dateUtc="2025-09-17T17:21:00Z">
+      <w:ins w:id="169" w:author="Audrey Doyle" w:date="2025-09-17T13:21:00Z" w16du:dateUtc="2025-09-17T17:21:00Z">
         <w:r>
           <w:t xml:space="preserve">that </w:t>
         </w:r>
@@ -9276,7 +9629,11 @@
         <w:t>content</w:t>
       </w:r>
       <w:r>
-        <w:t xml:space="preserve"> method at all. That way, if we try to get a draft post’s content, we’ll get a compiler error telling us the method doesn’t exist. As a result, it will be impossible for us to accidentally display draft post content in production because that code won’t even compile. Listing 18-19 shows the definition of a </w:t>
+        <w:t xml:space="preserve"> method at all. That way, if we try to get a draft post’s content, we’ll get a compiler error telling us the method doesn’t exist. As a result, it will be impossible for us to accidentally display </w:t>
+      </w:r>
+      <w:r>
+        <w:lastRenderedPageBreak/>
+        <w:t xml:space="preserve">draft post content in production because that code won’t even compile. Listing 18-19 shows the definition of a </w:t>
       </w:r>
       <w:r>
         <w:rPr>
@@ -9347,7 +9704,6 @@
         <w:pStyle w:val="Code"/>
       </w:pPr>
       <w:r>
-        <w:lastRenderedPageBreak/>
         <w:t xml:space="preserve">    content: String,</w:t>
       </w:r>
     </w:p>
@@ -9770,7 +10126,11 @@
         <w:t>DraftPost</w:t>
       </w:r>
       <w:r>
-        <w:t xml:space="preserve"> does not have a </w:t>
+        <w:t xml:space="preserve"> does </w:t>
+      </w:r>
+      <w:r>
+        <w:lastRenderedPageBreak/>
+        <w:t xml:space="preserve">not have a </w:t>
       </w:r>
       <w:r>
         <w:rPr>
@@ -9781,7 +10141,7 @@
       <w:r>
         <w:t xml:space="preserve"> method defined! So now the program ensures </w:t>
       </w:r>
-      <w:ins w:id="148" w:author="Audrey Doyle" w:date="2025-09-17T13:22:00Z" w16du:dateUtc="2025-09-17T17:22:00Z">
+      <w:ins w:id="170" w:author="Audrey Doyle" w:date="2025-09-17T13:22:00Z" w16du:dateUtc="2025-09-17T17:22:00Z">
         <w:r>
           <w:t xml:space="preserve">that </w:t>
         </w:r>
@@ -9797,7 +10157,7 @@
       <w:r>
         <w:t>So</w:t>
       </w:r>
-      <w:ins w:id="149" w:author="Audrey Doyle" w:date="2025-09-17T13:23:00Z" w16du:dateUtc="2025-09-17T17:23:00Z">
+      <w:ins w:id="171" w:author="Audrey Doyle" w:date="2025-09-17T13:23:00Z" w16du:dateUtc="2025-09-17T17:23:00Z">
         <w:r>
           <w:t>,</w:t>
         </w:r>
@@ -9821,11 +10181,7 @@
         <w:t>request_review</w:t>
       </w:r>
       <w:r>
-        <w:t xml:space="preserve"> </w:t>
-      </w:r>
-      <w:r>
-        <w:lastRenderedPageBreak/>
-        <w:t xml:space="preserve">method on </w:t>
+        <w:t xml:space="preserve"> method on </w:t>
       </w:r>
       <w:r>
         <w:rPr>
@@ -10221,7 +10577,11 @@
         <w:t>content</w:t>
       </w:r>
       <w:r>
-        <w:t xml:space="preserve"> method defined on it, so attempting to read its content results in a compiler error, as with </w:t>
+        <w:t xml:space="preserve"> method defined on it, so attempting to read its content results in a compiler </w:t>
+      </w:r>
+      <w:r>
+        <w:lastRenderedPageBreak/>
+        <w:t xml:space="preserve">error, as with </w:t>
       </w:r>
       <w:r>
         <w:rPr>
@@ -10328,11 +10688,7 @@
         <w:t>approve</w:t>
       </w:r>
       <w:r>
-        <w:t xml:space="preserve"> methods return new instances rather than modifying the struct they’re called on, so we need to add </w:t>
-      </w:r>
-      <w:r>
-        <w:lastRenderedPageBreak/>
-        <w:t xml:space="preserve">more </w:t>
+        <w:t xml:space="preserve"> methods return new instances rather than modifying the struct they’re called on, so we need to add more </w:t>
       </w:r>
       <w:r>
         <w:rPr>
@@ -10343,12 +10699,12 @@
       <w:r>
         <w:t xml:space="preserve"> shadowing assignments to save the returned instances. We also can’t have the assertions about the draft and pending review posts’ contents be empty strings, nor do we need them: </w:t>
       </w:r>
-      <w:del w:id="150" w:author="Audrey Doyle" w:date="2025-09-17T13:24:00Z" w16du:dateUtc="2025-09-17T17:24:00Z">
+      <w:del w:id="172" w:author="Audrey Doyle" w:date="2025-09-17T13:24:00Z" w16du:dateUtc="2025-09-17T17:24:00Z">
         <w:r>
           <w:delText xml:space="preserve">we </w:delText>
         </w:r>
       </w:del>
-      <w:ins w:id="151" w:author="Audrey Doyle" w:date="2025-09-17T13:24:00Z" w16du:dateUtc="2025-09-17T17:24:00Z">
+      <w:ins w:id="173" w:author="Audrey Doyle" w:date="2025-09-17T13:24:00Z" w16du:dateUtc="2025-09-17T17:24:00Z">
         <w:r>
           <w:t xml:space="preserve">We </w:t>
         </w:r>
@@ -10509,12 +10865,12 @@
       <w:r>
         <w:t xml:space="preserve"> mean that this implementation doesn’t quite follow the object-oriented state pattern anymore: </w:t>
       </w:r>
-      <w:del w:id="152" w:author="Audrey Doyle" w:date="2025-09-17T13:24:00Z" w16du:dateUtc="2025-09-17T17:24:00Z">
+      <w:del w:id="174" w:author="Audrey Doyle" w:date="2025-09-17T13:24:00Z" w16du:dateUtc="2025-09-17T17:24:00Z">
         <w:r>
           <w:delText xml:space="preserve">the </w:delText>
         </w:r>
       </w:del>
-      <w:ins w:id="153" w:author="Audrey Doyle" w:date="2025-09-17T13:24:00Z" w16du:dateUtc="2025-09-17T17:24:00Z">
+      <w:ins w:id="175" w:author="Audrey Doyle" w:date="2025-09-17T13:24:00Z" w16du:dateUtc="2025-09-17T17:24:00Z">
         <w:r>
           <w:t xml:space="preserve">The </w:t>
         </w:r>
@@ -10554,6 +10910,7 @@
         <w:pStyle w:val="Body"/>
       </w:pPr>
       <w:r>
+        <w:lastRenderedPageBreak/>
         <w:t>We’ve seen that even though Rust is capable of implementing object-oriented design patterns, other patterns, such as encoding state into the type system, are also available in Rust. These patterns have different trade-offs. Although you might be very familiar with object-oriented patterns, rethinking the problem to take advantage of Rust’s features can provide benefits, such as preventing some bugs at compile time. Object-oriented patterns won’t always be the best solution in Rust due to certain features, like ownership, that object-oriented languages don’t have.</w:t>
       </w:r>
     </w:p>
@@ -10561,12 +10918,11 @@
       <w:pPr>
         <w:pStyle w:val="HeadA"/>
       </w:pPr>
-      <w:bookmarkStart w:id="154" w:name="_Toc206172183"/>
-      <w:r>
-        <w:lastRenderedPageBreak/>
+      <w:bookmarkStart w:id="176" w:name="_Toc206172183"/>
+      <w:r>
         <w:t>Summary</w:t>
       </w:r>
-      <w:bookmarkEnd w:id="154"/>
+      <w:bookmarkEnd w:id="176"/>
     </w:p>
     <w:p>
       <w:pPr>
@@ -10575,6 +10931,23 @@
       <w:r>
         <w:t>Regardless of whether you think Rust is an object-oriented language after reading this chapter, you now know that you can use trait objects to get some object-oriented features in Rust. Dynamic dispatch can give your code some flexibility in exchange for a bit of runtime performance. You can use this flexibility to implement object-oriented patterns that can help your code’s maintainability. Rust also has other features, like ownership, that object-oriented languages don’t have. An object-oriented pattern won’t always be the best way to take advantage of Rust’s strengths, but it is an available option.</w:t>
       </w:r>
+      <w:ins w:id="177" w:author="Carol Nichols" w:date="2025-10-04T20:21:00Z" w16du:dateUtc="2025-10-05T00:21:00Z">
+        <w:r>
+          <w:fldChar w:fldCharType="begin"/>
+        </w:r>
+        <w:r>
+          <w:instrText xml:space="preserve"> XE "</w:instrText>
+        </w:r>
+        <w:r>
+          <w:instrText>object-oriented</w:instrText>
+        </w:r>
+        <w:r>
+          <w:instrText xml:space="preserve"> programming (OOP) endRange" </w:instrText>
+        </w:r>
+        <w:r>
+          <w:fldChar w:fldCharType="end"/>
+        </w:r>
+      </w:ins>
     </w:p>
     <w:p>
       <w:pPr>
@@ -10597,7 +10970,7 @@
 
 <file path=word/comments.xml><?xml version="1.0" encoding="utf-8"?>
 <w:comments xmlns:wpc="http://schemas.microsoft.com/office/word/2010/wordprocessingCanvas" xmlns:cx="http://schemas.microsoft.com/office/drawing/2014/chartex" xmlns:cx1="http://schemas.microsoft.com/office/drawing/2015/9/8/chartex" xmlns:cx2="http://schemas.microsoft.com/office/drawing/2015/10/21/chartex" xmlns:cx3="http://schemas.microsoft.com/office/drawing/2016/5/9/chartex" xmlns:cx4="http://schemas.microsoft.com/office/drawing/2016/5/10/chartex" xmlns:cx5="http://schemas.microsoft.com/office/drawing/2016/5/11/chartex" xmlns:cx6="http://schemas.microsoft.com/office/drawing/2016/5/12/chartex" xmlns:cx7="http://schemas.microsoft.com/office/drawing/2016/5/13/chartex" xmlns:cx8="http://schemas.microsoft.com/office/drawing/2016/5/14/chartex" xmlns:mc="http://schemas.openxmlformats.org/markup-compatibility/2006" xmlns:aink="http://schemas.microsoft.com/office/drawing/2016/ink" xmlns:am3d="http://schemas.microsoft.com/office/drawing/2017/model3d" xmlns:o="urn:schemas-microsoft-com:office:office" xmlns:oel="http://schemas.microsoft.com/office/2019/extlst" xmlns:r="http://schemas.openxmlformats.org/officeDocument/2006/relationships" xmlns:m="http://schemas.openxmlformats.org/officeDocument/2006/math" xmlns:v="urn:schemas-microsoft-com:vml" xmlns:wp14="http://schemas.microsoft.com/office/word/2010/wordprocessingDrawing" xmlns:wp="http://schemas.openxmlformats.org/drawingml/2006/wordprocessingDrawing" xmlns:w10="urn:schemas-microsoft-com:office:word" xmlns:w="http://schemas.openxmlformats.org/wordprocessingml/2006/main" xmlns:w14="http://schemas.microsoft.com/office/word/2010/wordml" xmlns:w15="http://schemas.microsoft.com/office/word/2012/wordml" xmlns:w16cex="http://schemas.microsoft.com/office/word/2018/wordml/cex" xmlns:w16cid="http://schemas.microsoft.com/office/word/2016/wordml/cid" xmlns:w16="http://schemas.microsoft.com/office/word/2018/wordml" xmlns:w16du="http://schemas.microsoft.com/office/word/2023/wordml/word16du" xmlns:w16sdtdh="http://schemas.microsoft.com/office/word/2020/wordml/sdtdatahash" xmlns:w16sdtfl="http://schemas.microsoft.com/office/word/2024/wordml/sdtformatlock" xmlns:w16se="http://schemas.microsoft.com/office/word/2015/wordml/symex" xmlns:wpg="http://schemas.microsoft.com/office/word/2010/wordprocessingGroup" xmlns:wpi="http://schemas.microsoft.com/office/word/2010/wordprocessingInk" xmlns:wne="http://schemas.microsoft.com/office/word/2006/wordml" xmlns:wps="http://schemas.microsoft.com/office/word/2010/wordprocessingShape" mc:Ignorable="w14 w15 w16se w16cid w16 w16cex w16sdtdh w16sdtfl w16du wp14">
-  <w:comment w:id="19" w:author="Eva Morrow" w:date="2025-07-14T14:54:00Z" w:initials="EM">
+  <w:comment w:id="29" w:author="Eva Morrow" w:date="2025-07-14T14:54:00Z" w:initials="EM">
     <w:p>
       <w:r>
         <w:rPr>
@@ -10614,7 +10987,7 @@
       </w:r>
     </w:p>
   </w:comment>
-  <w:comment w:id="20" w:author="Carol Nichols" w:date="2025-10-04T19:49:00Z" w:initials="CN">
+  <w:comment w:id="30" w:author="Carol Nichols" w:date="2025-10-04T19:49:00Z" w:initials="CN">
     <w:p>
       <w:r>
         <w:rPr>
@@ -10631,7 +11004,7 @@
       </w:r>
     </w:p>
   </w:comment>
-  <w:comment w:id="25" w:author="Sophia Turner" w:date="2025-03-27T13:05:00Z" w:initials="">
+  <w:comment w:id="36" w:author="Sophia Turner" w:date="2025-03-27T13:05:00Z" w:initials="">
     <w:p>
       <w:pPr>
         <w:pStyle w:val="Default"/>
@@ -10681,7 +11054,7 @@
       </w:r>
     </w:p>
   </w:comment>
-  <w:comment w:id="26" w:author="Carol Nichols" w:date="2025-07-10T18:26:00Z" w:initials="CN">
+  <w:comment w:id="37" w:author="Carol Nichols" w:date="2025-07-10T18:26:00Z" w:initials="CN">
     <w:p>
       <w:r>
         <w:rPr>
@@ -10699,7 +11072,7 @@
       </w:r>
     </w:p>
   </w:comment>
-  <w:comment w:id="27" w:author="Eva Morrow" w:date="2025-07-14T14:42:00Z" w:initials="EM">
+  <w:comment w:id="38" w:author="Eva Morrow" w:date="2025-07-14T14:42:00Z" w:initials="EM">
     <w:p>
       <w:r>
         <w:rPr>
@@ -10716,7 +11089,7 @@
       </w:r>
     </w:p>
   </w:comment>
-  <w:comment w:id="63" w:author="Eva Morrow" w:date="2025-08-15T17:39:00Z" w:initials="EM">
+  <w:comment w:id="84" w:author="Eva Morrow" w:date="2025-08-15T17:39:00Z" w:initials="EM">
     <w:p>
       <w:r>
         <w:rPr>
@@ -10733,7 +11106,7 @@
       </w:r>
     </w:p>
   </w:comment>
-  <w:comment w:id="64" w:author="Carol Nichols" w:date="2025-10-04T19:53:00Z" w:initials="CN">
+  <w:comment w:id="85" w:author="Carol Nichols" w:date="2025-10-04T19:53:00Z" w:initials="CN">
     <w:p>
       <w:r>
         <w:rPr>
@@ -10750,7 +11123,7 @@
       </w:r>
     </w:p>
   </w:comment>
-  <w:comment w:id="96" w:author="Eva Morrow" w:date="2025-07-14T15:19:00Z" w:initials="EM">
+  <w:comment w:id="117" w:author="Eva Morrow" w:date="2025-07-14T15:19:00Z" w:initials="EM">
     <w:p>
       <w:r>
         <w:rPr>
@@ -10768,7 +11141,7 @@
       </w:r>
     </w:p>
   </w:comment>
-  <w:comment w:id="97" w:author="Carol Nichols" w:date="2025-10-04T20:02:00Z" w:initials="CN">
+  <w:comment w:id="118" w:author="Carol Nichols" w:date="2025-10-04T20:02:00Z" w:initials="CN">
     <w:p>
       <w:r>
         <w:rPr>
@@ -10785,7 +11158,7 @@
       </w:r>
     </w:p>
   </w:comment>
-  <w:comment w:id="117" w:author="Audrey Doyle" w:date="2025-09-17T13:16:00Z" w:initials="AD">
+  <w:comment w:id="138" w:author="Audrey Doyle" w:date="2025-09-17T13:16:00Z" w:initials="AD">
     <w:p>
       <w:pPr>
         <w:pStyle w:val="CommentText"/>
@@ -10801,7 +11174,7 @@
       </w:r>
     </w:p>
   </w:comment>
-  <w:comment w:id="118" w:author="Carol Nichols" w:date="2025-10-04T19:55:00Z" w:initials="CN">
+  <w:comment w:id="139" w:author="Carol Nichols" w:date="2025-10-04T19:55:00Z" w:initials="CN">
     <w:p>
       <w:r>
         <w:rPr>
@@ -10818,7 +11191,7 @@
       </w:r>
     </w:p>
   </w:comment>
-  <w:comment w:id="125" w:author="Audrey Doyle" w:date="2025-09-17T13:18:00Z" w:initials="AD">
+  <w:comment w:id="146" w:author="Audrey Doyle" w:date="2025-09-17T13:18:00Z" w:initials="AD">
     <w:p>
       <w:pPr>
         <w:pStyle w:val="CommentText"/>
@@ -10834,7 +11207,7 @@
       </w:r>
     </w:p>
   </w:comment>
-  <w:comment w:id="126" w:author="Carol Nichols" w:date="2025-10-04T19:55:00Z" w:initials="CN">
+  <w:comment w:id="147" w:author="Carol Nichols" w:date="2025-10-04T19:55:00Z" w:initials="CN">
     <w:p>
       <w:r>
         <w:rPr>
@@ -10851,7 +11224,7 @@
       </w:r>
     </w:p>
   </w:comment>
-  <w:comment w:id="135" w:author="Audrey Doyle" w:date="2025-09-17T13:20:00Z" w:initials="AD">
+  <w:comment w:id="156" w:author="Audrey Doyle" w:date="2025-09-17T13:20:00Z" w:initials="AD">
     <w:p>
       <w:pPr>
         <w:pStyle w:val="CommentText"/>
@@ -10867,7 +11240,7 @@
       </w:r>
     </w:p>
   </w:comment>
-  <w:comment w:id="136" w:author="Carol Nichols" w:date="2025-10-04T19:57:00Z" w:initials="CN">
+  <w:comment w:id="157" w:author="Carol Nichols" w:date="2025-10-04T19:57:00Z" w:initials="CN">
     <w:p>
       <w:r>
         <w:rPr>
@@ -14080,11 +14453,11 @@
 
 <file path=word/people.xml><?xml version="1.0" encoding="utf-8"?>
 <w15:people xmlns:wpc="http://schemas.microsoft.com/office/word/2010/wordprocessingCanvas" xmlns:cx="http://schemas.microsoft.com/office/drawing/2014/chartex" xmlns:cx1="http://schemas.microsoft.com/office/drawing/2015/9/8/chartex" xmlns:cx2="http://schemas.microsoft.com/office/drawing/2015/10/21/chartex" xmlns:cx3="http://schemas.microsoft.com/office/drawing/2016/5/9/chartex" xmlns:cx4="http://schemas.microsoft.com/office/drawing/2016/5/10/chartex" xmlns:cx5="http://schemas.microsoft.com/office/drawing/2016/5/11/chartex" xmlns:cx6="http://schemas.microsoft.com/office/drawing/2016/5/12/chartex" xmlns:cx7="http://schemas.microsoft.com/office/drawing/2016/5/13/chartex" xmlns:cx8="http://schemas.microsoft.com/office/drawing/2016/5/14/chartex" xmlns:mc="http://schemas.openxmlformats.org/markup-compatibility/2006" xmlns:aink="http://schemas.microsoft.com/office/drawing/2016/ink" xmlns:am3d="http://schemas.microsoft.com/office/drawing/2017/model3d" xmlns:o="urn:schemas-microsoft-com:office:office" xmlns:oel="http://schemas.microsoft.com/office/2019/extlst" xmlns:r="http://schemas.openxmlformats.org/officeDocument/2006/relationships" xmlns:m="http://schemas.openxmlformats.org/officeDocument/2006/math" xmlns:v="urn:schemas-microsoft-com:vml" xmlns:wp14="http://schemas.microsoft.com/office/word/2010/wordprocessingDrawing" xmlns:wp="http://schemas.openxmlformats.org/drawingml/2006/wordprocessingDrawing" xmlns:w10="urn:schemas-microsoft-com:office:word" xmlns:w="http://schemas.openxmlformats.org/wordprocessingml/2006/main" xmlns:w14="http://schemas.microsoft.com/office/word/2010/wordml" xmlns:w15="http://schemas.microsoft.com/office/word/2012/wordml" xmlns:w16cex="http://schemas.microsoft.com/office/word/2018/wordml/cex" xmlns:w16cid="http://schemas.microsoft.com/office/word/2016/wordml/cid" xmlns:w16="http://schemas.microsoft.com/office/word/2018/wordml" xmlns:w16du="http://schemas.microsoft.com/office/word/2023/wordml/word16du" xmlns:w16sdtdh="http://schemas.microsoft.com/office/word/2020/wordml/sdtdatahash" xmlns:w16sdtfl="http://schemas.microsoft.com/office/word/2024/wordml/sdtformatlock" xmlns:w16se="http://schemas.microsoft.com/office/word/2015/wordml/symex" xmlns:wpg="http://schemas.microsoft.com/office/word/2010/wordprocessingGroup" xmlns:wpi="http://schemas.microsoft.com/office/word/2010/wordprocessingInk" xmlns:wne="http://schemas.microsoft.com/office/word/2006/wordml" xmlns:wps="http://schemas.microsoft.com/office/word/2010/wordprocessingShape" mc:Ignorable="w14 w15 w16se w16cid w16 w16cex w16sdtdh w16sdtfl w16du wp14">
+  <w15:person w15:author="Carol Nichols">
+    <w15:presenceInfo w15:providerId="None" w15:userId="Carol Nichols"/>
+  </w15:person>
   <w15:person w15:author="Audrey Doyle">
     <w15:presenceInfo w15:providerId="None" w15:userId="Audrey Doyle"/>
-  </w15:person>
-  <w15:person w15:author="Carol Nichols">
-    <w15:presenceInfo w15:providerId="None" w15:userId="Carol Nichols"/>
   </w15:person>
   <w15:person w15:author="Eva Morrow">
     <w15:presenceInfo w15:providerId="Windows Live" w15:userId="2641f39c3ff74ff0"/>

</xml_diff>

<commit_message>
Backport copyedit changes to ch18
</commit_message>
<xml_diff>
--- a/nostarch/docx/chapter18.docx
+++ b/nostarch/docx/chapter18.docx
@@ -1872,14 +1872,19 @@
       <w:r>
         <w:t xml:space="preserve"> </w:t>
       </w:r>
-      <w:r>
-        <w:rPr>
-          <w:rStyle w:val="Literal"/>
-        </w:rPr>
-        <w:t>&amp;</w:t>
-      </w:r>
-      <w:r>
-        <w:t xml:space="preserve"> reference or a </w:t>
+      <w:del w:id="52" w:author="Carol Nichols" w:date="2025-10-04T20:33:00Z" w16du:dateUtc="2025-10-05T00:33:00Z">
+        <w:r>
+          <w:rPr>
+            <w:rStyle w:val="Literal"/>
+          </w:rPr>
+          <w:delText>&amp;</w:delText>
+        </w:r>
+        <w:r>
+          <w:delText xml:space="preserve"> </w:delText>
+        </w:r>
+      </w:del>
+      <w:r>
+        <w:t xml:space="preserve">reference or a </w:t>
       </w:r>
       <w:r>
         <w:rPr>
@@ -1899,7 +1904,7 @@
       <w:r>
         <w:t xml:space="preserve"> keyword, and then specifying the relevant trait.</w:t>
       </w:r>
-      <w:ins w:id="52" w:author="Carol Nichols" w:date="2025-10-04T20:16:00Z" w16du:dateUtc="2025-10-05T00:16:00Z">
+      <w:ins w:id="53" w:author="Carol Nichols" w:date="2025-10-04T20:16:00Z" w16du:dateUtc="2025-10-05T00:16:00Z">
         <w:r>
           <w:fldChar w:fldCharType="begin"/>
         </w:r>
@@ -1916,25 +1921,25 @@
       <w:r>
         <w:rPr>
           <w:rStyle w:val="Xref"/>
-          <w:rPrChange w:id="53" w:author="Audrey Doyle" w:date="2025-09-17T12:45:00Z" w16du:dateUtc="2025-09-17T16:45:00Z">
-            <w:rPr/>
-          </w:rPrChange>
-        </w:rPr>
-        <w:t>“</w:t>
-      </w:r>
-      <w:r>
-        <w:rPr>
-          <w:rStyle w:val="Xref"/>
-        </w:rPr>
-        <w:t>Dynamically Sized Types and the Sized Trait</w:t>
-      </w:r>
-      <w:r>
-        <w:rPr>
-          <w:rStyle w:val="Xref"/>
           <w:rPrChange w:id="54" w:author="Audrey Doyle" w:date="2025-09-17T12:45:00Z" w16du:dateUtc="2025-09-17T16:45:00Z">
             <w:rPr/>
           </w:rPrChange>
         </w:rPr>
+        <w:t>“</w:t>
+      </w:r>
+      <w:r>
+        <w:rPr>
+          <w:rStyle w:val="Xref"/>
+        </w:rPr>
+        <w:t>Dynamically Sized Types and the Sized Trait</w:t>
+      </w:r>
+      <w:r>
+        <w:rPr>
+          <w:rStyle w:val="Xref"/>
+          <w:rPrChange w:id="55" w:author="Audrey Doyle" w:date="2025-09-17T12:45:00Z" w16du:dateUtc="2025-09-17T16:45:00Z">
+            <w:rPr/>
+          </w:rPrChange>
+        </w:rPr>
         <w:t xml:space="preserve">” on </w:t>
       </w:r>
       <w:r>
@@ -1997,12 +2002,12 @@
         <w:lastRenderedPageBreak/>
         <w:t xml:space="preserve">can’t add data to a trait object. Trait objects aren’t as generally useful as objects in other languages: </w:t>
       </w:r>
-      <w:del w:id="55" w:author="Audrey Doyle" w:date="2025-09-17T12:47:00Z" w16du:dateUtc="2025-09-17T16:47:00Z">
+      <w:del w:id="56" w:author="Audrey Doyle" w:date="2025-09-17T12:47:00Z" w16du:dateUtc="2025-09-17T16:47:00Z">
         <w:r>
           <w:delText xml:space="preserve">their </w:delText>
         </w:r>
       </w:del>
-      <w:ins w:id="56" w:author="Audrey Doyle" w:date="2025-09-17T12:47:00Z" w16du:dateUtc="2025-09-17T16:47:00Z">
+      <w:ins w:id="57" w:author="Audrey Doyle" w:date="2025-09-17T12:47:00Z" w16du:dateUtc="2025-09-17T16:47:00Z">
         <w:r>
           <w:t xml:space="preserve">Their </w:t>
         </w:r>
@@ -2621,11 +2626,11 @@
       <w:pPr>
         <w:pStyle w:val="HeadB"/>
       </w:pPr>
-      <w:bookmarkStart w:id="57" w:name="_Toc206172172"/>
+      <w:bookmarkStart w:id="58" w:name="_Toc206172172"/>
       <w:r>
         <w:t>Implementing the Trait</w:t>
       </w:r>
-      <w:bookmarkEnd w:id="57"/>
+      <w:bookmarkEnd w:id="58"/>
     </w:p>
     <w:p>
       <w:pPr>
@@ -3509,12 +3514,12 @@
       <w:r>
         <w:t xml:space="preserve"> in dynamically typed languages: </w:t>
       </w:r>
-      <w:del w:id="58" w:author="Audrey Doyle" w:date="2025-09-17T12:53:00Z" w16du:dateUtc="2025-09-17T16:53:00Z">
+      <w:del w:id="59" w:author="Audrey Doyle" w:date="2025-09-17T12:53:00Z" w16du:dateUtc="2025-09-17T16:53:00Z">
         <w:r>
           <w:delText xml:space="preserve">if </w:delText>
         </w:r>
       </w:del>
-      <w:ins w:id="59" w:author="Audrey Doyle" w:date="2025-09-17T12:53:00Z" w16du:dateUtc="2025-09-17T16:53:00Z">
+      <w:ins w:id="60" w:author="Audrey Doyle" w:date="2025-09-17T12:53:00Z" w16du:dateUtc="2025-09-17T16:53:00Z">
         <w:r>
           <w:t xml:space="preserve">If </w:t>
         </w:r>
@@ -3894,12 +3899,12 @@
         <w:t xml:space="preserve"> on it.</w:t>
       </w:r>
     </w:p>
-    <w:bookmarkStart w:id="60" w:name="_Toc206172173"/>
+    <w:bookmarkStart w:id="61" w:name="_Toc206172173"/>
     <w:p>
       <w:pPr>
         <w:pStyle w:val="HeadB"/>
       </w:pPr>
-      <w:ins w:id="61" w:author="Carol Nichols" w:date="2025-10-04T20:17:00Z" w16du:dateUtc="2025-10-05T00:17:00Z">
+      <w:ins w:id="62" w:author="Carol Nichols" w:date="2025-10-04T20:17:00Z" w16du:dateUtc="2025-10-05T00:17:00Z">
         <w:r>
           <w:fldChar w:fldCharType="begin"/>
         </w:r>
@@ -3928,7 +3933,7 @@
       <w:r>
         <w:t xml:space="preserve"> Dynamic Dispatch</w:t>
       </w:r>
-      <w:bookmarkEnd w:id="60"/>
+      <w:bookmarkEnd w:id="61"/>
     </w:p>
     <w:p>
       <w:pPr>
@@ -3936,21 +3941,6 @@
       </w:pPr>
       <w:r>
         <w:t xml:space="preserve">Recall in </w:t>
-      </w:r>
-      <w:r>
-        <w:rPr>
-          <w:rStyle w:val="Xref"/>
-          <w:rPrChange w:id="62" w:author="Audrey Doyle" w:date="2025-09-17T12:55:00Z" w16du:dateUtc="2025-09-17T16:55:00Z">
-            <w:rPr/>
-          </w:rPrChange>
-        </w:rPr>
-        <w:t>“</w:t>
-      </w:r>
-      <w:r>
-        <w:rPr>
-          <w:rStyle w:val="Xref"/>
-        </w:rPr>
-        <w:t>Performance of Code Using Generics</w:t>
       </w:r>
       <w:r>
         <w:rPr>
@@ -3959,6 +3949,21 @@
             <w:rPr/>
           </w:rPrChange>
         </w:rPr>
+        <w:t>“</w:t>
+      </w:r>
+      <w:r>
+        <w:rPr>
+          <w:rStyle w:val="Xref"/>
+        </w:rPr>
+        <w:t>Performance of Code Using Generics</w:t>
+      </w:r>
+      <w:r>
+        <w:rPr>
+          <w:rStyle w:val="Xref"/>
+          <w:rPrChange w:id="64" w:author="Audrey Doyle" w:date="2025-09-17T12:55:00Z" w16du:dateUtc="2025-09-17T16:55:00Z">
+            <w:rPr/>
+          </w:rPrChange>
+        </w:rPr>
         <w:t xml:space="preserve">” on </w:t>
       </w:r>
       <w:r>
@@ -3982,12 +3987,12 @@
       <w:r>
         <w:t xml:space="preserve"> our discussion on the monomorphization process performed on generics by the compiler: </w:t>
       </w:r>
-      <w:del w:id="64" w:author="Audrey Doyle" w:date="2025-09-17T12:55:00Z" w16du:dateUtc="2025-09-17T16:55:00Z">
+      <w:del w:id="65" w:author="Audrey Doyle" w:date="2025-09-17T12:55:00Z" w16du:dateUtc="2025-09-17T16:55:00Z">
         <w:r>
           <w:delText xml:space="preserve">the </w:delText>
         </w:r>
       </w:del>
-      <w:ins w:id="65" w:author="Audrey Doyle" w:date="2025-09-17T12:55:00Z" w16du:dateUtc="2025-09-17T16:55:00Z">
+      <w:ins w:id="66" w:author="Audrey Doyle" w:date="2025-09-17T12:55:00Z" w16du:dateUtc="2025-09-17T16:55:00Z">
         <w:r>
           <w:t xml:space="preserve">The </w:t>
         </w:r>
@@ -3995,7 +4000,7 @@
       <w:r>
         <w:t xml:space="preserve">compiler generates nongeneric implementations of functions and methods for each concrete type that we use in place of a generic type parameter. </w:t>
       </w:r>
-      <w:ins w:id="66" w:author="Carol Nichols" w:date="2025-10-04T20:17:00Z" w16du:dateUtc="2025-10-05T00:17:00Z">
+      <w:ins w:id="67" w:author="Carol Nichols" w:date="2025-10-04T20:17:00Z" w16du:dateUtc="2025-10-05T00:17:00Z">
         <w:r>
           <w:fldChar w:fldCharType="begin"/>
         </w:r>
@@ -4022,7 +4027,7 @@
         <w:lastRenderedPageBreak/>
         <w:t>method you’re calling at compile time.</w:t>
       </w:r>
-      <w:ins w:id="67" w:author="Carol Nichols" w:date="2025-10-04T20:17:00Z" w16du:dateUtc="2025-10-05T00:17:00Z">
+      <w:ins w:id="68" w:author="Carol Nichols" w:date="2025-10-04T20:17:00Z" w16du:dateUtc="2025-10-05T00:17:00Z">
         <w:r>
           <w:fldChar w:fldCharType="begin"/>
         </w:r>
@@ -4062,14 +4067,31 @@
       <w:r>
         <w:t xml:space="preserve">When we use trait objects, Rust must use dynamic dispatch. The compiler doesn’t know all the types that might be used with the code that’s using trait objects, so it doesn’t know which method implemented on which type to call. Instead, at runtime, Rust uses the pointers inside the trait object to know which method to call. This lookup incurs a runtime cost that doesn’t occur with static dispatch. Dynamic dispatch also prevents the compiler from choosing to inline a method’s code, which in turn prevents some optimizations, and Rust has some rules about where you can and cannot use dynamic dispatch, called </w:t>
       </w:r>
-      <w:bookmarkStart w:id="68" w:name="_Hlk209006261"/>
+      <w:bookmarkStart w:id="69" w:name="_Hlk209006261"/>
+      <w:ins w:id="70" w:author="Carol Nichols" w:date="2025-10-04T20:38:00Z" w16du:dateUtc="2025-10-05T00:38:00Z">
+        <w:r>
+          <w:fldChar w:fldCharType="begin"/>
+        </w:r>
+        <w:r>
+          <w:instrText xml:space="preserve"> XE "</w:instrText>
+        </w:r>
+        <w:r>
+          <w:instrText>dyn compatibility</w:instrText>
+        </w:r>
+        <w:r>
+          <w:instrText xml:space="preserve">" </w:instrText>
+        </w:r>
+        <w:r>
+          <w:fldChar w:fldCharType="end"/>
+        </w:r>
+      </w:ins>
       <w:r>
         <w:rPr>
           <w:rStyle w:val="Italic"/>
         </w:rPr>
         <w:t>dyn compatibility</w:t>
       </w:r>
-      <w:bookmarkEnd w:id="68"/>
+      <w:bookmarkEnd w:id="69"/>
       <w:r>
         <w:t xml:space="preserve">, which you can learn more about in the reference at </w:t>
       </w:r>
@@ -4083,7 +4105,7 @@
       <w:r>
         <w:t>. However, we did get extra flexibility in the code that we wrote in Listing 18-5 and were able to support in Listing 18-9, so it’s a trade-off to consider.</w:t>
       </w:r>
-      <w:ins w:id="69" w:author="Carol Nichols" w:date="2025-10-04T20:18:00Z" w16du:dateUtc="2025-10-05T00:18:00Z">
+      <w:ins w:id="71" w:author="Carol Nichols" w:date="2025-10-04T20:18:00Z" w16du:dateUtc="2025-10-05T00:18:00Z">
         <w:r>
           <w:fldChar w:fldCharType="begin"/>
         </w:r>
@@ -4102,6 +4124,7 @@
         <w:r>
           <w:fldChar w:fldCharType="end"/>
         </w:r>
+        <w:bookmarkStart w:id="72" w:name="_Hlk210502697"/>
         <w:r>
           <w:fldChar w:fldCharType="begin"/>
         </w:r>
@@ -4112,22 +4135,23 @@
           <w:fldChar w:fldCharType="end"/>
         </w:r>
       </w:ins>
+      <w:bookmarkEnd w:id="72"/>
     </w:p>
     <w:p>
       <w:pPr>
         <w:pStyle w:val="HeadA"/>
       </w:pPr>
-      <w:bookmarkStart w:id="70" w:name="_Toc206172174"/>
+      <w:bookmarkStart w:id="73" w:name="_Toc206172174"/>
       <w:r>
         <w:t>Implementing an Object-Oriented Design Pattern</w:t>
       </w:r>
-      <w:bookmarkEnd w:id="70"/>
+      <w:bookmarkEnd w:id="73"/>
     </w:p>
     <w:p>
       <w:pPr>
         <w:pStyle w:val="Body"/>
       </w:pPr>
-      <w:ins w:id="71" w:author="Carol Nichols" w:date="2025-10-04T20:18:00Z" w16du:dateUtc="2025-10-05T00:18:00Z">
+      <w:ins w:id="74" w:author="Carol Nichols" w:date="2025-10-04T20:18:00Z" w16du:dateUtc="2025-10-05T00:18:00Z">
         <w:r>
           <w:fldChar w:fldCharType="begin"/>
         </w:r>
@@ -4141,7 +4165,7 @@
       <w:r>
         <w:t xml:space="preserve">The </w:t>
       </w:r>
-      <w:bookmarkStart w:id="72" w:name="_Hlk209006300"/>
+      <w:bookmarkStart w:id="75" w:name="_Hlk209006300"/>
       <w:r>
         <w:rPr>
           <w:rStyle w:val="Italic"/>
@@ -4151,11 +4175,11 @@
       <w:r>
         <w:t xml:space="preserve"> </w:t>
       </w:r>
-      <w:bookmarkEnd w:id="72"/>
+      <w:bookmarkEnd w:id="75"/>
       <w:r>
         <w:t xml:space="preserve">is an object-oriented design pattern. The crux of the pattern is that we define a set of states a value can have internally. </w:t>
       </w:r>
-      <w:ins w:id="73" w:author="Carol Nichols" w:date="2025-10-04T20:18:00Z" w16du:dateUtc="2025-10-05T00:18:00Z">
+      <w:ins w:id="76" w:author="Carol Nichols" w:date="2025-10-04T20:18:00Z" w16du:dateUtc="2025-10-05T00:18:00Z">
         <w:r>
           <w:fldChar w:fldCharType="begin"/>
         </w:r>
@@ -4186,12 +4210,12 @@
       <w:r>
         <w:t xml:space="preserve">The state objects share functionality: </w:t>
       </w:r>
-      <w:del w:id="74" w:author="Audrey Doyle" w:date="2025-09-17T12:58:00Z" w16du:dateUtc="2025-09-17T16:58:00Z">
+      <w:del w:id="77" w:author="Audrey Doyle" w:date="2025-09-17T12:58:00Z" w16du:dateUtc="2025-09-17T16:58:00Z">
         <w:r>
           <w:delText xml:space="preserve">in </w:delText>
         </w:r>
       </w:del>
-      <w:ins w:id="75" w:author="Audrey Doyle" w:date="2025-09-17T12:58:00Z" w16du:dateUtc="2025-09-17T16:58:00Z">
+      <w:ins w:id="78" w:author="Audrey Doyle" w:date="2025-09-17T12:58:00Z" w16du:dateUtc="2025-09-17T16:58:00Z">
         <w:r>
           <w:t xml:space="preserve">In </w:t>
         </w:r>
@@ -4207,7 +4231,7 @@
       <w:r>
         <w:t>The advantage of using the state pattern is that, when the business requirements of the program change, we won’t need to change the code of the value holding the state or the code that uses the value. We’ll only need to update the code inside one of the state objects to change its rules or perhaps add more state objects.</w:t>
       </w:r>
-      <w:ins w:id="76" w:author="Carol Nichols" w:date="2025-10-04T20:18:00Z" w16du:dateUtc="2025-10-05T00:18:00Z">
+      <w:ins w:id="79" w:author="Carol Nichols" w:date="2025-10-04T20:18:00Z" w16du:dateUtc="2025-10-05T00:18:00Z">
         <w:r>
           <w:fldChar w:fldCharType="begin"/>
         </w:r>
@@ -4227,33 +4251,33 @@
         <w:lastRenderedPageBreak/>
         <w:t>First</w:t>
       </w:r>
-      <w:ins w:id="77" w:author="Audrey Doyle" w:date="2025-09-17T12:59:00Z" w16du:dateUtc="2025-09-17T16:59:00Z">
-        <w:r>
-          <w:t>,</w:t>
-        </w:r>
-      </w:ins>
-      <w:r>
-        <w:t xml:space="preserve"> we’re going to implement the state pattern in a more traditional object-oriented way</w:t>
-      </w:r>
-      <w:ins w:id="78" w:author="Audrey Doyle" w:date="2025-09-17T12:59:00Z" w16du:dateUtc="2025-09-17T16:59:00Z">
-        <w:r>
-          <w:t>. T</w:t>
-        </w:r>
-      </w:ins>
-      <w:del w:id="79" w:author="Audrey Doyle" w:date="2025-09-17T12:59:00Z" w16du:dateUtc="2025-09-17T16:59:00Z">
-        <w:r>
-          <w:delText>, t</w:delText>
-        </w:r>
-      </w:del>
-      <w:r>
-        <w:t>hen</w:t>
-      </w:r>
       <w:ins w:id="80" w:author="Audrey Doyle" w:date="2025-09-17T12:59:00Z" w16du:dateUtc="2025-09-17T16:59:00Z">
         <w:r>
           <w:t>,</w:t>
         </w:r>
       </w:ins>
       <w:r>
+        <w:t xml:space="preserve"> we’re going to implement the state pattern in a more traditional object-oriented way</w:t>
+      </w:r>
+      <w:ins w:id="81" w:author="Audrey Doyle" w:date="2025-09-17T12:59:00Z" w16du:dateUtc="2025-09-17T16:59:00Z">
+        <w:r>
+          <w:t>. T</w:t>
+        </w:r>
+      </w:ins>
+      <w:del w:id="82" w:author="Audrey Doyle" w:date="2025-09-17T12:59:00Z" w16du:dateUtc="2025-09-17T16:59:00Z">
+        <w:r>
+          <w:delText>, t</w:delText>
+        </w:r>
+      </w:del>
+      <w:r>
+        <w:t>hen</w:t>
+      </w:r>
+      <w:ins w:id="83" w:author="Audrey Doyle" w:date="2025-09-17T12:59:00Z" w16du:dateUtc="2025-09-17T16:59:00Z">
+        <w:r>
+          <w:t>,</w:t>
+        </w:r>
+      </w:ins>
+      <w:r>
         <w:t xml:space="preserve"> we’ll use an approach that’s a bit more natural in Rust. Let’s dig in to incrementally implement a blog post workflow using the state pattern.</w:t>
       </w:r>
     </w:p>
@@ -4312,7 +4336,7 @@
       <w:r>
         <w:t>Only published blog posts return content to print</w:t>
       </w:r>
-      <w:del w:id="81" w:author="Audrey Doyle" w:date="2025-09-17T12:59:00Z" w16du:dateUtc="2025-09-17T16:59:00Z">
+      <w:del w:id="84" w:author="Audrey Doyle" w:date="2025-09-17T12:59:00Z" w16du:dateUtc="2025-09-17T16:59:00Z">
         <w:r>
           <w:delText>,</w:delText>
         </w:r>
@@ -4320,7 +4344,7 @@
       <w:r>
         <w:t xml:space="preserve"> so </w:t>
       </w:r>
-      <w:ins w:id="82" w:author="Audrey Doyle" w:date="2025-09-17T12:59:00Z" w16du:dateUtc="2025-09-17T16:59:00Z">
+      <w:ins w:id="85" w:author="Audrey Doyle" w:date="2025-09-17T12:59:00Z" w16du:dateUtc="2025-09-17T16:59:00Z">
         <w:r>
           <w:t xml:space="preserve">that </w:t>
         </w:r>
@@ -4341,13 +4365,13 @@
       <w:pPr>
         <w:pStyle w:val="HeadB"/>
       </w:pPr>
-      <w:bookmarkStart w:id="83" w:name="_Toc206172175"/>
-      <w:commentRangeStart w:id="84"/>
-      <w:commentRangeStart w:id="85"/>
+      <w:bookmarkStart w:id="86" w:name="_Toc206172175"/>
+      <w:commentRangeStart w:id="87"/>
+      <w:commentRangeStart w:id="88"/>
       <w:r>
         <w:t>A</w:t>
       </w:r>
-      <w:ins w:id="86" w:author="Carol Nichols" w:date="2025-10-04T19:53:00Z" w16du:dateUtc="2025-10-04T23:53:00Z">
+      <w:ins w:id="89" w:author="Carol Nichols" w:date="2025-10-04T19:53:00Z" w16du:dateUtc="2025-10-04T23:53:00Z">
         <w:r>
           <w:t>ttempting</w:t>
         </w:r>
@@ -4361,11 +4385,11 @@
       <w:r>
         <w:t xml:space="preserve">riented </w:t>
       </w:r>
-      <w:del w:id="87" w:author="Carol Nichols" w:date="2025-10-04T19:53:00Z" w16du:dateUtc="2025-10-04T23:53:00Z">
+      <w:del w:id="90" w:author="Carol Nichols" w:date="2025-10-04T19:53:00Z" w16du:dateUtc="2025-10-04T23:53:00Z">
         <w:r>
           <w:delText>Attempt</w:delText>
         </w:r>
-        <w:commentRangeEnd w:id="84"/>
+        <w:commentRangeEnd w:id="87"/>
         <w:r>
           <w:rPr>
             <w:rStyle w:val="CommentReference"/>
@@ -4377,11 +4401,11 @@
             <w:color w:val="auto"/>
             <w:lang w:val="en-CA"/>
           </w:rPr>
-          <w:commentReference w:id="84"/>
+          <w:commentReference w:id="87"/>
         </w:r>
       </w:del>
-      <w:bookmarkEnd w:id="83"/>
-      <w:commentRangeEnd w:id="85"/>
+      <w:bookmarkEnd w:id="86"/>
+      <w:commentRangeEnd w:id="88"/>
       <w:r>
         <w:rPr>
           <w:rStyle w:val="CommentReference"/>
@@ -4393,9 +4417,9 @@
           <w:color w:val="auto"/>
           <w:lang w:val="en-CA"/>
         </w:rPr>
-        <w:commentReference w:id="85"/>
-      </w:r>
-      <w:ins w:id="88" w:author="Carol Nichols" w:date="2025-10-04T19:53:00Z" w16du:dateUtc="2025-10-04T23:53:00Z">
+        <w:commentReference w:id="88"/>
+      </w:r>
+      <w:ins w:id="91" w:author="Carol Nichols" w:date="2025-10-04T19:53:00Z" w16du:dateUtc="2025-10-04T23:53:00Z">
         <w:r>
           <w:t>Style</w:t>
         </w:r>
@@ -4419,12 +4443,12 @@
       <w:r>
         <w:t xml:space="preserve">Listing 18-11 shows this workflow in code form: </w:t>
       </w:r>
-      <w:del w:id="89" w:author="Audrey Doyle" w:date="2025-09-17T13:00:00Z" w16du:dateUtc="2025-09-17T17:00:00Z">
+      <w:del w:id="92" w:author="Audrey Doyle" w:date="2025-09-17T13:00:00Z" w16du:dateUtc="2025-09-17T17:00:00Z">
         <w:r>
           <w:delText xml:space="preserve">this </w:delText>
         </w:r>
       </w:del>
-      <w:ins w:id="90" w:author="Audrey Doyle" w:date="2025-09-17T13:00:00Z" w16du:dateUtc="2025-09-17T17:00:00Z">
+      <w:ins w:id="93" w:author="Audrey Doyle" w:date="2025-09-17T13:00:00Z" w16du:dateUtc="2025-09-17T17:00:00Z">
         <w:r>
           <w:t xml:space="preserve">This </w:t>
         </w:r>
@@ -4807,11 +4831,11 @@
       <w:pPr>
         <w:pStyle w:val="HeadC"/>
       </w:pPr>
-      <w:bookmarkStart w:id="91" w:name="_Toc206172176"/>
+      <w:bookmarkStart w:id="94" w:name="_Toc206172176"/>
       <w:r>
         <w:t>Defining Post and Creating a New Instance</w:t>
       </w:r>
-      <w:bookmarkEnd w:id="91"/>
+      <w:bookmarkEnd w:id="94"/>
     </w:p>
     <w:p>
       <w:pPr>
@@ -4873,7 +4897,7 @@
       <w:r>
         <w:t>Then</w:t>
       </w:r>
-      <w:ins w:id="92" w:author="Audrey Doyle" w:date="2025-09-17T13:02:00Z" w16du:dateUtc="2025-09-17T17:02:00Z">
+      <w:ins w:id="95" w:author="Audrey Doyle" w:date="2025-09-17T13:02:00Z" w16du:dateUtc="2025-09-17T17:02:00Z">
         <w:r>
           <w:t>,</w:t>
         </w:r>
@@ -5360,11 +5384,11 @@
       <w:pPr>
         <w:pStyle w:val="HeadC"/>
       </w:pPr>
-      <w:bookmarkStart w:id="93" w:name="_Toc206172177"/>
+      <w:bookmarkStart w:id="96" w:name="_Toc206172177"/>
       <w:r>
         <w:t>Storing the Text of the Post Content</w:t>
       </w:r>
-      <w:bookmarkEnd w:id="93"/>
+      <w:bookmarkEnd w:id="96"/>
     </w:p>
     <w:p>
       <w:pPr>
@@ -5651,11 +5675,11 @@
       <w:pPr>
         <w:pStyle w:val="HeadC"/>
       </w:pPr>
-      <w:bookmarkStart w:id="94" w:name="_Toc206172178"/>
+      <w:bookmarkStart w:id="97" w:name="_Toc206172178"/>
       <w:r>
         <w:t xml:space="preserve">Ensuring </w:t>
       </w:r>
-      <w:ins w:id="95" w:author="Audrey Doyle" w:date="2025-09-17T13:10:00Z" w16du:dateUtc="2025-09-17T17:10:00Z">
+      <w:ins w:id="98" w:author="Audrey Doyle" w:date="2025-09-17T13:10:00Z" w16du:dateUtc="2025-09-17T17:10:00Z">
         <w:r>
           <w:t xml:space="preserve">That </w:t>
         </w:r>
@@ -5663,7 +5687,7 @@
       <w:r>
         <w:t>the Content of a Draft Post Is Empty</w:t>
       </w:r>
-      <w:bookmarkEnd w:id="94"/>
+      <w:bookmarkEnd w:id="97"/>
     </w:p>
     <w:p>
       <w:pPr>
@@ -5690,7 +5714,7 @@
       <w:r>
         <w:t xml:space="preserve"> method to return an empty string slice because the post is still in the draft state, as shown</w:t>
       </w:r>
-      <w:del w:id="96" w:author="Carol Nichols" w:date="2025-10-04T20:03:00Z" w16du:dateUtc="2025-10-05T00:03:00Z">
+      <w:del w:id="99" w:author="Carol Nichols" w:date="2025-10-04T20:03:00Z" w16du:dateUtc="2025-10-05T00:03:00Z">
         <w:r>
           <w:delText xml:space="preserve"> at </w:delText>
         </w:r>
@@ -5704,12 +5728,12 @@
       <w:r>
         <w:t xml:space="preserve"> </w:t>
       </w:r>
-      <w:ins w:id="97" w:author="Carol Nichols" w:date="2025-10-04T20:03:00Z" w16du:dateUtc="2025-10-05T00:03:00Z">
+      <w:ins w:id="100" w:author="Carol Nichols" w:date="2025-10-04T20:03:00Z" w16du:dateUtc="2025-10-05T00:03:00Z">
         <w:r>
           <w:t>by</w:t>
         </w:r>
       </w:ins>
-      <w:del w:id="98" w:author="Carol Nichols" w:date="2025-10-04T20:03:00Z" w16du:dateUtc="2025-10-05T00:03:00Z">
+      <w:del w:id="101" w:author="Carol Nichols" w:date="2025-10-04T20:03:00Z" w16du:dateUtc="2025-10-05T00:03:00Z">
         <w:r>
           <w:delText>in</w:delText>
         </w:r>
@@ -5717,14 +5741,14 @@
       <w:r>
         <w:t xml:space="preserve"> </w:t>
       </w:r>
-      <w:ins w:id="99" w:author="Carol Nichols" w:date="2025-10-04T20:03:00Z" w16du:dateUtc="2025-10-05T00:03:00Z">
+      <w:ins w:id="102" w:author="Carol Nichols" w:date="2025-10-04T20:03:00Z" w16du:dateUtc="2025-10-05T00:03:00Z">
         <w:r>
           <w:t xml:space="preserve">the first </w:t>
         </w:r>
         <w:r>
           <w:rPr>
             <w:rStyle w:val="Literal"/>
-            <w:rPrChange w:id="100" w:author="Carol Nichols" w:date="2025-10-04T20:03:00Z" w16du:dateUtc="2025-10-05T00:03:00Z">
+            <w:rPrChange w:id="103" w:author="Carol Nichols" w:date="2025-10-04T20:03:00Z" w16du:dateUtc="2025-10-05T00:03:00Z">
               <w:rPr/>
             </w:rPrChange>
           </w:rPr>
@@ -5737,7 +5761,7 @@
       <w:r>
         <w:t>Listing 18-11</w:t>
       </w:r>
-      <w:ins w:id="101" w:author="Carol Nichols" w:date="2025-10-04T20:03:00Z" w16du:dateUtc="2025-10-05T00:03:00Z">
+      <w:ins w:id="104" w:author="Carol Nichols" w:date="2025-10-04T20:03:00Z" w16du:dateUtc="2025-10-05T00:03:00Z">
         <w:r>
           <w:t> </w:t>
         </w:r>
@@ -5760,7 +5784,7 @@
       <w:r>
         <w:t xml:space="preserve"> method with the simplest thing that will fulfill this requirement: always returning an empty string slice. We’ll change this later once we implement the ability to change a post’s state so </w:t>
       </w:r>
-      <w:ins w:id="102" w:author="Audrey Doyle" w:date="2025-09-17T13:10:00Z" w16du:dateUtc="2025-09-17T17:10:00Z">
+      <w:ins w:id="105" w:author="Audrey Doyle" w:date="2025-09-17T13:10:00Z" w16du:dateUtc="2025-09-17T17:10:00Z">
         <w:r>
           <w:t xml:space="preserve">that </w:t>
         </w:r>
@@ -5890,19 +5914,19 @@
       <w:r>
         <w:t xml:space="preserve"> method, everything in Listing 18-11 </w:t>
       </w:r>
-      <w:del w:id="103" w:author="Carol Nichols" w:date="2025-10-04T20:06:00Z" w16du:dateUtc="2025-10-05T00:06:00Z">
+      <w:del w:id="106" w:author="Carol Nichols" w:date="2025-10-04T20:06:00Z" w16du:dateUtc="2025-10-05T00:06:00Z">
         <w:r>
           <w:delText>up to the line at</w:delText>
         </w:r>
       </w:del>
-      <w:ins w:id="104" w:author="Carol Nichols" w:date="2025-10-04T20:06:00Z" w16du:dateUtc="2025-10-05T00:06:00Z">
+      <w:ins w:id="107" w:author="Carol Nichols" w:date="2025-10-04T20:06:00Z" w16du:dateUtc="2025-10-05T00:06:00Z">
         <w:r>
           <w:t xml:space="preserve">through the first </w:t>
         </w:r>
         <w:r>
           <w:rPr>
             <w:rStyle w:val="Literal"/>
-            <w:rPrChange w:id="105" w:author="Carol Nichols" w:date="2025-10-04T20:06:00Z" w16du:dateUtc="2025-10-05T00:06:00Z">
+            <w:rPrChange w:id="108" w:author="Carol Nichols" w:date="2025-10-04T20:06:00Z" w16du:dateUtc="2025-10-05T00:06:00Z">
               <w:rPr/>
             </w:rPrChange>
           </w:rPr>
@@ -5926,11 +5950,11 @@
       <w:pPr>
         <w:pStyle w:val="HeadC"/>
       </w:pPr>
-      <w:bookmarkStart w:id="106" w:name="_Toc206172179"/>
+      <w:bookmarkStart w:id="109" w:name="_Toc206172179"/>
       <w:r>
         <w:t>Requesting a Review</w:t>
       </w:r>
-      <w:ins w:id="107" w:author="Audrey Doyle" w:date="2025-09-17T13:28:00Z" w16du:dateUtc="2025-09-17T17:28:00Z">
+      <w:ins w:id="110" w:author="Audrey Doyle" w:date="2025-09-17T13:28:00Z" w16du:dateUtc="2025-09-17T17:28:00Z">
         <w:r>
           <w:t>, Which</w:t>
         </w:r>
@@ -5938,7 +5962,7 @@
       <w:r>
         <w:t xml:space="preserve"> Changes the Post’s State</w:t>
       </w:r>
-      <w:bookmarkEnd w:id="106"/>
+      <w:bookmarkEnd w:id="109"/>
     </w:p>
     <w:p>
       <w:pPr>
@@ -6295,7 +6319,7 @@
       <w:r>
         <w:t xml:space="preserve"> trait</w:t>
       </w:r>
-      <w:del w:id="108" w:author="Audrey Doyle" w:date="2025-09-17T13:11:00Z" w16du:dateUtc="2025-09-17T17:11:00Z">
+      <w:del w:id="111" w:author="Audrey Doyle" w:date="2025-09-17T13:11:00Z" w16du:dateUtc="2025-09-17T17:11:00Z">
         <w:r>
           <w:br/>
         </w:r>
@@ -6344,7 +6368,7 @@
       <w:r>
         <w:t>. Then</w:t>
       </w:r>
-      <w:ins w:id="109" w:author="Audrey Doyle" w:date="2025-09-17T13:11:00Z" w16du:dateUtc="2025-09-17T17:11:00Z">
+      <w:ins w:id="112" w:author="Audrey Doyle" w:date="2025-09-17T13:11:00Z" w16du:dateUtc="2025-09-17T17:11:00Z">
         <w:r>
           <w:t>,</w:t>
         </w:r>
@@ -6486,7 +6510,7 @@
       <w:r>
         <w:t xml:space="preserve">, invalidating the old state so </w:t>
       </w:r>
-      <w:ins w:id="110" w:author="Audrey Doyle" w:date="2025-09-17T13:11:00Z" w16du:dateUtc="2025-09-17T17:11:00Z">
+      <w:ins w:id="113" w:author="Audrey Doyle" w:date="2025-09-17T13:11:00Z" w16du:dateUtc="2025-09-17T17:11:00Z">
         <w:r>
           <w:t xml:space="preserve">that </w:t>
         </w:r>
@@ -6547,12 +6571,12 @@
       <w:r>
         <w:t xml:space="preserve"> comes in: </w:t>
       </w:r>
-      <w:del w:id="111" w:author="Audrey Doyle" w:date="2025-09-17T13:11:00Z" w16du:dateUtc="2025-09-17T17:11:00Z">
+      <w:del w:id="114" w:author="Audrey Doyle" w:date="2025-09-17T13:11:00Z" w16du:dateUtc="2025-09-17T17:11:00Z">
         <w:r>
           <w:delText xml:space="preserve">we </w:delText>
         </w:r>
       </w:del>
-      <w:ins w:id="112" w:author="Audrey Doyle" w:date="2025-09-17T13:11:00Z" w16du:dateUtc="2025-09-17T17:11:00Z">
+      <w:ins w:id="115" w:author="Audrey Doyle" w:date="2025-09-17T13:11:00Z" w16du:dateUtc="2025-09-17T17:11:00Z">
         <w:r>
           <w:t xml:space="preserve">We </w:t>
         </w:r>
@@ -6627,7 +6651,7 @@
       <w:r>
         <w:t xml:space="preserve"> rather than borrowing it. Then</w:t>
       </w:r>
-      <w:ins w:id="113" w:author="Audrey Doyle" w:date="2025-09-17T13:12:00Z" w16du:dateUtc="2025-09-17T17:12:00Z">
+      <w:ins w:id="116" w:author="Audrey Doyle" w:date="2025-09-17T13:12:00Z" w16du:dateUtc="2025-09-17T17:12:00Z">
         <w:r>
           <w:t>,</w:t>
         </w:r>
@@ -6688,7 +6712,7 @@
       <w:r>
         <w:t xml:space="preserve"> value. This ensures</w:t>
       </w:r>
-      <w:ins w:id="114" w:author="Audrey Doyle" w:date="2025-09-17T13:12:00Z" w16du:dateUtc="2025-09-17T17:12:00Z">
+      <w:ins w:id="117" w:author="Audrey Doyle" w:date="2025-09-17T13:12:00Z" w16du:dateUtc="2025-09-17T17:12:00Z">
         <w:r>
           <w:t xml:space="preserve"> that</w:t>
         </w:r>
@@ -6811,12 +6835,12 @@
       <w:r>
         <w:t xml:space="preserve">Now we can start seeing the advantages of the state pattern: </w:t>
       </w:r>
-      <w:del w:id="115" w:author="Audrey Doyle" w:date="2025-09-17T13:12:00Z" w16du:dateUtc="2025-09-17T17:12:00Z">
+      <w:del w:id="118" w:author="Audrey Doyle" w:date="2025-09-17T13:12:00Z" w16du:dateUtc="2025-09-17T17:12:00Z">
         <w:r>
           <w:delText xml:space="preserve">the </w:delText>
         </w:r>
       </w:del>
-      <w:ins w:id="116" w:author="Audrey Doyle" w:date="2025-09-17T13:12:00Z" w16du:dateUtc="2025-09-17T17:12:00Z">
+      <w:ins w:id="119" w:author="Audrey Doyle" w:date="2025-09-17T13:12:00Z" w16du:dateUtc="2025-09-17T17:12:00Z">
         <w:r>
           <w:t xml:space="preserve">The </w:t>
         </w:r>
@@ -6910,19 +6934,19 @@
       <w:r>
         <w:t xml:space="preserve"> state. </w:t>
       </w:r>
-      <w:commentRangeStart w:id="117"/>
-      <w:commentRangeStart w:id="118"/>
+      <w:commentRangeStart w:id="120"/>
+      <w:commentRangeStart w:id="121"/>
       <w:r>
         <w:t>Listing 18-11 now works up to th</w:t>
       </w:r>
-      <w:ins w:id="119" w:author="Carol Nichols" w:date="2025-10-04T20:08:00Z" w16du:dateUtc="2025-10-05T00:08:00Z">
+      <w:ins w:id="122" w:author="Carol Nichols" w:date="2025-10-04T20:08:00Z" w16du:dateUtc="2025-10-05T00:08:00Z">
         <w:r>
           <w:t xml:space="preserve">e second </w:t>
         </w:r>
         <w:r>
           <w:rPr>
             <w:rStyle w:val="Literal"/>
-            <w:rPrChange w:id="120" w:author="Carol Nichols" w:date="2025-10-04T20:09:00Z" w16du:dateUtc="2025-10-05T00:09:00Z">
+            <w:rPrChange w:id="123" w:author="Carol Nichols" w:date="2025-10-04T20:09:00Z" w16du:dateUtc="2025-10-05T00:09:00Z">
               <w:rPr/>
             </w:rPrChange>
           </w:rPr>
@@ -6932,25 +6956,25 @@
           <w:t xml:space="preserve"> </w:t>
         </w:r>
       </w:ins>
-      <w:ins w:id="121" w:author="Carol Nichols" w:date="2025-10-04T20:09:00Z" w16du:dateUtc="2025-10-05T00:09:00Z">
+      <w:ins w:id="124" w:author="Carol Nichols" w:date="2025-10-04T20:09:00Z" w16du:dateUtc="2025-10-05T00:09:00Z">
         <w:r>
           <w:t>call</w:t>
         </w:r>
       </w:ins>
-      <w:del w:id="122" w:author="Carol Nichols" w:date="2025-10-04T20:08:00Z" w16du:dateUtc="2025-10-05T00:08:00Z">
+      <w:del w:id="125" w:author="Carol Nichols" w:date="2025-10-04T20:08:00Z" w16du:dateUtc="2025-10-05T00:08:00Z">
         <w:r>
           <w:delText>e</w:delText>
         </w:r>
       </w:del>
-      <w:ins w:id="123" w:author="Eva Morrow" w:date="2025-07-14T15:18:00Z">
-        <w:del w:id="124" w:author="Carol Nichols" w:date="2025-10-04T20:08:00Z" w16du:dateUtc="2025-10-05T00:08:00Z">
+      <w:ins w:id="126" w:author="Eva Morrow" w:date="2025-07-14T15:18:00Z">
+        <w:del w:id="127" w:author="Carol Nichols" w:date="2025-10-04T20:08:00Z" w16du:dateUtc="2025-10-05T00:08:00Z">
           <w:r>
             <w:delText xml:space="preserve"> </w:delText>
           </w:r>
           <w:r>
             <w:rPr>
               <w:rStyle w:val="Literal"/>
-              <w:rPrChange w:id="125" w:author="Eva Morrow" w:date="2025-07-14T15:18:00Z">
+              <w:rPrChange w:id="128" w:author="Eva Morrow" w:date="2025-07-14T15:18:00Z">
                 <w:rPr/>
               </w:rPrChange>
             </w:rPr>
@@ -6958,12 +6982,12 @@
           </w:r>
         </w:del>
       </w:ins>
-      <w:del w:id="126" w:author="Carol Nichols" w:date="2025-10-04T20:08:00Z" w16du:dateUtc="2025-10-05T00:08:00Z">
+      <w:del w:id="129" w:author="Carol Nichols" w:date="2025-10-04T20:08:00Z" w16du:dateUtc="2025-10-05T00:08:00Z">
         <w:r>
           <w:delText xml:space="preserve"> line</w:delText>
         </w:r>
       </w:del>
-      <w:del w:id="127" w:author="Carol Nichols" w:date="2025-10-04T20:09:00Z" w16du:dateUtc="2025-10-05T00:09:00Z">
+      <w:del w:id="130" w:author="Carol Nichols" w:date="2025-10-04T20:09:00Z" w16du:dateUtc="2025-10-05T00:09:00Z">
         <w:r>
           <w:delText xml:space="preserve"> at</w:delText>
         </w:r>
@@ -6980,7 +7004,7 @@
       <w:r>
         <w:t>!</w:t>
       </w:r>
-      <w:commentRangeEnd w:id="117"/>
+      <w:commentRangeEnd w:id="120"/>
       <w:r>
         <w:rPr>
           <w:rStyle w:val="CommentReference"/>
@@ -6988,9 +7012,9 @@
           <w:color w:val="auto"/>
           <w:lang w:val="en-CA"/>
         </w:rPr>
-        <w:commentReference w:id="117"/>
-      </w:r>
-      <w:commentRangeEnd w:id="118"/>
+        <w:commentReference w:id="120"/>
+      </w:r>
+      <w:commentRangeEnd w:id="121"/>
       <w:r>
         <w:rPr>
           <w:rStyle w:val="CommentReference"/>
@@ -6998,14 +7022,14 @@
           <w:color w:val="auto"/>
           <w:lang w:val="en-CA"/>
         </w:rPr>
-        <w:commentReference w:id="118"/>
+        <w:commentReference w:id="121"/>
       </w:r>
     </w:p>
     <w:p>
       <w:pPr>
         <w:pStyle w:val="HeadC"/>
       </w:pPr>
-      <w:bookmarkStart w:id="128" w:name="_Toc206172180"/>
+      <w:bookmarkStart w:id="131" w:name="_Toc206172180"/>
       <w:r>
         <w:t xml:space="preserve">Adding approve to Change </w:t>
       </w:r>
@@ -7018,7 +7042,7 @@
       <w:r>
         <w:t>r</w:t>
       </w:r>
-      <w:bookmarkEnd w:id="128"/>
+      <w:bookmarkEnd w:id="131"/>
     </w:p>
     <w:p>
       <w:pPr>
@@ -7045,12 +7069,12 @@
       <w:r>
         <w:t xml:space="preserve"> method: </w:t>
       </w:r>
-      <w:del w:id="129" w:author="Audrey Doyle" w:date="2025-09-17T13:13:00Z" w16du:dateUtc="2025-09-17T17:13:00Z">
+      <w:del w:id="132" w:author="Audrey Doyle" w:date="2025-09-17T13:13:00Z" w16du:dateUtc="2025-09-17T17:13:00Z">
         <w:r>
           <w:delText xml:space="preserve">it </w:delText>
         </w:r>
       </w:del>
-      <w:ins w:id="130" w:author="Audrey Doyle" w:date="2025-09-17T13:13:00Z" w16du:dateUtc="2025-09-17T17:13:00Z">
+      <w:ins w:id="133" w:author="Audrey Doyle" w:date="2025-09-17T13:13:00Z" w16du:dateUtc="2025-09-17T17:13:00Z">
         <w:r>
           <w:t xml:space="preserve">It </w:t>
         </w:r>
@@ -7448,15 +7472,15 @@
       <w:pPr>
         <w:pStyle w:val="Code"/>
         <w:rPr>
-          <w:ins w:id="131" w:author="Audrey Doyle" w:date="2025-09-17T13:26:00Z" w16du:dateUtc="2025-09-17T17:26:00Z"/>
-        </w:rPr>
-      </w:pPr>
-    </w:p>
-    <w:p>
-      <w:pPr>
-        <w:pStyle w:val="Code"/>
-      </w:pPr>
-      <w:del w:id="132" w:author="Audrey Doyle" w:date="2025-09-17T13:26:00Z" w16du:dateUtc="2025-09-17T17:26:00Z">
+          <w:ins w:id="134" w:author="Audrey Doyle" w:date="2025-09-17T13:26:00Z" w16du:dateUtc="2025-09-17T17:26:00Z"/>
+        </w:rPr>
+      </w:pPr>
+    </w:p>
+    <w:p>
+      <w:pPr>
+        <w:pStyle w:val="Code"/>
+      </w:pPr>
+      <w:del w:id="135" w:author="Audrey Doyle" w:date="2025-09-17T13:26:00Z" w16du:dateUtc="2025-09-17T17:26:00Z">
         <w:r>
           <w:br/>
         </w:r>
@@ -7991,7 +8015,7 @@
       <w:r>
         <w:t>) as an argument. Then</w:t>
       </w:r>
-      <w:ins w:id="133" w:author="Audrey Doyle" w:date="2025-09-17T13:14:00Z" w16du:dateUtc="2025-09-17T17:14:00Z">
+      <w:ins w:id="136" w:author="Audrey Doyle" w:date="2025-09-17T13:14:00Z" w16du:dateUtc="2025-09-17T17:14:00Z">
         <w:r>
           <w:t>,</w:t>
         </w:r>
@@ -8115,7 +8139,7 @@
       <w:r>
         <w:t xml:space="preserve"> of the function parameter.</w:t>
       </w:r>
-      <w:del w:id="134" w:author="Audrey Doyle" w:date="2025-09-17T13:14:00Z" w16du:dateUtc="2025-09-17T17:14:00Z">
+      <w:del w:id="137" w:author="Audrey Doyle" w:date="2025-09-17T13:14:00Z" w16du:dateUtc="2025-09-17T17:14:00Z">
         <w:r>
           <w:br/>
         </w:r>
@@ -8137,14 +8161,14 @@
       <w:r>
         <w:t xml:space="preserve"> method, which we know will never panic because we know the methods on </w:t>
       </w:r>
-      <w:bookmarkStart w:id="135" w:name="_Hlk203066257"/>
+      <w:bookmarkStart w:id="138" w:name="_Hlk203066257"/>
       <w:r>
         <w:rPr>
           <w:rStyle w:val="Literal"/>
         </w:rPr>
         <w:t>Post</w:t>
       </w:r>
-      <w:bookmarkEnd w:id="135"/>
+      <w:bookmarkEnd w:id="138"/>
       <w:r>
         <w:t xml:space="preserve"> ensure that </w:t>
       </w:r>
@@ -8169,13 +8193,13 @@
       <w:r>
         <w:rPr>
           <w:rStyle w:val="Xref"/>
-          <w:rPrChange w:id="136" w:author="Audrey Doyle" w:date="2025-09-17T13:15:00Z" w16du:dateUtc="2025-09-17T17:15:00Z">
+          <w:rPrChange w:id="139" w:author="Audrey Doyle" w:date="2025-09-17T13:15:00Z" w16du:dateUtc="2025-09-17T17:15:00Z">
             <w:rPr/>
           </w:rPrChange>
         </w:rPr>
         <w:t>“</w:t>
       </w:r>
-      <w:ins w:id="137" w:author="Carol Nichols" w:date="2025-10-04T19:55:00Z" w16du:dateUtc="2025-10-04T23:55:00Z">
+      <w:ins w:id="140" w:author="Carol Nichols" w:date="2025-10-04T19:55:00Z" w16du:dateUtc="2025-10-04T23:55:00Z">
         <w:r>
           <w:rPr>
             <w:rStyle w:val="Xref"/>
@@ -8183,16 +8207,16 @@
           <w:t>When You Have More Information Than the Compiler</w:t>
         </w:r>
       </w:ins>
-      <w:commentRangeStart w:id="138"/>
-      <w:commentRangeStart w:id="139"/>
-      <w:del w:id="140" w:author="Carol Nichols" w:date="2025-10-04T19:55:00Z" w16du:dateUtc="2025-10-04T23:55:00Z">
+      <w:commentRangeStart w:id="141"/>
+      <w:commentRangeStart w:id="142"/>
+      <w:del w:id="143" w:author="Carol Nichols" w:date="2025-10-04T19:55:00Z" w16du:dateUtc="2025-10-04T23:55:00Z">
         <w:r>
           <w:rPr>
             <w:rStyle w:val="Xref"/>
           </w:rPr>
           <w:delText>Cases in Which You Have More Information Than the Compiler</w:delText>
         </w:r>
-        <w:commentRangeEnd w:id="138"/>
+        <w:commentRangeEnd w:id="141"/>
         <w:r>
           <w:rPr>
             <w:rStyle w:val="CommentReference"/>
@@ -8200,10 +8224,10 @@
             <w:color w:val="auto"/>
             <w:lang w:val="en-CA"/>
           </w:rPr>
-          <w:commentReference w:id="138"/>
+          <w:commentReference w:id="141"/>
         </w:r>
       </w:del>
-      <w:commentRangeEnd w:id="139"/>
+      <w:commentRangeEnd w:id="142"/>
       <w:r>
         <w:rPr>
           <w:rStyle w:val="CommentReference"/>
@@ -8211,12 +8235,12 @@
           <w:color w:val="auto"/>
           <w:lang w:val="en-CA"/>
         </w:rPr>
-        <w:commentReference w:id="139"/>
+        <w:commentReference w:id="142"/>
       </w:r>
       <w:r>
         <w:rPr>
           <w:rStyle w:val="Xref"/>
-          <w:rPrChange w:id="141" w:author="Audrey Doyle" w:date="2025-09-17T13:15:00Z" w16du:dateUtc="2025-09-17T17:15:00Z">
+          <w:rPrChange w:id="144" w:author="Audrey Doyle" w:date="2025-09-17T13:15:00Z" w16du:dateUtc="2025-09-17T17:15:00Z">
             <w:rPr/>
           </w:rPrChange>
         </w:rPr>
@@ -8296,7 +8320,7 @@
       <w:r>
         <w:t xml:space="preserve"> so </w:t>
       </w:r>
-      <w:ins w:id="142" w:author="Audrey Doyle" w:date="2025-09-17T13:16:00Z" w16du:dateUtc="2025-09-17T17:16:00Z">
+      <w:ins w:id="145" w:author="Audrey Doyle" w:date="2025-09-17T13:16:00Z" w16du:dateUtc="2025-09-17T17:16:00Z">
         <w:r>
           <w:t xml:space="preserve">that </w:t>
         </w:r>
@@ -8313,14 +8337,14 @@
       <w:r>
         <w:t xml:space="preserve"> method will ultimately be called on the type that implements the </w:t>
       </w:r>
-      <w:bookmarkStart w:id="143" w:name="_Hlk203066234"/>
+      <w:bookmarkStart w:id="146" w:name="_Hlk203066234"/>
       <w:r>
         <w:rPr>
           <w:rStyle w:val="Literal"/>
         </w:rPr>
         <w:t>State</w:t>
       </w:r>
-      <w:bookmarkEnd w:id="143"/>
+      <w:bookmarkEnd w:id="146"/>
       <w:r>
         <w:t xml:space="preserve"> trait. That means we need to add </w:t>
       </w:r>
@@ -8589,14 +8613,14 @@
       <w:r>
         <w:t xml:space="preserve">. That means we don’t need to implement </w:t>
       </w:r>
-      <w:bookmarkStart w:id="144" w:name="_Hlk203066222"/>
+      <w:bookmarkStart w:id="147" w:name="_Hlk203066222"/>
       <w:r>
         <w:rPr>
           <w:rStyle w:val="Literal"/>
         </w:rPr>
         <w:t>content</w:t>
       </w:r>
-      <w:bookmarkEnd w:id="144"/>
+      <w:bookmarkEnd w:id="147"/>
       <w:r>
         <w:t xml:space="preserve"> on the </w:t>
       </w:r>
@@ -8666,14 +8690,14 @@
       <w:r>
         <w:t xml:space="preserve"> method on </w:t>
       </w:r>
-      <w:bookmarkStart w:id="145" w:name="_Hlk203066273"/>
+      <w:bookmarkStart w:id="148" w:name="_Hlk203066273"/>
       <w:r>
         <w:rPr>
           <w:rStyle w:val="Literal"/>
         </w:rPr>
         <w:t>State</w:t>
       </w:r>
-      <w:bookmarkEnd w:id="145"/>
+      <w:bookmarkEnd w:id="148"/>
       <w:r>
         <w:t xml:space="preserve"> determine the content of the </w:t>
       </w:r>
@@ -8789,11 +8813,11 @@
       <w:r>
         <w:t xml:space="preserve">You may have been wondering why we didn’t use an </w:t>
       </w:r>
-      <w:commentRangeStart w:id="146"/>
-      <w:commentRangeStart w:id="147"/>
-      <w:r>
-        <w:rPr>
-          <w:rPrChange w:id="148" w:author="Carol Nichols" w:date="2025-10-04T19:56:00Z" w16du:dateUtc="2025-10-04T23:56:00Z">
+      <w:commentRangeStart w:id="149"/>
+      <w:commentRangeStart w:id="150"/>
+      <w:r>
+        <w:rPr>
+          <w:rPrChange w:id="151" w:author="Carol Nichols" w:date="2025-10-04T19:56:00Z" w16du:dateUtc="2025-10-04T23:56:00Z">
             <w:rPr>
               <w:rStyle w:val="Literal"/>
             </w:rPr>
@@ -8804,7 +8828,7 @@
       <w:r>
         <w:t xml:space="preserve"> </w:t>
       </w:r>
-      <w:commentRangeEnd w:id="146"/>
+      <w:commentRangeEnd w:id="149"/>
       <w:r>
         <w:rPr>
           <w:rStyle w:val="CommentReference"/>
@@ -8812,9 +8836,9 @@
           <w:color w:val="auto"/>
           <w:lang w:val="en-CA"/>
         </w:rPr>
-        <w:commentReference w:id="146"/>
-      </w:r>
-      <w:commentRangeEnd w:id="147"/>
+        <w:commentReference w:id="149"/>
+      </w:r>
+      <w:commentRangeEnd w:id="150"/>
       <w:r>
         <w:rPr>
           <w:rStyle w:val="CommentReference"/>
@@ -8822,7 +8846,7 @@
           <w:color w:val="auto"/>
           <w:lang w:val="en-CA"/>
         </w:rPr>
-        <w:commentReference w:id="147"/>
+        <w:commentReference w:id="150"/>
       </w:r>
       <w:r>
         <w:t xml:space="preserve">with the different possible post states as variants. That’s certainly a possible solution; try it and compare the end results to see which you prefer! One disadvantage of using an enum is that every place that checks the value of the enum will need a </w:t>
@@ -8841,7 +8865,7 @@
       <w:pPr>
         <w:pStyle w:val="HeadC"/>
       </w:pPr>
-      <w:bookmarkStart w:id="149" w:name="_Toc206172181"/>
+      <w:bookmarkStart w:id="152" w:name="_Toc206172181"/>
       <w:r>
         <w:lastRenderedPageBreak/>
         <w:t>Evaluating</w:t>
@@ -8849,7 +8873,7 @@
       <w:r>
         <w:t xml:space="preserve"> the State Pattern</w:t>
       </w:r>
-      <w:bookmarkEnd w:id="149"/>
+      <w:bookmarkEnd w:id="152"/>
     </w:p>
     <w:p>
       <w:pPr>
@@ -8867,12 +8891,12 @@
       <w:r>
         <w:t xml:space="preserve"> know nothing about the various behaviors. </w:t>
       </w:r>
-      <w:del w:id="150" w:author="Audrey Doyle" w:date="2025-09-17T13:18:00Z" w16du:dateUtc="2025-09-17T17:18:00Z">
+      <w:del w:id="153" w:author="Audrey Doyle" w:date="2025-09-17T13:18:00Z" w16du:dateUtc="2025-09-17T17:18:00Z">
         <w:r>
           <w:delText xml:space="preserve">The </w:delText>
         </w:r>
       </w:del>
-      <w:ins w:id="151" w:author="Audrey Doyle" w:date="2025-09-17T13:18:00Z" w16du:dateUtc="2025-09-17T17:18:00Z">
+      <w:ins w:id="154" w:author="Audrey Doyle" w:date="2025-09-17T13:18:00Z" w16du:dateUtc="2025-09-17T17:18:00Z">
         <w:r>
           <w:t xml:space="preserve">Because of the </w:t>
         </w:r>
@@ -9075,12 +9099,12 @@
       <w:r>
         <w:t xml:space="preserve"> state. Hint: </w:t>
       </w:r>
-      <w:del w:id="152" w:author="Audrey Doyle" w:date="2025-09-17T13:19:00Z" w16du:dateUtc="2025-09-17T17:19:00Z">
+      <w:del w:id="155" w:author="Audrey Doyle" w:date="2025-09-17T13:19:00Z" w16du:dateUtc="2025-09-17T17:19:00Z">
         <w:r>
           <w:delText xml:space="preserve">have </w:delText>
         </w:r>
       </w:del>
-      <w:ins w:id="153" w:author="Audrey Doyle" w:date="2025-09-17T13:19:00Z" w16du:dateUtc="2025-09-17T17:19:00Z">
+      <w:ins w:id="156" w:author="Audrey Doyle" w:date="2025-09-17T13:19:00Z" w16du:dateUtc="2025-09-17T17:19:00Z">
         <w:r>
           <w:t xml:space="preserve">Have </w:t>
         </w:r>
@@ -9207,12 +9231,12 @@
       <w:r>
         <w:t xml:space="preserve">. However, this wouldn’t work: </w:t>
       </w:r>
-      <w:del w:id="154" w:author="Audrey Doyle" w:date="2025-09-17T13:20:00Z" w16du:dateUtc="2025-09-17T17:20:00Z">
+      <w:del w:id="157" w:author="Audrey Doyle" w:date="2025-09-17T13:20:00Z" w16du:dateUtc="2025-09-17T17:20:00Z">
         <w:r>
           <w:delText xml:space="preserve">when </w:delText>
         </w:r>
       </w:del>
-      <w:ins w:id="155" w:author="Audrey Doyle" w:date="2025-09-17T13:20:00Z" w16du:dateUtc="2025-09-17T17:20:00Z">
+      <w:ins w:id="158" w:author="Audrey Doyle" w:date="2025-09-17T13:20:00Z" w16du:dateUtc="2025-09-17T17:20:00Z">
         <w:r>
           <w:t xml:space="preserve">When </w:t>
         </w:r>
@@ -9241,11 +9265,11 @@
       <w:r>
         <w:t xml:space="preserve"> </w:t>
       </w:r>
-      <w:commentRangeStart w:id="156"/>
-      <w:commentRangeStart w:id="157"/>
-      <w:r>
-        <w:rPr>
-          <w:rPrChange w:id="158" w:author="Carol Nichols" w:date="2025-10-04T19:57:00Z" w16du:dateUtc="2025-10-04T23:57:00Z">
+      <w:commentRangeStart w:id="159"/>
+      <w:commentRangeStart w:id="160"/>
+      <w:r>
+        <w:rPr>
+          <w:rPrChange w:id="161" w:author="Carol Nichols" w:date="2025-10-04T19:57:00Z" w16du:dateUtc="2025-10-04T23:57:00Z">
             <w:rPr>
               <w:rStyle w:val="Literal"/>
             </w:rPr>
@@ -9256,10 +9280,10 @@
       <w:r>
         <w:t xml:space="preserve"> </w:t>
       </w:r>
-      <w:commentRangeEnd w:id="156"/>
-      <w:r>
-        <w:rPr>
-          <w:rPrChange w:id="159" w:author="Carol Nichols" w:date="2025-10-04T19:57:00Z" w16du:dateUtc="2025-10-04T23:57:00Z">
+      <w:commentRangeEnd w:id="159"/>
+      <w:r>
+        <w:rPr>
+          <w:rPrChange w:id="162" w:author="Carol Nichols" w:date="2025-10-04T19:57:00Z" w16du:dateUtc="2025-10-04T23:57:00Z">
             <w:rPr>
               <w:rStyle w:val="CommentReference"/>
               <w:rFonts w:ascii="Times New Roman" w:hAnsi="Times New Roman" w:cs="Times New Roman"/>
@@ -9268,9 +9292,9 @@
             </w:rPr>
           </w:rPrChange>
         </w:rPr>
-        <w:commentReference w:id="156"/>
-      </w:r>
-      <w:commentRangeEnd w:id="157"/>
+        <w:commentReference w:id="159"/>
+      </w:r>
+      <w:commentRangeEnd w:id="160"/>
       <w:r>
         <w:rPr>
           <w:rStyle w:val="CommentReference"/>
@@ -9278,7 +9302,7 @@
           <w:color w:val="auto"/>
           <w:lang w:val="en-CA"/>
         </w:rPr>
-        <w:commentReference w:id="157"/>
+        <w:commentReference w:id="160"/>
       </w:r>
       <w:r>
         <w:t>compatibility rules mentioned earlier.)</w:t>
@@ -9339,25 +9363,25 @@
       <w:r>
         <w:t xml:space="preserve">the </w:t>
       </w:r>
-      <w:bookmarkStart w:id="160" w:name="_Hlk203405370"/>
+      <w:bookmarkStart w:id="163" w:name="_Hlk203405370"/>
       <w:r>
         <w:rPr>
           <w:rStyle w:val="Literal"/>
         </w:rPr>
         <w:t>state</w:t>
       </w:r>
-      <w:bookmarkEnd w:id="160"/>
+      <w:bookmarkEnd w:id="163"/>
       <w:r>
         <w:t xml:space="preserve"> field of </w:t>
       </w:r>
-      <w:bookmarkStart w:id="161" w:name="_Hlk203405317"/>
+      <w:bookmarkStart w:id="164" w:name="_Hlk203405317"/>
       <w:r>
         <w:rPr>
           <w:rStyle w:val="Literal"/>
         </w:rPr>
         <w:t>Post</w:t>
       </w:r>
-      <w:bookmarkEnd w:id="161"/>
+      <w:bookmarkEnd w:id="164"/>
       <w:r>
         <w:t xml:space="preserve">, </w:t>
       </w:r>
@@ -9409,7 +9433,7 @@
       <w:r>
         <w:rPr>
           <w:rStyle w:val="Xref"/>
-          <w:rPrChange w:id="162" w:author="Audrey Doyle" w:date="2025-09-17T13:20:00Z" w16du:dateUtc="2025-09-17T17:20:00Z">
+          <w:rPrChange w:id="165" w:author="Audrey Doyle" w:date="2025-09-17T13:20:00Z" w16du:dateUtc="2025-09-17T17:20:00Z">
             <w:rPr/>
           </w:rPrChange>
         </w:rPr>
@@ -9424,7 +9448,7 @@
       <w:r>
         <w:rPr>
           <w:rStyle w:val="Xref"/>
-          <w:rPrChange w:id="163" w:author="Audrey Doyle" w:date="2025-09-17T13:20:00Z" w16du:dateUtc="2025-09-17T17:20:00Z">
+          <w:rPrChange w:id="166" w:author="Audrey Doyle" w:date="2025-09-17T13:20:00Z" w16du:dateUtc="2025-09-17T17:20:00Z">
             <w:rPr/>
           </w:rPrChange>
         </w:rPr>
@@ -9468,7 +9492,7 @@
       <w:r>
         <w:t xml:space="preserve"> crate that can make invalid states and transitions into compile-time errors.</w:t>
       </w:r>
-      <w:ins w:id="164" w:author="Carol Nichols" w:date="2025-10-04T20:20:00Z" w16du:dateUtc="2025-10-05T00:20:00Z">
+      <w:ins w:id="167" w:author="Carol Nichols" w:date="2025-10-04T20:20:00Z" w16du:dateUtc="2025-10-05T00:20:00Z">
         <w:r>
           <w:fldChar w:fldCharType="begin"/>
         </w:r>
@@ -9484,11 +9508,11 @@
       <w:pPr>
         <w:pStyle w:val="HeadB"/>
       </w:pPr>
-      <w:bookmarkStart w:id="165" w:name="_Toc206172182"/>
+      <w:bookmarkStart w:id="168" w:name="_Toc206172182"/>
       <w:r>
         <w:t>Encoding States and Behavior as Types</w:t>
       </w:r>
-      <w:bookmarkEnd w:id="165"/>
+      <w:bookmarkEnd w:id="168"/>
     </w:p>
     <w:p>
       <w:pPr>
@@ -9496,123 +9520,6 @@
       </w:pPr>
       <w:r>
         <w:t xml:space="preserve">We’ll show you how to rethink the state pattern to get a different set of trade-offs. Rather than encapsulating the states and transitions completely so </w:t>
-      </w:r>
-      <w:ins w:id="166" w:author="Audrey Doyle" w:date="2025-09-17T13:21:00Z" w16du:dateUtc="2025-09-17T17:21:00Z">
-        <w:r>
-          <w:t xml:space="preserve">that </w:t>
-        </w:r>
-      </w:ins>
-      <w:r>
-        <w:t xml:space="preserve">outside code has no knowledge of them, we’ll encode the states into different types. Consequently, Rust’s </w:t>
-      </w:r>
-      <w:del w:id="167" w:author="Audrey Doyle" w:date="2025-09-17T13:21:00Z" w16du:dateUtc="2025-09-17T17:21:00Z">
-        <w:r>
-          <w:delText xml:space="preserve">type </w:delText>
-        </w:r>
-      </w:del>
-      <w:ins w:id="168" w:author="Audrey Doyle" w:date="2025-09-17T13:21:00Z" w16du:dateUtc="2025-09-17T17:21:00Z">
-        <w:r>
-          <w:t>type-</w:t>
-        </w:r>
-      </w:ins>
-      <w:r>
-        <w:t>checking system will prevent attempts to use draft posts where only published posts are allowed by issuing a compiler error.</w:t>
-      </w:r>
-    </w:p>
-    <w:p>
-      <w:pPr>
-        <w:pStyle w:val="Body"/>
-      </w:pPr>
-      <w:r>
-        <w:t xml:space="preserve">Let’s consider the first part of </w:t>
-      </w:r>
-      <w:r>
-        <w:rPr>
-          <w:rStyle w:val="Literal"/>
-        </w:rPr>
-        <w:t>main</w:t>
-      </w:r>
-      <w:r>
-        <w:t xml:space="preserve"> in Listing 18-11:</w:t>
-      </w:r>
-    </w:p>
-    <w:p>
-      <w:pPr>
-        <w:pStyle w:val="CodeLabel"/>
-      </w:pPr>
-      <w:r>
-        <w:t>src/main.rs</w:t>
-      </w:r>
-    </w:p>
-    <w:p>
-      <w:pPr>
-        <w:pStyle w:val="Code"/>
-      </w:pPr>
-      <w:r>
-        <w:t>fn main() {</w:t>
-      </w:r>
-    </w:p>
-    <w:p>
-      <w:pPr>
-        <w:pStyle w:val="Code"/>
-      </w:pPr>
-      <w:r>
-        <w:t xml:space="preserve">    let mut post = Post::new();</w:t>
-      </w:r>
-    </w:p>
-    <w:p>
-      <w:pPr>
-        <w:pStyle w:val="Code"/>
-      </w:pPr>
-    </w:p>
-    <w:p>
-      <w:pPr>
-        <w:pStyle w:val="Code"/>
-      </w:pPr>
-      <w:r>
-        <w:t xml:space="preserve">    post.add_text("I ate a salad for lunch today");</w:t>
-      </w:r>
-    </w:p>
-    <w:p>
-      <w:pPr>
-        <w:pStyle w:val="Code"/>
-      </w:pPr>
-      <w:r>
-        <w:t xml:space="preserve">    assert_eq!("", post.content());</w:t>
-      </w:r>
-    </w:p>
-    <w:p>
-      <w:pPr>
-        <w:pStyle w:val="Code"/>
-      </w:pPr>
-      <w:r>
-        <w:t>}</w:t>
-      </w:r>
-    </w:p>
-    <w:p>
-      <w:pPr>
-        <w:pStyle w:val="Body"/>
-      </w:pPr>
-      <w:r>
-        <w:t xml:space="preserve">We still enable the creation of new posts in the draft state using </w:t>
-      </w:r>
-      <w:r>
-        <w:rPr>
-          <w:rStyle w:val="Literal"/>
-        </w:rPr>
-        <w:t>Post::new</w:t>
-      </w:r>
-      <w:r>
-        <w:t xml:space="preserve"> and the ability to add text to the post’s content. But instead of having a </w:t>
-      </w:r>
-      <w:r>
-        <w:rPr>
-          <w:rStyle w:val="Literal"/>
-        </w:rPr>
-        <w:t>content</w:t>
-      </w:r>
-      <w:r>
-        <w:t xml:space="preserve"> method on a draft post that returns an empty string, we’ll make it so </w:t>
       </w:r>
       <w:ins w:id="169" w:author="Audrey Doyle" w:date="2025-09-17T13:21:00Z" w16du:dateUtc="2025-09-17T17:21:00Z">
         <w:r>
@@ -9620,6 +9527,123 @@
         </w:r>
       </w:ins>
       <w:r>
+        <w:t xml:space="preserve">outside code has no knowledge of them, we’ll encode the states into different types. Consequently, Rust’s </w:t>
+      </w:r>
+      <w:del w:id="170" w:author="Audrey Doyle" w:date="2025-09-17T13:21:00Z" w16du:dateUtc="2025-09-17T17:21:00Z">
+        <w:r>
+          <w:delText xml:space="preserve">type </w:delText>
+        </w:r>
+      </w:del>
+      <w:ins w:id="171" w:author="Audrey Doyle" w:date="2025-09-17T13:21:00Z" w16du:dateUtc="2025-09-17T17:21:00Z">
+        <w:r>
+          <w:t>type-</w:t>
+        </w:r>
+      </w:ins>
+      <w:r>
+        <w:t>checking system will prevent attempts to use draft posts where only published posts are allowed by issuing a compiler error.</w:t>
+      </w:r>
+    </w:p>
+    <w:p>
+      <w:pPr>
+        <w:pStyle w:val="Body"/>
+      </w:pPr>
+      <w:r>
+        <w:t xml:space="preserve">Let’s consider the first part of </w:t>
+      </w:r>
+      <w:r>
+        <w:rPr>
+          <w:rStyle w:val="Literal"/>
+        </w:rPr>
+        <w:t>main</w:t>
+      </w:r>
+      <w:r>
+        <w:t xml:space="preserve"> in Listing 18-11:</w:t>
+      </w:r>
+    </w:p>
+    <w:p>
+      <w:pPr>
+        <w:pStyle w:val="CodeLabel"/>
+      </w:pPr>
+      <w:r>
+        <w:t>src/main.rs</w:t>
+      </w:r>
+    </w:p>
+    <w:p>
+      <w:pPr>
+        <w:pStyle w:val="Code"/>
+      </w:pPr>
+      <w:r>
+        <w:t>fn main() {</w:t>
+      </w:r>
+    </w:p>
+    <w:p>
+      <w:pPr>
+        <w:pStyle w:val="Code"/>
+      </w:pPr>
+      <w:r>
+        <w:t xml:space="preserve">    let mut post = Post::new();</w:t>
+      </w:r>
+    </w:p>
+    <w:p>
+      <w:pPr>
+        <w:pStyle w:val="Code"/>
+      </w:pPr>
+    </w:p>
+    <w:p>
+      <w:pPr>
+        <w:pStyle w:val="Code"/>
+      </w:pPr>
+      <w:r>
+        <w:t xml:space="preserve">    post.add_text("I ate a salad for lunch today");</w:t>
+      </w:r>
+    </w:p>
+    <w:p>
+      <w:pPr>
+        <w:pStyle w:val="Code"/>
+      </w:pPr>
+      <w:r>
+        <w:t xml:space="preserve">    assert_eq!("", post.content());</w:t>
+      </w:r>
+    </w:p>
+    <w:p>
+      <w:pPr>
+        <w:pStyle w:val="Code"/>
+      </w:pPr>
+      <w:r>
+        <w:t>}</w:t>
+      </w:r>
+    </w:p>
+    <w:p>
+      <w:pPr>
+        <w:pStyle w:val="Body"/>
+      </w:pPr>
+      <w:r>
+        <w:t xml:space="preserve">We still enable the creation of new posts in the draft state using </w:t>
+      </w:r>
+      <w:r>
+        <w:rPr>
+          <w:rStyle w:val="Literal"/>
+        </w:rPr>
+        <w:t>Post::new</w:t>
+      </w:r>
+      <w:r>
+        <w:t xml:space="preserve"> and the ability to add text to the post’s content. But instead of having a </w:t>
+      </w:r>
+      <w:r>
+        <w:rPr>
+          <w:rStyle w:val="Literal"/>
+        </w:rPr>
+        <w:t>content</w:t>
+      </w:r>
+      <w:r>
+        <w:t xml:space="preserve"> method on a draft post that returns an empty string, we’ll make it so </w:t>
+      </w:r>
+      <w:ins w:id="172" w:author="Audrey Doyle" w:date="2025-09-17T13:21:00Z" w16du:dateUtc="2025-09-17T17:21:00Z">
+        <w:r>
+          <w:t xml:space="preserve">that </w:t>
+        </w:r>
+      </w:ins>
+      <w:r>
         <w:t xml:space="preserve">draft posts don’t have the </w:t>
       </w:r>
       <w:r>
@@ -10141,7 +10165,7 @@
       <w:r>
         <w:t xml:space="preserve"> method defined! So now the program ensures </w:t>
       </w:r>
-      <w:ins w:id="170" w:author="Audrey Doyle" w:date="2025-09-17T13:22:00Z" w16du:dateUtc="2025-09-17T17:22:00Z">
+      <w:ins w:id="173" w:author="Audrey Doyle" w:date="2025-09-17T13:22:00Z" w16du:dateUtc="2025-09-17T17:22:00Z">
         <w:r>
           <w:t xml:space="preserve">that </w:t>
         </w:r>
@@ -10157,7 +10181,7 @@
       <w:r>
         <w:t>So</w:t>
       </w:r>
-      <w:ins w:id="171" w:author="Audrey Doyle" w:date="2025-09-17T13:23:00Z" w16du:dateUtc="2025-09-17T17:23:00Z">
+      <w:ins w:id="174" w:author="Audrey Doyle" w:date="2025-09-17T13:23:00Z" w16du:dateUtc="2025-09-17T17:23:00Z">
         <w:r>
           <w:t>,</w:t>
         </w:r>
@@ -10699,12 +10723,12 @@
       <w:r>
         <w:t xml:space="preserve"> shadowing assignments to save the returned instances. We also can’t have the assertions about the draft and pending review posts’ contents be empty strings, nor do we need them: </w:t>
       </w:r>
-      <w:del w:id="172" w:author="Audrey Doyle" w:date="2025-09-17T13:24:00Z" w16du:dateUtc="2025-09-17T17:24:00Z">
+      <w:del w:id="175" w:author="Audrey Doyle" w:date="2025-09-17T13:24:00Z" w16du:dateUtc="2025-09-17T17:24:00Z">
         <w:r>
           <w:delText xml:space="preserve">we </w:delText>
         </w:r>
       </w:del>
-      <w:ins w:id="173" w:author="Audrey Doyle" w:date="2025-09-17T13:24:00Z" w16du:dateUtc="2025-09-17T17:24:00Z">
+      <w:ins w:id="176" w:author="Audrey Doyle" w:date="2025-09-17T13:24:00Z" w16du:dateUtc="2025-09-17T17:24:00Z">
         <w:r>
           <w:t xml:space="preserve">We </w:t>
         </w:r>
@@ -10865,12 +10889,12 @@
       <w:r>
         <w:t xml:space="preserve"> mean that this implementation doesn’t quite follow the object-oriented state pattern anymore: </w:t>
       </w:r>
-      <w:del w:id="174" w:author="Audrey Doyle" w:date="2025-09-17T13:24:00Z" w16du:dateUtc="2025-09-17T17:24:00Z">
+      <w:del w:id="177" w:author="Audrey Doyle" w:date="2025-09-17T13:24:00Z" w16du:dateUtc="2025-09-17T17:24:00Z">
         <w:r>
           <w:delText xml:space="preserve">the </w:delText>
         </w:r>
       </w:del>
-      <w:ins w:id="175" w:author="Audrey Doyle" w:date="2025-09-17T13:24:00Z" w16du:dateUtc="2025-09-17T17:24:00Z">
+      <w:ins w:id="178" w:author="Audrey Doyle" w:date="2025-09-17T13:24:00Z" w16du:dateUtc="2025-09-17T17:24:00Z">
         <w:r>
           <w:t xml:space="preserve">The </w:t>
         </w:r>
@@ -10918,11 +10942,11 @@
       <w:pPr>
         <w:pStyle w:val="HeadA"/>
       </w:pPr>
-      <w:bookmarkStart w:id="176" w:name="_Toc206172183"/>
+      <w:bookmarkStart w:id="179" w:name="_Toc206172183"/>
       <w:r>
         <w:t>Summary</w:t>
       </w:r>
-      <w:bookmarkEnd w:id="176"/>
+      <w:bookmarkEnd w:id="179"/>
     </w:p>
     <w:p>
       <w:pPr>
@@ -10931,7 +10955,7 @@
       <w:r>
         <w:t>Regardless of whether you think Rust is an object-oriented language after reading this chapter, you now know that you can use trait objects to get some object-oriented features in Rust. Dynamic dispatch can give your code some flexibility in exchange for a bit of runtime performance. You can use this flexibility to implement object-oriented patterns that can help your code’s maintainability. Rust also has other features, like ownership, that object-oriented languages don’t have. An object-oriented pattern won’t always be the best way to take advantage of Rust’s strengths, but it is an available option.</w:t>
       </w:r>
-      <w:ins w:id="177" w:author="Carol Nichols" w:date="2025-10-04T20:21:00Z" w16du:dateUtc="2025-10-05T00:21:00Z">
+      <w:ins w:id="180" w:author="Carol Nichols" w:date="2025-10-04T20:21:00Z" w16du:dateUtc="2025-10-05T00:21:00Z">
         <w:r>
           <w:fldChar w:fldCharType="begin"/>
         </w:r>
@@ -11089,7 +11113,7 @@
       </w:r>
     </w:p>
   </w:comment>
-  <w:comment w:id="84" w:author="Eva Morrow" w:date="2025-08-15T17:39:00Z" w:initials="EM">
+  <w:comment w:id="87" w:author="Eva Morrow" w:date="2025-08-15T17:39:00Z" w:initials="EM">
     <w:p>
       <w:r>
         <w:rPr>
@@ -11106,7 +11130,7 @@
       </w:r>
     </w:p>
   </w:comment>
-  <w:comment w:id="85" w:author="Carol Nichols" w:date="2025-10-04T19:53:00Z" w:initials="CN">
+  <w:comment w:id="88" w:author="Carol Nichols" w:date="2025-10-04T19:53:00Z" w:initials="CN">
     <w:p>
       <w:r>
         <w:rPr>
@@ -11123,7 +11147,7 @@
       </w:r>
     </w:p>
   </w:comment>
-  <w:comment w:id="117" w:author="Eva Morrow" w:date="2025-07-14T15:19:00Z" w:initials="EM">
+  <w:comment w:id="120" w:author="Eva Morrow" w:date="2025-07-14T15:19:00Z" w:initials="EM">
     <w:p>
       <w:r>
         <w:rPr>
@@ -11141,7 +11165,7 @@
       </w:r>
     </w:p>
   </w:comment>
-  <w:comment w:id="118" w:author="Carol Nichols" w:date="2025-10-04T20:02:00Z" w:initials="CN">
+  <w:comment w:id="121" w:author="Carol Nichols" w:date="2025-10-04T20:02:00Z" w:initials="CN">
     <w:p>
       <w:r>
         <w:rPr>
@@ -11158,7 +11182,7 @@
       </w:r>
     </w:p>
   </w:comment>
-  <w:comment w:id="138" w:author="Audrey Doyle" w:date="2025-09-17T13:16:00Z" w:initials="AD">
+  <w:comment w:id="141" w:author="Audrey Doyle" w:date="2025-09-17T13:16:00Z" w:initials="AD">
     <w:p>
       <w:pPr>
         <w:pStyle w:val="CommentText"/>
@@ -11174,7 +11198,7 @@
       </w:r>
     </w:p>
   </w:comment>
-  <w:comment w:id="139" w:author="Carol Nichols" w:date="2025-10-04T19:55:00Z" w:initials="CN">
+  <w:comment w:id="142" w:author="Carol Nichols" w:date="2025-10-04T19:55:00Z" w:initials="CN">
     <w:p>
       <w:r>
         <w:rPr>
@@ -11191,7 +11215,7 @@
       </w:r>
     </w:p>
   </w:comment>
-  <w:comment w:id="146" w:author="Audrey Doyle" w:date="2025-09-17T13:18:00Z" w:initials="AD">
+  <w:comment w:id="149" w:author="Audrey Doyle" w:date="2025-09-17T13:18:00Z" w:initials="AD">
     <w:p>
       <w:pPr>
         <w:pStyle w:val="CommentText"/>
@@ -11207,7 +11231,7 @@
       </w:r>
     </w:p>
   </w:comment>
-  <w:comment w:id="147" w:author="Carol Nichols" w:date="2025-10-04T19:55:00Z" w:initials="CN">
+  <w:comment w:id="150" w:author="Carol Nichols" w:date="2025-10-04T19:55:00Z" w:initials="CN">
     <w:p>
       <w:r>
         <w:rPr>
@@ -11224,7 +11248,7 @@
       </w:r>
     </w:p>
   </w:comment>
-  <w:comment w:id="156" w:author="Audrey Doyle" w:date="2025-09-17T13:20:00Z" w:initials="AD">
+  <w:comment w:id="159" w:author="Audrey Doyle" w:date="2025-09-17T13:20:00Z" w:initials="AD">
     <w:p>
       <w:pPr>
         <w:pStyle w:val="CommentText"/>
@@ -11240,7 +11264,7 @@
       </w:r>
     </w:p>
   </w:comment>
-  <w:comment w:id="157" w:author="Carol Nichols" w:date="2025-10-04T19:57:00Z" w:initials="CN">
+  <w:comment w:id="160" w:author="Carol Nichols" w:date="2025-10-04T19:57:00Z" w:initials="CN">
     <w:p>
       <w:r>
         <w:rPr>

</xml_diff>